<commit_message>
Update Device details and plans.docx
</commit_message>
<xml_diff>
--- a/Device details and plans.docx
+++ b/Device details and plans.docx
@@ -47,6 +47,39 @@
                 <w:numId w:val="1"/>
               </w:numPr>
             </w:pPr>
+            <w:r>
+              <w:t>Easy growing/wilting</w:t>
+            </w:r>
+            <w:r>
+              <w:t xml:space="preserve"> animation</w:t>
+            </w:r>
+          </w:p>
+          <w:p>
+            <w:pPr>
+              <w:pStyle w:val="ListParagraph"/>
+              <w:numPr>
+                <w:ilvl w:val="0"/>
+                <w:numId w:val="1"/>
+              </w:numPr>
+            </w:pPr>
+            <w:r>
+              <w:t>Harder to incorporate emotional expression</w:t>
+            </w:r>
+          </w:p>
+          <w:p>
+            <w:pPr>
+              <w:pStyle w:val="ListParagraph"/>
+              <w:numPr>
+                <w:ilvl w:val="0"/>
+                <w:numId w:val="1"/>
+              </w:numPr>
+            </w:pPr>
+            <w:r>
+              <w:t>Less out of place/</w:t>
+            </w:r>
+            <w:r>
+              <w:t>distracting</w:t>
+            </w:r>
           </w:p>
         </w:tc>
         <w:tc>
@@ -61,6 +94,45 @@
                 <w:numId w:val="1"/>
               </w:numPr>
             </w:pPr>
+            <w:r>
+              <w:t>Easier to incorporate emotional expression</w:t>
+            </w:r>
+          </w:p>
+          <w:p>
+            <w:pPr>
+              <w:pStyle w:val="ListParagraph"/>
+              <w:numPr>
+                <w:ilvl w:val="0"/>
+                <w:numId w:val="1"/>
+              </w:numPr>
+            </w:pPr>
+            <w:r>
+              <w:t>Animals have pre-existing noises</w:t>
+            </w:r>
+          </w:p>
+          <w:p>
+            <w:pPr>
+              <w:pStyle w:val="ListParagraph"/>
+              <w:numPr>
+                <w:ilvl w:val="0"/>
+                <w:numId w:val="1"/>
+              </w:numPr>
+            </w:pPr>
+            <w:r>
+              <w:t>May be distracting</w:t>
+            </w:r>
+          </w:p>
+          <w:p>
+            <w:pPr>
+              <w:pStyle w:val="ListParagraph"/>
+              <w:numPr>
+                <w:ilvl w:val="0"/>
+                <w:numId w:val="1"/>
+              </w:numPr>
+            </w:pPr>
+            <w:r>
+              <w:t>Out of place on a desk</w:t>
+            </w:r>
           </w:p>
         </w:tc>
       </w:tr>
@@ -108,10 +180,62 @@
               <w:pStyle w:val="ListParagraph"/>
               <w:numPr>
                 <w:ilvl w:val="0"/>
-                <w:numId w:val="1"/>
+                <w:numId w:val="3"/>
               </w:numPr>
             </w:pPr>
+            <w:r>
+              <w:t>Motion sensor</w:t>
+            </w:r>
           </w:p>
+          <w:p>
+            <w:pPr>
+              <w:pStyle w:val="ListParagraph"/>
+              <w:numPr>
+                <w:ilvl w:val="0"/>
+                <w:numId w:val="3"/>
+              </w:numPr>
+            </w:pPr>
+            <w:r>
+              <w:t>Camera</w:t>
+            </w:r>
+          </w:p>
+          <w:p>
+            <w:pPr>
+              <w:pStyle w:val="ListParagraph"/>
+              <w:numPr>
+                <w:ilvl w:val="0"/>
+                <w:numId w:val="3"/>
+              </w:numPr>
+            </w:pPr>
+            <w:r>
+              <w:t>Touch sensor</w:t>
+            </w:r>
+          </w:p>
+          <w:p>
+            <w:pPr>
+              <w:pStyle w:val="ListParagraph"/>
+              <w:numPr>
+                <w:ilvl w:val="0"/>
+                <w:numId w:val="3"/>
+              </w:numPr>
+            </w:pPr>
+            <w:r>
+              <w:t>Time adjusted sanction</w:t>
+            </w:r>
+          </w:p>
+          <w:p>
+            <w:pPr>
+              <w:pStyle w:val="ListParagraph"/>
+              <w:numPr>
+                <w:ilvl w:val="0"/>
+                <w:numId w:val="3"/>
+              </w:numPr>
+            </w:pPr>
+            <w:r>
+              <w:t>Knob/dial to set time</w:t>
+            </w:r>
+          </w:p>
+          <w:p/>
         </w:tc>
         <w:tc>
           <w:tcPr>
@@ -125,10 +249,181 @@
                 <w:numId w:val="1"/>
               </w:numPr>
             </w:pPr>
+            <w:r>
+              <w:t>LEDs (RGB?)</w:t>
+            </w:r>
+          </w:p>
+          <w:p>
+            <w:pPr>
+              <w:pStyle w:val="ListParagraph"/>
+              <w:numPr>
+                <w:ilvl w:val="0"/>
+                <w:numId w:val="1"/>
+              </w:numPr>
+            </w:pPr>
+            <w:r>
+              <w:t>Colour changing</w:t>
+            </w:r>
+          </w:p>
+          <w:p>
+            <w:pPr>
+              <w:pStyle w:val="ListParagraph"/>
+              <w:numPr>
+                <w:ilvl w:val="0"/>
+                <w:numId w:val="1"/>
+              </w:numPr>
+            </w:pPr>
+            <w:r>
+              <w:t>Movement</w:t>
+            </w:r>
+          </w:p>
+          <w:p>
+            <w:pPr>
+              <w:pStyle w:val="ListParagraph"/>
+              <w:numPr>
+                <w:ilvl w:val="0"/>
+                <w:numId w:val="1"/>
+              </w:numPr>
+            </w:pPr>
+            <w:r>
+              <w:t>Bluetooth compatibility?</w:t>
+            </w:r>
+          </w:p>
+          <w:p>
+            <w:pPr>
+              <w:pStyle w:val="ListParagraph"/>
+              <w:numPr>
+                <w:ilvl w:val="0"/>
+                <w:numId w:val="1"/>
+              </w:numPr>
+            </w:pPr>
+            <w:r>
+              <w:t>Vibration/haptic feedback</w:t>
+            </w:r>
           </w:p>
         </w:tc>
       </w:tr>
     </w:tbl>
+    <w:p/>
+    <w:p/>
+    <w:p/>
+    <w:p/>
+    <w:p>
+      <w:r>
+        <w:t>Questions:</w:t>
+      </w:r>
+    </w:p>
+    <w:p/>
+    <w:p>
+      <w:pPr>
+        <w:rPr>
+          <w:b/>
+          <w:bCs/>
+        </w:rPr>
+      </w:pPr>
+      <w:r>
+        <w:rPr>
+          <w:b/>
+          <w:bCs/>
+        </w:rPr>
+        <w:t>What is the project?</w:t>
+      </w:r>
+    </w:p>
+    <w:p>
+      <w:r>
+        <w:t>A desktop assistance Enhancing Productivity</w:t>
+      </w:r>
+    </w:p>
+    <w:p>
+      <w:pPr>
+        <w:rPr>
+          <w:b/>
+          <w:bCs/>
+        </w:rPr>
+      </w:pPr>
+      <w:r>
+        <w:rPr>
+          <w:b/>
+          <w:bCs/>
+        </w:rPr>
+        <w:t>Who will use it</w:t>
+      </w:r>
+      <w:r>
+        <w:rPr>
+          <w:b/>
+          <w:bCs/>
+        </w:rPr>
+        <w:t>/where</w:t>
+      </w:r>
+      <w:r>
+        <w:rPr>
+          <w:b/>
+          <w:bCs/>
+        </w:rPr>
+        <w:t>/when</w:t>
+      </w:r>
+      <w:r>
+        <w:rPr>
+          <w:b/>
+          <w:bCs/>
+        </w:rPr>
+        <w:t>?</w:t>
+      </w:r>
+    </w:p>
+    <w:p>
+      <w:r>
+        <w:t>It will be use</w:t>
+      </w:r>
+      <w:r>
+        <w:t>d at a desk to help retain focus and continue working. It is meant to prevent distractions or encourage you to continue working if you get distracted</w:t>
+      </w:r>
+    </w:p>
+    <w:p>
+      <w:pPr>
+        <w:rPr>
+          <w:b/>
+          <w:bCs/>
+        </w:rPr>
+      </w:pPr>
+      <w:r>
+        <w:rPr>
+          <w:b/>
+          <w:bCs/>
+        </w:rPr>
+        <w:t>How will they use it?</w:t>
+      </w:r>
+    </w:p>
+    <w:p/>
+    <w:p>
+      <w:pPr>
+        <w:rPr>
+          <w:b/>
+          <w:bCs/>
+        </w:rPr>
+      </w:pPr>
+      <w:r>
+        <w:rPr>
+          <w:b/>
+          <w:bCs/>
+        </w:rPr>
+        <w:t>How will it work?</w:t>
+      </w:r>
+    </w:p>
+    <w:p>
+      <w:r>
+        <w:t xml:space="preserve">The reward mechanism: </w:t>
+      </w:r>
+    </w:p>
+    <w:p>
+      <w:r>
+        <w:t>It can light up or grow or expand or bloom while working</w:t>
+      </w:r>
+    </w:p>
+    <w:p>
+      <w:r>
+        <w:t>It has sensors in order to detect when you are working and when you stop</w:t>
+      </w:r>
+    </w:p>
     <w:p/>
     <w:sectPr>
       <w:pgSz w:w="11906" w:h="16838"/>
@@ -143,6 +438,232 @@
 <file path=word/numbering.xml><?xml version="1.0" encoding="utf-8"?>
 <w:numbering xmlns:wpc="http://schemas.microsoft.com/office/word/2010/wordprocessingCanvas" xmlns:cx="http://schemas.microsoft.com/office/drawing/2014/chartex" xmlns:cx1="http://schemas.microsoft.com/office/drawing/2015/9/8/chartex" xmlns:cx2="http://schemas.microsoft.com/office/drawing/2015/10/21/chartex" xmlns:cx3="http://schemas.microsoft.com/office/drawing/2016/5/9/chartex" xmlns:cx4="http://schemas.microsoft.com/office/drawing/2016/5/10/chartex" xmlns:cx5="http://schemas.microsoft.com/office/drawing/2016/5/11/chartex" xmlns:cx6="http://schemas.microsoft.com/office/drawing/2016/5/12/chartex" xmlns:cx7="http://schemas.microsoft.com/office/drawing/2016/5/13/chartex" xmlns:cx8="http://schemas.microsoft.com/office/drawing/2016/5/14/chartex" xmlns:mc="http://schemas.openxmlformats.org/markup-compatibility/2006" xmlns:aink="http://schemas.microsoft.com/office/drawing/2016/ink" xmlns:am3d="http://schemas.microsoft.com/office/drawing/2017/model3d" xmlns:o="urn:schemas-microsoft-com:office:office" xmlns:oel="http://schemas.microsoft.com/office/2019/extlst" xmlns:r="http://schemas.openxmlformats.org/officeDocument/2006/relationships" xmlns:m="http://schemas.openxmlformats.org/officeDocument/2006/math" xmlns:v="urn:schemas-microsoft-com:vml" xmlns:wp14="http://schemas.microsoft.com/office/word/2010/wordprocessingDrawing" xmlns:wp="http://schemas.openxmlformats.org/drawingml/2006/wordprocessingDrawing" xmlns:w10="urn:schemas-microsoft-com:office:word" xmlns:w="http://schemas.openxmlformats.org/wordprocessingml/2006/main" xmlns:w14="http://schemas.microsoft.com/office/word/2010/wordml" xmlns:w15="http://schemas.microsoft.com/office/word/2012/wordml" xmlns:w16cex="http://schemas.microsoft.com/office/word/2018/wordml/cex" xmlns:w16cid="http://schemas.microsoft.com/office/word/2016/wordml/cid" xmlns:w16="http://schemas.microsoft.com/office/word/2018/wordml" xmlns:w16du="http://schemas.microsoft.com/office/word/2023/wordml/word16du" xmlns:w16sdtdh="http://schemas.microsoft.com/office/word/2020/wordml/sdtdatahash" xmlns:w16sdtfl="http://schemas.microsoft.com/office/word/2024/wordml/sdtformatlock" xmlns:w16se="http://schemas.microsoft.com/office/word/2015/wordml/symex" xmlns:wpg="http://schemas.microsoft.com/office/word/2010/wordprocessingGroup" xmlns:wpi="http://schemas.microsoft.com/office/word/2010/wordprocessingInk" xmlns:wne="http://schemas.microsoft.com/office/word/2006/wordml" xmlns:wps="http://schemas.microsoft.com/office/word/2010/wordprocessingShape" mc:Ignorable="w14 w15 w16se w16cid w16 w16cex w16sdtdh w16sdtfl w16du wp14">
   <w:abstractNum w:abstractNumId="0" w15:restartNumberingAfterBreak="0">
+    <w:nsid w:val="62DB37BB"/>
+    <w:multiLevelType w:val="hybridMultilevel"/>
+    <w:tmpl w:val="8B2C8E4A"/>
+    <w:lvl w:ilvl="0" w:tplc="08090001">
+      <w:start w:val="1"/>
+      <w:numFmt w:val="bullet"/>
+      <w:lvlText w:val=""/>
+      <w:lvlJc w:val="left"/>
+      <w:pPr>
+        <w:ind w:left="720" w:hanging="360"/>
+      </w:pPr>
+      <w:rPr>
+        <w:rFonts w:ascii="Symbol" w:hAnsi="Symbol" w:hint="default"/>
+      </w:rPr>
+    </w:lvl>
+    <w:lvl w:ilvl="1" w:tplc="08090003" w:tentative="1">
+      <w:start w:val="1"/>
+      <w:numFmt w:val="bullet"/>
+      <w:lvlText w:val="o"/>
+      <w:lvlJc w:val="left"/>
+      <w:pPr>
+        <w:ind w:left="1440" w:hanging="360"/>
+      </w:pPr>
+      <w:rPr>
+        <w:rFonts w:ascii="Courier New" w:hAnsi="Courier New" w:cs="Courier New" w:hint="default"/>
+      </w:rPr>
+    </w:lvl>
+    <w:lvl w:ilvl="2" w:tplc="08090005" w:tentative="1">
+      <w:start w:val="1"/>
+      <w:numFmt w:val="bullet"/>
+      <w:lvlText w:val=""/>
+      <w:lvlJc w:val="left"/>
+      <w:pPr>
+        <w:ind w:left="2160" w:hanging="360"/>
+      </w:pPr>
+      <w:rPr>
+        <w:rFonts w:ascii="Wingdings" w:hAnsi="Wingdings" w:hint="default"/>
+      </w:rPr>
+    </w:lvl>
+    <w:lvl w:ilvl="3" w:tplc="08090001" w:tentative="1">
+      <w:start w:val="1"/>
+      <w:numFmt w:val="bullet"/>
+      <w:lvlText w:val=""/>
+      <w:lvlJc w:val="left"/>
+      <w:pPr>
+        <w:ind w:left="2880" w:hanging="360"/>
+      </w:pPr>
+      <w:rPr>
+        <w:rFonts w:ascii="Symbol" w:hAnsi="Symbol" w:hint="default"/>
+      </w:rPr>
+    </w:lvl>
+    <w:lvl w:ilvl="4" w:tplc="08090003" w:tentative="1">
+      <w:start w:val="1"/>
+      <w:numFmt w:val="bullet"/>
+      <w:lvlText w:val="o"/>
+      <w:lvlJc w:val="left"/>
+      <w:pPr>
+        <w:ind w:left="3600" w:hanging="360"/>
+      </w:pPr>
+      <w:rPr>
+        <w:rFonts w:ascii="Courier New" w:hAnsi="Courier New" w:cs="Courier New" w:hint="default"/>
+      </w:rPr>
+    </w:lvl>
+    <w:lvl w:ilvl="5" w:tplc="08090005" w:tentative="1">
+      <w:start w:val="1"/>
+      <w:numFmt w:val="bullet"/>
+      <w:lvlText w:val=""/>
+      <w:lvlJc w:val="left"/>
+      <w:pPr>
+        <w:ind w:left="4320" w:hanging="360"/>
+      </w:pPr>
+      <w:rPr>
+        <w:rFonts w:ascii="Wingdings" w:hAnsi="Wingdings" w:hint="default"/>
+      </w:rPr>
+    </w:lvl>
+    <w:lvl w:ilvl="6" w:tplc="08090001" w:tentative="1">
+      <w:start w:val="1"/>
+      <w:numFmt w:val="bullet"/>
+      <w:lvlText w:val=""/>
+      <w:lvlJc w:val="left"/>
+      <w:pPr>
+        <w:ind w:left="5040" w:hanging="360"/>
+      </w:pPr>
+      <w:rPr>
+        <w:rFonts w:ascii="Symbol" w:hAnsi="Symbol" w:hint="default"/>
+      </w:rPr>
+    </w:lvl>
+    <w:lvl w:ilvl="7" w:tplc="08090003" w:tentative="1">
+      <w:start w:val="1"/>
+      <w:numFmt w:val="bullet"/>
+      <w:lvlText w:val="o"/>
+      <w:lvlJc w:val="left"/>
+      <w:pPr>
+        <w:ind w:left="5760" w:hanging="360"/>
+      </w:pPr>
+      <w:rPr>
+        <w:rFonts w:ascii="Courier New" w:hAnsi="Courier New" w:cs="Courier New" w:hint="default"/>
+      </w:rPr>
+    </w:lvl>
+    <w:lvl w:ilvl="8" w:tplc="08090005" w:tentative="1">
+      <w:start w:val="1"/>
+      <w:numFmt w:val="bullet"/>
+      <w:lvlText w:val=""/>
+      <w:lvlJc w:val="left"/>
+      <w:pPr>
+        <w:ind w:left="6480" w:hanging="360"/>
+      </w:pPr>
+      <w:rPr>
+        <w:rFonts w:ascii="Wingdings" w:hAnsi="Wingdings" w:hint="default"/>
+      </w:rPr>
+    </w:lvl>
+  </w:abstractNum>
+  <w:abstractNum w:abstractNumId="1" w15:restartNumberingAfterBreak="0">
+    <w:nsid w:val="77327E04"/>
+    <w:multiLevelType w:val="hybridMultilevel"/>
+    <w:tmpl w:val="7B5295C4"/>
+    <w:lvl w:ilvl="0" w:tplc="08090001">
+      <w:start w:val="1"/>
+      <w:numFmt w:val="bullet"/>
+      <w:lvlText w:val=""/>
+      <w:lvlJc w:val="left"/>
+      <w:pPr>
+        <w:ind w:left="720" w:hanging="360"/>
+      </w:pPr>
+      <w:rPr>
+        <w:rFonts w:ascii="Symbol" w:hAnsi="Symbol" w:hint="default"/>
+      </w:rPr>
+    </w:lvl>
+    <w:lvl w:ilvl="1" w:tplc="08090003" w:tentative="1">
+      <w:start w:val="1"/>
+      <w:numFmt w:val="bullet"/>
+      <w:lvlText w:val="o"/>
+      <w:lvlJc w:val="left"/>
+      <w:pPr>
+        <w:ind w:left="1440" w:hanging="360"/>
+      </w:pPr>
+      <w:rPr>
+        <w:rFonts w:ascii="Courier New" w:hAnsi="Courier New" w:cs="Courier New" w:hint="default"/>
+      </w:rPr>
+    </w:lvl>
+    <w:lvl w:ilvl="2" w:tplc="08090005" w:tentative="1">
+      <w:start w:val="1"/>
+      <w:numFmt w:val="bullet"/>
+      <w:lvlText w:val=""/>
+      <w:lvlJc w:val="left"/>
+      <w:pPr>
+        <w:ind w:left="2160" w:hanging="360"/>
+      </w:pPr>
+      <w:rPr>
+        <w:rFonts w:ascii="Wingdings" w:hAnsi="Wingdings" w:hint="default"/>
+      </w:rPr>
+    </w:lvl>
+    <w:lvl w:ilvl="3" w:tplc="08090001" w:tentative="1">
+      <w:start w:val="1"/>
+      <w:numFmt w:val="bullet"/>
+      <w:lvlText w:val=""/>
+      <w:lvlJc w:val="left"/>
+      <w:pPr>
+        <w:ind w:left="2880" w:hanging="360"/>
+      </w:pPr>
+      <w:rPr>
+        <w:rFonts w:ascii="Symbol" w:hAnsi="Symbol" w:hint="default"/>
+      </w:rPr>
+    </w:lvl>
+    <w:lvl w:ilvl="4" w:tplc="08090003" w:tentative="1">
+      <w:start w:val="1"/>
+      <w:numFmt w:val="bullet"/>
+      <w:lvlText w:val="o"/>
+      <w:lvlJc w:val="left"/>
+      <w:pPr>
+        <w:ind w:left="3600" w:hanging="360"/>
+      </w:pPr>
+      <w:rPr>
+        <w:rFonts w:ascii="Courier New" w:hAnsi="Courier New" w:cs="Courier New" w:hint="default"/>
+      </w:rPr>
+    </w:lvl>
+    <w:lvl w:ilvl="5" w:tplc="08090005" w:tentative="1">
+      <w:start w:val="1"/>
+      <w:numFmt w:val="bullet"/>
+      <w:lvlText w:val=""/>
+      <w:lvlJc w:val="left"/>
+      <w:pPr>
+        <w:ind w:left="4320" w:hanging="360"/>
+      </w:pPr>
+      <w:rPr>
+        <w:rFonts w:ascii="Wingdings" w:hAnsi="Wingdings" w:hint="default"/>
+      </w:rPr>
+    </w:lvl>
+    <w:lvl w:ilvl="6" w:tplc="08090001" w:tentative="1">
+      <w:start w:val="1"/>
+      <w:numFmt w:val="bullet"/>
+      <w:lvlText w:val=""/>
+      <w:lvlJc w:val="left"/>
+      <w:pPr>
+        <w:ind w:left="5040" w:hanging="360"/>
+      </w:pPr>
+      <w:rPr>
+        <w:rFonts w:ascii="Symbol" w:hAnsi="Symbol" w:hint="default"/>
+      </w:rPr>
+    </w:lvl>
+    <w:lvl w:ilvl="7" w:tplc="08090003" w:tentative="1">
+      <w:start w:val="1"/>
+      <w:numFmt w:val="bullet"/>
+      <w:lvlText w:val="o"/>
+      <w:lvlJc w:val="left"/>
+      <w:pPr>
+        <w:ind w:left="5760" w:hanging="360"/>
+      </w:pPr>
+      <w:rPr>
+        <w:rFonts w:ascii="Courier New" w:hAnsi="Courier New" w:cs="Courier New" w:hint="default"/>
+      </w:rPr>
+    </w:lvl>
+    <w:lvl w:ilvl="8" w:tplc="08090005" w:tentative="1">
+      <w:start w:val="1"/>
+      <w:numFmt w:val="bullet"/>
+      <w:lvlText w:val=""/>
+      <w:lvlJc w:val="left"/>
+      <w:pPr>
+        <w:ind w:left="6480" w:hanging="360"/>
+      </w:pPr>
+      <w:rPr>
+        <w:rFonts w:ascii="Wingdings" w:hAnsi="Wingdings" w:hint="default"/>
+      </w:rPr>
+    </w:lvl>
+  </w:abstractNum>
+  <w:abstractNum w:abstractNumId="2" w15:restartNumberingAfterBreak="0">
     <w:nsid w:val="7C051CCC"/>
     <w:multiLevelType w:val="hybridMultilevel"/>
     <w:tmpl w:val="B8308F80"/>
@@ -256,7 +777,13 @@
     </w:lvl>
   </w:abstractNum>
   <w:num w:numId="1" w16cid:durableId="291595019">
+    <w:abstractNumId w:val="2"/>
+  </w:num>
+  <w:num w:numId="2" w16cid:durableId="143814495">
     <w:abstractNumId w:val="0"/>
+  </w:num>
+  <w:num w:numId="3" w16cid:durableId="2092653106">
+    <w:abstractNumId w:val="1"/>
   </w:num>
 </w:numbering>
 </file>

</xml_diff>

<commit_message>
Added movement sketches and story boards
</commit_message>
<xml_diff>
--- a/Device details and plans.docx
+++ b/Device details and plans.docx
@@ -1,6 +1,6 @@
 
 <file path=word/document.xml><?xml version="1.0" encoding="utf-8"?>
-<w:document xmlns:wpc="http://schemas.microsoft.com/office/word/2010/wordprocessingCanvas" xmlns:cx="http://schemas.microsoft.com/office/drawing/2014/chartex" xmlns:cx1="http://schemas.microsoft.com/office/drawing/2015/9/8/chartex" xmlns:cx2="http://schemas.microsoft.com/office/drawing/2015/10/21/chartex" xmlns:cx3="http://schemas.microsoft.com/office/drawing/2016/5/9/chartex" xmlns:cx4="http://schemas.microsoft.com/office/drawing/2016/5/10/chartex" xmlns:cx5="http://schemas.microsoft.com/office/drawing/2016/5/11/chartex" xmlns:cx6="http://schemas.microsoft.com/office/drawing/2016/5/12/chartex" xmlns:cx7="http://schemas.microsoft.com/office/drawing/2016/5/13/chartex" xmlns:cx8="http://schemas.microsoft.com/office/drawing/2016/5/14/chartex" xmlns:mc="http://schemas.openxmlformats.org/markup-compatibility/2006" xmlns:aink="http://schemas.microsoft.com/office/drawing/2016/ink" xmlns:am3d="http://schemas.microsoft.com/office/drawing/2017/model3d" xmlns:o="urn:schemas-microsoft-com:office:office" xmlns:oel="http://schemas.microsoft.com/office/2019/extlst" xmlns:r="http://schemas.openxmlformats.org/officeDocument/2006/relationships" xmlns:m="http://schemas.openxmlformats.org/officeDocument/2006/math" xmlns:v="urn:schemas-microsoft-com:vml" xmlns:wp14="http://schemas.microsoft.com/office/word/2010/wordprocessingDrawing" xmlns:wp="http://schemas.openxmlformats.org/drawingml/2006/wordprocessingDrawing" xmlns:w10="urn:schemas-microsoft-com:office:word" xmlns:w="http://schemas.openxmlformats.org/wordprocessingml/2006/main" xmlns:w14="http://schemas.microsoft.com/office/word/2010/wordml" xmlns:w15="http://schemas.microsoft.com/office/word/2012/wordml" xmlns:w16cex="http://schemas.microsoft.com/office/word/2018/wordml/cex" xmlns:w16cid="http://schemas.microsoft.com/office/word/2016/wordml/cid" xmlns:w16="http://schemas.microsoft.com/office/word/2018/wordml" xmlns:w16du="http://schemas.microsoft.com/office/word/2023/wordml/word16du" xmlns:w16sdtdh="http://schemas.microsoft.com/office/word/2020/wordml/sdtdatahash" xmlns:w16sdtfl="http://schemas.microsoft.com/office/word/2024/wordml/sdtformatlock" xmlns:w16se="http://schemas.microsoft.com/office/word/2015/wordml/symex" xmlns:wpg="http://schemas.microsoft.com/office/word/2010/wordprocessingGroup" xmlns:wpi="http://schemas.microsoft.com/office/word/2010/wordprocessingInk" xmlns:wne="http://schemas.microsoft.com/office/word/2006/wordml" xmlns:wps="http://schemas.microsoft.com/office/word/2010/wordprocessingShape" mc:Ignorable="w14 w15 w16se w16cid w16 w16cex w16sdtdh w16sdtfl w16du wp14">
+<w:document xmlns:wpc="http://schemas.microsoft.com/office/word/2010/wordprocessingCanvas" xmlns:cx="http://schemas.microsoft.com/office/drawing/2014/chartex" xmlns:cx1="http://schemas.microsoft.com/office/drawing/2015/9/8/chartex" xmlns:cx2="http://schemas.microsoft.com/office/drawing/2015/10/21/chartex" xmlns:cx3="http://schemas.microsoft.com/office/drawing/2016/5/9/chartex" xmlns:cx4="http://schemas.microsoft.com/office/drawing/2016/5/10/chartex" xmlns:cx5="http://schemas.microsoft.com/office/drawing/2016/5/11/chartex" xmlns:cx6="http://schemas.microsoft.com/office/drawing/2016/5/12/chartex" xmlns:cx7="http://schemas.microsoft.com/office/drawing/2016/5/13/chartex" xmlns:cx8="http://schemas.microsoft.com/office/drawing/2016/5/14/chartex" xmlns:mc="http://schemas.openxmlformats.org/markup-compatibility/2006" xmlns:aink="http://schemas.microsoft.com/office/drawing/2016/ink" xmlns:am3d="http://schemas.microsoft.com/office/drawing/2017/model3d" xmlns:o="urn:schemas-microsoft-com:office:office" xmlns:oel="http://schemas.microsoft.com/office/2019/extlst" xmlns:r="http://schemas.openxmlformats.org/officeDocument/2006/relationships" xmlns:m="http://schemas.openxmlformats.org/officeDocument/2006/math" xmlns:v="urn:schemas-microsoft-com:vml" xmlns:wp14="http://schemas.microsoft.com/office/word/2010/wordprocessingDrawing" xmlns:wp="http://schemas.openxmlformats.org/drawingml/2006/wordprocessingDrawing" xmlns:w10="urn:schemas-microsoft-com:office:word" xmlns:w="http://schemas.openxmlformats.org/wordprocessingml/2006/main" xmlns:w14="http://schemas.microsoft.com/office/word/2010/wordml" xmlns:w15="http://schemas.microsoft.com/office/word/2012/wordml" xmlns:w16cex="http://schemas.microsoft.com/office/word/2018/wordml/cex" xmlns:w16cid="http://schemas.microsoft.com/office/word/2016/wordml/cid" xmlns:w16="http://schemas.microsoft.com/office/word/2018/wordml" xmlns:w16du="http://schemas.microsoft.com/office/word/2023/wordml/word16du" xmlns:w16sdtdh="http://schemas.microsoft.com/office/word/2020/wordml/sdtdatahash" xmlns:w16se="http://schemas.microsoft.com/office/word/2015/wordml/symex" xmlns:wpg="http://schemas.microsoft.com/office/word/2010/wordprocessingGroup" xmlns:wpi="http://schemas.microsoft.com/office/word/2010/wordprocessingInk" xmlns:wne="http://schemas.microsoft.com/office/word/2006/wordml" xmlns:wps="http://schemas.microsoft.com/office/word/2010/wordprocessingShape" mc:Ignorable="w14 w15 w16se w16cid w16 w16cex w16sdtdh w16du wp14">
   <w:body>
     <w:tbl>
       <w:tblPr>
@@ -632,7 +632,7 @@
 </file>
 
 <file path=word/numbering.xml><?xml version="1.0" encoding="utf-8"?>
-<w:numbering xmlns:wpc="http://schemas.microsoft.com/office/word/2010/wordprocessingCanvas" xmlns:cx="http://schemas.microsoft.com/office/drawing/2014/chartex" xmlns:cx1="http://schemas.microsoft.com/office/drawing/2015/9/8/chartex" xmlns:cx2="http://schemas.microsoft.com/office/drawing/2015/10/21/chartex" xmlns:cx3="http://schemas.microsoft.com/office/drawing/2016/5/9/chartex" xmlns:cx4="http://schemas.microsoft.com/office/drawing/2016/5/10/chartex" xmlns:cx5="http://schemas.microsoft.com/office/drawing/2016/5/11/chartex" xmlns:cx6="http://schemas.microsoft.com/office/drawing/2016/5/12/chartex" xmlns:cx7="http://schemas.microsoft.com/office/drawing/2016/5/13/chartex" xmlns:cx8="http://schemas.microsoft.com/office/drawing/2016/5/14/chartex" xmlns:mc="http://schemas.openxmlformats.org/markup-compatibility/2006" xmlns:aink="http://schemas.microsoft.com/office/drawing/2016/ink" xmlns:am3d="http://schemas.microsoft.com/office/drawing/2017/model3d" xmlns:o="urn:schemas-microsoft-com:office:office" xmlns:oel="http://schemas.microsoft.com/office/2019/extlst" xmlns:r="http://schemas.openxmlformats.org/officeDocument/2006/relationships" xmlns:m="http://schemas.openxmlformats.org/officeDocument/2006/math" xmlns:v="urn:schemas-microsoft-com:vml" xmlns:wp14="http://schemas.microsoft.com/office/word/2010/wordprocessingDrawing" xmlns:wp="http://schemas.openxmlformats.org/drawingml/2006/wordprocessingDrawing" xmlns:w10="urn:schemas-microsoft-com:office:word" xmlns:w="http://schemas.openxmlformats.org/wordprocessingml/2006/main" xmlns:w14="http://schemas.microsoft.com/office/word/2010/wordml" xmlns:w15="http://schemas.microsoft.com/office/word/2012/wordml" xmlns:w16cex="http://schemas.microsoft.com/office/word/2018/wordml/cex" xmlns:w16cid="http://schemas.microsoft.com/office/word/2016/wordml/cid" xmlns:w16="http://schemas.microsoft.com/office/word/2018/wordml" xmlns:w16du="http://schemas.microsoft.com/office/word/2023/wordml/word16du" xmlns:w16sdtdh="http://schemas.microsoft.com/office/word/2020/wordml/sdtdatahash" xmlns:w16sdtfl="http://schemas.microsoft.com/office/word/2024/wordml/sdtformatlock" xmlns:w16se="http://schemas.microsoft.com/office/word/2015/wordml/symex" xmlns:wpg="http://schemas.microsoft.com/office/word/2010/wordprocessingGroup" xmlns:wpi="http://schemas.microsoft.com/office/word/2010/wordprocessingInk" xmlns:wne="http://schemas.microsoft.com/office/word/2006/wordml" xmlns:wps="http://schemas.microsoft.com/office/word/2010/wordprocessingShape" mc:Ignorable="w14 w15 w16se w16cid w16 w16cex w16sdtdh w16sdtfl w16du wp14">
+<w:numbering xmlns:wpc="http://schemas.microsoft.com/office/word/2010/wordprocessingCanvas" xmlns:cx="http://schemas.microsoft.com/office/drawing/2014/chartex" xmlns:cx1="http://schemas.microsoft.com/office/drawing/2015/9/8/chartex" xmlns:cx2="http://schemas.microsoft.com/office/drawing/2015/10/21/chartex" xmlns:cx3="http://schemas.microsoft.com/office/drawing/2016/5/9/chartex" xmlns:cx4="http://schemas.microsoft.com/office/drawing/2016/5/10/chartex" xmlns:cx5="http://schemas.microsoft.com/office/drawing/2016/5/11/chartex" xmlns:cx6="http://schemas.microsoft.com/office/drawing/2016/5/12/chartex" xmlns:cx7="http://schemas.microsoft.com/office/drawing/2016/5/13/chartex" xmlns:cx8="http://schemas.microsoft.com/office/drawing/2016/5/14/chartex" xmlns:mc="http://schemas.openxmlformats.org/markup-compatibility/2006" xmlns:aink="http://schemas.microsoft.com/office/drawing/2016/ink" xmlns:am3d="http://schemas.microsoft.com/office/drawing/2017/model3d" xmlns:o="urn:schemas-microsoft-com:office:office" xmlns:oel="http://schemas.microsoft.com/office/2019/extlst" xmlns:r="http://schemas.openxmlformats.org/officeDocument/2006/relationships" xmlns:m="http://schemas.openxmlformats.org/officeDocument/2006/math" xmlns:v="urn:schemas-microsoft-com:vml" xmlns:wp14="http://schemas.microsoft.com/office/word/2010/wordprocessingDrawing" xmlns:wp="http://schemas.openxmlformats.org/drawingml/2006/wordprocessingDrawing" xmlns:w10="urn:schemas-microsoft-com:office:word" xmlns:w="http://schemas.openxmlformats.org/wordprocessingml/2006/main" xmlns:w14="http://schemas.microsoft.com/office/word/2010/wordml" xmlns:w15="http://schemas.microsoft.com/office/word/2012/wordml" xmlns:w16cex="http://schemas.microsoft.com/office/word/2018/wordml/cex" xmlns:w16cid="http://schemas.microsoft.com/office/word/2016/wordml/cid" xmlns:w16="http://schemas.microsoft.com/office/word/2018/wordml" xmlns:w16du="http://schemas.microsoft.com/office/word/2023/wordml/word16du" xmlns:w16sdtdh="http://schemas.microsoft.com/office/word/2020/wordml/sdtdatahash" xmlns:w16se="http://schemas.microsoft.com/office/word/2015/wordml/symex" xmlns:wpg="http://schemas.microsoft.com/office/word/2010/wordprocessingGroup" xmlns:wpi="http://schemas.microsoft.com/office/word/2010/wordprocessingInk" xmlns:wne="http://schemas.microsoft.com/office/word/2006/wordml" xmlns:wps="http://schemas.microsoft.com/office/word/2010/wordprocessingShape" mc:Ignorable="w14 w15 w16se w16cid w16 w16cex w16sdtdh w16du wp14">
   <w:abstractNum w:abstractNumId="0" w15:restartNumberingAfterBreak="0">
     <w:nsid w:val="62DB37BB"/>
     <w:multiLevelType w:val="hybridMultilevel"/>
@@ -1101,7 +1101,7 @@
 </file>
 
 <file path=word/styles.xml><?xml version="1.0" encoding="utf-8"?>
-<w:styles xmlns:mc="http://schemas.openxmlformats.org/markup-compatibility/2006" xmlns:r="http://schemas.openxmlformats.org/officeDocument/2006/relationships" xmlns:w="http://schemas.openxmlformats.org/wordprocessingml/2006/main" xmlns:w14="http://schemas.microsoft.com/office/word/2010/wordml" xmlns:w15="http://schemas.microsoft.com/office/word/2012/wordml" xmlns:w16cex="http://schemas.microsoft.com/office/word/2018/wordml/cex" xmlns:w16cid="http://schemas.microsoft.com/office/word/2016/wordml/cid" xmlns:w16="http://schemas.microsoft.com/office/word/2018/wordml" xmlns:w16du="http://schemas.microsoft.com/office/word/2023/wordml/word16du" xmlns:w16sdtdh="http://schemas.microsoft.com/office/word/2020/wordml/sdtdatahash" xmlns:w16sdtfl="http://schemas.microsoft.com/office/word/2024/wordml/sdtformatlock" xmlns:w16se="http://schemas.microsoft.com/office/word/2015/wordml/symex" mc:Ignorable="w14 w15 w16se w16cid w16 w16cex w16sdtdh w16sdtfl w16du">
+<w:styles xmlns:mc="http://schemas.openxmlformats.org/markup-compatibility/2006" xmlns:r="http://schemas.openxmlformats.org/officeDocument/2006/relationships" xmlns:w="http://schemas.openxmlformats.org/wordprocessingml/2006/main" xmlns:w14="http://schemas.microsoft.com/office/word/2010/wordml" xmlns:w15="http://schemas.microsoft.com/office/word/2012/wordml" xmlns:w16cex="http://schemas.microsoft.com/office/word/2018/wordml/cex" xmlns:w16cid="http://schemas.microsoft.com/office/word/2016/wordml/cid" xmlns:w16="http://schemas.microsoft.com/office/word/2018/wordml" xmlns:w16du="http://schemas.microsoft.com/office/word/2023/wordml/word16du" xmlns:w16sdtdh="http://schemas.microsoft.com/office/word/2020/wordml/sdtdatahash" xmlns:w16se="http://schemas.microsoft.com/office/word/2015/wordml/symex" mc:Ignorable="w14 w15 w16se w16cid w16 w16cex w16sdtdh w16du">
   <w:docDefaults>
     <w:rPrDefault>
       <w:rPr>

</xml_diff>

<commit_message>
Added initial 3D model
Added initial versions of the rotating chain links. Also updated the word document with the parts list
</commit_message>
<xml_diff>
--- a/Device details and plans.docx
+++ b/Device details and plans.docx
@@ -342,15 +342,7 @@
         <w:t>plant-based and</w:t>
       </w:r>
       <w:r>
-        <w:t xml:space="preserve"> </w:t>
-      </w:r>
-      <w:proofErr w:type="gramStart"/>
-      <w:r>
-        <w:t>has the ability to</w:t>
-      </w:r>
-      <w:proofErr w:type="gramEnd"/>
-      <w:r>
-        <w:t xml:space="preserve"> “grow” or “wilt” in response to the user’s behaviour. It will use this to encourage the user to f</w:t>
+        <w:t xml:space="preserve"> has the ability to “grow” or “wilt” in response to the user’s behaviour. It will use this to encourage the user to f</w:t>
       </w:r>
       <w:r>
         <w:t>o</w:t>
@@ -472,16 +464,7 @@
     </w:p>
     <w:p>
       <w:r>
-        <w:lastRenderedPageBreak/>
-        <w:t xml:space="preserve">It has sensors </w:t>
-      </w:r>
-      <w:proofErr w:type="gramStart"/>
-      <w:r>
-        <w:t>in order to</w:t>
-      </w:r>
-      <w:proofErr w:type="gramEnd"/>
-      <w:r>
-        <w:t xml:space="preserve"> detect when you are working and when you stop</w:t>
+        <w:t>It has sensors in order to detect when you are working and when you stop</w:t>
       </w:r>
     </w:p>
     <w:p>
@@ -568,14 +551,6 @@
       <w:r>
         <w:t>s</w:t>
       </w:r>
-      <w:r>
-        <w:t xml:space="preserve"> </w:t>
-      </w:r>
-      <w:proofErr w:type="spellStart"/>
-      <w:r>
-        <w:t>Neopixel</w:t>
-      </w:r>
-      <w:proofErr w:type="spellEnd"/>
     </w:p>
     <w:p>
       <w:pPr>
@@ -688,7 +663,389 @@
         <w:t>Maybe a rechargeable battery?</w:t>
       </w:r>
     </w:p>
-    <w:p/>
+    <w:p>
+      <w:pPr>
+        <w:rPr>
+          <w:rFonts w:ascii="system-ui" w:eastAsia="system-ui" w:hAnsi="system-ui" w:cs="system-ui"/>
+          <w:color w:val="404040" w:themeColor="text1" w:themeTint="BF"/>
+        </w:rPr>
+      </w:pPr>
+    </w:p>
+    <w:p>
+      <w:pPr>
+        <w:rPr>
+          <w:rFonts w:ascii="system-ui" w:eastAsia="system-ui" w:hAnsi="system-ui" w:cs="system-ui"/>
+          <w:color w:val="404040" w:themeColor="text1" w:themeTint="BF"/>
+        </w:rPr>
+      </w:pPr>
+      <w:r>
+        <w:rPr>
+          <w:rFonts w:ascii="system-ui" w:eastAsia="system-ui" w:hAnsi="system-ui" w:cs="system-ui"/>
+          <w:color w:val="404040" w:themeColor="text1" w:themeTint="BF"/>
+        </w:rPr>
+        <w:t>Inputs</w:t>
+      </w:r>
+    </w:p>
+    <w:p>
+      <w:pPr>
+        <w:pStyle w:val="ListParagraph"/>
+        <w:numPr>
+          <w:ilvl w:val="0"/>
+          <w:numId w:val="5"/>
+        </w:numPr>
+        <w:rPr>
+          <w:rFonts w:ascii="system-ui" w:eastAsia="system-ui" w:hAnsi="system-ui" w:cs="system-ui"/>
+          <w:color w:val="404040" w:themeColor="text1" w:themeTint="BF"/>
+        </w:rPr>
+      </w:pPr>
+      <w:r>
+        <w:rPr>
+          <w:rFonts w:ascii="system-ui" w:eastAsia="system-ui" w:hAnsi="system-ui" w:cs="system-ui"/>
+          <w:color w:val="404040" w:themeColor="text1" w:themeTint="BF"/>
+        </w:rPr>
+        <w:t>Microphone</w:t>
+      </w:r>
+    </w:p>
+    <w:p>
+      <w:pPr>
+        <w:pStyle w:val="ListParagraph"/>
+        <w:numPr>
+          <w:ilvl w:val="0"/>
+          <w:numId w:val="5"/>
+        </w:numPr>
+        <w:rPr>
+          <w:rFonts w:ascii="system-ui" w:eastAsia="system-ui" w:hAnsi="system-ui" w:cs="system-ui"/>
+          <w:color w:val="404040" w:themeColor="text1" w:themeTint="BF"/>
+        </w:rPr>
+      </w:pPr>
+      <w:r>
+        <w:rPr>
+          <w:rFonts w:ascii="system-ui" w:eastAsia="system-ui" w:hAnsi="system-ui" w:cs="system-ui"/>
+          <w:color w:val="404040" w:themeColor="text1" w:themeTint="BF"/>
+        </w:rPr>
+        <w:t>Infrared camera</w:t>
+      </w:r>
+    </w:p>
+    <w:p>
+      <w:pPr>
+        <w:pStyle w:val="ListParagraph"/>
+        <w:numPr>
+          <w:ilvl w:val="0"/>
+          <w:numId w:val="5"/>
+        </w:numPr>
+        <w:rPr>
+          <w:rFonts w:ascii="system-ui" w:eastAsia="system-ui" w:hAnsi="system-ui" w:cs="system-ui"/>
+          <w:color w:val="404040" w:themeColor="text1" w:themeTint="BF"/>
+        </w:rPr>
+      </w:pPr>
+      <w:r>
+        <w:rPr>
+          <w:rFonts w:ascii="system-ui" w:eastAsia="system-ui" w:hAnsi="system-ui" w:cs="system-ui"/>
+          <w:color w:val="404040" w:themeColor="text1" w:themeTint="BF"/>
+        </w:rPr>
+        <w:t>Motion sensor</w:t>
+      </w:r>
+    </w:p>
+    <w:p>
+      <w:pPr>
+        <w:pStyle w:val="ListParagraph"/>
+        <w:numPr>
+          <w:ilvl w:val="0"/>
+          <w:numId w:val="5"/>
+        </w:numPr>
+        <w:rPr>
+          <w:rFonts w:ascii="system-ui" w:eastAsia="system-ui" w:hAnsi="system-ui" w:cs="system-ui"/>
+          <w:color w:val="404040" w:themeColor="text1" w:themeTint="BF"/>
+        </w:rPr>
+      </w:pPr>
+      <w:r>
+        <w:rPr>
+          <w:rFonts w:ascii="system-ui" w:eastAsia="system-ui" w:hAnsi="system-ui" w:cs="system-ui"/>
+          <w:color w:val="404040" w:themeColor="text1" w:themeTint="BF"/>
+        </w:rPr>
+        <w:t>Knob</w:t>
+      </w:r>
+      <w:r>
+        <w:rPr>
+          <w:rFonts w:ascii="system-ui" w:eastAsia="system-ui" w:hAnsi="system-ui" w:cs="system-ui"/>
+          <w:color w:val="404040" w:themeColor="text1" w:themeTint="BF"/>
+        </w:rPr>
+        <w:t>/</w:t>
+      </w:r>
+      <w:r>
+        <w:rPr>
+          <w:rFonts w:ascii="system-ui" w:eastAsia="system-ui" w:hAnsi="system-ui" w:cs="system-ui"/>
+          <w:color w:val="404040" w:themeColor="text1" w:themeTint="BF"/>
+        </w:rPr>
+        <w:t>Dials</w:t>
+      </w:r>
+      <w:r>
+        <w:rPr>
+          <w:rFonts w:ascii="system-ui" w:eastAsia="system-ui" w:hAnsi="system-ui" w:cs="system-ui"/>
+          <w:color w:val="404040" w:themeColor="text1" w:themeTint="BF"/>
+        </w:rPr>
+        <w:t>/Buttons</w:t>
+      </w:r>
+    </w:p>
+    <w:p>
+      <w:pPr>
+        <w:pStyle w:val="ListParagraph"/>
+        <w:numPr>
+          <w:ilvl w:val="0"/>
+          <w:numId w:val="5"/>
+        </w:numPr>
+        <w:rPr>
+          <w:rFonts w:ascii="system-ui" w:eastAsia="system-ui" w:hAnsi="system-ui" w:cs="system-ui"/>
+          <w:color w:val="404040" w:themeColor="text1" w:themeTint="BF"/>
+        </w:rPr>
+      </w:pPr>
+      <w:r>
+        <w:rPr>
+          <w:rFonts w:ascii="system-ui" w:eastAsia="system-ui" w:hAnsi="system-ui" w:cs="system-ui"/>
+          <w:color w:val="404040" w:themeColor="text1" w:themeTint="BF"/>
+        </w:rPr>
+        <w:t>AI face recognition</w:t>
+      </w:r>
+    </w:p>
+    <w:p>
+      <w:pPr>
+        <w:rPr>
+          <w:rFonts w:ascii="system-ui" w:eastAsia="system-ui" w:hAnsi="system-ui" w:cs="system-ui"/>
+          <w:color w:val="404040" w:themeColor="text1" w:themeTint="BF"/>
+        </w:rPr>
+      </w:pPr>
+      <w:r>
+        <w:rPr>
+          <w:rFonts w:ascii="system-ui" w:eastAsia="system-ui" w:hAnsi="system-ui" w:cs="system-ui"/>
+          <w:color w:val="404040" w:themeColor="text1" w:themeTint="BF"/>
+        </w:rPr>
+        <w:t>Outputs</w:t>
+      </w:r>
+    </w:p>
+    <w:p>
+      <w:pPr>
+        <w:pStyle w:val="ListParagraph"/>
+        <w:numPr>
+          <w:ilvl w:val="0"/>
+          <w:numId w:val="6"/>
+        </w:numPr>
+        <w:rPr>
+          <w:rFonts w:ascii="system-ui" w:eastAsia="system-ui" w:hAnsi="system-ui" w:cs="system-ui"/>
+          <w:color w:val="404040" w:themeColor="text1" w:themeTint="BF"/>
+        </w:rPr>
+      </w:pPr>
+      <w:r>
+        <w:rPr>
+          <w:rFonts w:ascii="system-ui" w:eastAsia="system-ui" w:hAnsi="system-ui" w:cs="system-ui"/>
+          <w:color w:val="404040" w:themeColor="text1" w:themeTint="BF"/>
+        </w:rPr>
+        <w:t>Screen</w:t>
+      </w:r>
+      <w:r>
+        <w:rPr>
+          <w:rFonts w:ascii="system-ui" w:eastAsia="system-ui" w:hAnsi="system-ui" w:cs="system-ui"/>
+          <w:color w:val="404040" w:themeColor="text1" w:themeTint="BF"/>
+        </w:rPr>
+        <w:t xml:space="preserve"> (eink?)</w:t>
+      </w:r>
+    </w:p>
+    <w:p>
+      <w:pPr>
+        <w:pStyle w:val="ListParagraph"/>
+        <w:numPr>
+          <w:ilvl w:val="0"/>
+          <w:numId w:val="6"/>
+        </w:numPr>
+        <w:rPr>
+          <w:rFonts w:ascii="system-ui" w:eastAsia="system-ui" w:hAnsi="system-ui" w:cs="system-ui"/>
+          <w:color w:val="404040" w:themeColor="text1" w:themeTint="BF"/>
+        </w:rPr>
+      </w:pPr>
+      <w:r>
+        <w:rPr>
+          <w:rFonts w:ascii="system-ui" w:eastAsia="system-ui" w:hAnsi="system-ui" w:cs="system-ui"/>
+          <w:color w:val="404040" w:themeColor="text1" w:themeTint="BF"/>
+        </w:rPr>
+        <w:t>Bluetooth</w:t>
+      </w:r>
+    </w:p>
+    <w:p>
+      <w:pPr>
+        <w:pStyle w:val="ListParagraph"/>
+        <w:numPr>
+          <w:ilvl w:val="0"/>
+          <w:numId w:val="6"/>
+        </w:numPr>
+        <w:rPr>
+          <w:rFonts w:ascii="system-ui" w:eastAsia="system-ui" w:hAnsi="system-ui" w:cs="system-ui"/>
+          <w:color w:val="404040" w:themeColor="text1" w:themeTint="BF"/>
+        </w:rPr>
+      </w:pPr>
+      <w:r>
+        <w:rPr>
+          <w:rFonts w:ascii="system-ui" w:eastAsia="system-ui" w:hAnsi="system-ui" w:cs="system-ui"/>
+          <w:color w:val="404040" w:themeColor="text1" w:themeTint="BF"/>
+        </w:rPr>
+        <w:t>LEDs</w:t>
+      </w:r>
+    </w:p>
+    <w:p>
+      <w:pPr>
+        <w:rPr>
+          <w:rFonts w:ascii="system-ui" w:eastAsia="system-ui" w:hAnsi="system-ui" w:cs="system-ui"/>
+          <w:color w:val="404040" w:themeColor="text1" w:themeTint="BF"/>
+        </w:rPr>
+      </w:pPr>
+      <w:r>
+        <w:rPr>
+          <w:rFonts w:ascii="system-ui" w:eastAsia="system-ui" w:hAnsi="system-ui" w:cs="system-ui"/>
+          <w:color w:val="404040" w:themeColor="text1" w:themeTint="BF"/>
+        </w:rPr>
+        <w:t>Controllers</w:t>
+      </w:r>
+    </w:p>
+    <w:p>
+      <w:pPr>
+        <w:pStyle w:val="ListParagraph"/>
+        <w:numPr>
+          <w:ilvl w:val="0"/>
+          <w:numId w:val="7"/>
+        </w:numPr>
+        <w:rPr>
+          <w:rFonts w:ascii="system-ui" w:eastAsia="system-ui" w:hAnsi="system-ui" w:cs="system-ui"/>
+          <w:color w:val="404040" w:themeColor="text1" w:themeTint="BF"/>
+        </w:rPr>
+      </w:pPr>
+      <w:r>
+        <w:rPr>
+          <w:rFonts w:ascii="system-ui" w:eastAsia="system-ui" w:hAnsi="system-ui" w:cs="system-ui"/>
+          <w:color w:val="404040" w:themeColor="text1" w:themeTint="BF"/>
+        </w:rPr>
+        <w:t>Raspberry pi</w:t>
+      </w:r>
+    </w:p>
+    <w:p>
+      <w:pPr>
+        <w:pStyle w:val="ListParagraph"/>
+        <w:numPr>
+          <w:ilvl w:val="0"/>
+          <w:numId w:val="7"/>
+        </w:numPr>
+        <w:rPr>
+          <w:rFonts w:ascii="system-ui" w:eastAsia="system-ui" w:hAnsi="system-ui" w:cs="system-ui"/>
+          <w:color w:val="404040" w:themeColor="text1" w:themeTint="BF"/>
+        </w:rPr>
+      </w:pPr>
+      <w:r>
+        <w:rPr>
+          <w:rFonts w:ascii="system-ui" w:eastAsia="system-ui" w:hAnsi="system-ui" w:cs="system-ui"/>
+          <w:color w:val="404040" w:themeColor="text1" w:themeTint="BF"/>
+        </w:rPr>
+        <w:t>Maybe an Arduino as well</w:t>
+      </w:r>
+    </w:p>
+    <w:p>
+      <w:pPr>
+        <w:rPr>
+          <w:rFonts w:ascii="system-ui" w:eastAsia="system-ui" w:hAnsi="system-ui" w:cs="system-ui"/>
+          <w:color w:val="404040" w:themeColor="text1" w:themeTint="BF"/>
+        </w:rPr>
+      </w:pPr>
+      <w:r>
+        <w:rPr>
+          <w:rFonts w:ascii="system-ui" w:eastAsia="system-ui" w:hAnsi="system-ui" w:cs="system-ui"/>
+          <w:color w:val="404040" w:themeColor="text1" w:themeTint="BF"/>
+        </w:rPr>
+        <w:t>Movement</w:t>
+      </w:r>
+    </w:p>
+    <w:p>
+      <w:pPr>
+        <w:ind w:left="720"/>
+        <w:rPr>
+          <w:rFonts w:ascii="system-ui" w:eastAsia="system-ui" w:hAnsi="system-ui" w:cs="system-ui"/>
+          <w:color w:val="404040" w:themeColor="text1" w:themeTint="BF"/>
+        </w:rPr>
+      </w:pPr>
+      <w:r>
+        <w:rPr>
+          <w:rFonts w:ascii="system-ui" w:eastAsia="system-ui" w:hAnsi="system-ui" w:cs="system-ui"/>
+          <w:color w:val="404040" w:themeColor="text1" w:themeTint="BF"/>
+        </w:rPr>
+        <w:t>Air</w:t>
+      </w:r>
+    </w:p>
+    <w:p>
+      <w:pPr>
+        <w:pStyle w:val="ListParagraph"/>
+        <w:numPr>
+          <w:ilvl w:val="0"/>
+          <w:numId w:val="8"/>
+        </w:numPr>
+        <w:rPr>
+          <w:rFonts w:ascii="system-ui" w:eastAsia="system-ui" w:hAnsi="system-ui" w:cs="system-ui"/>
+          <w:color w:val="404040" w:themeColor="text1" w:themeTint="BF"/>
+        </w:rPr>
+      </w:pPr>
+      <w:r>
+        <w:rPr>
+          <w:rFonts w:ascii="system-ui" w:eastAsia="system-ui" w:hAnsi="system-ui" w:cs="system-ui"/>
+          <w:color w:val="404040" w:themeColor="text1" w:themeTint="BF"/>
+        </w:rPr>
+        <w:t>Pneumatic tubes/pump</w:t>
+      </w:r>
+    </w:p>
+    <w:p>
+      <w:pPr>
+        <w:ind w:left="720"/>
+      </w:pPr>
+      <w:r>
+        <w:t>Spine</w:t>
+      </w:r>
+      <w:r>
+        <w:t xml:space="preserve"> </w:t>
+      </w:r>
+    </w:p>
+    <w:p>
+      <w:pPr>
+        <w:pStyle w:val="ListParagraph"/>
+        <w:numPr>
+          <w:ilvl w:val="0"/>
+          <w:numId w:val="8"/>
+        </w:numPr>
+        <w:rPr>
+          <w:rFonts w:ascii="system-ui" w:eastAsia="system-ui" w:hAnsi="system-ui" w:cs="system-ui"/>
+          <w:color w:val="404040" w:themeColor="text1" w:themeTint="BF"/>
+        </w:rPr>
+      </w:pPr>
+      <w:r>
+        <w:rPr>
+          <w:rFonts w:ascii="system-ui" w:eastAsia="system-ui" w:hAnsi="system-ui" w:cs="system-ui"/>
+          <w:color w:val="404040" w:themeColor="text1" w:themeTint="BF"/>
+        </w:rPr>
+        <w:t>String/wire</w:t>
+      </w:r>
+    </w:p>
+    <w:p>
+      <w:pPr>
+        <w:pStyle w:val="ListParagraph"/>
+        <w:numPr>
+          <w:ilvl w:val="0"/>
+          <w:numId w:val="8"/>
+        </w:numPr>
+        <w:rPr>
+          <w:rFonts w:ascii="system-ui" w:eastAsia="system-ui" w:hAnsi="system-ui" w:cs="system-ui"/>
+          <w:color w:val="404040" w:themeColor="text1" w:themeTint="BF"/>
+        </w:rPr>
+      </w:pPr>
+      <w:r>
+        <w:rPr>
+          <w:rFonts w:ascii="system-ui" w:eastAsia="system-ui" w:hAnsi="system-ui" w:cs="system-ui"/>
+          <w:color w:val="404040" w:themeColor="text1" w:themeTint="BF"/>
+        </w:rPr>
+        <w:t>Motor/servos</w:t>
+      </w:r>
+    </w:p>
     <w:sectPr>
       <w:pgSz w:w="11906" w:h="16838"/>
       <w:pgMar w:top="1440" w:right="1440" w:bottom="1440" w:left="1440" w:header="708" w:footer="708" w:gutter="0"/>
@@ -702,6 +1059,345 @@
 <file path=word/numbering.xml><?xml version="1.0" encoding="utf-8"?>
 <w:numbering xmlns:wpc="http://schemas.microsoft.com/office/word/2010/wordprocessingCanvas" xmlns:cx="http://schemas.microsoft.com/office/drawing/2014/chartex" xmlns:cx1="http://schemas.microsoft.com/office/drawing/2015/9/8/chartex" xmlns:cx2="http://schemas.microsoft.com/office/drawing/2015/10/21/chartex" xmlns:cx3="http://schemas.microsoft.com/office/drawing/2016/5/9/chartex" xmlns:cx4="http://schemas.microsoft.com/office/drawing/2016/5/10/chartex" xmlns:cx5="http://schemas.microsoft.com/office/drawing/2016/5/11/chartex" xmlns:cx6="http://schemas.microsoft.com/office/drawing/2016/5/12/chartex" xmlns:cx7="http://schemas.microsoft.com/office/drawing/2016/5/13/chartex" xmlns:cx8="http://schemas.microsoft.com/office/drawing/2016/5/14/chartex" xmlns:mc="http://schemas.openxmlformats.org/markup-compatibility/2006" xmlns:aink="http://schemas.microsoft.com/office/drawing/2016/ink" xmlns:am3d="http://schemas.microsoft.com/office/drawing/2017/model3d" xmlns:o="urn:schemas-microsoft-com:office:office" xmlns:oel="http://schemas.microsoft.com/office/2019/extlst" xmlns:r="http://schemas.openxmlformats.org/officeDocument/2006/relationships" xmlns:m="http://schemas.openxmlformats.org/officeDocument/2006/math" xmlns:v="urn:schemas-microsoft-com:vml" xmlns:wp14="http://schemas.microsoft.com/office/word/2010/wordprocessingDrawing" xmlns:wp="http://schemas.openxmlformats.org/drawingml/2006/wordprocessingDrawing" xmlns:w10="urn:schemas-microsoft-com:office:word" xmlns:w="http://schemas.openxmlformats.org/wordprocessingml/2006/main" xmlns:w14="http://schemas.microsoft.com/office/word/2010/wordml" xmlns:w15="http://schemas.microsoft.com/office/word/2012/wordml" xmlns:w16cex="http://schemas.microsoft.com/office/word/2018/wordml/cex" xmlns:w16cid="http://schemas.microsoft.com/office/word/2016/wordml/cid" xmlns:w16="http://schemas.microsoft.com/office/word/2018/wordml" xmlns:w16du="http://schemas.microsoft.com/office/word/2023/wordml/word16du" xmlns:w16sdtdh="http://schemas.microsoft.com/office/word/2020/wordml/sdtdatahash" xmlns:w16sdtfl="http://schemas.microsoft.com/office/word/2024/wordml/sdtformatlock" xmlns:w16se="http://schemas.microsoft.com/office/word/2015/wordml/symex" xmlns:wpg="http://schemas.microsoft.com/office/word/2010/wordprocessingGroup" xmlns:wpi="http://schemas.microsoft.com/office/word/2010/wordprocessingInk" xmlns:wne="http://schemas.microsoft.com/office/word/2006/wordml" xmlns:wps="http://schemas.microsoft.com/office/word/2010/wordprocessingShape" mc:Ignorable="w14 w15 w16se w16cid w16 w16cex w16sdtdh w16sdtfl w16du wp14">
   <w:abstractNum w:abstractNumId="0" w15:restartNumberingAfterBreak="0">
+    <w:nsid w:val="19E04D2E"/>
+    <w:multiLevelType w:val="hybridMultilevel"/>
+    <w:tmpl w:val="3F96AD6E"/>
+    <w:lvl w:ilvl="0" w:tplc="08090001">
+      <w:start w:val="1"/>
+      <w:numFmt w:val="bullet"/>
+      <w:lvlText w:val=""/>
+      <w:lvlJc w:val="left"/>
+      <w:pPr>
+        <w:ind w:left="720" w:hanging="360"/>
+      </w:pPr>
+      <w:rPr>
+        <w:rFonts w:ascii="Symbol" w:hAnsi="Symbol" w:hint="default"/>
+      </w:rPr>
+    </w:lvl>
+    <w:lvl w:ilvl="1" w:tplc="08090003" w:tentative="1">
+      <w:start w:val="1"/>
+      <w:numFmt w:val="bullet"/>
+      <w:lvlText w:val="o"/>
+      <w:lvlJc w:val="left"/>
+      <w:pPr>
+        <w:ind w:left="1440" w:hanging="360"/>
+      </w:pPr>
+      <w:rPr>
+        <w:rFonts w:ascii="Courier New" w:hAnsi="Courier New" w:cs="Courier New" w:hint="default"/>
+      </w:rPr>
+    </w:lvl>
+    <w:lvl w:ilvl="2" w:tplc="08090005" w:tentative="1">
+      <w:start w:val="1"/>
+      <w:numFmt w:val="bullet"/>
+      <w:lvlText w:val=""/>
+      <w:lvlJc w:val="left"/>
+      <w:pPr>
+        <w:ind w:left="2160" w:hanging="360"/>
+      </w:pPr>
+      <w:rPr>
+        <w:rFonts w:ascii="Wingdings" w:hAnsi="Wingdings" w:hint="default"/>
+      </w:rPr>
+    </w:lvl>
+    <w:lvl w:ilvl="3" w:tplc="08090001" w:tentative="1">
+      <w:start w:val="1"/>
+      <w:numFmt w:val="bullet"/>
+      <w:lvlText w:val=""/>
+      <w:lvlJc w:val="left"/>
+      <w:pPr>
+        <w:ind w:left="2880" w:hanging="360"/>
+      </w:pPr>
+      <w:rPr>
+        <w:rFonts w:ascii="Symbol" w:hAnsi="Symbol" w:hint="default"/>
+      </w:rPr>
+    </w:lvl>
+    <w:lvl w:ilvl="4" w:tplc="08090003" w:tentative="1">
+      <w:start w:val="1"/>
+      <w:numFmt w:val="bullet"/>
+      <w:lvlText w:val="o"/>
+      <w:lvlJc w:val="left"/>
+      <w:pPr>
+        <w:ind w:left="3600" w:hanging="360"/>
+      </w:pPr>
+      <w:rPr>
+        <w:rFonts w:ascii="Courier New" w:hAnsi="Courier New" w:cs="Courier New" w:hint="default"/>
+      </w:rPr>
+    </w:lvl>
+    <w:lvl w:ilvl="5" w:tplc="08090005" w:tentative="1">
+      <w:start w:val="1"/>
+      <w:numFmt w:val="bullet"/>
+      <w:lvlText w:val=""/>
+      <w:lvlJc w:val="left"/>
+      <w:pPr>
+        <w:ind w:left="4320" w:hanging="360"/>
+      </w:pPr>
+      <w:rPr>
+        <w:rFonts w:ascii="Wingdings" w:hAnsi="Wingdings" w:hint="default"/>
+      </w:rPr>
+    </w:lvl>
+    <w:lvl w:ilvl="6" w:tplc="08090001" w:tentative="1">
+      <w:start w:val="1"/>
+      <w:numFmt w:val="bullet"/>
+      <w:lvlText w:val=""/>
+      <w:lvlJc w:val="left"/>
+      <w:pPr>
+        <w:ind w:left="5040" w:hanging="360"/>
+      </w:pPr>
+      <w:rPr>
+        <w:rFonts w:ascii="Symbol" w:hAnsi="Symbol" w:hint="default"/>
+      </w:rPr>
+    </w:lvl>
+    <w:lvl w:ilvl="7" w:tplc="08090003" w:tentative="1">
+      <w:start w:val="1"/>
+      <w:numFmt w:val="bullet"/>
+      <w:lvlText w:val="o"/>
+      <w:lvlJc w:val="left"/>
+      <w:pPr>
+        <w:ind w:left="5760" w:hanging="360"/>
+      </w:pPr>
+      <w:rPr>
+        <w:rFonts w:ascii="Courier New" w:hAnsi="Courier New" w:cs="Courier New" w:hint="default"/>
+      </w:rPr>
+    </w:lvl>
+    <w:lvl w:ilvl="8" w:tplc="08090005" w:tentative="1">
+      <w:start w:val="1"/>
+      <w:numFmt w:val="bullet"/>
+      <w:lvlText w:val=""/>
+      <w:lvlJc w:val="left"/>
+      <w:pPr>
+        <w:ind w:left="6480" w:hanging="360"/>
+      </w:pPr>
+      <w:rPr>
+        <w:rFonts w:ascii="Wingdings" w:hAnsi="Wingdings" w:hint="default"/>
+      </w:rPr>
+    </w:lvl>
+  </w:abstractNum>
+  <w:abstractNum w:abstractNumId="1" w15:restartNumberingAfterBreak="0">
+    <w:nsid w:val="48AE7463"/>
+    <w:multiLevelType w:val="hybridMultilevel"/>
+    <w:tmpl w:val="B574ADAC"/>
+    <w:lvl w:ilvl="0" w:tplc="08090001">
+      <w:start w:val="1"/>
+      <w:numFmt w:val="bullet"/>
+      <w:lvlText w:val=""/>
+      <w:lvlJc w:val="left"/>
+      <w:pPr>
+        <w:ind w:left="720" w:hanging="360"/>
+      </w:pPr>
+      <w:rPr>
+        <w:rFonts w:ascii="Symbol" w:hAnsi="Symbol" w:hint="default"/>
+      </w:rPr>
+    </w:lvl>
+    <w:lvl w:ilvl="1" w:tplc="08090003" w:tentative="1">
+      <w:start w:val="1"/>
+      <w:numFmt w:val="bullet"/>
+      <w:lvlText w:val="o"/>
+      <w:lvlJc w:val="left"/>
+      <w:pPr>
+        <w:ind w:left="1440" w:hanging="360"/>
+      </w:pPr>
+      <w:rPr>
+        <w:rFonts w:ascii="Courier New" w:hAnsi="Courier New" w:cs="Courier New" w:hint="default"/>
+      </w:rPr>
+    </w:lvl>
+    <w:lvl w:ilvl="2" w:tplc="08090005" w:tentative="1">
+      <w:start w:val="1"/>
+      <w:numFmt w:val="bullet"/>
+      <w:lvlText w:val=""/>
+      <w:lvlJc w:val="left"/>
+      <w:pPr>
+        <w:ind w:left="2160" w:hanging="360"/>
+      </w:pPr>
+      <w:rPr>
+        <w:rFonts w:ascii="Wingdings" w:hAnsi="Wingdings" w:hint="default"/>
+      </w:rPr>
+    </w:lvl>
+    <w:lvl w:ilvl="3" w:tplc="08090001" w:tentative="1">
+      <w:start w:val="1"/>
+      <w:numFmt w:val="bullet"/>
+      <w:lvlText w:val=""/>
+      <w:lvlJc w:val="left"/>
+      <w:pPr>
+        <w:ind w:left="2880" w:hanging="360"/>
+      </w:pPr>
+      <w:rPr>
+        <w:rFonts w:ascii="Symbol" w:hAnsi="Symbol" w:hint="default"/>
+      </w:rPr>
+    </w:lvl>
+    <w:lvl w:ilvl="4" w:tplc="08090003" w:tentative="1">
+      <w:start w:val="1"/>
+      <w:numFmt w:val="bullet"/>
+      <w:lvlText w:val="o"/>
+      <w:lvlJc w:val="left"/>
+      <w:pPr>
+        <w:ind w:left="3600" w:hanging="360"/>
+      </w:pPr>
+      <w:rPr>
+        <w:rFonts w:ascii="Courier New" w:hAnsi="Courier New" w:cs="Courier New" w:hint="default"/>
+      </w:rPr>
+    </w:lvl>
+    <w:lvl w:ilvl="5" w:tplc="08090005" w:tentative="1">
+      <w:start w:val="1"/>
+      <w:numFmt w:val="bullet"/>
+      <w:lvlText w:val=""/>
+      <w:lvlJc w:val="left"/>
+      <w:pPr>
+        <w:ind w:left="4320" w:hanging="360"/>
+      </w:pPr>
+      <w:rPr>
+        <w:rFonts w:ascii="Wingdings" w:hAnsi="Wingdings" w:hint="default"/>
+      </w:rPr>
+    </w:lvl>
+    <w:lvl w:ilvl="6" w:tplc="08090001" w:tentative="1">
+      <w:start w:val="1"/>
+      <w:numFmt w:val="bullet"/>
+      <w:lvlText w:val=""/>
+      <w:lvlJc w:val="left"/>
+      <w:pPr>
+        <w:ind w:left="5040" w:hanging="360"/>
+      </w:pPr>
+      <w:rPr>
+        <w:rFonts w:ascii="Symbol" w:hAnsi="Symbol" w:hint="default"/>
+      </w:rPr>
+    </w:lvl>
+    <w:lvl w:ilvl="7" w:tplc="08090003" w:tentative="1">
+      <w:start w:val="1"/>
+      <w:numFmt w:val="bullet"/>
+      <w:lvlText w:val="o"/>
+      <w:lvlJc w:val="left"/>
+      <w:pPr>
+        <w:ind w:left="5760" w:hanging="360"/>
+      </w:pPr>
+      <w:rPr>
+        <w:rFonts w:ascii="Courier New" w:hAnsi="Courier New" w:cs="Courier New" w:hint="default"/>
+      </w:rPr>
+    </w:lvl>
+    <w:lvl w:ilvl="8" w:tplc="08090005" w:tentative="1">
+      <w:start w:val="1"/>
+      <w:numFmt w:val="bullet"/>
+      <w:lvlText w:val=""/>
+      <w:lvlJc w:val="left"/>
+      <w:pPr>
+        <w:ind w:left="6480" w:hanging="360"/>
+      </w:pPr>
+      <w:rPr>
+        <w:rFonts w:ascii="Wingdings" w:hAnsi="Wingdings" w:hint="default"/>
+      </w:rPr>
+    </w:lvl>
+  </w:abstractNum>
+  <w:abstractNum w:abstractNumId="2" w15:restartNumberingAfterBreak="0">
+    <w:nsid w:val="627B5CC9"/>
+    <w:multiLevelType w:val="hybridMultilevel"/>
+    <w:tmpl w:val="87C41238"/>
+    <w:lvl w:ilvl="0" w:tplc="08090001">
+      <w:start w:val="1"/>
+      <w:numFmt w:val="bullet"/>
+      <w:lvlText w:val=""/>
+      <w:lvlJc w:val="left"/>
+      <w:pPr>
+        <w:ind w:left="720" w:hanging="360"/>
+      </w:pPr>
+      <w:rPr>
+        <w:rFonts w:ascii="Symbol" w:hAnsi="Symbol" w:hint="default"/>
+      </w:rPr>
+    </w:lvl>
+    <w:lvl w:ilvl="1" w:tplc="08090003" w:tentative="1">
+      <w:start w:val="1"/>
+      <w:numFmt w:val="bullet"/>
+      <w:lvlText w:val="o"/>
+      <w:lvlJc w:val="left"/>
+      <w:pPr>
+        <w:ind w:left="1440" w:hanging="360"/>
+      </w:pPr>
+      <w:rPr>
+        <w:rFonts w:ascii="Courier New" w:hAnsi="Courier New" w:cs="Courier New" w:hint="default"/>
+      </w:rPr>
+    </w:lvl>
+    <w:lvl w:ilvl="2" w:tplc="08090005" w:tentative="1">
+      <w:start w:val="1"/>
+      <w:numFmt w:val="bullet"/>
+      <w:lvlText w:val=""/>
+      <w:lvlJc w:val="left"/>
+      <w:pPr>
+        <w:ind w:left="2160" w:hanging="360"/>
+      </w:pPr>
+      <w:rPr>
+        <w:rFonts w:ascii="Wingdings" w:hAnsi="Wingdings" w:hint="default"/>
+      </w:rPr>
+    </w:lvl>
+    <w:lvl w:ilvl="3" w:tplc="08090001" w:tentative="1">
+      <w:start w:val="1"/>
+      <w:numFmt w:val="bullet"/>
+      <w:lvlText w:val=""/>
+      <w:lvlJc w:val="left"/>
+      <w:pPr>
+        <w:ind w:left="2880" w:hanging="360"/>
+      </w:pPr>
+      <w:rPr>
+        <w:rFonts w:ascii="Symbol" w:hAnsi="Symbol" w:hint="default"/>
+      </w:rPr>
+    </w:lvl>
+    <w:lvl w:ilvl="4" w:tplc="08090003" w:tentative="1">
+      <w:start w:val="1"/>
+      <w:numFmt w:val="bullet"/>
+      <w:lvlText w:val="o"/>
+      <w:lvlJc w:val="left"/>
+      <w:pPr>
+        <w:ind w:left="3600" w:hanging="360"/>
+      </w:pPr>
+      <w:rPr>
+        <w:rFonts w:ascii="Courier New" w:hAnsi="Courier New" w:cs="Courier New" w:hint="default"/>
+      </w:rPr>
+    </w:lvl>
+    <w:lvl w:ilvl="5" w:tplc="08090005" w:tentative="1">
+      <w:start w:val="1"/>
+      <w:numFmt w:val="bullet"/>
+      <w:lvlText w:val=""/>
+      <w:lvlJc w:val="left"/>
+      <w:pPr>
+        <w:ind w:left="4320" w:hanging="360"/>
+      </w:pPr>
+      <w:rPr>
+        <w:rFonts w:ascii="Wingdings" w:hAnsi="Wingdings" w:hint="default"/>
+      </w:rPr>
+    </w:lvl>
+    <w:lvl w:ilvl="6" w:tplc="08090001" w:tentative="1">
+      <w:start w:val="1"/>
+      <w:numFmt w:val="bullet"/>
+      <w:lvlText w:val=""/>
+      <w:lvlJc w:val="left"/>
+      <w:pPr>
+        <w:ind w:left="5040" w:hanging="360"/>
+      </w:pPr>
+      <w:rPr>
+        <w:rFonts w:ascii="Symbol" w:hAnsi="Symbol" w:hint="default"/>
+      </w:rPr>
+    </w:lvl>
+    <w:lvl w:ilvl="7" w:tplc="08090003" w:tentative="1">
+      <w:start w:val="1"/>
+      <w:numFmt w:val="bullet"/>
+      <w:lvlText w:val="o"/>
+      <w:lvlJc w:val="left"/>
+      <w:pPr>
+        <w:ind w:left="5760" w:hanging="360"/>
+      </w:pPr>
+      <w:rPr>
+        <w:rFonts w:ascii="Courier New" w:hAnsi="Courier New" w:cs="Courier New" w:hint="default"/>
+      </w:rPr>
+    </w:lvl>
+    <w:lvl w:ilvl="8" w:tplc="08090005" w:tentative="1">
+      <w:start w:val="1"/>
+      <w:numFmt w:val="bullet"/>
+      <w:lvlText w:val=""/>
+      <w:lvlJc w:val="left"/>
+      <w:pPr>
+        <w:ind w:left="6480" w:hanging="360"/>
+      </w:pPr>
+      <w:rPr>
+        <w:rFonts w:ascii="Wingdings" w:hAnsi="Wingdings" w:hint="default"/>
+      </w:rPr>
+    </w:lvl>
+  </w:abstractNum>
+  <w:abstractNum w:abstractNumId="3" w15:restartNumberingAfterBreak="0">
     <w:nsid w:val="62DB37BB"/>
     <w:multiLevelType w:val="hybridMultilevel"/>
     <w:tmpl w:val="8B2C8E4A"/>
@@ -814,7 +1510,7 @@
       </w:rPr>
     </w:lvl>
   </w:abstractNum>
-  <w:abstractNum w:abstractNumId="1" w15:restartNumberingAfterBreak="0">
+  <w:abstractNum w:abstractNumId="4" w15:restartNumberingAfterBreak="0">
     <w:nsid w:val="65357D14"/>
     <w:multiLevelType w:val="hybridMultilevel"/>
     <w:tmpl w:val="63A670D0"/>
@@ -927,7 +1623,120 @@
       </w:rPr>
     </w:lvl>
   </w:abstractNum>
-  <w:abstractNum w:abstractNumId="2" w15:restartNumberingAfterBreak="0">
+  <w:abstractNum w:abstractNumId="5" w15:restartNumberingAfterBreak="0">
+    <w:nsid w:val="69B87B30"/>
+    <w:multiLevelType w:val="hybridMultilevel"/>
+    <w:tmpl w:val="DADEFEE2"/>
+    <w:lvl w:ilvl="0" w:tplc="08090001">
+      <w:start w:val="1"/>
+      <w:numFmt w:val="bullet"/>
+      <w:lvlText w:val=""/>
+      <w:lvlJc w:val="left"/>
+      <w:pPr>
+        <w:ind w:left="1440" w:hanging="360"/>
+      </w:pPr>
+      <w:rPr>
+        <w:rFonts w:ascii="Symbol" w:hAnsi="Symbol" w:hint="default"/>
+      </w:rPr>
+    </w:lvl>
+    <w:lvl w:ilvl="1" w:tplc="08090003" w:tentative="1">
+      <w:start w:val="1"/>
+      <w:numFmt w:val="bullet"/>
+      <w:lvlText w:val="o"/>
+      <w:lvlJc w:val="left"/>
+      <w:pPr>
+        <w:ind w:left="2160" w:hanging="360"/>
+      </w:pPr>
+      <w:rPr>
+        <w:rFonts w:ascii="Courier New" w:hAnsi="Courier New" w:cs="Courier New" w:hint="default"/>
+      </w:rPr>
+    </w:lvl>
+    <w:lvl w:ilvl="2" w:tplc="08090005" w:tentative="1">
+      <w:start w:val="1"/>
+      <w:numFmt w:val="bullet"/>
+      <w:lvlText w:val=""/>
+      <w:lvlJc w:val="left"/>
+      <w:pPr>
+        <w:ind w:left="2880" w:hanging="360"/>
+      </w:pPr>
+      <w:rPr>
+        <w:rFonts w:ascii="Wingdings" w:hAnsi="Wingdings" w:hint="default"/>
+      </w:rPr>
+    </w:lvl>
+    <w:lvl w:ilvl="3" w:tplc="08090001" w:tentative="1">
+      <w:start w:val="1"/>
+      <w:numFmt w:val="bullet"/>
+      <w:lvlText w:val=""/>
+      <w:lvlJc w:val="left"/>
+      <w:pPr>
+        <w:ind w:left="3600" w:hanging="360"/>
+      </w:pPr>
+      <w:rPr>
+        <w:rFonts w:ascii="Symbol" w:hAnsi="Symbol" w:hint="default"/>
+      </w:rPr>
+    </w:lvl>
+    <w:lvl w:ilvl="4" w:tplc="08090003" w:tentative="1">
+      <w:start w:val="1"/>
+      <w:numFmt w:val="bullet"/>
+      <w:lvlText w:val="o"/>
+      <w:lvlJc w:val="left"/>
+      <w:pPr>
+        <w:ind w:left="4320" w:hanging="360"/>
+      </w:pPr>
+      <w:rPr>
+        <w:rFonts w:ascii="Courier New" w:hAnsi="Courier New" w:cs="Courier New" w:hint="default"/>
+      </w:rPr>
+    </w:lvl>
+    <w:lvl w:ilvl="5" w:tplc="08090005" w:tentative="1">
+      <w:start w:val="1"/>
+      <w:numFmt w:val="bullet"/>
+      <w:lvlText w:val=""/>
+      <w:lvlJc w:val="left"/>
+      <w:pPr>
+        <w:ind w:left="5040" w:hanging="360"/>
+      </w:pPr>
+      <w:rPr>
+        <w:rFonts w:ascii="Wingdings" w:hAnsi="Wingdings" w:hint="default"/>
+      </w:rPr>
+    </w:lvl>
+    <w:lvl w:ilvl="6" w:tplc="08090001" w:tentative="1">
+      <w:start w:val="1"/>
+      <w:numFmt w:val="bullet"/>
+      <w:lvlText w:val=""/>
+      <w:lvlJc w:val="left"/>
+      <w:pPr>
+        <w:ind w:left="5760" w:hanging="360"/>
+      </w:pPr>
+      <w:rPr>
+        <w:rFonts w:ascii="Symbol" w:hAnsi="Symbol" w:hint="default"/>
+      </w:rPr>
+    </w:lvl>
+    <w:lvl w:ilvl="7" w:tplc="08090003" w:tentative="1">
+      <w:start w:val="1"/>
+      <w:numFmt w:val="bullet"/>
+      <w:lvlText w:val="o"/>
+      <w:lvlJc w:val="left"/>
+      <w:pPr>
+        <w:ind w:left="6480" w:hanging="360"/>
+      </w:pPr>
+      <w:rPr>
+        <w:rFonts w:ascii="Courier New" w:hAnsi="Courier New" w:cs="Courier New" w:hint="default"/>
+      </w:rPr>
+    </w:lvl>
+    <w:lvl w:ilvl="8" w:tplc="08090005" w:tentative="1">
+      <w:start w:val="1"/>
+      <w:numFmt w:val="bullet"/>
+      <w:lvlText w:val=""/>
+      <w:lvlJc w:val="left"/>
+      <w:pPr>
+        <w:ind w:left="7200" w:hanging="360"/>
+      </w:pPr>
+      <w:rPr>
+        <w:rFonts w:ascii="Wingdings" w:hAnsi="Wingdings" w:hint="default"/>
+      </w:rPr>
+    </w:lvl>
+  </w:abstractNum>
+  <w:abstractNum w:abstractNumId="6" w15:restartNumberingAfterBreak="0">
     <w:nsid w:val="77327E04"/>
     <w:multiLevelType w:val="hybridMultilevel"/>
     <w:tmpl w:val="7B5295C4"/>
@@ -1040,7 +1849,7 @@
       </w:rPr>
     </w:lvl>
   </w:abstractNum>
-  <w:abstractNum w:abstractNumId="3" w15:restartNumberingAfterBreak="0">
+  <w:abstractNum w:abstractNumId="7" w15:restartNumberingAfterBreak="0">
     <w:nsid w:val="7C051CCC"/>
     <w:multiLevelType w:val="hybridMultilevel"/>
     <w:tmpl w:val="B8308F80"/>
@@ -1154,16 +1963,28 @@
     </w:lvl>
   </w:abstractNum>
   <w:num w:numId="1" w16cid:durableId="291595019">
+    <w:abstractNumId w:val="7"/>
+  </w:num>
+  <w:num w:numId="2" w16cid:durableId="143814495">
     <w:abstractNumId w:val="3"/>
   </w:num>
-  <w:num w:numId="2" w16cid:durableId="143814495">
+  <w:num w:numId="3" w16cid:durableId="2092653106">
+    <w:abstractNumId w:val="6"/>
+  </w:num>
+  <w:num w:numId="4" w16cid:durableId="1638027141">
+    <w:abstractNumId w:val="4"/>
+  </w:num>
+  <w:num w:numId="5" w16cid:durableId="193276984">
     <w:abstractNumId w:val="0"/>
   </w:num>
-  <w:num w:numId="3" w16cid:durableId="2092653106">
+  <w:num w:numId="6" w16cid:durableId="1666276299">
+    <w:abstractNumId w:val="1"/>
+  </w:num>
+  <w:num w:numId="7" w16cid:durableId="1662081859">
     <w:abstractNumId w:val="2"/>
   </w:num>
-  <w:num w:numId="4" w16cid:durableId="1638027141">
-    <w:abstractNumId w:val="1"/>
+  <w:num w:numId="8" w16cid:durableId="152599425">
+    <w:abstractNumId w:val="5"/>
   </w:num>
 </w:numbering>
 </file>

</xml_diff>

<commit_message>
Added and converted some pictures
</commit_message>
<xml_diff>
--- a/Device details and plans.docx
+++ b/Device details and plans.docx
@@ -342,15 +342,7 @@
         <w:t>plant-based and</w:t>
       </w:r>
       <w:r>
-        <w:t xml:space="preserve"> </w:t>
-      </w:r>
-      <w:proofErr w:type="gramStart"/>
-      <w:r>
-        <w:t>has the ability to</w:t>
-      </w:r>
-      <w:proofErr w:type="gramEnd"/>
-      <w:r>
-        <w:t xml:space="preserve"> “grow” or “wilt” in response to the user’s behaviour. It will use this to encourage the user to f</w:t>
+        <w:t xml:space="preserve"> has the ability to “grow” or “wilt” in response to the user’s behaviour. It will use this to encourage the user to f</w:t>
       </w:r>
       <w:r>
         <w:t>o</w:t>
@@ -472,15 +464,7 @@
     </w:p>
     <w:p>
       <w:r>
-        <w:t xml:space="preserve">It has sensors </w:t>
-      </w:r>
-      <w:proofErr w:type="gramStart"/>
-      <w:r>
-        <w:t>in order to</w:t>
-      </w:r>
-      <w:proofErr w:type="gramEnd"/>
-      <w:r>
-        <w:t xml:space="preserve"> detect when you are working and when you stop</w:t>
+        <w:t>It has sensors in order to detect when you are working and when you stop</w:t>
       </w:r>
     </w:p>
     <w:p>
@@ -613,13 +597,13 @@
           <w:numId w:val="6"/>
         </w:numPr>
         <w:rPr>
-          <w:rFonts w:ascii="system-ui" w:eastAsia="system-ui" w:hAnsi="system-ui" w:cs="system-ui"/>
-          <w:color w:val="404040" w:themeColor="text1" w:themeTint="BF"/>
-        </w:rPr>
-      </w:pPr>
-      <w:r>
-        <w:rPr>
-          <w:rFonts w:ascii="Inter" w:eastAsia="Inter" w:hAnsi="Inter" w:cs="Inter"/>
+          <w:rFonts w:ascii="system-ui" w:hAnsi="system-ui" w:eastAsia="system-ui" w:cs="system-ui"/>
+          <w:color w:val="404040" w:themeColor="text1" w:themeTint="BF"/>
+        </w:rPr>
+      </w:pPr>
+      <w:r>
+        <w:rPr>
+          <w:rFonts w:ascii="Inter" w:hAnsi="Inter" w:eastAsia="Inter" w:cs="Inter"/>
           <w:color w:val="404040" w:themeColor="text1" w:themeTint="BF"/>
         </w:rPr>
         <w:t>E-ink screen?</w:t>
@@ -645,20 +629,20 @@
           <w:numId w:val="6"/>
         </w:numPr>
         <w:rPr>
-          <w:rFonts w:ascii="system-ui" w:eastAsia="system-ui" w:hAnsi="system-ui" w:cs="system-ui"/>
-          <w:color w:val="404040" w:themeColor="text1" w:themeTint="BF"/>
-        </w:rPr>
-      </w:pPr>
-      <w:r>
-        <w:rPr>
-          <w:rFonts w:ascii="system-ui" w:eastAsia="system-ui" w:hAnsi="system-ui" w:cs="system-ui"/>
+          <w:rFonts w:ascii="system-ui" w:hAnsi="system-ui" w:eastAsia="system-ui" w:cs="system-ui"/>
+          <w:color w:val="404040" w:themeColor="text1" w:themeTint="BF"/>
+        </w:rPr>
+      </w:pPr>
+      <w:r>
+        <w:rPr>
+          <w:rFonts w:ascii="system-ui" w:hAnsi="system-ui" w:eastAsia="system-ui" w:cs="system-ui"/>
           <w:color w:val="404040" w:themeColor="text1" w:themeTint="BF"/>
         </w:rPr>
         <w:t xml:space="preserve">Button </w:t>
       </w:r>
       <w:r>
         <w:rPr>
-          <w:rFonts w:ascii="system-ui" w:eastAsia="system-ui" w:hAnsi="system-ui" w:cs="system-ui"/>
+          <w:rFonts w:ascii="system-ui" w:hAnsi="system-ui" w:eastAsia="system-ui" w:cs="system-ui"/>
           <w:color w:val="404040" w:themeColor="text1" w:themeTint="BF"/>
         </w:rPr>
         <w:t>knob</w:t>
@@ -672,13 +656,13 @@
           <w:numId w:val="6"/>
         </w:numPr>
         <w:rPr>
-          <w:rFonts w:ascii="system-ui" w:eastAsia="system-ui" w:hAnsi="system-ui" w:cs="system-ui"/>
-          <w:color w:val="404040" w:themeColor="text1" w:themeTint="BF"/>
-        </w:rPr>
-      </w:pPr>
-      <w:r>
-        <w:rPr>
-          <w:rFonts w:ascii="Inter" w:eastAsia="Inter" w:hAnsi="Inter" w:cs="Inter"/>
+          <w:rFonts w:ascii="system-ui" w:hAnsi="system-ui" w:eastAsia="system-ui" w:cs="system-ui"/>
+          <w:color w:val="404040" w:themeColor="text1" w:themeTint="BF"/>
+        </w:rPr>
+      </w:pPr>
+      <w:r>
+        <w:rPr>
+          <w:rFonts w:ascii="Inter" w:hAnsi="Inter" w:eastAsia="Inter" w:cs="Inter"/>
           <w:color w:val="404040" w:themeColor="text1" w:themeTint="BF"/>
         </w:rPr>
         <w:t>Arduino</w:t>
@@ -692,13 +676,13 @@
           <w:numId w:val="6"/>
         </w:numPr>
         <w:rPr>
-          <w:rFonts w:ascii="system-ui" w:eastAsia="system-ui" w:hAnsi="system-ui" w:cs="system-ui"/>
-          <w:color w:val="404040" w:themeColor="text1" w:themeTint="BF"/>
-        </w:rPr>
-      </w:pPr>
-      <w:r>
-        <w:rPr>
-          <w:rFonts w:ascii="Inter" w:eastAsia="Inter" w:hAnsi="Inter" w:cs="Inter"/>
+          <w:rFonts w:ascii="system-ui" w:hAnsi="system-ui" w:eastAsia="system-ui" w:cs="system-ui"/>
+          <w:color w:val="404040" w:themeColor="text1" w:themeTint="BF"/>
+        </w:rPr>
+      </w:pPr>
+      <w:r>
+        <w:rPr>
+          <w:rFonts w:ascii="Inter" w:hAnsi="Inter" w:eastAsia="Inter" w:cs="Inter"/>
           <w:color w:val="404040" w:themeColor="text1" w:themeTint="BF"/>
         </w:rPr>
         <w:t>Maybe a rechargeable battery?</w:t>
@@ -707,21 +691,21 @@
     <w:p>
       <w:pPr>
         <w:rPr>
-          <w:rFonts w:ascii="system-ui" w:eastAsia="system-ui" w:hAnsi="system-ui" w:cs="system-ui"/>
-          <w:color w:val="404040" w:themeColor="text1" w:themeTint="BF"/>
-        </w:rPr>
-      </w:pPr>
-    </w:p>
-    <w:p>
-      <w:pPr>
-        <w:rPr>
-          <w:rFonts w:ascii="system-ui" w:eastAsia="system-ui" w:hAnsi="system-ui" w:cs="system-ui"/>
-          <w:color w:val="404040" w:themeColor="text1" w:themeTint="BF"/>
-        </w:rPr>
-      </w:pPr>
-      <w:r>
-        <w:rPr>
-          <w:rFonts w:ascii="system-ui" w:eastAsia="system-ui" w:hAnsi="system-ui" w:cs="system-ui"/>
+          <w:rFonts w:ascii="system-ui" w:hAnsi="system-ui" w:eastAsia="system-ui" w:cs="system-ui"/>
+          <w:color w:val="404040" w:themeColor="text1" w:themeTint="BF"/>
+        </w:rPr>
+      </w:pPr>
+    </w:p>
+    <w:p>
+      <w:pPr>
+        <w:rPr>
+          <w:rFonts w:ascii="system-ui" w:hAnsi="system-ui" w:eastAsia="system-ui" w:cs="system-ui"/>
+          <w:color w:val="404040" w:themeColor="text1" w:themeTint="BF"/>
+        </w:rPr>
+      </w:pPr>
+      <w:r>
+        <w:rPr>
+          <w:rFonts w:ascii="system-ui" w:hAnsi="system-ui" w:eastAsia="system-ui" w:cs="system-ui"/>
           <w:color w:val="404040" w:themeColor="text1" w:themeTint="BF"/>
         </w:rPr>
         <w:t>Inputs</w:t>
@@ -735,13 +719,13 @@
           <w:numId w:val="7"/>
         </w:numPr>
         <w:rPr>
-          <w:rFonts w:ascii="system-ui" w:eastAsia="system-ui" w:hAnsi="system-ui" w:cs="system-ui"/>
-          <w:color w:val="404040" w:themeColor="text1" w:themeTint="BF"/>
-        </w:rPr>
-      </w:pPr>
-      <w:r>
-        <w:rPr>
-          <w:rFonts w:ascii="system-ui" w:eastAsia="system-ui" w:hAnsi="system-ui" w:cs="system-ui"/>
+          <w:rFonts w:ascii="system-ui" w:hAnsi="system-ui" w:eastAsia="system-ui" w:cs="system-ui"/>
+          <w:color w:val="404040" w:themeColor="text1" w:themeTint="BF"/>
+        </w:rPr>
+      </w:pPr>
+      <w:r>
+        <w:rPr>
+          <w:rFonts w:ascii="system-ui" w:hAnsi="system-ui" w:eastAsia="system-ui" w:cs="system-ui"/>
           <w:color w:val="404040" w:themeColor="text1" w:themeTint="BF"/>
         </w:rPr>
         <w:t>Microphone</w:t>
@@ -755,13 +739,13 @@
           <w:numId w:val="7"/>
         </w:numPr>
         <w:rPr>
-          <w:rFonts w:ascii="system-ui" w:eastAsia="system-ui" w:hAnsi="system-ui" w:cs="system-ui"/>
-          <w:color w:val="404040" w:themeColor="text1" w:themeTint="BF"/>
-        </w:rPr>
-      </w:pPr>
-      <w:r>
-        <w:rPr>
-          <w:rFonts w:ascii="system-ui" w:eastAsia="system-ui" w:hAnsi="system-ui" w:cs="system-ui"/>
+          <w:rFonts w:ascii="system-ui" w:hAnsi="system-ui" w:eastAsia="system-ui" w:cs="system-ui"/>
+          <w:color w:val="404040" w:themeColor="text1" w:themeTint="BF"/>
+        </w:rPr>
+      </w:pPr>
+      <w:r>
+        <w:rPr>
+          <w:rFonts w:ascii="system-ui" w:hAnsi="system-ui" w:eastAsia="system-ui" w:cs="system-ui"/>
           <w:color w:val="404040" w:themeColor="text1" w:themeTint="BF"/>
         </w:rPr>
         <w:t>Infrared camera</w:t>
@@ -775,13 +759,13 @@
           <w:numId w:val="7"/>
         </w:numPr>
         <w:rPr>
-          <w:rFonts w:ascii="system-ui" w:eastAsia="system-ui" w:hAnsi="system-ui" w:cs="system-ui"/>
-          <w:color w:val="404040" w:themeColor="text1" w:themeTint="BF"/>
-        </w:rPr>
-      </w:pPr>
-      <w:r>
-        <w:rPr>
-          <w:rFonts w:ascii="system-ui" w:eastAsia="system-ui" w:hAnsi="system-ui" w:cs="system-ui"/>
+          <w:rFonts w:ascii="system-ui" w:hAnsi="system-ui" w:eastAsia="system-ui" w:cs="system-ui"/>
+          <w:color w:val="404040" w:themeColor="text1" w:themeTint="BF"/>
+        </w:rPr>
+      </w:pPr>
+      <w:r>
+        <w:rPr>
+          <w:rFonts w:ascii="system-ui" w:hAnsi="system-ui" w:eastAsia="system-ui" w:cs="system-ui"/>
           <w:color w:val="404040" w:themeColor="text1" w:themeTint="BF"/>
         </w:rPr>
         <w:t>Motion sensor</w:t>
@@ -795,34 +779,34 @@
           <w:numId w:val="7"/>
         </w:numPr>
         <w:rPr>
-          <w:rFonts w:ascii="system-ui" w:eastAsia="system-ui" w:hAnsi="system-ui" w:cs="system-ui"/>
-          <w:color w:val="404040" w:themeColor="text1" w:themeTint="BF"/>
-        </w:rPr>
-      </w:pPr>
-      <w:r>
-        <w:rPr>
-          <w:rFonts w:ascii="system-ui" w:eastAsia="system-ui" w:hAnsi="system-ui" w:cs="system-ui"/>
+          <w:rFonts w:ascii="system-ui" w:hAnsi="system-ui" w:eastAsia="system-ui" w:cs="system-ui"/>
+          <w:color w:val="404040" w:themeColor="text1" w:themeTint="BF"/>
+        </w:rPr>
+      </w:pPr>
+      <w:r>
+        <w:rPr>
+          <w:rFonts w:ascii="system-ui" w:hAnsi="system-ui" w:eastAsia="system-ui" w:cs="system-ui"/>
           <w:color w:val="404040" w:themeColor="text1" w:themeTint="BF"/>
         </w:rPr>
         <w:t>Knob</w:t>
       </w:r>
       <w:r>
         <w:rPr>
-          <w:rFonts w:ascii="system-ui" w:eastAsia="system-ui" w:hAnsi="system-ui" w:cs="system-ui"/>
+          <w:rFonts w:ascii="system-ui" w:hAnsi="system-ui" w:eastAsia="system-ui" w:cs="system-ui"/>
           <w:color w:val="404040" w:themeColor="text1" w:themeTint="BF"/>
         </w:rPr>
         <w:t>/</w:t>
       </w:r>
       <w:r>
         <w:rPr>
-          <w:rFonts w:ascii="system-ui" w:eastAsia="system-ui" w:hAnsi="system-ui" w:cs="system-ui"/>
+          <w:rFonts w:ascii="system-ui" w:hAnsi="system-ui" w:eastAsia="system-ui" w:cs="system-ui"/>
           <w:color w:val="404040" w:themeColor="text1" w:themeTint="BF"/>
         </w:rPr>
         <w:t>Dials</w:t>
       </w:r>
       <w:r>
         <w:rPr>
-          <w:rFonts w:ascii="system-ui" w:eastAsia="system-ui" w:hAnsi="system-ui" w:cs="system-ui"/>
+          <w:rFonts w:ascii="system-ui" w:hAnsi="system-ui" w:eastAsia="system-ui" w:cs="system-ui"/>
           <w:color w:val="404040" w:themeColor="text1" w:themeTint="BF"/>
         </w:rPr>
         <w:t>/Buttons</w:t>
@@ -836,13 +820,13 @@
           <w:numId w:val="7"/>
         </w:numPr>
         <w:rPr>
-          <w:rFonts w:ascii="system-ui" w:eastAsia="system-ui" w:hAnsi="system-ui" w:cs="system-ui"/>
-          <w:color w:val="404040" w:themeColor="text1" w:themeTint="BF"/>
-        </w:rPr>
-      </w:pPr>
-      <w:r>
-        <w:rPr>
-          <w:rFonts w:ascii="system-ui" w:eastAsia="system-ui" w:hAnsi="system-ui" w:cs="system-ui"/>
+          <w:rFonts w:ascii="system-ui" w:hAnsi="system-ui" w:eastAsia="system-ui" w:cs="system-ui"/>
+          <w:color w:val="404040" w:themeColor="text1" w:themeTint="BF"/>
+        </w:rPr>
+      </w:pPr>
+      <w:r>
+        <w:rPr>
+          <w:rFonts w:ascii="system-ui" w:hAnsi="system-ui" w:eastAsia="system-ui" w:cs="system-ui"/>
           <w:color w:val="404040" w:themeColor="text1" w:themeTint="BF"/>
         </w:rPr>
         <w:t>AI face recognition</w:t>
@@ -851,13 +835,13 @@
     <w:p>
       <w:pPr>
         <w:rPr>
-          <w:rFonts w:ascii="system-ui" w:eastAsia="system-ui" w:hAnsi="system-ui" w:cs="system-ui"/>
-          <w:color w:val="404040" w:themeColor="text1" w:themeTint="BF"/>
-        </w:rPr>
-      </w:pPr>
-      <w:r>
-        <w:rPr>
-          <w:rFonts w:ascii="system-ui" w:eastAsia="system-ui" w:hAnsi="system-ui" w:cs="system-ui"/>
+          <w:rFonts w:ascii="system-ui" w:hAnsi="system-ui" w:eastAsia="system-ui" w:cs="system-ui"/>
+          <w:color w:val="404040" w:themeColor="text1" w:themeTint="BF"/>
+        </w:rPr>
+      </w:pPr>
+      <w:r>
+        <w:rPr>
+          <w:rFonts w:ascii="system-ui" w:hAnsi="system-ui" w:eastAsia="system-ui" w:cs="system-ui"/>
           <w:color w:val="404040" w:themeColor="text1" w:themeTint="BF"/>
         </w:rPr>
         <w:t>Outputs</w:t>
@@ -871,39 +855,23 @@
           <w:numId w:val="8"/>
         </w:numPr>
         <w:rPr>
-          <w:rFonts w:ascii="system-ui" w:eastAsia="system-ui" w:hAnsi="system-ui" w:cs="system-ui"/>
-          <w:color w:val="404040" w:themeColor="text1" w:themeTint="BF"/>
-        </w:rPr>
-      </w:pPr>
-      <w:r>
-        <w:rPr>
-          <w:rFonts w:ascii="system-ui" w:eastAsia="system-ui" w:hAnsi="system-ui" w:cs="system-ui"/>
+          <w:rFonts w:ascii="system-ui" w:hAnsi="system-ui" w:eastAsia="system-ui" w:cs="system-ui"/>
+          <w:color w:val="404040" w:themeColor="text1" w:themeTint="BF"/>
+        </w:rPr>
+      </w:pPr>
+      <w:r>
+        <w:rPr>
+          <w:rFonts w:ascii="system-ui" w:hAnsi="system-ui" w:eastAsia="system-ui" w:cs="system-ui"/>
           <w:color w:val="404040" w:themeColor="text1" w:themeTint="BF"/>
         </w:rPr>
         <w:t>Screen</w:t>
       </w:r>
       <w:r>
         <w:rPr>
-          <w:rFonts w:ascii="system-ui" w:eastAsia="system-ui" w:hAnsi="system-ui" w:cs="system-ui"/>
-          <w:color w:val="404040" w:themeColor="text1" w:themeTint="BF"/>
-        </w:rPr>
-        <w:t xml:space="preserve"> (</w:t>
-      </w:r>
-      <w:proofErr w:type="spellStart"/>
-      <w:r>
-        <w:rPr>
-          <w:rFonts w:ascii="system-ui" w:eastAsia="system-ui" w:hAnsi="system-ui" w:cs="system-ui"/>
-          <w:color w:val="404040" w:themeColor="text1" w:themeTint="BF"/>
-        </w:rPr>
-        <w:t>eink</w:t>
-      </w:r>
-      <w:proofErr w:type="spellEnd"/>
-      <w:r>
-        <w:rPr>
-          <w:rFonts w:ascii="system-ui" w:eastAsia="system-ui" w:hAnsi="system-ui" w:cs="system-ui"/>
-          <w:color w:val="404040" w:themeColor="text1" w:themeTint="BF"/>
-        </w:rPr>
-        <w:t>?)</w:t>
+          <w:rFonts w:ascii="system-ui" w:hAnsi="system-ui" w:eastAsia="system-ui" w:cs="system-ui"/>
+          <w:color w:val="404040" w:themeColor="text1" w:themeTint="BF"/>
+        </w:rPr>
+        <w:t xml:space="preserve"> (eink?)</w:t>
       </w:r>
     </w:p>
     <w:p>
@@ -914,13 +882,13 @@
           <w:numId w:val="8"/>
         </w:numPr>
         <w:rPr>
-          <w:rFonts w:ascii="system-ui" w:eastAsia="system-ui" w:hAnsi="system-ui" w:cs="system-ui"/>
-          <w:color w:val="404040" w:themeColor="text1" w:themeTint="BF"/>
-        </w:rPr>
-      </w:pPr>
-      <w:r>
-        <w:rPr>
-          <w:rFonts w:ascii="system-ui" w:eastAsia="system-ui" w:hAnsi="system-ui" w:cs="system-ui"/>
+          <w:rFonts w:ascii="system-ui" w:hAnsi="system-ui" w:eastAsia="system-ui" w:cs="system-ui"/>
+          <w:color w:val="404040" w:themeColor="text1" w:themeTint="BF"/>
+        </w:rPr>
+      </w:pPr>
+      <w:r>
+        <w:rPr>
+          <w:rFonts w:ascii="system-ui" w:hAnsi="system-ui" w:eastAsia="system-ui" w:cs="system-ui"/>
           <w:color w:val="404040" w:themeColor="text1" w:themeTint="BF"/>
         </w:rPr>
         <w:t>Bluetooth</w:t>
@@ -934,20 +902,20 @@
           <w:numId w:val="8"/>
         </w:numPr>
         <w:rPr>
-          <w:rFonts w:ascii="system-ui" w:eastAsia="system-ui" w:hAnsi="system-ui" w:cs="system-ui"/>
-          <w:color w:val="404040" w:themeColor="text1" w:themeTint="BF"/>
-        </w:rPr>
-      </w:pPr>
-      <w:r>
-        <w:rPr>
-          <w:rFonts w:ascii="system-ui" w:eastAsia="system-ui" w:hAnsi="system-ui" w:cs="system-ui"/>
+          <w:rFonts w:ascii="system-ui" w:hAnsi="system-ui" w:eastAsia="system-ui" w:cs="system-ui"/>
+          <w:color w:val="404040" w:themeColor="text1" w:themeTint="BF"/>
+        </w:rPr>
+      </w:pPr>
+      <w:r>
+        <w:rPr>
+          <w:rFonts w:ascii="system-ui" w:hAnsi="system-ui" w:eastAsia="system-ui" w:cs="system-ui"/>
           <w:color w:val="404040" w:themeColor="text1" w:themeTint="BF"/>
         </w:rPr>
         <w:t>LED</w:t>
       </w:r>
       <w:r>
         <w:rPr>
-          <w:rFonts w:ascii="system-ui" w:eastAsia="system-ui" w:hAnsi="system-ui" w:cs="system-ui"/>
+          <w:rFonts w:ascii="system-ui" w:hAnsi="system-ui" w:eastAsia="system-ui" w:cs="system-ui"/>
           <w:color w:val="404040" w:themeColor="text1" w:themeTint="BF"/>
         </w:rPr>
         <w:t>s strips</w:t>
@@ -956,13 +924,13 @@
     <w:p>
       <w:pPr>
         <w:rPr>
-          <w:rFonts w:ascii="system-ui" w:eastAsia="system-ui" w:hAnsi="system-ui" w:cs="system-ui"/>
-          <w:color w:val="404040" w:themeColor="text1" w:themeTint="BF"/>
-        </w:rPr>
-      </w:pPr>
-      <w:r>
-        <w:rPr>
-          <w:rFonts w:ascii="system-ui" w:eastAsia="system-ui" w:hAnsi="system-ui" w:cs="system-ui"/>
+          <w:rFonts w:ascii="system-ui" w:hAnsi="system-ui" w:eastAsia="system-ui" w:cs="system-ui"/>
+          <w:color w:val="404040" w:themeColor="text1" w:themeTint="BF"/>
+        </w:rPr>
+      </w:pPr>
+      <w:r>
+        <w:rPr>
+          <w:rFonts w:ascii="system-ui" w:hAnsi="system-ui" w:eastAsia="system-ui" w:cs="system-ui"/>
           <w:color w:val="404040" w:themeColor="text1" w:themeTint="BF"/>
         </w:rPr>
         <w:t>Controllers</w:t>
@@ -976,13 +944,13 @@
           <w:numId w:val="9"/>
         </w:numPr>
         <w:rPr>
-          <w:rFonts w:ascii="system-ui" w:eastAsia="system-ui" w:hAnsi="system-ui" w:cs="system-ui"/>
-          <w:color w:val="404040" w:themeColor="text1" w:themeTint="BF"/>
-        </w:rPr>
-      </w:pPr>
-      <w:r>
-        <w:rPr>
-          <w:rFonts w:ascii="system-ui" w:eastAsia="system-ui" w:hAnsi="system-ui" w:cs="system-ui"/>
+          <w:rFonts w:ascii="system-ui" w:hAnsi="system-ui" w:eastAsia="system-ui" w:cs="system-ui"/>
+          <w:color w:val="404040" w:themeColor="text1" w:themeTint="BF"/>
+        </w:rPr>
+      </w:pPr>
+      <w:r>
+        <w:rPr>
+          <w:rFonts w:ascii="system-ui" w:hAnsi="system-ui" w:eastAsia="system-ui" w:cs="system-ui"/>
           <w:color w:val="404040" w:themeColor="text1" w:themeTint="BF"/>
         </w:rPr>
         <w:t>Raspberry pi</w:t>
@@ -996,13 +964,13 @@
           <w:numId w:val="9"/>
         </w:numPr>
         <w:rPr>
-          <w:rFonts w:ascii="system-ui" w:eastAsia="system-ui" w:hAnsi="system-ui" w:cs="system-ui"/>
-          <w:color w:val="404040" w:themeColor="text1" w:themeTint="BF"/>
-        </w:rPr>
-      </w:pPr>
-      <w:r>
-        <w:rPr>
-          <w:rFonts w:ascii="system-ui" w:eastAsia="system-ui" w:hAnsi="system-ui" w:cs="system-ui"/>
+          <w:rFonts w:ascii="system-ui" w:hAnsi="system-ui" w:eastAsia="system-ui" w:cs="system-ui"/>
+          <w:color w:val="404040" w:themeColor="text1" w:themeTint="BF"/>
+        </w:rPr>
+      </w:pPr>
+      <w:r>
+        <w:rPr>
+          <w:rFonts w:ascii="system-ui" w:hAnsi="system-ui" w:eastAsia="system-ui" w:cs="system-ui"/>
           <w:color w:val="404040" w:themeColor="text1" w:themeTint="BF"/>
         </w:rPr>
         <w:t>Maybe an Arduino as well</w:t>
@@ -1011,13 +979,13 @@
     <w:p>
       <w:pPr>
         <w:rPr>
-          <w:rFonts w:ascii="system-ui" w:eastAsia="system-ui" w:hAnsi="system-ui" w:cs="system-ui"/>
-          <w:color w:val="404040" w:themeColor="text1" w:themeTint="BF"/>
-        </w:rPr>
-      </w:pPr>
-      <w:r>
-        <w:rPr>
-          <w:rFonts w:ascii="system-ui" w:eastAsia="system-ui" w:hAnsi="system-ui" w:cs="system-ui"/>
+          <w:rFonts w:ascii="system-ui" w:hAnsi="system-ui" w:eastAsia="system-ui" w:cs="system-ui"/>
+          <w:color w:val="404040" w:themeColor="text1" w:themeTint="BF"/>
+        </w:rPr>
+      </w:pPr>
+      <w:r>
+        <w:rPr>
+          <w:rFonts w:ascii="system-ui" w:hAnsi="system-ui" w:eastAsia="system-ui" w:cs="system-ui"/>
           <w:color w:val="404040" w:themeColor="text1" w:themeTint="BF"/>
         </w:rPr>
         <w:t>Movement</w:t>
@@ -1027,13 +995,13 @@
       <w:pPr>
         <w:ind w:left="720"/>
         <w:rPr>
-          <w:rFonts w:ascii="system-ui" w:eastAsia="system-ui" w:hAnsi="system-ui" w:cs="system-ui"/>
-          <w:color w:val="404040" w:themeColor="text1" w:themeTint="BF"/>
-        </w:rPr>
-      </w:pPr>
-      <w:r>
-        <w:rPr>
-          <w:rFonts w:ascii="system-ui" w:eastAsia="system-ui" w:hAnsi="system-ui" w:cs="system-ui"/>
+          <w:rFonts w:ascii="system-ui" w:hAnsi="system-ui" w:eastAsia="system-ui" w:cs="system-ui"/>
+          <w:color w:val="404040" w:themeColor="text1" w:themeTint="BF"/>
+        </w:rPr>
+      </w:pPr>
+      <w:r>
+        <w:rPr>
+          <w:rFonts w:ascii="system-ui" w:hAnsi="system-ui" w:eastAsia="system-ui" w:cs="system-ui"/>
           <w:color w:val="404040" w:themeColor="text1" w:themeTint="BF"/>
         </w:rPr>
         <w:t>Air</w:t>
@@ -1047,13 +1015,13 @@
           <w:numId w:val="10"/>
         </w:numPr>
         <w:rPr>
-          <w:rFonts w:ascii="system-ui" w:eastAsia="system-ui" w:hAnsi="system-ui" w:cs="system-ui"/>
-          <w:color w:val="404040" w:themeColor="text1" w:themeTint="BF"/>
-        </w:rPr>
-      </w:pPr>
-      <w:r>
-        <w:rPr>
-          <w:rFonts w:ascii="system-ui" w:eastAsia="system-ui" w:hAnsi="system-ui" w:cs="system-ui"/>
+          <w:rFonts w:ascii="system-ui" w:hAnsi="system-ui" w:eastAsia="system-ui" w:cs="system-ui"/>
+          <w:color w:val="404040" w:themeColor="text1" w:themeTint="BF"/>
+        </w:rPr>
+      </w:pPr>
+      <w:r>
+        <w:rPr>
+          <w:rFonts w:ascii="system-ui" w:hAnsi="system-ui" w:eastAsia="system-ui" w:cs="system-ui"/>
           <w:color w:val="404040" w:themeColor="text1" w:themeTint="BF"/>
         </w:rPr>
         <w:t>Peristaltic motor</w:t>
@@ -1067,13 +1035,13 @@
           <w:numId w:val="10"/>
         </w:numPr>
         <w:rPr>
-          <w:rFonts w:ascii="system-ui" w:eastAsia="system-ui" w:hAnsi="system-ui" w:cs="system-ui"/>
-          <w:color w:val="404040" w:themeColor="text1" w:themeTint="BF"/>
-        </w:rPr>
-      </w:pPr>
-      <w:r>
-        <w:rPr>
-          <w:rFonts w:ascii="system-ui" w:eastAsia="system-ui" w:hAnsi="system-ui" w:cs="system-ui"/>
+          <w:rFonts w:ascii="system-ui" w:hAnsi="system-ui" w:eastAsia="system-ui" w:cs="system-ui"/>
+          <w:color w:val="404040" w:themeColor="text1" w:themeTint="BF"/>
+        </w:rPr>
+      </w:pPr>
+      <w:r>
+        <w:rPr>
+          <w:rFonts w:ascii="system-ui" w:hAnsi="system-ui" w:eastAsia="system-ui" w:cs="system-ui"/>
           <w:color w:val="404040" w:themeColor="text1" w:themeTint="BF"/>
         </w:rPr>
         <w:t>Tubes</w:t>
@@ -1087,20 +1055,20 @@
           <w:numId w:val="10"/>
         </w:numPr>
         <w:rPr>
-          <w:rFonts w:ascii="system-ui" w:eastAsia="system-ui" w:hAnsi="system-ui" w:cs="system-ui"/>
-          <w:color w:val="404040" w:themeColor="text1" w:themeTint="BF"/>
-        </w:rPr>
-      </w:pPr>
-      <w:r>
-        <w:rPr>
-          <w:rFonts w:ascii="system-ui" w:eastAsia="system-ui" w:hAnsi="system-ui" w:cs="system-ui"/>
+          <w:rFonts w:ascii="system-ui" w:hAnsi="system-ui" w:eastAsia="system-ui" w:cs="system-ui"/>
+          <w:color w:val="404040" w:themeColor="text1" w:themeTint="BF"/>
+        </w:rPr>
+      </w:pPr>
+      <w:r>
+        <w:rPr>
+          <w:rFonts w:ascii="system-ui" w:hAnsi="system-ui" w:eastAsia="system-ui" w:cs="system-ui"/>
           <w:color w:val="404040" w:themeColor="text1" w:themeTint="BF"/>
         </w:rPr>
         <w:t>Molds</w:t>
       </w:r>
       <w:r>
         <w:rPr>
-          <w:rFonts w:ascii="system-ui" w:eastAsia="system-ui" w:hAnsi="system-ui" w:cs="system-ui"/>
+          <w:rFonts w:ascii="system-ui" w:hAnsi="system-ui" w:eastAsia="system-ui" w:cs="system-ui"/>
           <w:color w:val="404040" w:themeColor="text1" w:themeTint="BF"/>
         </w:rPr>
         <w:t xml:space="preserve"> (3D printed)</w:t>
@@ -1114,33 +1082,24 @@
           <w:numId w:val="10"/>
         </w:numPr>
         <w:rPr>
-          <w:rFonts w:ascii="system-ui" w:eastAsia="system-ui" w:hAnsi="system-ui" w:cs="system-ui"/>
-          <w:color w:val="404040" w:themeColor="text1" w:themeTint="BF"/>
-        </w:rPr>
-      </w:pPr>
-      <w:r>
-        <w:rPr>
-          <w:rFonts w:ascii="system-ui" w:eastAsia="system-ui" w:hAnsi="system-ui" w:cs="system-ui"/>
+          <w:rFonts w:ascii="system-ui" w:hAnsi="system-ui" w:eastAsia="system-ui" w:cs="system-ui"/>
+          <w:color w:val="404040" w:themeColor="text1" w:themeTint="BF"/>
+        </w:rPr>
+      </w:pPr>
+      <w:r>
+        <w:rPr>
+          <w:rFonts w:ascii="system-ui" w:hAnsi="system-ui" w:eastAsia="system-ui" w:cs="system-ui"/>
           <w:color w:val="404040" w:themeColor="text1" w:themeTint="BF"/>
         </w:rPr>
         <w:t>Silicon</w:t>
       </w:r>
       <w:r>
         <w:rPr>
-          <w:rFonts w:ascii="system-ui" w:eastAsia="system-ui" w:hAnsi="system-ui" w:cs="system-ui"/>
-          <w:color w:val="404040" w:themeColor="text1" w:themeTint="BF"/>
-        </w:rPr>
-        <w:t xml:space="preserve"> for </w:t>
-      </w:r>
-      <w:proofErr w:type="spellStart"/>
-      <w:r>
-        <w:rPr>
-          <w:rFonts w:ascii="system-ui" w:eastAsia="system-ui" w:hAnsi="system-ui" w:cs="system-ui"/>
-          <w:color w:val="404040" w:themeColor="text1" w:themeTint="BF"/>
-        </w:rPr>
-        <w:t>molds</w:t>
-      </w:r>
-      <w:proofErr w:type="spellEnd"/>
+          <w:rFonts w:ascii="system-ui" w:hAnsi="system-ui" w:eastAsia="system-ui" w:cs="system-ui"/>
+          <w:color w:val="404040" w:themeColor="text1" w:themeTint="BF"/>
+        </w:rPr>
+        <w:t xml:space="preserve"> for molds</w:t>
+      </w:r>
     </w:p>
     <w:p>
       <w:pPr>
@@ -1161,13 +1120,13 @@
           <w:numId w:val="10"/>
         </w:numPr>
         <w:rPr>
-          <w:rFonts w:ascii="system-ui" w:eastAsia="system-ui" w:hAnsi="system-ui" w:cs="system-ui"/>
-          <w:color w:val="404040" w:themeColor="text1" w:themeTint="BF"/>
-        </w:rPr>
-      </w:pPr>
-      <w:r>
-        <w:rPr>
-          <w:rFonts w:ascii="system-ui" w:eastAsia="system-ui" w:hAnsi="system-ui" w:cs="system-ui"/>
+          <w:rFonts w:ascii="system-ui" w:hAnsi="system-ui" w:eastAsia="system-ui" w:cs="system-ui"/>
+          <w:color w:val="404040" w:themeColor="text1" w:themeTint="BF"/>
+        </w:rPr>
+      </w:pPr>
+      <w:r>
+        <w:rPr>
+          <w:rFonts w:ascii="system-ui" w:hAnsi="system-ui" w:eastAsia="system-ui" w:cs="system-ui"/>
           <w:color w:val="404040" w:themeColor="text1" w:themeTint="BF"/>
         </w:rPr>
         <w:t>String/wire</w:t>
@@ -1181,13 +1140,13 @@
           <w:numId w:val="10"/>
         </w:numPr>
         <w:rPr>
-          <w:rFonts w:ascii="system-ui" w:eastAsia="system-ui" w:hAnsi="system-ui" w:cs="system-ui"/>
-          <w:color w:val="404040" w:themeColor="text1" w:themeTint="BF"/>
-        </w:rPr>
-      </w:pPr>
-      <w:r>
-        <w:rPr>
-          <w:rFonts w:ascii="system-ui" w:eastAsia="system-ui" w:hAnsi="system-ui" w:cs="system-ui"/>
+          <w:rFonts w:ascii="system-ui" w:hAnsi="system-ui" w:eastAsia="system-ui" w:cs="system-ui"/>
+          <w:color w:val="404040" w:themeColor="text1" w:themeTint="BF"/>
+        </w:rPr>
+      </w:pPr>
+      <w:r>
+        <w:rPr>
+          <w:rFonts w:ascii="system-ui" w:hAnsi="system-ui" w:eastAsia="system-ui" w:cs="system-ui"/>
           <w:color w:val="404040" w:themeColor="text1" w:themeTint="BF"/>
         </w:rPr>
         <w:t>Motor/servos</w:t>
@@ -1196,15 +1155,15 @@
     <w:p>
       <w:pPr>
         <w:rPr>
-          <w:rFonts w:ascii="system-ui" w:eastAsia="system-ui" w:hAnsi="system-ui" w:cs="system-ui"/>
-          <w:color w:val="404040" w:themeColor="text1" w:themeTint="BF"/>
-        </w:rPr>
-      </w:pPr>
-    </w:p>
-    <w:p>
-      <w:pPr>
-        <w:rPr>
-          <w:rFonts w:ascii="system-ui" w:eastAsia="system-ui" w:hAnsi="system-ui" w:cs="system-ui"/>
+          <w:rFonts w:ascii="system-ui" w:hAnsi="system-ui" w:eastAsia="system-ui" w:cs="system-ui"/>
+          <w:color w:val="404040" w:themeColor="text1" w:themeTint="BF"/>
+        </w:rPr>
+      </w:pPr>
+    </w:p>
+    <w:p>
+      <w:pPr>
+        <w:rPr>
+          <w:rFonts w:ascii="system-ui" w:hAnsi="system-ui" w:eastAsia="system-ui" w:cs="system-ui"/>
           <w:color w:val="404040" w:themeColor="text1" w:themeTint="BF"/>
         </w:rPr>
       </w:pPr>
@@ -1409,23 +1368,7 @@
           <w:rFonts w:eastAsia="system-ui" w:cs="system-ui"/>
           <w:color w:val="404040" w:themeColor="text1" w:themeTint="BF"/>
         </w:rPr>
-        <w:t xml:space="preserve">We're filling a gap: there are digital apps, but they have these problems. Lotus exists and is </w:t>
-      </w:r>
-      <w:proofErr w:type="gramStart"/>
-      <w:r>
-        <w:rPr>
-          <w:rFonts w:eastAsia="system-ui" w:cs="system-ui"/>
-          <w:color w:val="404040" w:themeColor="text1" w:themeTint="BF"/>
-        </w:rPr>
-        <w:t>tangible, but</w:t>
-      </w:r>
-      <w:proofErr w:type="gramEnd"/>
-      <w:r>
-        <w:rPr>
-          <w:rFonts w:eastAsia="system-ui" w:cs="system-ui"/>
-          <w:color w:val="404040" w:themeColor="text1" w:themeTint="BF"/>
-        </w:rPr>
-        <w:t xml:space="preserve"> doesn't prioritise focus. Maybe a third option explaining why the tangible external aspect would be good.</w:t>
+        <w:t>We're filling a gap: there are digital apps, but they have these problems. Lotus exists and is tangible, but doesn't prioritise focus. Maybe a third option explaining why the tangible external aspect would be good.</w:t>
       </w:r>
     </w:p>
     <w:p>
@@ -1538,23 +1481,7 @@
           <w:rFonts w:eastAsia="system-ui" w:cs="system-ui"/>
           <w:color w:val="404040" w:themeColor="text1" w:themeTint="BF"/>
         </w:rPr>
-        <w:t xml:space="preserve">First </w:t>
-      </w:r>
-      <w:proofErr w:type="gramStart"/>
-      <w:r>
-        <w:rPr>
-          <w:rFonts w:eastAsia="system-ui" w:cs="system-ui"/>
-          <w:color w:val="404040" w:themeColor="text1" w:themeTint="BF"/>
-        </w:rPr>
-        <w:t>is</w:t>
-      </w:r>
-      <w:proofErr w:type="gramEnd"/>
-      <w:r>
-        <w:rPr>
-          <w:rFonts w:eastAsia="system-ui" w:cs="system-ui"/>
-          <w:color w:val="404040" w:themeColor="text1" w:themeTint="BF"/>
-        </w:rPr>
-        <w:t xml:space="preserve"> the questionnaire results</w:t>
+        <w:t>First is the questionnaire results</w:t>
       </w:r>
     </w:p>
     <w:p>
@@ -1726,13 +1653,13 @@
     <w:p>
       <w:pPr>
         <w:rPr>
-          <w:rFonts w:ascii="Aptos" w:eastAsia="system-ui" w:hAnsi="Aptos" w:cs="system-ui"/>
-          <w:color w:val="404040" w:themeColor="text1" w:themeTint="BF"/>
-        </w:rPr>
-      </w:pPr>
-      <w:r>
-        <w:rPr>
-          <w:rFonts w:ascii="Aptos" w:eastAsia="system-ui" w:hAnsi="Aptos" w:cs="system-ui"/>
+          <w:rFonts w:ascii="Aptos" w:hAnsi="Aptos" w:eastAsia="system-ui" w:cs="system-ui"/>
+          <w:color w:val="404040" w:themeColor="text1" w:themeTint="BF"/>
+        </w:rPr>
+      </w:pPr>
+      <w:r>
+        <w:rPr>
+          <w:rFonts w:ascii="Aptos" w:hAnsi="Aptos" w:eastAsia="system-ui" w:cs="system-ui"/>
           <w:color w:val="404040" w:themeColor="text1" w:themeTint="BF"/>
         </w:rPr>
         <w:t>Questionnaire design</w:t>
@@ -2317,23 +2244,7 @@
           <w:rFonts w:eastAsia="system-ui" w:cs="system-ui"/>
           <w:color w:val="404040" w:themeColor="text1" w:themeTint="BF"/>
         </w:rPr>
-        <w:t xml:space="preserve">. Can </w:t>
-      </w:r>
-      <w:proofErr w:type="spellStart"/>
-      <w:r>
-        <w:rPr>
-          <w:rFonts w:eastAsia="system-ui" w:cs="system-ui"/>
-          <w:color w:val="404040" w:themeColor="text1" w:themeTint="BF"/>
-        </w:rPr>
-        <w:t>send off</w:t>
-      </w:r>
-      <w:proofErr w:type="spellEnd"/>
-      <w:r>
-        <w:rPr>
-          <w:rFonts w:eastAsia="system-ui" w:cs="system-ui"/>
-          <w:color w:val="404040" w:themeColor="text1" w:themeTint="BF"/>
-        </w:rPr>
-        <w:t xml:space="preserve"> </w:t>
+        <w:t xml:space="preserve">. Can send off </w:t>
       </w:r>
       <w:r>
         <w:rPr>
@@ -2490,7 +2401,7 @@
       </w:pPr>
       <w:r>
         <w:rPr>
-          <w:rFonts w:ascii="Aptos" w:eastAsia="Aptos" w:hAnsi="Aptos" w:cs="Aptos"/>
+          <w:rFonts w:ascii="Aptos" w:hAnsi="Aptos" w:eastAsia="Aptos" w:cs="Aptos"/>
           <w:b/>
           <w:bCs/>
         </w:rPr>
@@ -2498,7 +2409,7 @@
       </w:r>
       <w:r>
         <w:rPr>
-          <w:rFonts w:ascii="Aptos" w:eastAsia="Aptos" w:hAnsi="Aptos" w:cs="Aptos"/>
+          <w:rFonts w:ascii="Aptos" w:hAnsi="Aptos" w:eastAsia="Aptos" w:cs="Aptos"/>
         </w:rPr>
         <w:t>:</w:t>
       </w:r>
@@ -2512,14 +2423,14 @@
         </w:numPr>
         <w:spacing w:after="0"/>
         <w:rPr>
-          <w:rFonts w:ascii="Aptos" w:eastAsia="Aptos" w:hAnsi="Aptos" w:cs="Aptos"/>
+          <w:rFonts w:ascii="Aptos" w:hAnsi="Aptos" w:eastAsia="Aptos" w:cs="Aptos"/>
           <w:b/>
           <w:bCs/>
         </w:rPr>
       </w:pPr>
       <w:r>
         <w:rPr>
-          <w:rFonts w:ascii="Aptos" w:eastAsia="Aptos" w:hAnsi="Aptos" w:cs="Aptos"/>
+          <w:rFonts w:ascii="Aptos" w:hAnsi="Aptos" w:eastAsia="Aptos" w:cs="Aptos"/>
           <w:b/>
           <w:bCs/>
         </w:rPr>
@@ -2535,12 +2446,12 @@
         </w:numPr>
         <w:spacing w:after="0"/>
         <w:rPr>
-          <w:rFonts w:ascii="Aptos" w:eastAsia="Aptos" w:hAnsi="Aptos" w:cs="Aptos"/>
-        </w:rPr>
-      </w:pPr>
-      <w:r>
-        <w:rPr>
-          <w:rFonts w:ascii="Aptos" w:eastAsia="Aptos" w:hAnsi="Aptos" w:cs="Aptos"/>
+          <w:rFonts w:ascii="Aptos" w:hAnsi="Aptos" w:eastAsia="Aptos" w:cs="Aptos"/>
+        </w:rPr>
+      </w:pPr>
+      <w:r>
+        <w:rPr>
+          <w:rFonts w:ascii="Aptos" w:hAnsi="Aptos" w:eastAsia="Aptos" w:cs="Aptos"/>
         </w:rPr>
         <w:t>There could have been a mention of previous work, shows the product effectively.</w:t>
       </w:r>
@@ -2554,14 +2465,14 @@
         </w:numPr>
         <w:spacing w:after="0"/>
         <w:rPr>
-          <w:rFonts w:ascii="Aptos" w:eastAsia="Aptos" w:hAnsi="Aptos" w:cs="Aptos"/>
+          <w:rFonts w:ascii="Aptos" w:hAnsi="Aptos" w:eastAsia="Aptos" w:cs="Aptos"/>
           <w:b/>
           <w:bCs/>
         </w:rPr>
       </w:pPr>
       <w:r>
         <w:rPr>
-          <w:rFonts w:ascii="Aptos" w:eastAsia="Aptos" w:hAnsi="Aptos" w:cs="Aptos"/>
+          <w:rFonts w:ascii="Aptos" w:hAnsi="Aptos" w:eastAsia="Aptos" w:cs="Aptos"/>
           <w:b/>
           <w:bCs/>
         </w:rPr>
@@ -2577,12 +2488,12 @@
         </w:numPr>
         <w:spacing w:after="0"/>
         <w:rPr>
-          <w:rFonts w:ascii="Aptos" w:eastAsia="Aptos" w:hAnsi="Aptos" w:cs="Aptos"/>
-        </w:rPr>
-      </w:pPr>
-      <w:r>
-        <w:rPr>
-          <w:rFonts w:ascii="Aptos" w:eastAsia="Aptos" w:hAnsi="Aptos" w:cs="Aptos"/>
+          <w:rFonts w:ascii="Aptos" w:hAnsi="Aptos" w:eastAsia="Aptos" w:cs="Aptos"/>
+        </w:rPr>
+      </w:pPr>
+      <w:r>
+        <w:rPr>
+          <w:rFonts w:ascii="Aptos" w:hAnsi="Aptos" w:eastAsia="Aptos" w:cs="Aptos"/>
         </w:rPr>
         <w:t>There are a mix of diagrams and live demos along with verbal voice over explanations.</w:t>
       </w:r>
@@ -2596,14 +2507,14 @@
         </w:numPr>
         <w:spacing w:after="0"/>
         <w:rPr>
-          <w:rFonts w:ascii="Aptos" w:eastAsia="Aptos" w:hAnsi="Aptos" w:cs="Aptos"/>
+          <w:rFonts w:ascii="Aptos" w:hAnsi="Aptos" w:eastAsia="Aptos" w:cs="Aptos"/>
           <w:b/>
           <w:bCs/>
         </w:rPr>
       </w:pPr>
       <w:r>
         <w:rPr>
-          <w:rFonts w:ascii="Aptos" w:eastAsia="Aptos" w:hAnsi="Aptos" w:cs="Aptos"/>
+          <w:rFonts w:ascii="Aptos" w:hAnsi="Aptos" w:eastAsia="Aptos" w:cs="Aptos"/>
           <w:b/>
           <w:bCs/>
         </w:rPr>
@@ -2619,12 +2530,12 @@
         </w:numPr>
         <w:spacing w:after="0"/>
         <w:rPr>
-          <w:rFonts w:ascii="Aptos" w:eastAsia="Aptos" w:hAnsi="Aptos" w:cs="Aptos"/>
-        </w:rPr>
-      </w:pPr>
-      <w:r>
-        <w:rPr>
-          <w:rFonts w:ascii="Aptos" w:eastAsia="Aptos" w:hAnsi="Aptos" w:cs="Aptos"/>
+          <w:rFonts w:ascii="Aptos" w:hAnsi="Aptos" w:eastAsia="Aptos" w:cs="Aptos"/>
+        </w:rPr>
+      </w:pPr>
+      <w:r>
+        <w:rPr>
+          <w:rFonts w:ascii="Aptos" w:hAnsi="Aptos" w:eastAsia="Aptos" w:cs="Aptos"/>
         </w:rPr>
         <w:t>I understand the purpose and the different ways users can interact with the device</w:t>
       </w:r>
@@ -2638,14 +2549,14 @@
         </w:numPr>
         <w:spacing w:after="0"/>
         <w:rPr>
-          <w:rFonts w:ascii="Aptos" w:eastAsia="Aptos" w:hAnsi="Aptos" w:cs="Aptos"/>
+          <w:rFonts w:ascii="Aptos" w:hAnsi="Aptos" w:eastAsia="Aptos" w:cs="Aptos"/>
           <w:b/>
           <w:bCs/>
         </w:rPr>
       </w:pPr>
       <w:r>
         <w:rPr>
-          <w:rFonts w:ascii="Aptos" w:eastAsia="Aptos" w:hAnsi="Aptos" w:cs="Aptos"/>
+          <w:rFonts w:ascii="Aptos" w:hAnsi="Aptos" w:eastAsia="Aptos" w:cs="Aptos"/>
           <w:b/>
           <w:bCs/>
         </w:rPr>
@@ -2661,12 +2572,12 @@
         </w:numPr>
         <w:spacing w:after="0"/>
         <w:rPr>
-          <w:rFonts w:ascii="Aptos" w:eastAsia="Aptos" w:hAnsi="Aptos" w:cs="Aptos"/>
-        </w:rPr>
-      </w:pPr>
-      <w:r>
-        <w:rPr>
-          <w:rFonts w:ascii="Aptos" w:eastAsia="Aptos" w:hAnsi="Aptos" w:cs="Aptos"/>
+          <w:rFonts w:ascii="Aptos" w:hAnsi="Aptos" w:eastAsia="Aptos" w:cs="Aptos"/>
+        </w:rPr>
+      </w:pPr>
+      <w:r>
+        <w:rPr>
+          <w:rFonts w:ascii="Aptos" w:hAnsi="Aptos" w:eastAsia="Aptos" w:cs="Aptos"/>
         </w:rPr>
         <w:t>there is a consistent theme and tone of the video which is informative and well produced (but could have done with blurring study participants if video consent not obtained.)</w:t>
       </w:r>
@@ -2743,23 +2654,7 @@
           <w:rFonts w:eastAsia="system-ui" w:cs="system-ui"/>
           <w:color w:val="404040" w:themeColor="text1" w:themeTint="BF"/>
         </w:rPr>
-        <w:t xml:space="preserve">Video of it working – video showing the screen, person is in </w:t>
-      </w:r>
-      <w:proofErr w:type="gramStart"/>
-      <w:r>
-        <w:rPr>
-          <w:rFonts w:eastAsia="system-ui" w:cs="system-ui"/>
-          <w:color w:val="404040" w:themeColor="text1" w:themeTint="BF"/>
-        </w:rPr>
-        <w:t>front</w:t>
-      </w:r>
-      <w:proofErr w:type="gramEnd"/>
-      <w:r>
-        <w:rPr>
-          <w:rFonts w:eastAsia="system-ui" w:cs="system-ui"/>
-          <w:color w:val="404040" w:themeColor="text1" w:themeTint="BF"/>
-        </w:rPr>
-        <w:t xml:space="preserve"> so it works, person leaves and then</w:t>
+        <w:t>Video of it working – video showing the screen, person is in front so it works, person leaves and then</w:t>
       </w:r>
       <w:r>
         <w:rPr>
@@ -2821,15 +2716,134 @@
           <w:color w:val="404040" w:themeColor="text1" w:themeTint="BF"/>
         </w:rPr>
       </w:pPr>
-      <w:proofErr w:type="spellStart"/>
-      <w:r>
-        <w:rPr>
-          <w:rFonts w:eastAsia="system-ui" w:cs="system-ui"/>
-          <w:color w:val="404040" w:themeColor="text1" w:themeTint="BF"/>
-        </w:rPr>
-        <w:t>Instructables</w:t>
-      </w:r>
-      <w:proofErr w:type="spellEnd"/>
+      <w:r>
+        <w:rPr>
+          <w:rFonts w:eastAsia="system-ui" w:cs="system-ui"/>
+          <w:color w:val="404040" w:themeColor="text1" w:themeTint="BF"/>
+        </w:rPr>
+        <w:t>Instructables:</w:t>
+      </w:r>
+    </w:p>
+    <w:p>
+      <w:pPr>
+        <w:rPr>
+          <w:rFonts w:eastAsia="system-ui" w:cs="system-ui"/>
+          <w:color w:val="404040" w:themeColor="text1" w:themeTint="BF"/>
+        </w:rPr>
+      </w:pPr>
+      <w:r>
+        <w:rPr>
+          <w:rFonts w:eastAsia="system-ui" w:cs="system-ui"/>
+          <w:color w:val="404040" w:themeColor="text1" w:themeTint="BF"/>
+        </w:rPr>
+        <w:t xml:space="preserve">Need to show the process of </w:t>
+      </w:r>
+      <w:r>
+        <w:rPr>
+          <w:rFonts w:eastAsia="system-ui" w:cs="system-ui"/>
+          <w:color w:val="404040" w:themeColor="text1" w:themeTint="BF"/>
+        </w:rPr>
+        <w:t>construction</w:t>
+      </w:r>
+    </w:p>
+    <w:p>
+      <w:pPr>
+        <w:rPr>
+          <w:rFonts w:eastAsia="system-ui" w:cs="system-ui"/>
+          <w:color w:val="404040" w:themeColor="text1" w:themeTint="BF"/>
+        </w:rPr>
+      </w:pPr>
+      <w:r>
+        <w:rPr>
+          <w:rFonts w:eastAsia="system-ui" w:cs="system-ui"/>
+          <w:color w:val="404040" w:themeColor="text1" w:themeTint="BF"/>
+        </w:rPr>
+        <w:t>Show and list each piece of hardware</w:t>
+      </w:r>
+    </w:p>
+    <w:p>
+      <w:pPr>
+        <w:rPr>
+          <w:rFonts w:eastAsia="system-ui" w:cs="system-ui"/>
+          <w:color w:val="404040" w:themeColor="text1" w:themeTint="BF"/>
+        </w:rPr>
+      </w:pPr>
+      <w:r>
+        <w:rPr>
+          <w:rFonts w:eastAsia="system-ui" w:cs="system-ui"/>
+          <w:color w:val="404040" w:themeColor="text1" w:themeTint="BF"/>
+        </w:rPr>
+        <w:t>Show how we put them together</w:t>
+      </w:r>
+    </w:p>
+    <w:p>
+      <w:pPr>
+        <w:rPr>
+          <w:rFonts w:eastAsia="system-ui" w:cs="system-ui"/>
+          <w:color w:val="404040" w:themeColor="text1" w:themeTint="BF"/>
+        </w:rPr>
+      </w:pPr>
+      <w:r>
+        <w:rPr>
+          <w:rFonts w:eastAsia="system-ui" w:cs="system-ui"/>
+          <w:color w:val="404040" w:themeColor="text1" w:themeTint="BF"/>
+        </w:rPr>
+        <w:t>Lots of photos and videos</w:t>
+      </w:r>
+    </w:p>
+    <w:p>
+      <w:pPr>
+        <w:rPr>
+          <w:rFonts w:eastAsia="system-ui" w:cs="system-ui"/>
+          <w:color w:val="404040" w:themeColor="text1" w:themeTint="BF"/>
+        </w:rPr>
+      </w:pPr>
+      <w:r>
+        <w:rPr>
+          <w:rFonts w:eastAsia="system-ui" w:cs="system-ui"/>
+          <w:color w:val="404040" w:themeColor="text1" w:themeTint="BF"/>
+        </w:rPr>
+        <w:t>Can be done remotely.</w:t>
+      </w:r>
+    </w:p>
+    <w:p>
+      <w:pPr>
+        <w:rPr>
+          <w:rFonts w:eastAsia="system-ui" w:cs="system-ui"/>
+          <w:color w:val="404040" w:themeColor="text1" w:themeTint="BF"/>
+        </w:rPr>
+      </w:pPr>
+    </w:p>
+    <w:p>
+      <w:pPr>
+        <w:rPr>
+          <w:rFonts w:eastAsia="system-ui" w:cs="system-ui"/>
+          <w:color w:val="404040" w:themeColor="text1" w:themeTint="BF"/>
+        </w:rPr>
+      </w:pPr>
+    </w:p>
+    <w:p>
+      <w:pPr>
+        <w:rPr>
+          <w:rFonts w:eastAsia="system-ui" w:cs="system-ui"/>
+          <w:color w:val="404040" w:themeColor="text1" w:themeTint="BF"/>
+        </w:rPr>
+      </w:pPr>
+    </w:p>
+    <w:p>
+      <w:pPr>
+        <w:rPr>
+          <w:rFonts w:eastAsia="system-ui" w:cs="system-ui"/>
+          <w:color w:val="404040" w:themeColor="text1" w:themeTint="BF"/>
+        </w:rPr>
+      </w:pPr>
+      <w:r>
+        <w:rPr>
+          <w:rFonts w:eastAsia="system-ui" w:cs="system-ui"/>
+          <w:color w:val="404040" w:themeColor="text1" w:themeTint="BF"/>
+        </w:rPr>
+        <w:t>Plans for the paper</w:t>
+      </w:r>
       <w:r>
         <w:rPr>
           <w:rFonts w:eastAsia="system-ui" w:cs="system-ui"/>
@@ -2850,134 +2864,6 @@
           <w:rFonts w:eastAsia="system-ui" w:cs="system-ui"/>
           <w:color w:val="404040" w:themeColor="text1" w:themeTint="BF"/>
         </w:rPr>
-        <w:t xml:space="preserve">Need to show the process of </w:t>
-      </w:r>
-      <w:r>
-        <w:rPr>
-          <w:rFonts w:eastAsia="system-ui" w:cs="system-ui"/>
-          <w:color w:val="404040" w:themeColor="text1" w:themeTint="BF"/>
-        </w:rPr>
-        <w:t>construction</w:t>
-      </w:r>
-    </w:p>
-    <w:p>
-      <w:pPr>
-        <w:rPr>
-          <w:rFonts w:eastAsia="system-ui" w:cs="system-ui"/>
-          <w:color w:val="404040" w:themeColor="text1" w:themeTint="BF"/>
-        </w:rPr>
-      </w:pPr>
-      <w:r>
-        <w:rPr>
-          <w:rFonts w:eastAsia="system-ui" w:cs="system-ui"/>
-          <w:color w:val="404040" w:themeColor="text1" w:themeTint="BF"/>
-        </w:rPr>
-        <w:t>Show and list each piece of hardware</w:t>
-      </w:r>
-    </w:p>
-    <w:p>
-      <w:pPr>
-        <w:rPr>
-          <w:rFonts w:eastAsia="system-ui" w:cs="system-ui"/>
-          <w:color w:val="404040" w:themeColor="text1" w:themeTint="BF"/>
-        </w:rPr>
-      </w:pPr>
-      <w:r>
-        <w:rPr>
-          <w:rFonts w:eastAsia="system-ui" w:cs="system-ui"/>
-          <w:color w:val="404040" w:themeColor="text1" w:themeTint="BF"/>
-        </w:rPr>
-        <w:t>Show how we put them together</w:t>
-      </w:r>
-    </w:p>
-    <w:p>
-      <w:pPr>
-        <w:rPr>
-          <w:rFonts w:eastAsia="system-ui" w:cs="system-ui"/>
-          <w:color w:val="404040" w:themeColor="text1" w:themeTint="BF"/>
-        </w:rPr>
-      </w:pPr>
-      <w:r>
-        <w:rPr>
-          <w:rFonts w:eastAsia="system-ui" w:cs="system-ui"/>
-          <w:color w:val="404040" w:themeColor="text1" w:themeTint="BF"/>
-        </w:rPr>
-        <w:t>Lots of photos and videos</w:t>
-      </w:r>
-    </w:p>
-    <w:p>
-      <w:pPr>
-        <w:rPr>
-          <w:rFonts w:eastAsia="system-ui" w:cs="system-ui"/>
-          <w:color w:val="404040" w:themeColor="text1" w:themeTint="BF"/>
-        </w:rPr>
-      </w:pPr>
-      <w:r>
-        <w:rPr>
-          <w:rFonts w:eastAsia="system-ui" w:cs="system-ui"/>
-          <w:color w:val="404040" w:themeColor="text1" w:themeTint="BF"/>
-        </w:rPr>
-        <w:t>Can be done remotely.</w:t>
-      </w:r>
-    </w:p>
-    <w:p>
-      <w:pPr>
-        <w:rPr>
-          <w:rFonts w:eastAsia="system-ui" w:cs="system-ui"/>
-          <w:color w:val="404040" w:themeColor="text1" w:themeTint="BF"/>
-        </w:rPr>
-      </w:pPr>
-    </w:p>
-    <w:p>
-      <w:pPr>
-        <w:rPr>
-          <w:rFonts w:eastAsia="system-ui" w:cs="system-ui"/>
-          <w:color w:val="404040" w:themeColor="text1" w:themeTint="BF"/>
-        </w:rPr>
-      </w:pPr>
-    </w:p>
-    <w:p>
-      <w:pPr>
-        <w:rPr>
-          <w:rFonts w:eastAsia="system-ui" w:cs="system-ui"/>
-          <w:color w:val="404040" w:themeColor="text1" w:themeTint="BF"/>
-        </w:rPr>
-      </w:pPr>
-    </w:p>
-    <w:p>
-      <w:pPr>
-        <w:rPr>
-          <w:rFonts w:eastAsia="system-ui" w:cs="system-ui"/>
-          <w:color w:val="404040" w:themeColor="text1" w:themeTint="BF"/>
-        </w:rPr>
-      </w:pPr>
-      <w:r>
-        <w:rPr>
-          <w:rFonts w:eastAsia="system-ui" w:cs="system-ui"/>
-          <w:color w:val="404040" w:themeColor="text1" w:themeTint="BF"/>
-        </w:rPr>
-        <w:t>Plans for the paper</w:t>
-      </w:r>
-      <w:r>
-        <w:rPr>
-          <w:rFonts w:eastAsia="system-ui" w:cs="system-ui"/>
-          <w:color w:val="404040" w:themeColor="text1" w:themeTint="BF"/>
-        </w:rPr>
-        <w:t>:</w:t>
-      </w:r>
-    </w:p>
-    <w:p>
-      <w:pPr>
-        <w:rPr>
-          <w:rFonts w:eastAsia="system-ui" w:cs="system-ui"/>
-          <w:color w:val="404040" w:themeColor="text1" w:themeTint="BF"/>
-        </w:rPr>
-      </w:pPr>
-      <w:r>
-        <w:rPr>
-          <w:rFonts w:eastAsia="system-ui" w:cs="system-ui"/>
-          <w:color w:val="404040" w:themeColor="text1" w:themeTint="BF"/>
-        </w:rPr>
         <w:t>Send questionnaires out</w:t>
       </w:r>
     </w:p>
@@ -2985,49 +2871,91 @@
       <w:pPr>
         <w:rPr>
           <w:rFonts w:eastAsia="system-ui" w:cs="system-ui"/>
-          <w:color w:val="404040" w:themeColor="text1" w:themeTint="BF"/>
-        </w:rPr>
-      </w:pPr>
-      <w:r>
-        <w:rPr>
-          <w:rFonts w:eastAsia="system-ui" w:cs="system-ui"/>
-          <w:color w:val="404040" w:themeColor="text1" w:themeTint="BF"/>
+          <w:color w:val="000000" w:themeColor="text1" w:themeTint="FF" w:themeShade="FF"/>
+        </w:rPr>
+      </w:pPr>
+      <w:r>
+        <w:rPr>
+          <w:rFonts w:eastAsia="system-ui" w:cs="system-ui"/>
+          <w:color w:val="000000" w:themeColor="text1" w:themeTint="FF" w:themeShade="FF"/>
         </w:rPr>
         <w:t>Yiwen Liang—introduction, design</w:t>
       </w:r>
       <w:r>
         <w:rPr>
           <w:rFonts w:eastAsia="system-ui" w:cs="system-ui"/>
-          <w:color w:val="404040" w:themeColor="text1" w:themeTint="BF"/>
-        </w:rPr>
-        <w:t xml:space="preserve"> process-components-flower</w:t>
-      </w:r>
-      <w:r>
-        <w:rPr>
-          <w:rFonts w:eastAsia="system-ui" w:cs="system-ui"/>
-          <w:color w:val="404040" w:themeColor="text1" w:themeTint="BF"/>
-        </w:rPr>
-        <w:t xml:space="preserve"> </w:t>
-      </w:r>
-      <w:r>
-        <w:rPr>
-          <w:rFonts w:eastAsia="system-ui" w:cs="system-ui"/>
-          <w:color w:val="404040" w:themeColor="text1" w:themeTint="BF"/>
-        </w:rPr>
-        <w:t>conclusion</w:t>
-      </w:r>
-    </w:p>
-    <w:p>
-      <w:pPr>
-        <w:rPr>
-          <w:rFonts w:eastAsia="system-ui" w:cs="system-ui"/>
-          <w:color w:val="404040" w:themeColor="text1" w:themeTint="BF"/>
-        </w:rPr>
-      </w:pPr>
-      <w:r>
-        <w:rPr>
-          <w:rFonts w:eastAsia="system-ui" w:cs="system-ui"/>
-          <w:color w:val="404040" w:themeColor="text1" w:themeTint="BF"/>
+          <w:color w:val="000000" w:themeColor="text1" w:themeTint="FF" w:themeShade="FF"/>
+        </w:rPr>
+        <w:t xml:space="preserve"> process-components-</w:t>
+      </w:r>
+      <w:r>
+        <w:rPr>
+          <w:rFonts w:eastAsia="system-ui" w:cs="system-ui"/>
+          <w:color w:val="000000" w:themeColor="text1" w:themeTint="FF" w:themeShade="FF"/>
+        </w:rPr>
+        <w:t>flower</w:t>
+      </w:r>
+      <w:r>
+        <w:rPr>
+          <w:rFonts w:eastAsia="system-ui" w:cs="system-ui"/>
+          <w:color w:val="000000" w:themeColor="text1" w:themeTint="FF" w:themeShade="FF"/>
+        </w:rPr>
+        <w:t>,</w:t>
+      </w:r>
+      <w:r>
+        <w:rPr>
+          <w:rFonts w:eastAsia="system-ui" w:cs="system-ui"/>
+          <w:color w:val="000000" w:themeColor="text1" w:themeTint="FF" w:themeShade="FF"/>
+        </w:rPr>
+        <w:t xml:space="preserve"> U</w:t>
+      </w:r>
+      <w:r>
+        <w:rPr>
+          <w:rFonts w:eastAsia="system-ui" w:cs="system-ui"/>
+          <w:color w:val="000000" w:themeColor="text1" w:themeTint="FF" w:themeShade="FF"/>
+        </w:rPr>
+        <w:t>ser study</w:t>
+      </w:r>
+      <w:r>
+        <w:rPr>
+          <w:rFonts w:eastAsia="system-ui" w:cs="system-ui"/>
+          <w:color w:val="000000" w:themeColor="text1" w:themeTint="FF" w:themeShade="FF"/>
+        </w:rPr>
+        <w:t xml:space="preserve"> (before design)</w:t>
+      </w:r>
+      <w:r>
+        <w:rPr>
+          <w:rFonts w:eastAsia="system-ui" w:cs="system-ui"/>
+          <w:color w:val="000000" w:themeColor="text1" w:themeTint="FF" w:themeShade="FF"/>
+        </w:rPr>
+        <w:t xml:space="preserve">, </w:t>
+      </w:r>
+      <w:r>
+        <w:rPr>
+          <w:rFonts w:eastAsia="system-ui" w:cs="system-ui"/>
+          <w:color w:val="000000" w:themeColor="text1" w:themeTint="FF" w:themeShade="FF"/>
+        </w:rPr>
+        <w:t>conclusion (</w:t>
+      </w:r>
+      <w:r>
+        <w:rPr>
+          <w:rFonts w:eastAsia="system-ui" w:cs="system-ui"/>
+          <w:color w:val="000000" w:themeColor="text1" w:themeTint="FF" w:themeShade="FF"/>
+        </w:rPr>
+        <w:t>after other parts done)</w:t>
+      </w:r>
+    </w:p>
+    <w:p>
+      <w:pPr>
+        <w:rPr>
+          <w:rFonts w:eastAsia="system-ui" w:cs="system-ui"/>
+          <w:color w:val="404040" w:themeColor="text1" w:themeTint="BF"/>
+        </w:rPr>
+      </w:pPr>
+      <w:r>
+        <w:rPr>
+          <w:rFonts w:eastAsia="system-ui" w:cs="system-ui"/>
+          <w:color w:val="404040" w:themeColor="text1" w:themeTint="BF" w:themeShade="FF"/>
         </w:rPr>
         <w:t xml:space="preserve">Navdeep – </w:t>
       </w:r>
@@ -3087,7 +3015,7 @@
       <w:r>
         <w:rPr>
           <w:rFonts w:eastAsia="system-ui" w:cs="system-ui"/>
-          <w:color w:val="404040" w:themeColor="text1" w:themeTint="BF"/>
+          <w:color w:val="404040" w:themeColor="text1" w:themeTint="BF" w:themeShade="FF"/>
         </w:rPr>
         <w:t>Leaves</w:t>
       </w:r>
@@ -3129,47 +3057,22 @@
           <w:rFonts w:eastAsia="system-ui" w:cs="system-ui"/>
           <w:color w:val="404040" w:themeColor="text1" w:themeTint="BF"/>
         </w:rPr>
-        <w:t xml:space="preserve">Begin </w:t>
-      </w:r>
-      <w:proofErr w:type="spellStart"/>
-      <w:r>
-        <w:rPr>
-          <w:rFonts w:eastAsia="system-ui" w:cs="system-ui"/>
-          <w:color w:val="404040" w:themeColor="text1" w:themeTint="BF"/>
-        </w:rPr>
-        <w:t>Instructables</w:t>
-      </w:r>
-      <w:proofErr w:type="spellEnd"/>
-      <w:r>
-        <w:rPr>
-          <w:rFonts w:eastAsia="system-ui" w:cs="system-ui"/>
-          <w:color w:val="404040" w:themeColor="text1" w:themeTint="BF"/>
-        </w:rPr>
-        <w:t xml:space="preserve"> page</w:t>
-      </w:r>
-    </w:p>
-    <w:p>
-      <w:pPr>
-        <w:rPr>
-          <w:rFonts w:eastAsia="system-ui" w:cs="system-ui"/>
-          <w:color w:val="404040" w:themeColor="text1" w:themeTint="BF"/>
-        </w:rPr>
-      </w:pPr>
-      <w:proofErr w:type="spellStart"/>
-      <w:r>
-        <w:rPr>
-          <w:rFonts w:eastAsia="system-ui" w:cs="system-ui"/>
-          <w:color w:val="404040" w:themeColor="text1" w:themeTint="BF"/>
-        </w:rPr>
-        <w:t>Lihan</w:t>
-      </w:r>
-      <w:proofErr w:type="spellEnd"/>
-      <w:r>
-        <w:rPr>
-          <w:rFonts w:eastAsia="system-ui" w:cs="system-ui"/>
-          <w:color w:val="404040" w:themeColor="text1" w:themeTint="BF"/>
-        </w:rPr>
-        <w:t xml:space="preserve"> </w:t>
+        <w:t>Begin Instructables page</w:t>
+      </w:r>
+    </w:p>
+    <w:p>
+      <w:pPr>
+        <w:rPr>
+          <w:rFonts w:eastAsia="system-ui" w:cs="system-ui"/>
+          <w:color w:val="404040" w:themeColor="text1" w:themeTint="BF"/>
+        </w:rPr>
+      </w:pPr>
+      <w:r>
+        <w:rPr>
+          <w:rFonts w:eastAsia="system-ui" w:cs="system-ui"/>
+          <w:color w:val="404040" w:themeColor="text1" w:themeTint="BF"/>
+        </w:rPr>
+        <w:t xml:space="preserve">Lihan </w:t>
       </w:r>
       <w:r>
         <w:rPr>
@@ -3296,7 +3199,7 @@
       </w:r>
     </w:p>
     <w:sectPr>
-      <w:pgSz w:w="11906" w:h="16838"/>
+      <w:pgSz w:w="11906" w:h="16838" w:orient="portrait"/>
       <w:pgMar w:top="1440" w:right="1440" w:bottom="1440" w:left="1440" w:header="708" w:footer="708" w:gutter="0"/>
       <w:cols w:space="708"/>
       <w:docGrid w:linePitch="360"/>
@@ -3320,7 +3223,7 @@
         <w:ind w:left="420" w:hanging="420"/>
       </w:pPr>
       <w:rPr>
-        <w:rFonts w:ascii="Aptos" w:hAnsi="Aptos" w:hint="default"/>
+        <w:rFonts w:hint="default" w:ascii="Aptos" w:hAnsi="Aptos"/>
       </w:rPr>
     </w:lvl>
     <w:lvl w:ilvl="1" w:tplc="01CC3E7C">
@@ -3332,7 +3235,7 @@
         <w:ind w:left="840" w:hanging="420"/>
       </w:pPr>
       <w:rPr>
-        <w:rFonts w:ascii="Courier New" w:hAnsi="Courier New" w:hint="default"/>
+        <w:rFonts w:hint="default" w:ascii="Courier New" w:hAnsi="Courier New"/>
       </w:rPr>
     </w:lvl>
     <w:lvl w:ilvl="2" w:tplc="A8AA251E">
@@ -3344,7 +3247,7 @@
         <w:ind w:left="1260" w:hanging="420"/>
       </w:pPr>
       <w:rPr>
-        <w:rFonts w:ascii="Wingdings" w:hAnsi="Wingdings" w:hint="default"/>
+        <w:rFonts w:hint="default" w:ascii="Wingdings" w:hAnsi="Wingdings"/>
       </w:rPr>
     </w:lvl>
     <w:lvl w:ilvl="3" w:tplc="7A6ABF82">
@@ -3356,7 +3259,7 @@
         <w:ind w:left="1680" w:hanging="420"/>
       </w:pPr>
       <w:rPr>
-        <w:rFonts w:ascii="Symbol" w:hAnsi="Symbol" w:hint="default"/>
+        <w:rFonts w:hint="default" w:ascii="Symbol" w:hAnsi="Symbol"/>
       </w:rPr>
     </w:lvl>
     <w:lvl w:ilvl="4" w:tplc="7046BC02">
@@ -3368,7 +3271,7 @@
         <w:ind w:left="2100" w:hanging="420"/>
       </w:pPr>
       <w:rPr>
-        <w:rFonts w:ascii="Courier New" w:hAnsi="Courier New" w:hint="default"/>
+        <w:rFonts w:hint="default" w:ascii="Courier New" w:hAnsi="Courier New"/>
       </w:rPr>
     </w:lvl>
     <w:lvl w:ilvl="5" w:tplc="1C3464A2">
@@ -3380,7 +3283,7 @@
         <w:ind w:left="2520" w:hanging="420"/>
       </w:pPr>
       <w:rPr>
-        <w:rFonts w:ascii="Wingdings" w:hAnsi="Wingdings" w:hint="default"/>
+        <w:rFonts w:hint="default" w:ascii="Wingdings" w:hAnsi="Wingdings"/>
       </w:rPr>
     </w:lvl>
     <w:lvl w:ilvl="6" w:tplc="F5A8EA44">
@@ -3392,7 +3295,7 @@
         <w:ind w:left="2940" w:hanging="420"/>
       </w:pPr>
       <w:rPr>
-        <w:rFonts w:ascii="Symbol" w:hAnsi="Symbol" w:hint="default"/>
+        <w:rFonts w:hint="default" w:ascii="Symbol" w:hAnsi="Symbol"/>
       </w:rPr>
     </w:lvl>
     <w:lvl w:ilvl="7" w:tplc="B516B8BC">
@@ -3404,7 +3307,7 @@
         <w:ind w:left="3360" w:hanging="420"/>
       </w:pPr>
       <w:rPr>
-        <w:rFonts w:ascii="Courier New" w:hAnsi="Courier New" w:hint="default"/>
+        <w:rFonts w:hint="default" w:ascii="Courier New" w:hAnsi="Courier New"/>
       </w:rPr>
     </w:lvl>
     <w:lvl w:ilvl="8" w:tplc="8EAA8D2E">
@@ -3416,7 +3319,7 @@
         <w:ind w:left="3780" w:hanging="420"/>
       </w:pPr>
       <w:rPr>
-        <w:rFonts w:ascii="Wingdings" w:hAnsi="Wingdings" w:hint="default"/>
+        <w:rFonts w:hint="default" w:ascii="Wingdings" w:hAnsi="Wingdings"/>
       </w:rPr>
     </w:lvl>
   </w:abstractNum>
@@ -3433,7 +3336,7 @@
         <w:ind w:left="720" w:hanging="360"/>
       </w:pPr>
       <w:rPr>
-        <w:rFonts w:ascii="Symbol" w:hAnsi="Symbol" w:hint="default"/>
+        <w:rFonts w:hint="default" w:ascii="Symbol" w:hAnsi="Symbol"/>
       </w:rPr>
     </w:lvl>
     <w:lvl w:ilvl="1" w:tplc="39A003A0" w:tentative="1">
@@ -3445,7 +3348,7 @@
         <w:ind w:left="1440" w:hanging="360"/>
       </w:pPr>
       <w:rPr>
-        <w:rFonts w:ascii="Courier New" w:hAnsi="Courier New" w:hint="default"/>
+        <w:rFonts w:hint="default" w:ascii="Courier New" w:hAnsi="Courier New"/>
       </w:rPr>
     </w:lvl>
     <w:lvl w:ilvl="2" w:tplc="7DB85B50" w:tentative="1">
@@ -3457,7 +3360,7 @@
         <w:ind w:left="2160" w:hanging="360"/>
       </w:pPr>
       <w:rPr>
-        <w:rFonts w:ascii="Wingdings" w:hAnsi="Wingdings" w:hint="default"/>
+        <w:rFonts w:hint="default" w:ascii="Wingdings" w:hAnsi="Wingdings"/>
       </w:rPr>
     </w:lvl>
     <w:lvl w:ilvl="3" w:tplc="67C08A4A" w:tentative="1">
@@ -3469,7 +3372,7 @@
         <w:ind w:left="2880" w:hanging="360"/>
       </w:pPr>
       <w:rPr>
-        <w:rFonts w:ascii="Symbol" w:hAnsi="Symbol" w:hint="default"/>
+        <w:rFonts w:hint="default" w:ascii="Symbol" w:hAnsi="Symbol"/>
       </w:rPr>
     </w:lvl>
     <w:lvl w:ilvl="4" w:tplc="BFB2AA10" w:tentative="1">
@@ -3481,7 +3384,7 @@
         <w:ind w:left="3600" w:hanging="360"/>
       </w:pPr>
       <w:rPr>
-        <w:rFonts w:ascii="Courier New" w:hAnsi="Courier New" w:hint="default"/>
+        <w:rFonts w:hint="default" w:ascii="Courier New" w:hAnsi="Courier New"/>
       </w:rPr>
     </w:lvl>
     <w:lvl w:ilvl="5" w:tplc="9F0AD466" w:tentative="1">
@@ -3493,7 +3396,7 @@
         <w:ind w:left="4320" w:hanging="360"/>
       </w:pPr>
       <w:rPr>
-        <w:rFonts w:ascii="Wingdings" w:hAnsi="Wingdings" w:hint="default"/>
+        <w:rFonts w:hint="default" w:ascii="Wingdings" w:hAnsi="Wingdings"/>
       </w:rPr>
     </w:lvl>
     <w:lvl w:ilvl="6" w:tplc="DBAABCF4" w:tentative="1">
@@ -3505,7 +3408,7 @@
         <w:ind w:left="5040" w:hanging="360"/>
       </w:pPr>
       <w:rPr>
-        <w:rFonts w:ascii="Symbol" w:hAnsi="Symbol" w:hint="default"/>
+        <w:rFonts w:hint="default" w:ascii="Symbol" w:hAnsi="Symbol"/>
       </w:rPr>
     </w:lvl>
     <w:lvl w:ilvl="7" w:tplc="70BE9D2C" w:tentative="1">
@@ -3517,7 +3420,7 @@
         <w:ind w:left="5760" w:hanging="360"/>
       </w:pPr>
       <w:rPr>
-        <w:rFonts w:ascii="Courier New" w:hAnsi="Courier New" w:hint="default"/>
+        <w:rFonts w:hint="default" w:ascii="Courier New" w:hAnsi="Courier New"/>
       </w:rPr>
     </w:lvl>
     <w:lvl w:ilvl="8" w:tplc="26FAA7DC" w:tentative="1">
@@ -3529,7 +3432,7 @@
         <w:ind w:left="6480" w:hanging="360"/>
       </w:pPr>
       <w:rPr>
-        <w:rFonts w:ascii="Wingdings" w:hAnsi="Wingdings" w:hint="default"/>
+        <w:rFonts w:hint="default" w:ascii="Wingdings" w:hAnsi="Wingdings"/>
       </w:rPr>
     </w:lvl>
   </w:abstractNum>
@@ -3546,7 +3449,7 @@
         <w:ind w:left="420" w:hanging="420"/>
       </w:pPr>
       <w:rPr>
-        <w:rFonts w:ascii="Symbol" w:hAnsi="Symbol" w:hint="default"/>
+        <w:rFonts w:hint="default" w:ascii="Symbol" w:hAnsi="Symbol"/>
       </w:rPr>
     </w:lvl>
     <w:lvl w:ilvl="1" w:tplc="C846A510">
@@ -3558,7 +3461,7 @@
         <w:ind w:left="840" w:hanging="420"/>
       </w:pPr>
       <w:rPr>
-        <w:rFonts w:ascii="Courier New" w:hAnsi="Courier New" w:hint="default"/>
+        <w:rFonts w:hint="default" w:ascii="Courier New" w:hAnsi="Courier New"/>
       </w:rPr>
     </w:lvl>
     <w:lvl w:ilvl="2" w:tplc="C706EC94">
@@ -3570,7 +3473,7 @@
         <w:ind w:left="1260" w:hanging="420"/>
       </w:pPr>
       <w:rPr>
-        <w:rFonts w:ascii="Wingdings" w:hAnsi="Wingdings" w:hint="default"/>
+        <w:rFonts w:hint="default" w:ascii="Wingdings" w:hAnsi="Wingdings"/>
       </w:rPr>
     </w:lvl>
     <w:lvl w:ilvl="3" w:tplc="A8E25D4C">
@@ -3582,7 +3485,7 @@
         <w:ind w:left="1680" w:hanging="420"/>
       </w:pPr>
       <w:rPr>
-        <w:rFonts w:ascii="Symbol" w:hAnsi="Symbol" w:hint="default"/>
+        <w:rFonts w:hint="default" w:ascii="Symbol" w:hAnsi="Symbol"/>
       </w:rPr>
     </w:lvl>
     <w:lvl w:ilvl="4" w:tplc="8A6CBF12">
@@ -3594,7 +3497,7 @@
         <w:ind w:left="2100" w:hanging="420"/>
       </w:pPr>
       <w:rPr>
-        <w:rFonts w:ascii="Courier New" w:hAnsi="Courier New" w:hint="default"/>
+        <w:rFonts w:hint="default" w:ascii="Courier New" w:hAnsi="Courier New"/>
       </w:rPr>
     </w:lvl>
     <w:lvl w:ilvl="5" w:tplc="852A1122">
@@ -3606,7 +3509,7 @@
         <w:ind w:left="2520" w:hanging="420"/>
       </w:pPr>
       <w:rPr>
-        <w:rFonts w:ascii="Wingdings" w:hAnsi="Wingdings" w:hint="default"/>
+        <w:rFonts w:hint="default" w:ascii="Wingdings" w:hAnsi="Wingdings"/>
       </w:rPr>
     </w:lvl>
     <w:lvl w:ilvl="6" w:tplc="80FEF59C">
@@ -3618,7 +3521,7 @@
         <w:ind w:left="2940" w:hanging="420"/>
       </w:pPr>
       <w:rPr>
-        <w:rFonts w:ascii="Symbol" w:hAnsi="Symbol" w:hint="default"/>
+        <w:rFonts w:hint="default" w:ascii="Symbol" w:hAnsi="Symbol"/>
       </w:rPr>
     </w:lvl>
     <w:lvl w:ilvl="7" w:tplc="2CF2CD6C">
@@ -3630,7 +3533,7 @@
         <w:ind w:left="3360" w:hanging="420"/>
       </w:pPr>
       <w:rPr>
-        <w:rFonts w:ascii="Courier New" w:hAnsi="Courier New" w:hint="default"/>
+        <w:rFonts w:hint="default" w:ascii="Courier New" w:hAnsi="Courier New"/>
       </w:rPr>
     </w:lvl>
     <w:lvl w:ilvl="8" w:tplc="47340AC2">
@@ -3642,7 +3545,7 @@
         <w:ind w:left="3780" w:hanging="420"/>
       </w:pPr>
       <w:rPr>
-        <w:rFonts w:ascii="Wingdings" w:hAnsi="Wingdings" w:hint="default"/>
+        <w:rFonts w:hint="default" w:ascii="Wingdings" w:hAnsi="Wingdings"/>
       </w:rPr>
     </w:lvl>
   </w:abstractNum>
@@ -3659,7 +3562,7 @@
         <w:ind w:left="720" w:hanging="360"/>
       </w:pPr>
       <w:rPr>
-        <w:rFonts w:ascii="Symbol" w:hAnsi="Symbol" w:hint="default"/>
+        <w:rFonts w:hint="default" w:ascii="Symbol" w:hAnsi="Symbol"/>
       </w:rPr>
     </w:lvl>
     <w:lvl w:ilvl="1" w:tplc="AE601214" w:tentative="1">
@@ -3671,7 +3574,7 @@
         <w:ind w:left="1440" w:hanging="360"/>
       </w:pPr>
       <w:rPr>
-        <w:rFonts w:ascii="Courier New" w:hAnsi="Courier New" w:hint="default"/>
+        <w:rFonts w:hint="default" w:ascii="Courier New" w:hAnsi="Courier New"/>
       </w:rPr>
     </w:lvl>
     <w:lvl w:ilvl="2" w:tplc="07F83A46" w:tentative="1">
@@ -3683,7 +3586,7 @@
         <w:ind w:left="2160" w:hanging="360"/>
       </w:pPr>
       <w:rPr>
-        <w:rFonts w:ascii="Wingdings" w:hAnsi="Wingdings" w:hint="default"/>
+        <w:rFonts w:hint="default" w:ascii="Wingdings" w:hAnsi="Wingdings"/>
       </w:rPr>
     </w:lvl>
     <w:lvl w:ilvl="3" w:tplc="0B4CDD46" w:tentative="1">
@@ -3695,7 +3598,7 @@
         <w:ind w:left="2880" w:hanging="360"/>
       </w:pPr>
       <w:rPr>
-        <w:rFonts w:ascii="Symbol" w:hAnsi="Symbol" w:hint="default"/>
+        <w:rFonts w:hint="default" w:ascii="Symbol" w:hAnsi="Symbol"/>
       </w:rPr>
     </w:lvl>
     <w:lvl w:ilvl="4" w:tplc="6A689552" w:tentative="1">
@@ -3707,7 +3610,7 @@
         <w:ind w:left="3600" w:hanging="360"/>
       </w:pPr>
       <w:rPr>
-        <w:rFonts w:ascii="Courier New" w:hAnsi="Courier New" w:hint="default"/>
+        <w:rFonts w:hint="default" w:ascii="Courier New" w:hAnsi="Courier New"/>
       </w:rPr>
     </w:lvl>
     <w:lvl w:ilvl="5" w:tplc="E2B4B372" w:tentative="1">
@@ -3719,7 +3622,7 @@
         <w:ind w:left="4320" w:hanging="360"/>
       </w:pPr>
       <w:rPr>
-        <w:rFonts w:ascii="Wingdings" w:hAnsi="Wingdings" w:hint="default"/>
+        <w:rFonts w:hint="default" w:ascii="Wingdings" w:hAnsi="Wingdings"/>
       </w:rPr>
     </w:lvl>
     <w:lvl w:ilvl="6" w:tplc="9168B268" w:tentative="1">
@@ -3731,7 +3634,7 @@
         <w:ind w:left="5040" w:hanging="360"/>
       </w:pPr>
       <w:rPr>
-        <w:rFonts w:ascii="Symbol" w:hAnsi="Symbol" w:hint="default"/>
+        <w:rFonts w:hint="default" w:ascii="Symbol" w:hAnsi="Symbol"/>
       </w:rPr>
     </w:lvl>
     <w:lvl w:ilvl="7" w:tplc="C6EE1476" w:tentative="1">
@@ -3743,7 +3646,7 @@
         <w:ind w:left="5760" w:hanging="360"/>
       </w:pPr>
       <w:rPr>
-        <w:rFonts w:ascii="Courier New" w:hAnsi="Courier New" w:hint="default"/>
+        <w:rFonts w:hint="default" w:ascii="Courier New" w:hAnsi="Courier New"/>
       </w:rPr>
     </w:lvl>
     <w:lvl w:ilvl="8" w:tplc="4122356A" w:tentative="1">
@@ -3755,7 +3658,7 @@
         <w:ind w:left="6480" w:hanging="360"/>
       </w:pPr>
       <w:rPr>
-        <w:rFonts w:ascii="Wingdings" w:hAnsi="Wingdings" w:hint="default"/>
+        <w:rFonts w:hint="default" w:ascii="Wingdings" w:hAnsi="Wingdings"/>
       </w:rPr>
     </w:lvl>
   </w:abstractNum>
@@ -3772,7 +3675,7 @@
         <w:ind w:left="720" w:hanging="360"/>
       </w:pPr>
       <w:rPr>
-        <w:rFonts w:ascii="Symbol" w:hAnsi="Symbol" w:hint="default"/>
+        <w:rFonts w:hint="default" w:ascii="Symbol" w:hAnsi="Symbol"/>
       </w:rPr>
     </w:lvl>
     <w:lvl w:ilvl="1" w:tplc="08090003">
@@ -3784,7 +3687,7 @@
         <w:ind w:left="1440" w:hanging="360"/>
       </w:pPr>
       <w:rPr>
-        <w:rFonts w:ascii="Courier New" w:hAnsi="Courier New" w:cs="Courier New" w:hint="default"/>
+        <w:rFonts w:hint="default" w:ascii="Courier New" w:hAnsi="Courier New" w:cs="Courier New"/>
       </w:rPr>
     </w:lvl>
     <w:lvl w:ilvl="2" w:tplc="08090005" w:tentative="1">
@@ -3796,7 +3699,7 @@
         <w:ind w:left="2160" w:hanging="360"/>
       </w:pPr>
       <w:rPr>
-        <w:rFonts w:ascii="Wingdings" w:hAnsi="Wingdings" w:hint="default"/>
+        <w:rFonts w:hint="default" w:ascii="Wingdings" w:hAnsi="Wingdings"/>
       </w:rPr>
     </w:lvl>
     <w:lvl w:ilvl="3" w:tplc="08090001" w:tentative="1">
@@ -3808,7 +3711,7 @@
         <w:ind w:left="2880" w:hanging="360"/>
       </w:pPr>
       <w:rPr>
-        <w:rFonts w:ascii="Symbol" w:hAnsi="Symbol" w:hint="default"/>
+        <w:rFonts w:hint="default" w:ascii="Symbol" w:hAnsi="Symbol"/>
       </w:rPr>
     </w:lvl>
     <w:lvl w:ilvl="4" w:tplc="08090003" w:tentative="1">
@@ -3820,7 +3723,7 @@
         <w:ind w:left="3600" w:hanging="360"/>
       </w:pPr>
       <w:rPr>
-        <w:rFonts w:ascii="Courier New" w:hAnsi="Courier New" w:cs="Courier New" w:hint="default"/>
+        <w:rFonts w:hint="default" w:ascii="Courier New" w:hAnsi="Courier New" w:cs="Courier New"/>
       </w:rPr>
     </w:lvl>
     <w:lvl w:ilvl="5" w:tplc="08090005" w:tentative="1">
@@ -3832,7 +3735,7 @@
         <w:ind w:left="4320" w:hanging="360"/>
       </w:pPr>
       <w:rPr>
-        <w:rFonts w:ascii="Wingdings" w:hAnsi="Wingdings" w:hint="default"/>
+        <w:rFonts w:hint="default" w:ascii="Wingdings" w:hAnsi="Wingdings"/>
       </w:rPr>
     </w:lvl>
     <w:lvl w:ilvl="6" w:tplc="08090001" w:tentative="1">
@@ -3844,7 +3747,7 @@
         <w:ind w:left="5040" w:hanging="360"/>
       </w:pPr>
       <w:rPr>
-        <w:rFonts w:ascii="Symbol" w:hAnsi="Symbol" w:hint="default"/>
+        <w:rFonts w:hint="default" w:ascii="Symbol" w:hAnsi="Symbol"/>
       </w:rPr>
     </w:lvl>
     <w:lvl w:ilvl="7" w:tplc="08090003" w:tentative="1">
@@ -3856,7 +3759,7 @@
         <w:ind w:left="5760" w:hanging="360"/>
       </w:pPr>
       <w:rPr>
-        <w:rFonts w:ascii="Courier New" w:hAnsi="Courier New" w:cs="Courier New" w:hint="default"/>
+        <w:rFonts w:hint="default" w:ascii="Courier New" w:hAnsi="Courier New" w:cs="Courier New"/>
       </w:rPr>
     </w:lvl>
     <w:lvl w:ilvl="8" w:tplc="08090005" w:tentative="1">
@@ -3868,7 +3771,7 @@
         <w:ind w:left="6480" w:hanging="360"/>
       </w:pPr>
       <w:rPr>
-        <w:rFonts w:ascii="Wingdings" w:hAnsi="Wingdings" w:hint="default"/>
+        <w:rFonts w:hint="default" w:ascii="Wingdings" w:hAnsi="Wingdings"/>
       </w:rPr>
     </w:lvl>
   </w:abstractNum>
@@ -3885,7 +3788,7 @@
         <w:ind w:left="720" w:hanging="360"/>
       </w:pPr>
       <w:rPr>
-        <w:rFonts w:ascii="Symbol" w:hAnsi="Symbol" w:hint="default"/>
+        <w:rFonts w:hint="default" w:ascii="Symbol" w:hAnsi="Symbol"/>
       </w:rPr>
     </w:lvl>
     <w:lvl w:ilvl="1" w:tplc="B7AA868A" w:tentative="1">
@@ -3897,7 +3800,7 @@
         <w:ind w:left="1440" w:hanging="360"/>
       </w:pPr>
       <w:rPr>
-        <w:rFonts w:ascii="Courier New" w:hAnsi="Courier New" w:hint="default"/>
+        <w:rFonts w:hint="default" w:ascii="Courier New" w:hAnsi="Courier New"/>
       </w:rPr>
     </w:lvl>
     <w:lvl w:ilvl="2" w:tplc="CCE02F52" w:tentative="1">
@@ -3909,7 +3812,7 @@
         <w:ind w:left="2160" w:hanging="360"/>
       </w:pPr>
       <w:rPr>
-        <w:rFonts w:ascii="Wingdings" w:hAnsi="Wingdings" w:hint="default"/>
+        <w:rFonts w:hint="default" w:ascii="Wingdings" w:hAnsi="Wingdings"/>
       </w:rPr>
     </w:lvl>
     <w:lvl w:ilvl="3" w:tplc="B63EE036" w:tentative="1">
@@ -3921,7 +3824,7 @@
         <w:ind w:left="2880" w:hanging="360"/>
       </w:pPr>
       <w:rPr>
-        <w:rFonts w:ascii="Symbol" w:hAnsi="Symbol" w:hint="default"/>
+        <w:rFonts w:hint="default" w:ascii="Symbol" w:hAnsi="Symbol"/>
       </w:rPr>
     </w:lvl>
     <w:lvl w:ilvl="4" w:tplc="2B0A931A" w:tentative="1">
@@ -3933,7 +3836,7 @@
         <w:ind w:left="3600" w:hanging="360"/>
       </w:pPr>
       <w:rPr>
-        <w:rFonts w:ascii="Courier New" w:hAnsi="Courier New" w:hint="default"/>
+        <w:rFonts w:hint="default" w:ascii="Courier New" w:hAnsi="Courier New"/>
       </w:rPr>
     </w:lvl>
     <w:lvl w:ilvl="5" w:tplc="C7209590" w:tentative="1">
@@ -3945,7 +3848,7 @@
         <w:ind w:left="4320" w:hanging="360"/>
       </w:pPr>
       <w:rPr>
-        <w:rFonts w:ascii="Wingdings" w:hAnsi="Wingdings" w:hint="default"/>
+        <w:rFonts w:hint="default" w:ascii="Wingdings" w:hAnsi="Wingdings"/>
       </w:rPr>
     </w:lvl>
     <w:lvl w:ilvl="6" w:tplc="5018368E" w:tentative="1">
@@ -3957,7 +3860,7 @@
         <w:ind w:left="5040" w:hanging="360"/>
       </w:pPr>
       <w:rPr>
-        <w:rFonts w:ascii="Symbol" w:hAnsi="Symbol" w:hint="default"/>
+        <w:rFonts w:hint="default" w:ascii="Symbol" w:hAnsi="Symbol"/>
       </w:rPr>
     </w:lvl>
     <w:lvl w:ilvl="7" w:tplc="4AAE5B82" w:tentative="1">
@@ -3969,7 +3872,7 @@
         <w:ind w:left="5760" w:hanging="360"/>
       </w:pPr>
       <w:rPr>
-        <w:rFonts w:ascii="Courier New" w:hAnsi="Courier New" w:hint="default"/>
+        <w:rFonts w:hint="default" w:ascii="Courier New" w:hAnsi="Courier New"/>
       </w:rPr>
     </w:lvl>
     <w:lvl w:ilvl="8" w:tplc="236E8CFE" w:tentative="1">
@@ -3981,7 +3884,7 @@
         <w:ind w:left="6480" w:hanging="360"/>
       </w:pPr>
       <w:rPr>
-        <w:rFonts w:ascii="Wingdings" w:hAnsi="Wingdings" w:hint="default"/>
+        <w:rFonts w:hint="default" w:ascii="Wingdings" w:hAnsi="Wingdings"/>
       </w:rPr>
     </w:lvl>
   </w:abstractNum>
@@ -3998,7 +3901,7 @@
         <w:ind w:left="720" w:hanging="360"/>
       </w:pPr>
       <w:rPr>
-        <w:rFonts w:ascii="Symbol" w:hAnsi="Symbol" w:hint="default"/>
+        <w:rFonts w:hint="default" w:ascii="Symbol" w:hAnsi="Symbol"/>
       </w:rPr>
     </w:lvl>
     <w:lvl w:ilvl="1" w:tplc="0AF84464" w:tentative="1">
@@ -4010,7 +3913,7 @@
         <w:ind w:left="1440" w:hanging="360"/>
       </w:pPr>
       <w:rPr>
-        <w:rFonts w:ascii="Courier New" w:hAnsi="Courier New" w:hint="default"/>
+        <w:rFonts w:hint="default" w:ascii="Courier New" w:hAnsi="Courier New"/>
       </w:rPr>
     </w:lvl>
     <w:lvl w:ilvl="2" w:tplc="13A64924" w:tentative="1">
@@ -4022,7 +3925,7 @@
         <w:ind w:left="2160" w:hanging="360"/>
       </w:pPr>
       <w:rPr>
-        <w:rFonts w:ascii="Wingdings" w:hAnsi="Wingdings" w:hint="default"/>
+        <w:rFonts w:hint="default" w:ascii="Wingdings" w:hAnsi="Wingdings"/>
       </w:rPr>
     </w:lvl>
     <w:lvl w:ilvl="3" w:tplc="7E04F1DC" w:tentative="1">
@@ -4034,7 +3937,7 @@
         <w:ind w:left="2880" w:hanging="360"/>
       </w:pPr>
       <w:rPr>
-        <w:rFonts w:ascii="Symbol" w:hAnsi="Symbol" w:hint="default"/>
+        <w:rFonts w:hint="default" w:ascii="Symbol" w:hAnsi="Symbol"/>
       </w:rPr>
     </w:lvl>
     <w:lvl w:ilvl="4" w:tplc="3FDC7024" w:tentative="1">
@@ -4046,7 +3949,7 @@
         <w:ind w:left="3600" w:hanging="360"/>
       </w:pPr>
       <w:rPr>
-        <w:rFonts w:ascii="Courier New" w:hAnsi="Courier New" w:hint="default"/>
+        <w:rFonts w:hint="default" w:ascii="Courier New" w:hAnsi="Courier New"/>
       </w:rPr>
     </w:lvl>
     <w:lvl w:ilvl="5" w:tplc="AB0C91B6" w:tentative="1">
@@ -4058,7 +3961,7 @@
         <w:ind w:left="4320" w:hanging="360"/>
       </w:pPr>
       <w:rPr>
-        <w:rFonts w:ascii="Wingdings" w:hAnsi="Wingdings" w:hint="default"/>
+        <w:rFonts w:hint="default" w:ascii="Wingdings" w:hAnsi="Wingdings"/>
       </w:rPr>
     </w:lvl>
     <w:lvl w:ilvl="6" w:tplc="77CADC6C" w:tentative="1">
@@ -4070,7 +3973,7 @@
         <w:ind w:left="5040" w:hanging="360"/>
       </w:pPr>
       <w:rPr>
-        <w:rFonts w:ascii="Symbol" w:hAnsi="Symbol" w:hint="default"/>
+        <w:rFonts w:hint="default" w:ascii="Symbol" w:hAnsi="Symbol"/>
       </w:rPr>
     </w:lvl>
     <w:lvl w:ilvl="7" w:tplc="DB60A0BE" w:tentative="1">
@@ -4082,7 +3985,7 @@
         <w:ind w:left="5760" w:hanging="360"/>
       </w:pPr>
       <w:rPr>
-        <w:rFonts w:ascii="Courier New" w:hAnsi="Courier New" w:hint="default"/>
+        <w:rFonts w:hint="default" w:ascii="Courier New" w:hAnsi="Courier New"/>
       </w:rPr>
     </w:lvl>
     <w:lvl w:ilvl="8" w:tplc="3B5474A6" w:tentative="1">
@@ -4094,7 +3997,7 @@
         <w:ind w:left="6480" w:hanging="360"/>
       </w:pPr>
       <w:rPr>
-        <w:rFonts w:ascii="Wingdings" w:hAnsi="Wingdings" w:hint="default"/>
+        <w:rFonts w:hint="default" w:ascii="Wingdings" w:hAnsi="Wingdings"/>
       </w:rPr>
     </w:lvl>
   </w:abstractNum>
@@ -4111,7 +4014,7 @@
         <w:ind w:left="720" w:hanging="360"/>
       </w:pPr>
       <w:rPr>
-        <w:rFonts w:ascii="Symbol" w:hAnsi="Symbol" w:hint="default"/>
+        <w:rFonts w:hint="default" w:ascii="Symbol" w:hAnsi="Symbol"/>
       </w:rPr>
     </w:lvl>
     <w:lvl w:ilvl="1" w:tplc="B44EAAAC" w:tentative="1">
@@ -4123,7 +4026,7 @@
         <w:ind w:left="1440" w:hanging="360"/>
       </w:pPr>
       <w:rPr>
-        <w:rFonts w:ascii="Courier New" w:hAnsi="Courier New" w:hint="default"/>
+        <w:rFonts w:hint="default" w:ascii="Courier New" w:hAnsi="Courier New"/>
       </w:rPr>
     </w:lvl>
     <w:lvl w:ilvl="2" w:tplc="1A9AE110" w:tentative="1">
@@ -4135,7 +4038,7 @@
         <w:ind w:left="2160" w:hanging="360"/>
       </w:pPr>
       <w:rPr>
-        <w:rFonts w:ascii="Wingdings" w:hAnsi="Wingdings" w:hint="default"/>
+        <w:rFonts w:hint="default" w:ascii="Wingdings" w:hAnsi="Wingdings"/>
       </w:rPr>
     </w:lvl>
     <w:lvl w:ilvl="3" w:tplc="C2F48A82" w:tentative="1">
@@ -4147,7 +4050,7 @@
         <w:ind w:left="2880" w:hanging="360"/>
       </w:pPr>
       <w:rPr>
-        <w:rFonts w:ascii="Symbol" w:hAnsi="Symbol" w:hint="default"/>
+        <w:rFonts w:hint="default" w:ascii="Symbol" w:hAnsi="Symbol"/>
       </w:rPr>
     </w:lvl>
     <w:lvl w:ilvl="4" w:tplc="2B222A0C" w:tentative="1">
@@ -4159,7 +4062,7 @@
         <w:ind w:left="3600" w:hanging="360"/>
       </w:pPr>
       <w:rPr>
-        <w:rFonts w:ascii="Courier New" w:hAnsi="Courier New" w:hint="default"/>
+        <w:rFonts w:hint="default" w:ascii="Courier New" w:hAnsi="Courier New"/>
       </w:rPr>
     </w:lvl>
     <w:lvl w:ilvl="5" w:tplc="642C61BE" w:tentative="1">
@@ -4171,7 +4074,7 @@
         <w:ind w:left="4320" w:hanging="360"/>
       </w:pPr>
       <w:rPr>
-        <w:rFonts w:ascii="Wingdings" w:hAnsi="Wingdings" w:hint="default"/>
+        <w:rFonts w:hint="default" w:ascii="Wingdings" w:hAnsi="Wingdings"/>
       </w:rPr>
     </w:lvl>
     <w:lvl w:ilvl="6" w:tplc="24F64808" w:tentative="1">
@@ -4183,7 +4086,7 @@
         <w:ind w:left="5040" w:hanging="360"/>
       </w:pPr>
       <w:rPr>
-        <w:rFonts w:ascii="Symbol" w:hAnsi="Symbol" w:hint="default"/>
+        <w:rFonts w:hint="default" w:ascii="Symbol" w:hAnsi="Symbol"/>
       </w:rPr>
     </w:lvl>
     <w:lvl w:ilvl="7" w:tplc="AEE05CCA" w:tentative="1">
@@ -4195,7 +4098,7 @@
         <w:ind w:left="5760" w:hanging="360"/>
       </w:pPr>
       <w:rPr>
-        <w:rFonts w:ascii="Courier New" w:hAnsi="Courier New" w:hint="default"/>
+        <w:rFonts w:hint="default" w:ascii="Courier New" w:hAnsi="Courier New"/>
       </w:rPr>
     </w:lvl>
     <w:lvl w:ilvl="8" w:tplc="29BC928C" w:tentative="1">
@@ -4207,7 +4110,7 @@
         <w:ind w:left="6480" w:hanging="360"/>
       </w:pPr>
       <w:rPr>
-        <w:rFonts w:ascii="Wingdings" w:hAnsi="Wingdings" w:hint="default"/>
+        <w:rFonts w:hint="default" w:ascii="Wingdings" w:hAnsi="Wingdings"/>
       </w:rPr>
     </w:lvl>
   </w:abstractNum>
@@ -4224,7 +4127,7 @@
         <w:ind w:left="1440" w:hanging="360"/>
       </w:pPr>
       <w:rPr>
-        <w:rFonts w:ascii="Symbol" w:hAnsi="Symbol" w:hint="default"/>
+        <w:rFonts w:hint="default" w:ascii="Symbol" w:hAnsi="Symbol"/>
       </w:rPr>
     </w:lvl>
     <w:lvl w:ilvl="1" w:tplc="A796BA3A" w:tentative="1">
@@ -4236,7 +4139,7 @@
         <w:ind w:left="2160" w:hanging="360"/>
       </w:pPr>
       <w:rPr>
-        <w:rFonts w:ascii="Courier New" w:hAnsi="Courier New" w:hint="default"/>
+        <w:rFonts w:hint="default" w:ascii="Courier New" w:hAnsi="Courier New"/>
       </w:rPr>
     </w:lvl>
     <w:lvl w:ilvl="2" w:tplc="FA08BFEE" w:tentative="1">
@@ -4248,7 +4151,7 @@
         <w:ind w:left="2880" w:hanging="360"/>
       </w:pPr>
       <w:rPr>
-        <w:rFonts w:ascii="Wingdings" w:hAnsi="Wingdings" w:hint="default"/>
+        <w:rFonts w:hint="default" w:ascii="Wingdings" w:hAnsi="Wingdings"/>
       </w:rPr>
     </w:lvl>
     <w:lvl w:ilvl="3" w:tplc="C4824F0C" w:tentative="1">
@@ -4260,7 +4163,7 @@
         <w:ind w:left="3600" w:hanging="360"/>
       </w:pPr>
       <w:rPr>
-        <w:rFonts w:ascii="Symbol" w:hAnsi="Symbol" w:hint="default"/>
+        <w:rFonts w:hint="default" w:ascii="Symbol" w:hAnsi="Symbol"/>
       </w:rPr>
     </w:lvl>
     <w:lvl w:ilvl="4" w:tplc="FCF28948" w:tentative="1">
@@ -4272,7 +4175,7 @@
         <w:ind w:left="4320" w:hanging="360"/>
       </w:pPr>
       <w:rPr>
-        <w:rFonts w:ascii="Courier New" w:hAnsi="Courier New" w:hint="default"/>
+        <w:rFonts w:hint="default" w:ascii="Courier New" w:hAnsi="Courier New"/>
       </w:rPr>
     </w:lvl>
     <w:lvl w:ilvl="5" w:tplc="02D882B6" w:tentative="1">
@@ -4284,7 +4187,7 @@
         <w:ind w:left="5040" w:hanging="360"/>
       </w:pPr>
       <w:rPr>
-        <w:rFonts w:ascii="Wingdings" w:hAnsi="Wingdings" w:hint="default"/>
+        <w:rFonts w:hint="default" w:ascii="Wingdings" w:hAnsi="Wingdings"/>
       </w:rPr>
     </w:lvl>
     <w:lvl w:ilvl="6" w:tplc="FCB2FD6C" w:tentative="1">
@@ -4296,7 +4199,7 @@
         <w:ind w:left="5760" w:hanging="360"/>
       </w:pPr>
       <w:rPr>
-        <w:rFonts w:ascii="Symbol" w:hAnsi="Symbol" w:hint="default"/>
+        <w:rFonts w:hint="default" w:ascii="Symbol" w:hAnsi="Symbol"/>
       </w:rPr>
     </w:lvl>
     <w:lvl w:ilvl="7" w:tplc="C100A830" w:tentative="1">
@@ -4308,7 +4211,7 @@
         <w:ind w:left="6480" w:hanging="360"/>
       </w:pPr>
       <w:rPr>
-        <w:rFonts w:ascii="Courier New" w:hAnsi="Courier New" w:hint="default"/>
+        <w:rFonts w:hint="default" w:ascii="Courier New" w:hAnsi="Courier New"/>
       </w:rPr>
     </w:lvl>
     <w:lvl w:ilvl="8" w:tplc="E3D26CE4" w:tentative="1">
@@ -4320,7 +4223,7 @@
         <w:ind w:left="7200" w:hanging="360"/>
       </w:pPr>
       <w:rPr>
-        <w:rFonts w:ascii="Wingdings" w:hAnsi="Wingdings" w:hint="default"/>
+        <w:rFonts w:hint="default" w:ascii="Wingdings" w:hAnsi="Wingdings"/>
       </w:rPr>
     </w:lvl>
   </w:abstractNum>
@@ -4337,7 +4240,7 @@
         <w:ind w:left="720" w:hanging="360"/>
       </w:pPr>
       <w:rPr>
-        <w:rFonts w:ascii="Symbol" w:hAnsi="Symbol" w:hint="default"/>
+        <w:rFonts w:hint="default" w:ascii="Symbol" w:hAnsi="Symbol"/>
       </w:rPr>
     </w:lvl>
     <w:lvl w:ilvl="1" w:tplc="514C3A96" w:tentative="1">
@@ -4349,7 +4252,7 @@
         <w:ind w:left="1440" w:hanging="360"/>
       </w:pPr>
       <w:rPr>
-        <w:rFonts w:ascii="Courier New" w:hAnsi="Courier New" w:hint="default"/>
+        <w:rFonts w:hint="default" w:ascii="Courier New" w:hAnsi="Courier New"/>
       </w:rPr>
     </w:lvl>
     <w:lvl w:ilvl="2" w:tplc="0454727E" w:tentative="1">
@@ -4361,7 +4264,7 @@
         <w:ind w:left="2160" w:hanging="360"/>
       </w:pPr>
       <w:rPr>
-        <w:rFonts w:ascii="Wingdings" w:hAnsi="Wingdings" w:hint="default"/>
+        <w:rFonts w:hint="default" w:ascii="Wingdings" w:hAnsi="Wingdings"/>
       </w:rPr>
     </w:lvl>
     <w:lvl w:ilvl="3" w:tplc="DF2C4E82" w:tentative="1">
@@ -4373,7 +4276,7 @@
         <w:ind w:left="2880" w:hanging="360"/>
       </w:pPr>
       <w:rPr>
-        <w:rFonts w:ascii="Symbol" w:hAnsi="Symbol" w:hint="default"/>
+        <w:rFonts w:hint="default" w:ascii="Symbol" w:hAnsi="Symbol"/>
       </w:rPr>
     </w:lvl>
     <w:lvl w:ilvl="4" w:tplc="578293B8" w:tentative="1">
@@ -4385,7 +4288,7 @@
         <w:ind w:left="3600" w:hanging="360"/>
       </w:pPr>
       <w:rPr>
-        <w:rFonts w:ascii="Courier New" w:hAnsi="Courier New" w:hint="default"/>
+        <w:rFonts w:hint="default" w:ascii="Courier New" w:hAnsi="Courier New"/>
       </w:rPr>
     </w:lvl>
     <w:lvl w:ilvl="5" w:tplc="72721CD4" w:tentative="1">
@@ -4397,7 +4300,7 @@
         <w:ind w:left="4320" w:hanging="360"/>
       </w:pPr>
       <w:rPr>
-        <w:rFonts w:ascii="Wingdings" w:hAnsi="Wingdings" w:hint="default"/>
+        <w:rFonts w:hint="default" w:ascii="Wingdings" w:hAnsi="Wingdings"/>
       </w:rPr>
     </w:lvl>
     <w:lvl w:ilvl="6" w:tplc="301056AC" w:tentative="1">
@@ -4409,7 +4312,7 @@
         <w:ind w:left="5040" w:hanging="360"/>
       </w:pPr>
       <w:rPr>
-        <w:rFonts w:ascii="Symbol" w:hAnsi="Symbol" w:hint="default"/>
+        <w:rFonts w:hint="default" w:ascii="Symbol" w:hAnsi="Symbol"/>
       </w:rPr>
     </w:lvl>
     <w:lvl w:ilvl="7" w:tplc="80E422AE" w:tentative="1">
@@ -4421,7 +4324,7 @@
         <w:ind w:left="5760" w:hanging="360"/>
       </w:pPr>
       <w:rPr>
-        <w:rFonts w:ascii="Courier New" w:hAnsi="Courier New" w:hint="default"/>
+        <w:rFonts w:hint="default" w:ascii="Courier New" w:hAnsi="Courier New"/>
       </w:rPr>
     </w:lvl>
     <w:lvl w:ilvl="8" w:tplc="E87EE2AA" w:tentative="1">
@@ -4433,7 +4336,7 @@
         <w:ind w:left="6480" w:hanging="360"/>
       </w:pPr>
       <w:rPr>
-        <w:rFonts w:ascii="Wingdings" w:hAnsi="Wingdings" w:hint="default"/>
+        <w:rFonts w:hint="default" w:ascii="Wingdings" w:hAnsi="Wingdings"/>
       </w:rPr>
     </w:lvl>
   </w:abstractNum>
@@ -4450,7 +4353,7 @@
         <w:ind w:left="720" w:hanging="360"/>
       </w:pPr>
       <w:rPr>
-        <w:rFonts w:ascii="Symbol" w:hAnsi="Symbol" w:hint="default"/>
+        <w:rFonts w:hint="default" w:ascii="Symbol" w:hAnsi="Symbol"/>
       </w:rPr>
     </w:lvl>
     <w:lvl w:ilvl="1" w:tplc="8A3A6E2C" w:tentative="1">
@@ -4462,7 +4365,7 @@
         <w:ind w:left="1440" w:hanging="360"/>
       </w:pPr>
       <w:rPr>
-        <w:rFonts w:ascii="Courier New" w:hAnsi="Courier New" w:hint="default"/>
+        <w:rFonts w:hint="default" w:ascii="Courier New" w:hAnsi="Courier New"/>
       </w:rPr>
     </w:lvl>
     <w:lvl w:ilvl="2" w:tplc="2B2490A4" w:tentative="1">
@@ -4474,7 +4377,7 @@
         <w:ind w:left="2160" w:hanging="360"/>
       </w:pPr>
       <w:rPr>
-        <w:rFonts w:ascii="Wingdings" w:hAnsi="Wingdings" w:hint="default"/>
+        <w:rFonts w:hint="default" w:ascii="Wingdings" w:hAnsi="Wingdings"/>
       </w:rPr>
     </w:lvl>
     <w:lvl w:ilvl="3" w:tplc="74DCAFBA" w:tentative="1">
@@ -4486,7 +4389,7 @@
         <w:ind w:left="2880" w:hanging="360"/>
       </w:pPr>
       <w:rPr>
-        <w:rFonts w:ascii="Symbol" w:hAnsi="Symbol" w:hint="default"/>
+        <w:rFonts w:hint="default" w:ascii="Symbol" w:hAnsi="Symbol"/>
       </w:rPr>
     </w:lvl>
     <w:lvl w:ilvl="4" w:tplc="0B868740" w:tentative="1">
@@ -4498,7 +4401,7 @@
         <w:ind w:left="3600" w:hanging="360"/>
       </w:pPr>
       <w:rPr>
-        <w:rFonts w:ascii="Courier New" w:hAnsi="Courier New" w:hint="default"/>
+        <w:rFonts w:hint="default" w:ascii="Courier New" w:hAnsi="Courier New"/>
       </w:rPr>
     </w:lvl>
     <w:lvl w:ilvl="5" w:tplc="1882A5D0" w:tentative="1">
@@ -4510,7 +4413,7 @@
         <w:ind w:left="4320" w:hanging="360"/>
       </w:pPr>
       <w:rPr>
-        <w:rFonts w:ascii="Wingdings" w:hAnsi="Wingdings" w:hint="default"/>
+        <w:rFonts w:hint="default" w:ascii="Wingdings" w:hAnsi="Wingdings"/>
       </w:rPr>
     </w:lvl>
     <w:lvl w:ilvl="6" w:tplc="8C7AB324" w:tentative="1">
@@ -4522,7 +4425,7 @@
         <w:ind w:left="5040" w:hanging="360"/>
       </w:pPr>
       <w:rPr>
-        <w:rFonts w:ascii="Symbol" w:hAnsi="Symbol" w:hint="default"/>
+        <w:rFonts w:hint="default" w:ascii="Symbol" w:hAnsi="Symbol"/>
       </w:rPr>
     </w:lvl>
     <w:lvl w:ilvl="7" w:tplc="0BCCCDA8" w:tentative="1">
@@ -4534,7 +4437,7 @@
         <w:ind w:left="5760" w:hanging="360"/>
       </w:pPr>
       <w:rPr>
-        <w:rFonts w:ascii="Courier New" w:hAnsi="Courier New" w:hint="default"/>
+        <w:rFonts w:hint="default" w:ascii="Courier New" w:hAnsi="Courier New"/>
       </w:rPr>
     </w:lvl>
     <w:lvl w:ilvl="8" w:tplc="57CEF3CC" w:tentative="1">
@@ -4546,7 +4449,7 @@
         <w:ind w:left="6480" w:hanging="360"/>
       </w:pPr>
       <w:rPr>
-        <w:rFonts w:ascii="Wingdings" w:hAnsi="Wingdings" w:hint="default"/>
+        <w:rFonts w:hint="default" w:ascii="Wingdings" w:hAnsi="Wingdings"/>
       </w:rPr>
     </w:lvl>
   </w:abstractNum>
@@ -4563,7 +4466,7 @@
         <w:ind w:left="420" w:hanging="420"/>
       </w:pPr>
       <w:rPr>
-        <w:rFonts w:ascii="Aptos" w:hAnsi="Aptos" w:hint="default"/>
+        <w:rFonts w:hint="default" w:ascii="Aptos" w:hAnsi="Aptos"/>
       </w:rPr>
     </w:lvl>
     <w:lvl w:ilvl="1" w:tplc="5358BAF4">
@@ -4575,7 +4478,7 @@
         <w:ind w:left="840" w:hanging="420"/>
       </w:pPr>
       <w:rPr>
-        <w:rFonts w:ascii="Courier New" w:hAnsi="Courier New" w:hint="default"/>
+        <w:rFonts w:hint="default" w:ascii="Courier New" w:hAnsi="Courier New"/>
       </w:rPr>
     </w:lvl>
     <w:lvl w:ilvl="2" w:tplc="9854542A">
@@ -4587,7 +4490,7 @@
         <w:ind w:left="1260" w:hanging="420"/>
       </w:pPr>
       <w:rPr>
-        <w:rFonts w:ascii="Wingdings" w:hAnsi="Wingdings" w:hint="default"/>
+        <w:rFonts w:hint="default" w:ascii="Wingdings" w:hAnsi="Wingdings"/>
       </w:rPr>
     </w:lvl>
     <w:lvl w:ilvl="3" w:tplc="3ADEC26E">
@@ -4599,7 +4502,7 @@
         <w:ind w:left="1680" w:hanging="420"/>
       </w:pPr>
       <w:rPr>
-        <w:rFonts w:ascii="Symbol" w:hAnsi="Symbol" w:hint="default"/>
+        <w:rFonts w:hint="default" w:ascii="Symbol" w:hAnsi="Symbol"/>
       </w:rPr>
     </w:lvl>
     <w:lvl w:ilvl="4" w:tplc="A3FEB514">
@@ -4611,7 +4514,7 @@
         <w:ind w:left="2100" w:hanging="420"/>
       </w:pPr>
       <w:rPr>
-        <w:rFonts w:ascii="Courier New" w:hAnsi="Courier New" w:hint="default"/>
+        <w:rFonts w:hint="default" w:ascii="Courier New" w:hAnsi="Courier New"/>
       </w:rPr>
     </w:lvl>
     <w:lvl w:ilvl="5" w:tplc="38020DD0">
@@ -4623,7 +4526,7 @@
         <w:ind w:left="2520" w:hanging="420"/>
       </w:pPr>
       <w:rPr>
-        <w:rFonts w:ascii="Wingdings" w:hAnsi="Wingdings" w:hint="default"/>
+        <w:rFonts w:hint="default" w:ascii="Wingdings" w:hAnsi="Wingdings"/>
       </w:rPr>
     </w:lvl>
     <w:lvl w:ilvl="6" w:tplc="4CC6DF14">
@@ -4635,7 +4538,7 @@
         <w:ind w:left="2940" w:hanging="420"/>
       </w:pPr>
       <w:rPr>
-        <w:rFonts w:ascii="Symbol" w:hAnsi="Symbol" w:hint="default"/>
+        <w:rFonts w:hint="default" w:ascii="Symbol" w:hAnsi="Symbol"/>
       </w:rPr>
     </w:lvl>
     <w:lvl w:ilvl="7" w:tplc="B69E417A">
@@ -4647,7 +4550,7 @@
         <w:ind w:left="3360" w:hanging="420"/>
       </w:pPr>
       <w:rPr>
-        <w:rFonts w:ascii="Courier New" w:hAnsi="Courier New" w:hint="default"/>
+        <w:rFonts w:hint="default" w:ascii="Courier New" w:hAnsi="Courier New"/>
       </w:rPr>
     </w:lvl>
     <w:lvl w:ilvl="8" w:tplc="48A8AB52">
@@ -4659,7 +4562,7 @@
         <w:ind w:left="3780" w:hanging="420"/>
       </w:pPr>
       <w:rPr>
-        <w:rFonts w:ascii="Wingdings" w:hAnsi="Wingdings" w:hint="default"/>
+        <w:rFonts w:hint="default" w:ascii="Wingdings" w:hAnsi="Wingdings"/>
       </w:rPr>
     </w:lvl>
   </w:abstractNum>
@@ -4707,7 +4610,7 @@
   <w:docDefaults>
     <w:rPrDefault>
       <w:rPr>
-        <w:rFonts w:asciiTheme="minorHAnsi" w:eastAsiaTheme="minorHAnsi" w:hAnsiTheme="minorHAnsi" w:cstheme="minorBidi"/>
+        <w:rFonts w:asciiTheme="minorHAnsi" w:hAnsiTheme="minorHAnsi" w:eastAsiaTheme="minorHAnsi" w:cstheme="minorBidi"/>
         <w:kern w:val="2"/>
         <w:sz w:val="24"/>
         <w:szCs w:val="24"/>
@@ -4724,14 +4627,14 @@
   <w:latentStyles w:defLockedState="0" w:defUIPriority="99" w:defSemiHidden="0" w:defUnhideWhenUsed="0" w:defQFormat="0" w:count="376">
     <w:lsdException w:name="Normal" w:uiPriority="0" w:qFormat="1"/>
     <w:lsdException w:name="heading 1" w:uiPriority="9" w:qFormat="1"/>
-    <w:lsdException w:name="heading 2" w:semiHidden="1" w:uiPriority="9" w:unhideWhenUsed="1" w:qFormat="1"/>
-    <w:lsdException w:name="heading 3" w:semiHidden="1" w:uiPriority="9" w:unhideWhenUsed="1" w:qFormat="1"/>
-    <w:lsdException w:name="heading 4" w:semiHidden="1" w:uiPriority="9" w:unhideWhenUsed="1" w:qFormat="1"/>
-    <w:lsdException w:name="heading 5" w:semiHidden="1" w:uiPriority="9" w:unhideWhenUsed="1" w:qFormat="1"/>
-    <w:lsdException w:name="heading 6" w:semiHidden="1" w:uiPriority="9" w:unhideWhenUsed="1" w:qFormat="1"/>
-    <w:lsdException w:name="heading 7" w:semiHidden="1" w:uiPriority="9" w:unhideWhenUsed="1" w:qFormat="1"/>
-    <w:lsdException w:name="heading 8" w:semiHidden="1" w:uiPriority="9" w:unhideWhenUsed="1" w:qFormat="1"/>
-    <w:lsdException w:name="heading 9" w:semiHidden="1" w:uiPriority="9" w:unhideWhenUsed="1" w:qFormat="1"/>
+    <w:lsdException w:name="heading 2" w:uiPriority="9" w:semiHidden="1" w:unhideWhenUsed="1" w:qFormat="1"/>
+    <w:lsdException w:name="heading 3" w:uiPriority="9" w:semiHidden="1" w:unhideWhenUsed="1" w:qFormat="1"/>
+    <w:lsdException w:name="heading 4" w:uiPriority="9" w:semiHidden="1" w:unhideWhenUsed="1" w:qFormat="1"/>
+    <w:lsdException w:name="heading 5" w:uiPriority="9" w:semiHidden="1" w:unhideWhenUsed="1" w:qFormat="1"/>
+    <w:lsdException w:name="heading 6" w:uiPriority="9" w:semiHidden="1" w:unhideWhenUsed="1" w:qFormat="1"/>
+    <w:lsdException w:name="heading 7" w:uiPriority="9" w:semiHidden="1" w:unhideWhenUsed="1" w:qFormat="1"/>
+    <w:lsdException w:name="heading 8" w:uiPriority="9" w:semiHidden="1" w:unhideWhenUsed="1" w:qFormat="1"/>
+    <w:lsdException w:name="heading 9" w:uiPriority="9" w:semiHidden="1" w:unhideWhenUsed="1" w:qFormat="1"/>
     <w:lsdException w:name="index 1" w:semiHidden="1" w:unhideWhenUsed="1"/>
     <w:lsdException w:name="index 2" w:semiHidden="1" w:unhideWhenUsed="1"/>
     <w:lsdException w:name="index 3" w:semiHidden="1" w:unhideWhenUsed="1"/>
@@ -4741,22 +4644,22 @@
     <w:lsdException w:name="index 7" w:semiHidden="1" w:unhideWhenUsed="1"/>
     <w:lsdException w:name="index 8" w:semiHidden="1" w:unhideWhenUsed="1"/>
     <w:lsdException w:name="index 9" w:semiHidden="1" w:unhideWhenUsed="1"/>
-    <w:lsdException w:name="toc 1" w:semiHidden="1" w:uiPriority="39" w:unhideWhenUsed="1"/>
-    <w:lsdException w:name="toc 2" w:semiHidden="1" w:uiPriority="39" w:unhideWhenUsed="1"/>
-    <w:lsdException w:name="toc 3" w:semiHidden="1" w:uiPriority="39" w:unhideWhenUsed="1"/>
-    <w:lsdException w:name="toc 4" w:semiHidden="1" w:uiPriority="39" w:unhideWhenUsed="1"/>
-    <w:lsdException w:name="toc 5" w:semiHidden="1" w:uiPriority="39" w:unhideWhenUsed="1"/>
-    <w:lsdException w:name="toc 6" w:semiHidden="1" w:uiPriority="39" w:unhideWhenUsed="1"/>
-    <w:lsdException w:name="toc 7" w:semiHidden="1" w:uiPriority="39" w:unhideWhenUsed="1"/>
-    <w:lsdException w:name="toc 8" w:semiHidden="1" w:uiPriority="39" w:unhideWhenUsed="1"/>
-    <w:lsdException w:name="toc 9" w:semiHidden="1" w:uiPriority="39" w:unhideWhenUsed="1"/>
+    <w:lsdException w:name="toc 1" w:uiPriority="39" w:semiHidden="1" w:unhideWhenUsed="1"/>
+    <w:lsdException w:name="toc 2" w:uiPriority="39" w:semiHidden="1" w:unhideWhenUsed="1"/>
+    <w:lsdException w:name="toc 3" w:uiPriority="39" w:semiHidden="1" w:unhideWhenUsed="1"/>
+    <w:lsdException w:name="toc 4" w:uiPriority="39" w:semiHidden="1" w:unhideWhenUsed="1"/>
+    <w:lsdException w:name="toc 5" w:uiPriority="39" w:semiHidden="1" w:unhideWhenUsed="1"/>
+    <w:lsdException w:name="toc 6" w:uiPriority="39" w:semiHidden="1" w:unhideWhenUsed="1"/>
+    <w:lsdException w:name="toc 7" w:uiPriority="39" w:semiHidden="1" w:unhideWhenUsed="1"/>
+    <w:lsdException w:name="toc 8" w:uiPriority="39" w:semiHidden="1" w:unhideWhenUsed="1"/>
+    <w:lsdException w:name="toc 9" w:uiPriority="39" w:semiHidden="1" w:unhideWhenUsed="1"/>
     <w:lsdException w:name="Normal Indent" w:semiHidden="1" w:unhideWhenUsed="1"/>
     <w:lsdException w:name="footnote text" w:semiHidden="1" w:unhideWhenUsed="1"/>
     <w:lsdException w:name="annotation text" w:semiHidden="1" w:unhideWhenUsed="1"/>
     <w:lsdException w:name="header" w:semiHidden="1" w:unhideWhenUsed="1"/>
     <w:lsdException w:name="footer" w:semiHidden="1" w:unhideWhenUsed="1"/>
     <w:lsdException w:name="index heading" w:semiHidden="1" w:unhideWhenUsed="1"/>
-    <w:lsdException w:name="caption" w:semiHidden="1" w:uiPriority="35" w:unhideWhenUsed="1" w:qFormat="1"/>
+    <w:lsdException w:name="caption" w:uiPriority="35" w:semiHidden="1" w:unhideWhenUsed="1" w:qFormat="1"/>
     <w:lsdException w:name="table of figures" w:semiHidden="1" w:unhideWhenUsed="1"/>
     <w:lsdException w:name="envelope address" w:semiHidden="1" w:unhideWhenUsed="1"/>
     <w:lsdException w:name="envelope return" w:semiHidden="1" w:unhideWhenUsed="1"/>
@@ -4787,7 +4690,7 @@
     <w:lsdException w:name="Title" w:uiPriority="10" w:qFormat="1"/>
     <w:lsdException w:name="Closing" w:semiHidden="1" w:unhideWhenUsed="1"/>
     <w:lsdException w:name="Signature" w:semiHidden="1" w:unhideWhenUsed="1"/>
-    <w:lsdException w:name="Default Paragraph Font" w:semiHidden="1" w:uiPriority="1" w:unhideWhenUsed="1"/>
+    <w:lsdException w:name="Default Paragraph Font" w:uiPriority="1" w:semiHidden="1" w:unhideWhenUsed="1"/>
     <w:lsdException w:name="Body Text" w:semiHidden="1" w:unhideWhenUsed="1"/>
     <w:lsdException w:name="Body Text Indent" w:semiHidden="1" w:unhideWhenUsed="1"/>
     <w:lsdException w:name="List Continue" w:semiHidden="1" w:unhideWhenUsed="1"/>
@@ -4987,8 +4890,8 @@
     <w:lsdException w:name="Subtle Reference" w:uiPriority="31" w:qFormat="1"/>
     <w:lsdException w:name="Intense Reference" w:uiPriority="32" w:qFormat="1"/>
     <w:lsdException w:name="Book Title" w:uiPriority="33" w:qFormat="1"/>
-    <w:lsdException w:name="Bibliography" w:semiHidden="1" w:uiPriority="37" w:unhideWhenUsed="1"/>
-    <w:lsdException w:name="TOC Heading" w:semiHidden="1" w:uiPriority="39" w:unhideWhenUsed="1" w:qFormat="1"/>
+    <w:lsdException w:name="Bibliography" w:uiPriority="37" w:semiHidden="1" w:unhideWhenUsed="1"/>
+    <w:lsdException w:name="TOC Heading" w:uiPriority="39" w:semiHidden="1" w:unhideWhenUsed="1" w:qFormat="1"/>
     <w:lsdException w:name="Plain Table 1" w:uiPriority="41"/>
     <w:lsdException w:name="Plain Table 2" w:uiPriority="42"/>
     <w:lsdException w:name="Plain Table 3" w:uiPriority="43"/>
@@ -5099,7 +5002,7 @@
     <w:lsdException w:name="Unresolved Mention" w:semiHidden="1" w:unhideWhenUsed="1"/>
     <w:lsdException w:name="Smart Link" w:semiHidden="1" w:unhideWhenUsed="1"/>
   </w:latentStyles>
-  <w:style w:type="paragraph" w:default="1" w:styleId="Normal">
+  <w:style w:type="paragraph" w:styleId="Normal" w:default="1">
     <w:name w:val="Normal"/>
     <w:qFormat/>
   </w:style>
@@ -5118,7 +5021,7 @@
       <w:outlineLvl w:val="0"/>
     </w:pPr>
     <w:rPr>
-      <w:rFonts w:asciiTheme="majorHAnsi" w:eastAsiaTheme="majorEastAsia" w:hAnsiTheme="majorHAnsi" w:cstheme="majorBidi"/>
+      <w:rFonts w:asciiTheme="majorHAnsi" w:hAnsiTheme="majorHAnsi" w:eastAsiaTheme="majorEastAsia" w:cstheme="majorBidi"/>
       <w:color w:val="0F4761" w:themeColor="accent1" w:themeShade="BF"/>
       <w:sz w:val="40"/>
       <w:szCs w:val="40"/>
@@ -5141,7 +5044,7 @@
       <w:outlineLvl w:val="1"/>
     </w:pPr>
     <w:rPr>
-      <w:rFonts w:asciiTheme="majorHAnsi" w:eastAsiaTheme="majorEastAsia" w:hAnsiTheme="majorHAnsi" w:cstheme="majorBidi"/>
+      <w:rFonts w:asciiTheme="majorHAnsi" w:hAnsiTheme="majorHAnsi" w:eastAsiaTheme="majorEastAsia" w:cstheme="majorBidi"/>
       <w:color w:val="0F4761" w:themeColor="accent1" w:themeShade="BF"/>
       <w:sz w:val="32"/>
       <w:szCs w:val="32"/>
@@ -5302,13 +5205,13 @@
       <w:color w:val="272727" w:themeColor="text1" w:themeTint="D8"/>
     </w:rPr>
   </w:style>
-  <w:style w:type="character" w:default="1" w:styleId="DefaultParagraphFont">
+  <w:style w:type="character" w:styleId="DefaultParagraphFont" w:default="1">
     <w:name w:val="Default Paragraph Font"/>
     <w:uiPriority w:val="1"/>
     <w:semiHidden/>
     <w:unhideWhenUsed/>
   </w:style>
-  <w:style w:type="table" w:default="1" w:styleId="TableNormal">
+  <w:style w:type="table" w:styleId="TableNormal" w:default="1">
     <w:name w:val="Normal Table"/>
     <w:uiPriority w:val="99"/>
     <w:semiHidden/>
@@ -5323,26 +5226,26 @@
       </w:tblCellMar>
     </w:tblPr>
   </w:style>
-  <w:style w:type="numbering" w:default="1" w:styleId="NoList">
+  <w:style w:type="numbering" w:styleId="NoList" w:default="1">
     <w:name w:val="No List"/>
     <w:uiPriority w:val="99"/>
     <w:semiHidden/>
     <w:unhideWhenUsed/>
   </w:style>
-  <w:style w:type="character" w:customStyle="1" w:styleId="Heading1Char">
+  <w:style w:type="character" w:styleId="Heading1Char" w:customStyle="1">
     <w:name w:val="Heading 1 Char"/>
     <w:basedOn w:val="DefaultParagraphFont"/>
     <w:link w:val="Heading1"/>
     <w:uiPriority w:val="9"/>
     <w:rsid w:val="0093566F"/>
     <w:rPr>
-      <w:rFonts w:asciiTheme="majorHAnsi" w:eastAsiaTheme="majorEastAsia" w:hAnsiTheme="majorHAnsi" w:cstheme="majorBidi"/>
+      <w:rFonts w:asciiTheme="majorHAnsi" w:hAnsiTheme="majorHAnsi" w:eastAsiaTheme="majorEastAsia" w:cstheme="majorBidi"/>
       <w:color w:val="0F4761" w:themeColor="accent1" w:themeShade="BF"/>
       <w:sz w:val="40"/>
       <w:szCs w:val="40"/>
     </w:rPr>
   </w:style>
-  <w:style w:type="character" w:customStyle="1" w:styleId="Heading2Char">
+  <w:style w:type="character" w:styleId="Heading2Char" w:customStyle="1">
     <w:name w:val="Heading 2 Char"/>
     <w:basedOn w:val="DefaultParagraphFont"/>
     <w:link w:val="Heading2"/>
@@ -5350,13 +5253,13 @@
     <w:semiHidden/>
     <w:rsid w:val="0093566F"/>
     <w:rPr>
-      <w:rFonts w:asciiTheme="majorHAnsi" w:eastAsiaTheme="majorEastAsia" w:hAnsiTheme="majorHAnsi" w:cstheme="majorBidi"/>
+      <w:rFonts w:asciiTheme="majorHAnsi" w:hAnsiTheme="majorHAnsi" w:eastAsiaTheme="majorEastAsia" w:cstheme="majorBidi"/>
       <w:color w:val="0F4761" w:themeColor="accent1" w:themeShade="BF"/>
       <w:sz w:val="32"/>
       <w:szCs w:val="32"/>
     </w:rPr>
   </w:style>
-  <w:style w:type="character" w:customStyle="1" w:styleId="Heading3Char">
+  <w:style w:type="character" w:styleId="Heading3Char" w:customStyle="1">
     <w:name w:val="Heading 3 Char"/>
     <w:basedOn w:val="DefaultParagraphFont"/>
     <w:link w:val="Heading3"/>
@@ -5370,7 +5273,7 @@
       <w:szCs w:val="28"/>
     </w:rPr>
   </w:style>
-  <w:style w:type="character" w:customStyle="1" w:styleId="Heading4Char">
+  <w:style w:type="character" w:styleId="Heading4Char" w:customStyle="1">
     <w:name w:val="Heading 4 Char"/>
     <w:basedOn w:val="DefaultParagraphFont"/>
     <w:link w:val="Heading4"/>
@@ -5384,7 +5287,7 @@
       <w:color w:val="0F4761" w:themeColor="accent1" w:themeShade="BF"/>
     </w:rPr>
   </w:style>
-  <w:style w:type="character" w:customStyle="1" w:styleId="Heading5Char">
+  <w:style w:type="character" w:styleId="Heading5Char" w:customStyle="1">
     <w:name w:val="Heading 5 Char"/>
     <w:basedOn w:val="DefaultParagraphFont"/>
     <w:link w:val="Heading5"/>
@@ -5396,7 +5299,7 @@
       <w:color w:val="0F4761" w:themeColor="accent1" w:themeShade="BF"/>
     </w:rPr>
   </w:style>
-  <w:style w:type="character" w:customStyle="1" w:styleId="Heading6Char">
+  <w:style w:type="character" w:styleId="Heading6Char" w:customStyle="1">
     <w:name w:val="Heading 6 Char"/>
     <w:basedOn w:val="DefaultParagraphFont"/>
     <w:link w:val="Heading6"/>
@@ -5410,7 +5313,7 @@
       <w:color w:val="595959" w:themeColor="text1" w:themeTint="A6"/>
     </w:rPr>
   </w:style>
-  <w:style w:type="character" w:customStyle="1" w:styleId="Heading7Char">
+  <w:style w:type="character" w:styleId="Heading7Char" w:customStyle="1">
     <w:name w:val="Heading 7 Char"/>
     <w:basedOn w:val="DefaultParagraphFont"/>
     <w:link w:val="Heading7"/>
@@ -5422,7 +5325,7 @@
       <w:color w:val="595959" w:themeColor="text1" w:themeTint="A6"/>
     </w:rPr>
   </w:style>
-  <w:style w:type="character" w:customStyle="1" w:styleId="Heading8Char">
+  <w:style w:type="character" w:styleId="Heading8Char" w:customStyle="1">
     <w:name w:val="Heading 8 Char"/>
     <w:basedOn w:val="DefaultParagraphFont"/>
     <w:link w:val="Heading8"/>
@@ -5436,7 +5339,7 @@
       <w:color w:val="272727" w:themeColor="text1" w:themeTint="D8"/>
     </w:rPr>
   </w:style>
-  <w:style w:type="character" w:customStyle="1" w:styleId="Heading9Char">
+  <w:style w:type="character" w:styleId="Heading9Char" w:customStyle="1">
     <w:name w:val="Heading 9 Char"/>
     <w:basedOn w:val="DefaultParagraphFont"/>
     <w:link w:val="Heading9"/>
@@ -5461,21 +5364,21 @@
       <w:contextualSpacing/>
     </w:pPr>
     <w:rPr>
-      <w:rFonts w:asciiTheme="majorHAnsi" w:eastAsiaTheme="majorEastAsia" w:hAnsiTheme="majorHAnsi" w:cstheme="majorBidi"/>
+      <w:rFonts w:asciiTheme="majorHAnsi" w:hAnsiTheme="majorHAnsi" w:eastAsiaTheme="majorEastAsia" w:cstheme="majorBidi"/>
       <w:spacing w:val="-10"/>
       <w:kern w:val="28"/>
       <w:sz w:val="56"/>
       <w:szCs w:val="56"/>
     </w:rPr>
   </w:style>
-  <w:style w:type="character" w:customStyle="1" w:styleId="TitleChar">
+  <w:style w:type="character" w:styleId="TitleChar" w:customStyle="1">
     <w:name w:val="Title Char"/>
     <w:basedOn w:val="DefaultParagraphFont"/>
     <w:link w:val="Title"/>
     <w:uiPriority w:val="10"/>
     <w:rsid w:val="0093566F"/>
     <w:rPr>
-      <w:rFonts w:asciiTheme="majorHAnsi" w:eastAsiaTheme="majorEastAsia" w:hAnsiTheme="majorHAnsi" w:cstheme="majorBidi"/>
+      <w:rFonts w:asciiTheme="majorHAnsi" w:hAnsiTheme="majorHAnsi" w:eastAsiaTheme="majorEastAsia" w:cstheme="majorBidi"/>
       <w:spacing w:val="-10"/>
       <w:kern w:val="28"/>
       <w:sz w:val="56"/>
@@ -5503,7 +5406,7 @@
       <w:szCs w:val="28"/>
     </w:rPr>
   </w:style>
-  <w:style w:type="character" w:customStyle="1" w:styleId="SubtitleChar">
+  <w:style w:type="character" w:styleId="SubtitleChar" w:customStyle="1">
     <w:name w:val="Subtitle Char"/>
     <w:basedOn w:val="DefaultParagraphFont"/>
     <w:link w:val="Subtitle"/>
@@ -5535,7 +5438,7 @@
       <w:color w:val="404040" w:themeColor="text1" w:themeTint="BF"/>
     </w:rPr>
   </w:style>
-  <w:style w:type="character" w:customStyle="1" w:styleId="QuoteChar">
+  <w:style w:type="character" w:styleId="QuoteChar" w:customStyle="1">
     <w:name w:val="Quote Char"/>
     <w:basedOn w:val="DefaultParagraphFont"/>
     <w:link w:val="Quote"/>
@@ -5580,8 +5483,8 @@
     <w:rsid w:val="0093566F"/>
     <w:pPr>
       <w:pBdr>
-        <w:top w:val="single" w:sz="4" w:space="10" w:color="0F4761" w:themeColor="accent1" w:themeShade="BF"/>
-        <w:bottom w:val="single" w:sz="4" w:space="10" w:color="0F4761" w:themeColor="accent1" w:themeShade="BF"/>
+        <w:top w:val="single" w:color="0F4761" w:themeColor="accent1" w:themeShade="BF" w:sz="4" w:space="10"/>
+        <w:bottom w:val="single" w:color="0F4761" w:themeColor="accent1" w:themeShade="BF" w:sz="4" w:space="10"/>
       </w:pBdr>
       <w:spacing w:before="360" w:after="360"/>
       <w:ind w:left="864" w:right="864"/>
@@ -5593,7 +5496,7 @@
       <w:color w:val="0F4761" w:themeColor="accent1" w:themeShade="BF"/>
     </w:rPr>
   </w:style>
-  <w:style w:type="character" w:customStyle="1" w:styleId="IntenseQuoteChar">
+  <w:style w:type="character" w:styleId="IntenseQuoteChar" w:customStyle="1">
     <w:name w:val="Intense Quote Char"/>
     <w:basedOn w:val="DefaultParagraphFont"/>
     <w:link w:val="IntenseQuote"/>
@@ -5629,12 +5532,12 @@
     </w:pPr>
     <w:tblPr>
       <w:tblBorders>
-        <w:top w:val="single" w:sz="4" w:space="0" w:color="auto"/>
-        <w:left w:val="single" w:sz="4" w:space="0" w:color="auto"/>
-        <w:bottom w:val="single" w:sz="4" w:space="0" w:color="auto"/>
-        <w:right w:val="single" w:sz="4" w:space="0" w:color="auto"/>
-        <w:insideH w:val="single" w:sz="4" w:space="0" w:color="auto"/>
-        <w:insideV w:val="single" w:sz="4" w:space="0" w:color="auto"/>
+        <w:top w:val="single" w:color="auto" w:sz="4" w:space="0"/>
+        <w:left w:val="single" w:color="auto" w:sz="4" w:space="0"/>
+        <w:bottom w:val="single" w:color="auto" w:sz="4" w:space="0"/>
+        <w:right w:val="single" w:color="auto" w:sz="4" w:space="0"/>
+        <w:insideH w:val="single" w:color="auto" w:sz="4" w:space="0"/>
+        <w:insideV w:val="single" w:color="auto" w:sz="4" w:space="0"/>
       </w:tblBorders>
     </w:tblPr>
   </w:style>

</xml_diff>

<commit_message>
Updated with plans for workloads
</commit_message>
<xml_diff>
--- a/Device details and plans.docx
+++ b/Device details and plans.docx
@@ -597,13 +597,13 @@
           <w:numId w:val="6"/>
         </w:numPr>
         <w:rPr>
-          <w:rFonts w:ascii="system-ui" w:hAnsi="system-ui" w:eastAsia="system-ui" w:cs="system-ui"/>
-          <w:color w:val="404040" w:themeColor="text1" w:themeTint="BF"/>
-        </w:rPr>
-      </w:pPr>
-      <w:r>
-        <w:rPr>
-          <w:rFonts w:ascii="Inter" w:hAnsi="Inter" w:eastAsia="Inter" w:cs="Inter"/>
+          <w:rFonts w:ascii="system-ui" w:eastAsia="system-ui" w:hAnsi="system-ui" w:cs="system-ui"/>
+          <w:color w:val="404040" w:themeColor="text1" w:themeTint="BF"/>
+        </w:rPr>
+      </w:pPr>
+      <w:r>
+        <w:rPr>
+          <w:rFonts w:ascii="Inter" w:eastAsia="Inter" w:hAnsi="Inter" w:cs="Inter"/>
           <w:color w:val="404040" w:themeColor="text1" w:themeTint="BF"/>
         </w:rPr>
         <w:t>E-ink screen?</w:t>
@@ -629,20 +629,20 @@
           <w:numId w:val="6"/>
         </w:numPr>
         <w:rPr>
-          <w:rFonts w:ascii="system-ui" w:hAnsi="system-ui" w:eastAsia="system-ui" w:cs="system-ui"/>
-          <w:color w:val="404040" w:themeColor="text1" w:themeTint="BF"/>
-        </w:rPr>
-      </w:pPr>
-      <w:r>
-        <w:rPr>
-          <w:rFonts w:ascii="system-ui" w:hAnsi="system-ui" w:eastAsia="system-ui" w:cs="system-ui"/>
+          <w:rFonts w:ascii="system-ui" w:eastAsia="system-ui" w:hAnsi="system-ui" w:cs="system-ui"/>
+          <w:color w:val="404040" w:themeColor="text1" w:themeTint="BF"/>
+        </w:rPr>
+      </w:pPr>
+      <w:r>
+        <w:rPr>
+          <w:rFonts w:ascii="system-ui" w:eastAsia="system-ui" w:hAnsi="system-ui" w:cs="system-ui"/>
           <w:color w:val="404040" w:themeColor="text1" w:themeTint="BF"/>
         </w:rPr>
         <w:t xml:space="preserve">Button </w:t>
       </w:r>
       <w:r>
         <w:rPr>
-          <w:rFonts w:ascii="system-ui" w:hAnsi="system-ui" w:eastAsia="system-ui" w:cs="system-ui"/>
+          <w:rFonts w:ascii="system-ui" w:eastAsia="system-ui" w:hAnsi="system-ui" w:cs="system-ui"/>
           <w:color w:val="404040" w:themeColor="text1" w:themeTint="BF"/>
         </w:rPr>
         <w:t>knob</w:t>
@@ -656,13 +656,13 @@
           <w:numId w:val="6"/>
         </w:numPr>
         <w:rPr>
-          <w:rFonts w:ascii="system-ui" w:hAnsi="system-ui" w:eastAsia="system-ui" w:cs="system-ui"/>
-          <w:color w:val="404040" w:themeColor="text1" w:themeTint="BF"/>
-        </w:rPr>
-      </w:pPr>
-      <w:r>
-        <w:rPr>
-          <w:rFonts w:ascii="Inter" w:hAnsi="Inter" w:eastAsia="Inter" w:cs="Inter"/>
+          <w:rFonts w:ascii="system-ui" w:eastAsia="system-ui" w:hAnsi="system-ui" w:cs="system-ui"/>
+          <w:color w:val="404040" w:themeColor="text1" w:themeTint="BF"/>
+        </w:rPr>
+      </w:pPr>
+      <w:r>
+        <w:rPr>
+          <w:rFonts w:ascii="Inter" w:eastAsia="Inter" w:hAnsi="Inter" w:cs="Inter"/>
           <w:color w:val="404040" w:themeColor="text1" w:themeTint="BF"/>
         </w:rPr>
         <w:t>Arduino</w:t>
@@ -676,13 +676,13 @@
           <w:numId w:val="6"/>
         </w:numPr>
         <w:rPr>
-          <w:rFonts w:ascii="system-ui" w:hAnsi="system-ui" w:eastAsia="system-ui" w:cs="system-ui"/>
-          <w:color w:val="404040" w:themeColor="text1" w:themeTint="BF"/>
-        </w:rPr>
-      </w:pPr>
-      <w:r>
-        <w:rPr>
-          <w:rFonts w:ascii="Inter" w:hAnsi="Inter" w:eastAsia="Inter" w:cs="Inter"/>
+          <w:rFonts w:ascii="system-ui" w:eastAsia="system-ui" w:hAnsi="system-ui" w:cs="system-ui"/>
+          <w:color w:val="404040" w:themeColor="text1" w:themeTint="BF"/>
+        </w:rPr>
+      </w:pPr>
+      <w:r>
+        <w:rPr>
+          <w:rFonts w:ascii="Inter" w:eastAsia="Inter" w:hAnsi="Inter" w:cs="Inter"/>
           <w:color w:val="404040" w:themeColor="text1" w:themeTint="BF"/>
         </w:rPr>
         <w:t>Maybe a rechargeable battery?</w:t>
@@ -691,21 +691,21 @@
     <w:p>
       <w:pPr>
         <w:rPr>
-          <w:rFonts w:ascii="system-ui" w:hAnsi="system-ui" w:eastAsia="system-ui" w:cs="system-ui"/>
-          <w:color w:val="404040" w:themeColor="text1" w:themeTint="BF"/>
-        </w:rPr>
-      </w:pPr>
-    </w:p>
-    <w:p>
-      <w:pPr>
-        <w:rPr>
-          <w:rFonts w:ascii="system-ui" w:hAnsi="system-ui" w:eastAsia="system-ui" w:cs="system-ui"/>
-          <w:color w:val="404040" w:themeColor="text1" w:themeTint="BF"/>
-        </w:rPr>
-      </w:pPr>
-      <w:r>
-        <w:rPr>
-          <w:rFonts w:ascii="system-ui" w:hAnsi="system-ui" w:eastAsia="system-ui" w:cs="system-ui"/>
+          <w:rFonts w:ascii="system-ui" w:eastAsia="system-ui" w:hAnsi="system-ui" w:cs="system-ui"/>
+          <w:color w:val="404040" w:themeColor="text1" w:themeTint="BF"/>
+        </w:rPr>
+      </w:pPr>
+    </w:p>
+    <w:p>
+      <w:pPr>
+        <w:rPr>
+          <w:rFonts w:ascii="system-ui" w:eastAsia="system-ui" w:hAnsi="system-ui" w:cs="system-ui"/>
+          <w:color w:val="404040" w:themeColor="text1" w:themeTint="BF"/>
+        </w:rPr>
+      </w:pPr>
+      <w:r>
+        <w:rPr>
+          <w:rFonts w:ascii="system-ui" w:eastAsia="system-ui" w:hAnsi="system-ui" w:cs="system-ui"/>
           <w:color w:val="404040" w:themeColor="text1" w:themeTint="BF"/>
         </w:rPr>
         <w:t>Inputs</w:t>
@@ -719,13 +719,13 @@
           <w:numId w:val="7"/>
         </w:numPr>
         <w:rPr>
-          <w:rFonts w:ascii="system-ui" w:hAnsi="system-ui" w:eastAsia="system-ui" w:cs="system-ui"/>
-          <w:color w:val="404040" w:themeColor="text1" w:themeTint="BF"/>
-        </w:rPr>
-      </w:pPr>
-      <w:r>
-        <w:rPr>
-          <w:rFonts w:ascii="system-ui" w:hAnsi="system-ui" w:eastAsia="system-ui" w:cs="system-ui"/>
+          <w:rFonts w:ascii="system-ui" w:eastAsia="system-ui" w:hAnsi="system-ui" w:cs="system-ui"/>
+          <w:color w:val="404040" w:themeColor="text1" w:themeTint="BF"/>
+        </w:rPr>
+      </w:pPr>
+      <w:r>
+        <w:rPr>
+          <w:rFonts w:ascii="system-ui" w:eastAsia="system-ui" w:hAnsi="system-ui" w:cs="system-ui"/>
           <w:color w:val="404040" w:themeColor="text1" w:themeTint="BF"/>
         </w:rPr>
         <w:t>Microphone</w:t>
@@ -739,13 +739,13 @@
           <w:numId w:val="7"/>
         </w:numPr>
         <w:rPr>
-          <w:rFonts w:ascii="system-ui" w:hAnsi="system-ui" w:eastAsia="system-ui" w:cs="system-ui"/>
-          <w:color w:val="404040" w:themeColor="text1" w:themeTint="BF"/>
-        </w:rPr>
-      </w:pPr>
-      <w:r>
-        <w:rPr>
-          <w:rFonts w:ascii="system-ui" w:hAnsi="system-ui" w:eastAsia="system-ui" w:cs="system-ui"/>
+          <w:rFonts w:ascii="system-ui" w:eastAsia="system-ui" w:hAnsi="system-ui" w:cs="system-ui"/>
+          <w:color w:val="404040" w:themeColor="text1" w:themeTint="BF"/>
+        </w:rPr>
+      </w:pPr>
+      <w:r>
+        <w:rPr>
+          <w:rFonts w:ascii="system-ui" w:eastAsia="system-ui" w:hAnsi="system-ui" w:cs="system-ui"/>
           <w:color w:val="404040" w:themeColor="text1" w:themeTint="BF"/>
         </w:rPr>
         <w:t>Infrared camera</w:t>
@@ -759,13 +759,13 @@
           <w:numId w:val="7"/>
         </w:numPr>
         <w:rPr>
-          <w:rFonts w:ascii="system-ui" w:hAnsi="system-ui" w:eastAsia="system-ui" w:cs="system-ui"/>
-          <w:color w:val="404040" w:themeColor="text1" w:themeTint="BF"/>
-        </w:rPr>
-      </w:pPr>
-      <w:r>
-        <w:rPr>
-          <w:rFonts w:ascii="system-ui" w:hAnsi="system-ui" w:eastAsia="system-ui" w:cs="system-ui"/>
+          <w:rFonts w:ascii="system-ui" w:eastAsia="system-ui" w:hAnsi="system-ui" w:cs="system-ui"/>
+          <w:color w:val="404040" w:themeColor="text1" w:themeTint="BF"/>
+        </w:rPr>
+      </w:pPr>
+      <w:r>
+        <w:rPr>
+          <w:rFonts w:ascii="system-ui" w:eastAsia="system-ui" w:hAnsi="system-ui" w:cs="system-ui"/>
           <w:color w:val="404040" w:themeColor="text1" w:themeTint="BF"/>
         </w:rPr>
         <w:t>Motion sensor</w:t>
@@ -779,34 +779,34 @@
           <w:numId w:val="7"/>
         </w:numPr>
         <w:rPr>
-          <w:rFonts w:ascii="system-ui" w:hAnsi="system-ui" w:eastAsia="system-ui" w:cs="system-ui"/>
-          <w:color w:val="404040" w:themeColor="text1" w:themeTint="BF"/>
-        </w:rPr>
-      </w:pPr>
-      <w:r>
-        <w:rPr>
-          <w:rFonts w:ascii="system-ui" w:hAnsi="system-ui" w:eastAsia="system-ui" w:cs="system-ui"/>
+          <w:rFonts w:ascii="system-ui" w:eastAsia="system-ui" w:hAnsi="system-ui" w:cs="system-ui"/>
+          <w:color w:val="404040" w:themeColor="text1" w:themeTint="BF"/>
+        </w:rPr>
+      </w:pPr>
+      <w:r>
+        <w:rPr>
+          <w:rFonts w:ascii="system-ui" w:eastAsia="system-ui" w:hAnsi="system-ui" w:cs="system-ui"/>
           <w:color w:val="404040" w:themeColor="text1" w:themeTint="BF"/>
         </w:rPr>
         <w:t>Knob</w:t>
       </w:r>
       <w:r>
         <w:rPr>
-          <w:rFonts w:ascii="system-ui" w:hAnsi="system-ui" w:eastAsia="system-ui" w:cs="system-ui"/>
+          <w:rFonts w:ascii="system-ui" w:eastAsia="system-ui" w:hAnsi="system-ui" w:cs="system-ui"/>
           <w:color w:val="404040" w:themeColor="text1" w:themeTint="BF"/>
         </w:rPr>
         <w:t>/</w:t>
       </w:r>
       <w:r>
         <w:rPr>
-          <w:rFonts w:ascii="system-ui" w:hAnsi="system-ui" w:eastAsia="system-ui" w:cs="system-ui"/>
+          <w:rFonts w:ascii="system-ui" w:eastAsia="system-ui" w:hAnsi="system-ui" w:cs="system-ui"/>
           <w:color w:val="404040" w:themeColor="text1" w:themeTint="BF"/>
         </w:rPr>
         <w:t>Dials</w:t>
       </w:r>
       <w:r>
         <w:rPr>
-          <w:rFonts w:ascii="system-ui" w:hAnsi="system-ui" w:eastAsia="system-ui" w:cs="system-ui"/>
+          <w:rFonts w:ascii="system-ui" w:eastAsia="system-ui" w:hAnsi="system-ui" w:cs="system-ui"/>
           <w:color w:val="404040" w:themeColor="text1" w:themeTint="BF"/>
         </w:rPr>
         <w:t>/Buttons</w:t>
@@ -820,13 +820,13 @@
           <w:numId w:val="7"/>
         </w:numPr>
         <w:rPr>
-          <w:rFonts w:ascii="system-ui" w:hAnsi="system-ui" w:eastAsia="system-ui" w:cs="system-ui"/>
-          <w:color w:val="404040" w:themeColor="text1" w:themeTint="BF"/>
-        </w:rPr>
-      </w:pPr>
-      <w:r>
-        <w:rPr>
-          <w:rFonts w:ascii="system-ui" w:hAnsi="system-ui" w:eastAsia="system-ui" w:cs="system-ui"/>
+          <w:rFonts w:ascii="system-ui" w:eastAsia="system-ui" w:hAnsi="system-ui" w:cs="system-ui"/>
+          <w:color w:val="404040" w:themeColor="text1" w:themeTint="BF"/>
+        </w:rPr>
+      </w:pPr>
+      <w:r>
+        <w:rPr>
+          <w:rFonts w:ascii="system-ui" w:eastAsia="system-ui" w:hAnsi="system-ui" w:cs="system-ui"/>
           <w:color w:val="404040" w:themeColor="text1" w:themeTint="BF"/>
         </w:rPr>
         <w:t>AI face recognition</w:t>
@@ -835,13 +835,13 @@
     <w:p>
       <w:pPr>
         <w:rPr>
-          <w:rFonts w:ascii="system-ui" w:hAnsi="system-ui" w:eastAsia="system-ui" w:cs="system-ui"/>
-          <w:color w:val="404040" w:themeColor="text1" w:themeTint="BF"/>
-        </w:rPr>
-      </w:pPr>
-      <w:r>
-        <w:rPr>
-          <w:rFonts w:ascii="system-ui" w:hAnsi="system-ui" w:eastAsia="system-ui" w:cs="system-ui"/>
+          <w:rFonts w:ascii="system-ui" w:eastAsia="system-ui" w:hAnsi="system-ui" w:cs="system-ui"/>
+          <w:color w:val="404040" w:themeColor="text1" w:themeTint="BF"/>
+        </w:rPr>
+      </w:pPr>
+      <w:r>
+        <w:rPr>
+          <w:rFonts w:ascii="system-ui" w:eastAsia="system-ui" w:hAnsi="system-ui" w:cs="system-ui"/>
           <w:color w:val="404040" w:themeColor="text1" w:themeTint="BF"/>
         </w:rPr>
         <w:t>Outputs</w:t>
@@ -855,20 +855,20 @@
           <w:numId w:val="8"/>
         </w:numPr>
         <w:rPr>
-          <w:rFonts w:ascii="system-ui" w:hAnsi="system-ui" w:eastAsia="system-ui" w:cs="system-ui"/>
-          <w:color w:val="404040" w:themeColor="text1" w:themeTint="BF"/>
-        </w:rPr>
-      </w:pPr>
-      <w:r>
-        <w:rPr>
-          <w:rFonts w:ascii="system-ui" w:hAnsi="system-ui" w:eastAsia="system-ui" w:cs="system-ui"/>
+          <w:rFonts w:ascii="system-ui" w:eastAsia="system-ui" w:hAnsi="system-ui" w:cs="system-ui"/>
+          <w:color w:val="404040" w:themeColor="text1" w:themeTint="BF"/>
+        </w:rPr>
+      </w:pPr>
+      <w:r>
+        <w:rPr>
+          <w:rFonts w:ascii="system-ui" w:eastAsia="system-ui" w:hAnsi="system-ui" w:cs="system-ui"/>
           <w:color w:val="404040" w:themeColor="text1" w:themeTint="BF"/>
         </w:rPr>
         <w:t>Screen</w:t>
       </w:r>
       <w:r>
         <w:rPr>
-          <w:rFonts w:ascii="system-ui" w:hAnsi="system-ui" w:eastAsia="system-ui" w:cs="system-ui"/>
+          <w:rFonts w:ascii="system-ui" w:eastAsia="system-ui" w:hAnsi="system-ui" w:cs="system-ui"/>
           <w:color w:val="404040" w:themeColor="text1" w:themeTint="BF"/>
         </w:rPr>
         <w:t xml:space="preserve"> (eink?)</w:t>
@@ -882,13 +882,13 @@
           <w:numId w:val="8"/>
         </w:numPr>
         <w:rPr>
-          <w:rFonts w:ascii="system-ui" w:hAnsi="system-ui" w:eastAsia="system-ui" w:cs="system-ui"/>
-          <w:color w:val="404040" w:themeColor="text1" w:themeTint="BF"/>
-        </w:rPr>
-      </w:pPr>
-      <w:r>
-        <w:rPr>
-          <w:rFonts w:ascii="system-ui" w:hAnsi="system-ui" w:eastAsia="system-ui" w:cs="system-ui"/>
+          <w:rFonts w:ascii="system-ui" w:eastAsia="system-ui" w:hAnsi="system-ui" w:cs="system-ui"/>
+          <w:color w:val="404040" w:themeColor="text1" w:themeTint="BF"/>
+        </w:rPr>
+      </w:pPr>
+      <w:r>
+        <w:rPr>
+          <w:rFonts w:ascii="system-ui" w:eastAsia="system-ui" w:hAnsi="system-ui" w:cs="system-ui"/>
           <w:color w:val="404040" w:themeColor="text1" w:themeTint="BF"/>
         </w:rPr>
         <w:t>Bluetooth</w:t>
@@ -902,20 +902,20 @@
           <w:numId w:val="8"/>
         </w:numPr>
         <w:rPr>
-          <w:rFonts w:ascii="system-ui" w:hAnsi="system-ui" w:eastAsia="system-ui" w:cs="system-ui"/>
-          <w:color w:val="404040" w:themeColor="text1" w:themeTint="BF"/>
-        </w:rPr>
-      </w:pPr>
-      <w:r>
-        <w:rPr>
-          <w:rFonts w:ascii="system-ui" w:hAnsi="system-ui" w:eastAsia="system-ui" w:cs="system-ui"/>
+          <w:rFonts w:ascii="system-ui" w:eastAsia="system-ui" w:hAnsi="system-ui" w:cs="system-ui"/>
+          <w:color w:val="404040" w:themeColor="text1" w:themeTint="BF"/>
+        </w:rPr>
+      </w:pPr>
+      <w:r>
+        <w:rPr>
+          <w:rFonts w:ascii="system-ui" w:eastAsia="system-ui" w:hAnsi="system-ui" w:cs="system-ui"/>
           <w:color w:val="404040" w:themeColor="text1" w:themeTint="BF"/>
         </w:rPr>
         <w:t>LED</w:t>
       </w:r>
       <w:r>
         <w:rPr>
-          <w:rFonts w:ascii="system-ui" w:hAnsi="system-ui" w:eastAsia="system-ui" w:cs="system-ui"/>
+          <w:rFonts w:ascii="system-ui" w:eastAsia="system-ui" w:hAnsi="system-ui" w:cs="system-ui"/>
           <w:color w:val="404040" w:themeColor="text1" w:themeTint="BF"/>
         </w:rPr>
         <w:t>s strips</w:t>
@@ -924,13 +924,13 @@
     <w:p>
       <w:pPr>
         <w:rPr>
-          <w:rFonts w:ascii="system-ui" w:hAnsi="system-ui" w:eastAsia="system-ui" w:cs="system-ui"/>
-          <w:color w:val="404040" w:themeColor="text1" w:themeTint="BF"/>
-        </w:rPr>
-      </w:pPr>
-      <w:r>
-        <w:rPr>
-          <w:rFonts w:ascii="system-ui" w:hAnsi="system-ui" w:eastAsia="system-ui" w:cs="system-ui"/>
+          <w:rFonts w:ascii="system-ui" w:eastAsia="system-ui" w:hAnsi="system-ui" w:cs="system-ui"/>
+          <w:color w:val="404040" w:themeColor="text1" w:themeTint="BF"/>
+        </w:rPr>
+      </w:pPr>
+      <w:r>
+        <w:rPr>
+          <w:rFonts w:ascii="system-ui" w:eastAsia="system-ui" w:hAnsi="system-ui" w:cs="system-ui"/>
           <w:color w:val="404040" w:themeColor="text1" w:themeTint="BF"/>
         </w:rPr>
         <w:t>Controllers</w:t>
@@ -944,13 +944,13 @@
           <w:numId w:val="9"/>
         </w:numPr>
         <w:rPr>
-          <w:rFonts w:ascii="system-ui" w:hAnsi="system-ui" w:eastAsia="system-ui" w:cs="system-ui"/>
-          <w:color w:val="404040" w:themeColor="text1" w:themeTint="BF"/>
-        </w:rPr>
-      </w:pPr>
-      <w:r>
-        <w:rPr>
-          <w:rFonts w:ascii="system-ui" w:hAnsi="system-ui" w:eastAsia="system-ui" w:cs="system-ui"/>
+          <w:rFonts w:ascii="system-ui" w:eastAsia="system-ui" w:hAnsi="system-ui" w:cs="system-ui"/>
+          <w:color w:val="404040" w:themeColor="text1" w:themeTint="BF"/>
+        </w:rPr>
+      </w:pPr>
+      <w:r>
+        <w:rPr>
+          <w:rFonts w:ascii="system-ui" w:eastAsia="system-ui" w:hAnsi="system-ui" w:cs="system-ui"/>
           <w:color w:val="404040" w:themeColor="text1" w:themeTint="BF"/>
         </w:rPr>
         <w:t>Raspberry pi</w:t>
@@ -964,13 +964,13 @@
           <w:numId w:val="9"/>
         </w:numPr>
         <w:rPr>
-          <w:rFonts w:ascii="system-ui" w:hAnsi="system-ui" w:eastAsia="system-ui" w:cs="system-ui"/>
-          <w:color w:val="404040" w:themeColor="text1" w:themeTint="BF"/>
-        </w:rPr>
-      </w:pPr>
-      <w:r>
-        <w:rPr>
-          <w:rFonts w:ascii="system-ui" w:hAnsi="system-ui" w:eastAsia="system-ui" w:cs="system-ui"/>
+          <w:rFonts w:ascii="system-ui" w:eastAsia="system-ui" w:hAnsi="system-ui" w:cs="system-ui"/>
+          <w:color w:val="404040" w:themeColor="text1" w:themeTint="BF"/>
+        </w:rPr>
+      </w:pPr>
+      <w:r>
+        <w:rPr>
+          <w:rFonts w:ascii="system-ui" w:eastAsia="system-ui" w:hAnsi="system-ui" w:cs="system-ui"/>
           <w:color w:val="404040" w:themeColor="text1" w:themeTint="BF"/>
         </w:rPr>
         <w:t>Maybe an Arduino as well</w:t>
@@ -979,13 +979,13 @@
     <w:p>
       <w:pPr>
         <w:rPr>
-          <w:rFonts w:ascii="system-ui" w:hAnsi="system-ui" w:eastAsia="system-ui" w:cs="system-ui"/>
-          <w:color w:val="404040" w:themeColor="text1" w:themeTint="BF"/>
-        </w:rPr>
-      </w:pPr>
-      <w:r>
-        <w:rPr>
-          <w:rFonts w:ascii="system-ui" w:hAnsi="system-ui" w:eastAsia="system-ui" w:cs="system-ui"/>
+          <w:rFonts w:ascii="system-ui" w:eastAsia="system-ui" w:hAnsi="system-ui" w:cs="system-ui"/>
+          <w:color w:val="404040" w:themeColor="text1" w:themeTint="BF"/>
+        </w:rPr>
+      </w:pPr>
+      <w:r>
+        <w:rPr>
+          <w:rFonts w:ascii="system-ui" w:eastAsia="system-ui" w:hAnsi="system-ui" w:cs="system-ui"/>
           <w:color w:val="404040" w:themeColor="text1" w:themeTint="BF"/>
         </w:rPr>
         <w:t>Movement</w:t>
@@ -995,13 +995,13 @@
       <w:pPr>
         <w:ind w:left="720"/>
         <w:rPr>
-          <w:rFonts w:ascii="system-ui" w:hAnsi="system-ui" w:eastAsia="system-ui" w:cs="system-ui"/>
-          <w:color w:val="404040" w:themeColor="text1" w:themeTint="BF"/>
-        </w:rPr>
-      </w:pPr>
-      <w:r>
-        <w:rPr>
-          <w:rFonts w:ascii="system-ui" w:hAnsi="system-ui" w:eastAsia="system-ui" w:cs="system-ui"/>
+          <w:rFonts w:ascii="system-ui" w:eastAsia="system-ui" w:hAnsi="system-ui" w:cs="system-ui"/>
+          <w:color w:val="404040" w:themeColor="text1" w:themeTint="BF"/>
+        </w:rPr>
+      </w:pPr>
+      <w:r>
+        <w:rPr>
+          <w:rFonts w:ascii="system-ui" w:eastAsia="system-ui" w:hAnsi="system-ui" w:cs="system-ui"/>
           <w:color w:val="404040" w:themeColor="text1" w:themeTint="BF"/>
         </w:rPr>
         <w:t>Air</w:t>
@@ -1015,13 +1015,13 @@
           <w:numId w:val="10"/>
         </w:numPr>
         <w:rPr>
-          <w:rFonts w:ascii="system-ui" w:hAnsi="system-ui" w:eastAsia="system-ui" w:cs="system-ui"/>
-          <w:color w:val="404040" w:themeColor="text1" w:themeTint="BF"/>
-        </w:rPr>
-      </w:pPr>
-      <w:r>
-        <w:rPr>
-          <w:rFonts w:ascii="system-ui" w:hAnsi="system-ui" w:eastAsia="system-ui" w:cs="system-ui"/>
+          <w:rFonts w:ascii="system-ui" w:eastAsia="system-ui" w:hAnsi="system-ui" w:cs="system-ui"/>
+          <w:color w:val="404040" w:themeColor="text1" w:themeTint="BF"/>
+        </w:rPr>
+      </w:pPr>
+      <w:r>
+        <w:rPr>
+          <w:rFonts w:ascii="system-ui" w:eastAsia="system-ui" w:hAnsi="system-ui" w:cs="system-ui"/>
           <w:color w:val="404040" w:themeColor="text1" w:themeTint="BF"/>
         </w:rPr>
         <w:t>Peristaltic motor</w:t>
@@ -1035,13 +1035,13 @@
           <w:numId w:val="10"/>
         </w:numPr>
         <w:rPr>
-          <w:rFonts w:ascii="system-ui" w:hAnsi="system-ui" w:eastAsia="system-ui" w:cs="system-ui"/>
-          <w:color w:val="404040" w:themeColor="text1" w:themeTint="BF"/>
-        </w:rPr>
-      </w:pPr>
-      <w:r>
-        <w:rPr>
-          <w:rFonts w:ascii="system-ui" w:hAnsi="system-ui" w:eastAsia="system-ui" w:cs="system-ui"/>
+          <w:rFonts w:ascii="system-ui" w:eastAsia="system-ui" w:hAnsi="system-ui" w:cs="system-ui"/>
+          <w:color w:val="404040" w:themeColor="text1" w:themeTint="BF"/>
+        </w:rPr>
+      </w:pPr>
+      <w:r>
+        <w:rPr>
+          <w:rFonts w:ascii="system-ui" w:eastAsia="system-ui" w:hAnsi="system-ui" w:cs="system-ui"/>
           <w:color w:val="404040" w:themeColor="text1" w:themeTint="BF"/>
         </w:rPr>
         <w:t>Tubes</w:t>
@@ -1055,20 +1055,20 @@
           <w:numId w:val="10"/>
         </w:numPr>
         <w:rPr>
-          <w:rFonts w:ascii="system-ui" w:hAnsi="system-ui" w:eastAsia="system-ui" w:cs="system-ui"/>
-          <w:color w:val="404040" w:themeColor="text1" w:themeTint="BF"/>
-        </w:rPr>
-      </w:pPr>
-      <w:r>
-        <w:rPr>
-          <w:rFonts w:ascii="system-ui" w:hAnsi="system-ui" w:eastAsia="system-ui" w:cs="system-ui"/>
+          <w:rFonts w:ascii="system-ui" w:eastAsia="system-ui" w:hAnsi="system-ui" w:cs="system-ui"/>
+          <w:color w:val="404040" w:themeColor="text1" w:themeTint="BF"/>
+        </w:rPr>
+      </w:pPr>
+      <w:r>
+        <w:rPr>
+          <w:rFonts w:ascii="system-ui" w:eastAsia="system-ui" w:hAnsi="system-ui" w:cs="system-ui"/>
           <w:color w:val="404040" w:themeColor="text1" w:themeTint="BF"/>
         </w:rPr>
         <w:t>Molds</w:t>
       </w:r>
       <w:r>
         <w:rPr>
-          <w:rFonts w:ascii="system-ui" w:hAnsi="system-ui" w:eastAsia="system-ui" w:cs="system-ui"/>
+          <w:rFonts w:ascii="system-ui" w:eastAsia="system-ui" w:hAnsi="system-ui" w:cs="system-ui"/>
           <w:color w:val="404040" w:themeColor="text1" w:themeTint="BF"/>
         </w:rPr>
         <w:t xml:space="preserve"> (3D printed)</w:t>
@@ -1082,20 +1082,20 @@
           <w:numId w:val="10"/>
         </w:numPr>
         <w:rPr>
-          <w:rFonts w:ascii="system-ui" w:hAnsi="system-ui" w:eastAsia="system-ui" w:cs="system-ui"/>
-          <w:color w:val="404040" w:themeColor="text1" w:themeTint="BF"/>
-        </w:rPr>
-      </w:pPr>
-      <w:r>
-        <w:rPr>
-          <w:rFonts w:ascii="system-ui" w:hAnsi="system-ui" w:eastAsia="system-ui" w:cs="system-ui"/>
+          <w:rFonts w:ascii="system-ui" w:eastAsia="system-ui" w:hAnsi="system-ui" w:cs="system-ui"/>
+          <w:color w:val="404040" w:themeColor="text1" w:themeTint="BF"/>
+        </w:rPr>
+      </w:pPr>
+      <w:r>
+        <w:rPr>
+          <w:rFonts w:ascii="system-ui" w:eastAsia="system-ui" w:hAnsi="system-ui" w:cs="system-ui"/>
           <w:color w:val="404040" w:themeColor="text1" w:themeTint="BF"/>
         </w:rPr>
         <w:t>Silicon</w:t>
       </w:r>
       <w:r>
         <w:rPr>
-          <w:rFonts w:ascii="system-ui" w:hAnsi="system-ui" w:eastAsia="system-ui" w:cs="system-ui"/>
+          <w:rFonts w:ascii="system-ui" w:eastAsia="system-ui" w:hAnsi="system-ui" w:cs="system-ui"/>
           <w:color w:val="404040" w:themeColor="text1" w:themeTint="BF"/>
         </w:rPr>
         <w:t xml:space="preserve"> for molds</w:t>
@@ -1120,13 +1120,13 @@
           <w:numId w:val="10"/>
         </w:numPr>
         <w:rPr>
-          <w:rFonts w:ascii="system-ui" w:hAnsi="system-ui" w:eastAsia="system-ui" w:cs="system-ui"/>
-          <w:color w:val="404040" w:themeColor="text1" w:themeTint="BF"/>
-        </w:rPr>
-      </w:pPr>
-      <w:r>
-        <w:rPr>
-          <w:rFonts w:ascii="system-ui" w:hAnsi="system-ui" w:eastAsia="system-ui" w:cs="system-ui"/>
+          <w:rFonts w:ascii="system-ui" w:eastAsia="system-ui" w:hAnsi="system-ui" w:cs="system-ui"/>
+          <w:color w:val="404040" w:themeColor="text1" w:themeTint="BF"/>
+        </w:rPr>
+      </w:pPr>
+      <w:r>
+        <w:rPr>
+          <w:rFonts w:ascii="system-ui" w:eastAsia="system-ui" w:hAnsi="system-ui" w:cs="system-ui"/>
           <w:color w:val="404040" w:themeColor="text1" w:themeTint="BF"/>
         </w:rPr>
         <w:t>String/wire</w:t>
@@ -1140,13 +1140,13 @@
           <w:numId w:val="10"/>
         </w:numPr>
         <w:rPr>
-          <w:rFonts w:ascii="system-ui" w:hAnsi="system-ui" w:eastAsia="system-ui" w:cs="system-ui"/>
-          <w:color w:val="404040" w:themeColor="text1" w:themeTint="BF"/>
-        </w:rPr>
-      </w:pPr>
-      <w:r>
-        <w:rPr>
-          <w:rFonts w:ascii="system-ui" w:hAnsi="system-ui" w:eastAsia="system-ui" w:cs="system-ui"/>
+          <w:rFonts w:ascii="system-ui" w:eastAsia="system-ui" w:hAnsi="system-ui" w:cs="system-ui"/>
+          <w:color w:val="404040" w:themeColor="text1" w:themeTint="BF"/>
+        </w:rPr>
+      </w:pPr>
+      <w:r>
+        <w:rPr>
+          <w:rFonts w:ascii="system-ui" w:eastAsia="system-ui" w:hAnsi="system-ui" w:cs="system-ui"/>
           <w:color w:val="404040" w:themeColor="text1" w:themeTint="BF"/>
         </w:rPr>
         <w:t>Motor/servos</w:t>
@@ -1155,15 +1155,15 @@
     <w:p>
       <w:pPr>
         <w:rPr>
-          <w:rFonts w:ascii="system-ui" w:hAnsi="system-ui" w:eastAsia="system-ui" w:cs="system-ui"/>
-          <w:color w:val="404040" w:themeColor="text1" w:themeTint="BF"/>
-        </w:rPr>
-      </w:pPr>
-    </w:p>
-    <w:p>
-      <w:pPr>
-        <w:rPr>
-          <w:rFonts w:ascii="system-ui" w:hAnsi="system-ui" w:eastAsia="system-ui" w:cs="system-ui"/>
+          <w:rFonts w:ascii="system-ui" w:eastAsia="system-ui" w:hAnsi="system-ui" w:cs="system-ui"/>
+          <w:color w:val="404040" w:themeColor="text1" w:themeTint="BF"/>
+        </w:rPr>
+      </w:pPr>
+    </w:p>
+    <w:p>
+      <w:pPr>
+        <w:rPr>
+          <w:rFonts w:ascii="system-ui" w:eastAsia="system-ui" w:hAnsi="system-ui" w:cs="system-ui"/>
           <w:color w:val="404040" w:themeColor="text1" w:themeTint="BF"/>
         </w:rPr>
       </w:pPr>
@@ -1653,13 +1653,13 @@
     <w:p>
       <w:pPr>
         <w:rPr>
-          <w:rFonts w:ascii="Aptos" w:hAnsi="Aptos" w:eastAsia="system-ui" w:cs="system-ui"/>
-          <w:color w:val="404040" w:themeColor="text1" w:themeTint="BF"/>
-        </w:rPr>
-      </w:pPr>
-      <w:r>
-        <w:rPr>
-          <w:rFonts w:ascii="Aptos" w:hAnsi="Aptos" w:eastAsia="system-ui" w:cs="system-ui"/>
+          <w:rFonts w:ascii="Aptos" w:eastAsia="system-ui" w:hAnsi="Aptos" w:cs="system-ui"/>
+          <w:color w:val="404040" w:themeColor="text1" w:themeTint="BF"/>
+        </w:rPr>
+      </w:pPr>
+      <w:r>
+        <w:rPr>
+          <w:rFonts w:ascii="Aptos" w:eastAsia="system-ui" w:hAnsi="Aptos" w:cs="system-ui"/>
           <w:color w:val="404040" w:themeColor="text1" w:themeTint="BF"/>
         </w:rPr>
         <w:t>Questionnaire design</w:t>
@@ -2401,7 +2401,7 @@
       </w:pPr>
       <w:r>
         <w:rPr>
-          <w:rFonts w:ascii="Aptos" w:hAnsi="Aptos" w:eastAsia="Aptos" w:cs="Aptos"/>
+          <w:rFonts w:ascii="Aptos" w:eastAsia="Aptos" w:hAnsi="Aptos" w:cs="Aptos"/>
           <w:b/>
           <w:bCs/>
         </w:rPr>
@@ -2409,7 +2409,7 @@
       </w:r>
       <w:r>
         <w:rPr>
-          <w:rFonts w:ascii="Aptos" w:hAnsi="Aptos" w:eastAsia="Aptos" w:cs="Aptos"/>
+          <w:rFonts w:ascii="Aptos" w:eastAsia="Aptos" w:hAnsi="Aptos" w:cs="Aptos"/>
         </w:rPr>
         <w:t>:</w:t>
       </w:r>
@@ -2423,14 +2423,14 @@
         </w:numPr>
         <w:spacing w:after="0"/>
         <w:rPr>
-          <w:rFonts w:ascii="Aptos" w:hAnsi="Aptos" w:eastAsia="Aptos" w:cs="Aptos"/>
+          <w:rFonts w:ascii="Aptos" w:eastAsia="Aptos" w:hAnsi="Aptos" w:cs="Aptos"/>
           <w:b/>
           <w:bCs/>
         </w:rPr>
       </w:pPr>
       <w:r>
         <w:rPr>
-          <w:rFonts w:ascii="Aptos" w:hAnsi="Aptos" w:eastAsia="Aptos" w:cs="Aptos"/>
+          <w:rFonts w:ascii="Aptos" w:eastAsia="Aptos" w:hAnsi="Aptos" w:cs="Aptos"/>
           <w:b/>
           <w:bCs/>
         </w:rPr>
@@ -2446,12 +2446,12 @@
         </w:numPr>
         <w:spacing w:after="0"/>
         <w:rPr>
-          <w:rFonts w:ascii="Aptos" w:hAnsi="Aptos" w:eastAsia="Aptos" w:cs="Aptos"/>
-        </w:rPr>
-      </w:pPr>
-      <w:r>
-        <w:rPr>
-          <w:rFonts w:ascii="Aptos" w:hAnsi="Aptos" w:eastAsia="Aptos" w:cs="Aptos"/>
+          <w:rFonts w:ascii="Aptos" w:eastAsia="Aptos" w:hAnsi="Aptos" w:cs="Aptos"/>
+        </w:rPr>
+      </w:pPr>
+      <w:r>
+        <w:rPr>
+          <w:rFonts w:ascii="Aptos" w:eastAsia="Aptos" w:hAnsi="Aptos" w:cs="Aptos"/>
         </w:rPr>
         <w:t>There could have been a mention of previous work, shows the product effectively.</w:t>
       </w:r>
@@ -2465,14 +2465,14 @@
         </w:numPr>
         <w:spacing w:after="0"/>
         <w:rPr>
-          <w:rFonts w:ascii="Aptos" w:hAnsi="Aptos" w:eastAsia="Aptos" w:cs="Aptos"/>
+          <w:rFonts w:ascii="Aptos" w:eastAsia="Aptos" w:hAnsi="Aptos" w:cs="Aptos"/>
           <w:b/>
           <w:bCs/>
         </w:rPr>
       </w:pPr>
       <w:r>
         <w:rPr>
-          <w:rFonts w:ascii="Aptos" w:hAnsi="Aptos" w:eastAsia="Aptos" w:cs="Aptos"/>
+          <w:rFonts w:ascii="Aptos" w:eastAsia="Aptos" w:hAnsi="Aptos" w:cs="Aptos"/>
           <w:b/>
           <w:bCs/>
         </w:rPr>
@@ -2488,12 +2488,12 @@
         </w:numPr>
         <w:spacing w:after="0"/>
         <w:rPr>
-          <w:rFonts w:ascii="Aptos" w:hAnsi="Aptos" w:eastAsia="Aptos" w:cs="Aptos"/>
-        </w:rPr>
-      </w:pPr>
-      <w:r>
-        <w:rPr>
-          <w:rFonts w:ascii="Aptos" w:hAnsi="Aptos" w:eastAsia="Aptos" w:cs="Aptos"/>
+          <w:rFonts w:ascii="Aptos" w:eastAsia="Aptos" w:hAnsi="Aptos" w:cs="Aptos"/>
+        </w:rPr>
+      </w:pPr>
+      <w:r>
+        <w:rPr>
+          <w:rFonts w:ascii="Aptos" w:eastAsia="Aptos" w:hAnsi="Aptos" w:cs="Aptos"/>
         </w:rPr>
         <w:t>There are a mix of diagrams and live demos along with verbal voice over explanations.</w:t>
       </w:r>
@@ -2507,14 +2507,14 @@
         </w:numPr>
         <w:spacing w:after="0"/>
         <w:rPr>
-          <w:rFonts w:ascii="Aptos" w:hAnsi="Aptos" w:eastAsia="Aptos" w:cs="Aptos"/>
+          <w:rFonts w:ascii="Aptos" w:eastAsia="Aptos" w:hAnsi="Aptos" w:cs="Aptos"/>
           <w:b/>
           <w:bCs/>
         </w:rPr>
       </w:pPr>
       <w:r>
         <w:rPr>
-          <w:rFonts w:ascii="Aptos" w:hAnsi="Aptos" w:eastAsia="Aptos" w:cs="Aptos"/>
+          <w:rFonts w:ascii="Aptos" w:eastAsia="Aptos" w:hAnsi="Aptos" w:cs="Aptos"/>
           <w:b/>
           <w:bCs/>
         </w:rPr>
@@ -2530,12 +2530,12 @@
         </w:numPr>
         <w:spacing w:after="0"/>
         <w:rPr>
-          <w:rFonts w:ascii="Aptos" w:hAnsi="Aptos" w:eastAsia="Aptos" w:cs="Aptos"/>
-        </w:rPr>
-      </w:pPr>
-      <w:r>
-        <w:rPr>
-          <w:rFonts w:ascii="Aptos" w:hAnsi="Aptos" w:eastAsia="Aptos" w:cs="Aptos"/>
+          <w:rFonts w:ascii="Aptos" w:eastAsia="Aptos" w:hAnsi="Aptos" w:cs="Aptos"/>
+        </w:rPr>
+      </w:pPr>
+      <w:r>
+        <w:rPr>
+          <w:rFonts w:ascii="Aptos" w:eastAsia="Aptos" w:hAnsi="Aptos" w:cs="Aptos"/>
         </w:rPr>
         <w:t>I understand the purpose and the different ways users can interact with the device</w:t>
       </w:r>
@@ -2549,14 +2549,14 @@
         </w:numPr>
         <w:spacing w:after="0"/>
         <w:rPr>
-          <w:rFonts w:ascii="Aptos" w:hAnsi="Aptos" w:eastAsia="Aptos" w:cs="Aptos"/>
+          <w:rFonts w:ascii="Aptos" w:eastAsia="Aptos" w:hAnsi="Aptos" w:cs="Aptos"/>
           <w:b/>
           <w:bCs/>
         </w:rPr>
       </w:pPr>
       <w:r>
         <w:rPr>
-          <w:rFonts w:ascii="Aptos" w:hAnsi="Aptos" w:eastAsia="Aptos" w:cs="Aptos"/>
+          <w:rFonts w:ascii="Aptos" w:eastAsia="Aptos" w:hAnsi="Aptos" w:cs="Aptos"/>
           <w:b/>
           <w:bCs/>
         </w:rPr>
@@ -2572,12 +2572,12 @@
         </w:numPr>
         <w:spacing w:after="0"/>
         <w:rPr>
-          <w:rFonts w:ascii="Aptos" w:hAnsi="Aptos" w:eastAsia="Aptos" w:cs="Aptos"/>
-        </w:rPr>
-      </w:pPr>
-      <w:r>
-        <w:rPr>
-          <w:rFonts w:ascii="Aptos" w:hAnsi="Aptos" w:eastAsia="Aptos" w:cs="Aptos"/>
+          <w:rFonts w:ascii="Aptos" w:eastAsia="Aptos" w:hAnsi="Aptos" w:cs="Aptos"/>
+        </w:rPr>
+      </w:pPr>
+      <w:r>
+        <w:rPr>
+          <w:rFonts w:ascii="Aptos" w:eastAsia="Aptos" w:hAnsi="Aptos" w:cs="Aptos"/>
         </w:rPr>
         <w:t>there is a consistent theme and tone of the video which is informative and well produced (but could have done with blurring study participants if video consent not obtained.)</w:t>
       </w:r>
@@ -2603,12 +2603,14 @@
         <w:rPr>
           <w:rFonts w:eastAsia="system-ui" w:cs="system-ui"/>
           <w:color w:val="404040" w:themeColor="text1" w:themeTint="BF"/>
-        </w:rPr>
-      </w:pPr>
-      <w:r>
-        <w:rPr>
-          <w:rFonts w:eastAsia="system-ui" w:cs="system-ui"/>
-          <w:color w:val="404040" w:themeColor="text1" w:themeTint="BF"/>
+          <w:highlight w:val="yellow"/>
+        </w:rPr>
+      </w:pPr>
+      <w:r>
+        <w:rPr>
+          <w:rFonts w:eastAsia="system-ui" w:cs="system-ui"/>
+          <w:color w:val="404040" w:themeColor="text1" w:themeTint="BF"/>
+          <w:highlight w:val="yellow"/>
         </w:rPr>
         <w:t xml:space="preserve">Introduction – introduce the problem, maybe give an example </w:t>
       </w:r>
@@ -2616,6 +2618,7 @@
         <w:rPr>
           <w:rFonts w:eastAsia="system-ui" w:cs="system-ui"/>
           <w:color w:val="404040" w:themeColor="text1" w:themeTint="BF"/>
+          <w:highlight w:val="yellow"/>
         </w:rPr>
         <w:t>of</w:t>
       </w:r>
@@ -2623,6 +2626,7 @@
         <w:rPr>
           <w:rFonts w:eastAsia="system-ui" w:cs="system-ui"/>
           <w:color w:val="404040" w:themeColor="text1" w:themeTint="BF"/>
+          <w:highlight w:val="yellow"/>
         </w:rPr>
         <w:t xml:space="preserve"> a previous product</w:t>
       </w:r>
@@ -2632,12 +2636,14 @@
         <w:rPr>
           <w:rFonts w:eastAsia="system-ui" w:cs="system-ui"/>
           <w:color w:val="404040" w:themeColor="text1" w:themeTint="BF"/>
-        </w:rPr>
-      </w:pPr>
-      <w:r>
-        <w:rPr>
-          <w:rFonts w:eastAsia="system-ui" w:cs="system-ui"/>
-          <w:color w:val="404040" w:themeColor="text1" w:themeTint="BF"/>
+          <w:highlight w:val="yellow"/>
+        </w:rPr>
+      </w:pPr>
+      <w:r>
+        <w:rPr>
+          <w:rFonts w:eastAsia="system-ui" w:cs="system-ui"/>
+          <w:color w:val="404040" w:themeColor="text1" w:themeTint="BF"/>
+          <w:highlight w:val="yellow"/>
         </w:rPr>
         <w:t>Product – brief explanation of each part, with a video of them working</w:t>
       </w:r>
@@ -2647,12 +2653,14 @@
         <w:rPr>
           <w:rFonts w:eastAsia="system-ui" w:cs="system-ui"/>
           <w:color w:val="404040" w:themeColor="text1" w:themeTint="BF"/>
-        </w:rPr>
-      </w:pPr>
-      <w:r>
-        <w:rPr>
-          <w:rFonts w:eastAsia="system-ui" w:cs="system-ui"/>
-          <w:color w:val="404040" w:themeColor="text1" w:themeTint="BF"/>
+          <w:highlight w:val="yellow"/>
+        </w:rPr>
+      </w:pPr>
+      <w:r>
+        <w:rPr>
+          <w:rFonts w:eastAsia="system-ui" w:cs="system-ui"/>
+          <w:color w:val="404040" w:themeColor="text1" w:themeTint="BF"/>
+          <w:highlight w:val="yellow"/>
         </w:rPr>
         <w:t>Video of it working – video showing the screen, person is in front so it works, person leaves and then</w:t>
       </w:r>
@@ -2660,6 +2668,7 @@
         <w:rPr>
           <w:rFonts w:eastAsia="system-ui" w:cs="system-ui"/>
           <w:color w:val="404040" w:themeColor="text1" w:themeTint="BF"/>
+          <w:highlight w:val="yellow"/>
         </w:rPr>
         <w:t xml:space="preserve"> it stops</w:t>
       </w:r>
@@ -2675,6 +2684,7 @@
         <w:rPr>
           <w:rFonts w:eastAsia="system-ui" w:cs="system-ui"/>
           <w:color w:val="404040" w:themeColor="text1" w:themeTint="BF"/>
+          <w:highlight w:val="yellow"/>
         </w:rPr>
         <w:t>What it could be used for – different ways it could help</w:t>
       </w:r>
@@ -2682,6 +2692,7 @@
         <w:rPr>
           <w:rFonts w:eastAsia="system-ui" w:cs="system-ui"/>
           <w:color w:val="404040" w:themeColor="text1" w:themeTint="BF"/>
+          <w:highlight w:val="yellow"/>
         </w:rPr>
         <w:t>, picture/video</w:t>
       </w:r>
@@ -2689,6 +2700,7 @@
         <w:rPr>
           <w:rFonts w:eastAsia="system-ui" w:cs="system-ui"/>
           <w:color w:val="404040" w:themeColor="text1" w:themeTint="BF"/>
+          <w:highlight w:val="yellow"/>
         </w:rPr>
         <w:t xml:space="preserve"> of the environment</w:t>
       </w:r>
@@ -2871,91 +2883,63 @@
       <w:pPr>
         <w:rPr>
           <w:rFonts w:eastAsia="system-ui" w:cs="system-ui"/>
-          <w:color w:val="000000" w:themeColor="text1" w:themeTint="FF" w:themeShade="FF"/>
-        </w:rPr>
-      </w:pPr>
-      <w:r>
-        <w:rPr>
-          <w:rFonts w:eastAsia="system-ui" w:cs="system-ui"/>
-          <w:color w:val="000000" w:themeColor="text1" w:themeTint="FF" w:themeShade="FF"/>
+          <w:color w:val="000000" w:themeColor="text1"/>
+        </w:rPr>
+      </w:pPr>
+      <w:r>
+        <w:rPr>
+          <w:rFonts w:eastAsia="system-ui" w:cs="system-ui"/>
+          <w:color w:val="000000" w:themeColor="text1"/>
         </w:rPr>
         <w:t>Yiwen Liang—introduction, design</w:t>
       </w:r>
       <w:r>
         <w:rPr>
           <w:rFonts w:eastAsia="system-ui" w:cs="system-ui"/>
-          <w:color w:val="000000" w:themeColor="text1" w:themeTint="FF" w:themeShade="FF"/>
-        </w:rPr>
-        <w:t xml:space="preserve"> process-components-</w:t>
-      </w:r>
-      <w:r>
-        <w:rPr>
-          <w:rFonts w:eastAsia="system-ui" w:cs="system-ui"/>
-          <w:color w:val="000000" w:themeColor="text1" w:themeTint="FF" w:themeShade="FF"/>
-        </w:rPr>
-        <w:t>flower</w:t>
-      </w:r>
-      <w:r>
-        <w:rPr>
-          <w:rFonts w:eastAsia="system-ui" w:cs="system-ui"/>
-          <w:color w:val="000000" w:themeColor="text1" w:themeTint="FF" w:themeShade="FF"/>
-        </w:rPr>
-        <w:t>,</w:t>
-      </w:r>
-      <w:r>
-        <w:rPr>
-          <w:rFonts w:eastAsia="system-ui" w:cs="system-ui"/>
-          <w:color w:val="000000" w:themeColor="text1" w:themeTint="FF" w:themeShade="FF"/>
-        </w:rPr>
-        <w:t xml:space="preserve"> U</w:t>
-      </w:r>
-      <w:r>
-        <w:rPr>
-          <w:rFonts w:eastAsia="system-ui" w:cs="system-ui"/>
-          <w:color w:val="000000" w:themeColor="text1" w:themeTint="FF" w:themeShade="FF"/>
+          <w:color w:val="000000" w:themeColor="text1"/>
+        </w:rPr>
+        <w:t xml:space="preserve"> process-components-flower</w:t>
+      </w:r>
+      <w:r>
+        <w:rPr>
+          <w:rFonts w:eastAsia="system-ui" w:cs="system-ui"/>
+          <w:color w:val="000000" w:themeColor="text1"/>
+        </w:rPr>
+        <w:t>, U</w:t>
+      </w:r>
+      <w:r>
+        <w:rPr>
+          <w:rFonts w:eastAsia="system-ui" w:cs="system-ui"/>
+          <w:color w:val="000000" w:themeColor="text1"/>
         </w:rPr>
         <w:t>ser study</w:t>
       </w:r>
       <w:r>
         <w:rPr>
           <w:rFonts w:eastAsia="system-ui" w:cs="system-ui"/>
-          <w:color w:val="000000" w:themeColor="text1" w:themeTint="FF" w:themeShade="FF"/>
+          <w:color w:val="000000" w:themeColor="text1"/>
         </w:rPr>
         <w:t xml:space="preserve"> (before design)</w:t>
       </w:r>
       <w:r>
         <w:rPr>
           <w:rFonts w:eastAsia="system-ui" w:cs="system-ui"/>
-          <w:color w:val="000000" w:themeColor="text1" w:themeTint="FF" w:themeShade="FF"/>
-        </w:rPr>
-        <w:t xml:space="preserve">, </w:t>
-      </w:r>
-      <w:r>
-        <w:rPr>
-          <w:rFonts w:eastAsia="system-ui" w:cs="system-ui"/>
-          <w:color w:val="000000" w:themeColor="text1" w:themeTint="FF" w:themeShade="FF"/>
-        </w:rPr>
-        <w:t>conclusion (</w:t>
-      </w:r>
-      <w:r>
-        <w:rPr>
-          <w:rFonts w:eastAsia="system-ui" w:cs="system-ui"/>
-          <w:color w:val="000000" w:themeColor="text1" w:themeTint="FF" w:themeShade="FF"/>
-        </w:rPr>
-        <w:t>after other parts done)</w:t>
-      </w:r>
-    </w:p>
-    <w:p>
-      <w:pPr>
-        <w:rPr>
-          <w:rFonts w:eastAsia="system-ui" w:cs="system-ui"/>
-          <w:color w:val="404040" w:themeColor="text1" w:themeTint="BF"/>
-        </w:rPr>
-      </w:pPr>
-      <w:r>
-        <w:rPr>
-          <w:rFonts w:eastAsia="system-ui" w:cs="system-ui"/>
-          <w:color w:val="404040" w:themeColor="text1" w:themeTint="BF" w:themeShade="FF"/>
+          <w:color w:val="000000" w:themeColor="text1"/>
+        </w:rPr>
+        <w:t>, conclusion (after other parts done)</w:t>
+      </w:r>
+    </w:p>
+    <w:p>
+      <w:pPr>
+        <w:rPr>
+          <w:rFonts w:eastAsia="system-ui" w:cs="system-ui"/>
+          <w:color w:val="404040" w:themeColor="text1" w:themeTint="BF"/>
+        </w:rPr>
+      </w:pPr>
+      <w:r>
+        <w:rPr>
+          <w:rFonts w:eastAsia="system-ui" w:cs="system-ui"/>
+          <w:color w:val="404040" w:themeColor="text1" w:themeTint="BF"/>
         </w:rPr>
         <w:t xml:space="preserve">Navdeep – </w:t>
       </w:r>
@@ -3015,7 +2999,7 @@
       <w:r>
         <w:rPr>
           <w:rFonts w:eastAsia="system-ui" w:cs="system-ui"/>
-          <w:color w:val="404040" w:themeColor="text1" w:themeTint="BF" w:themeShade="FF"/>
+          <w:color w:val="404040" w:themeColor="text1" w:themeTint="BF"/>
         </w:rPr>
         <w:t>Leaves</w:t>
       </w:r>
@@ -3117,12 +3101,21 @@
           <w:color w:val="404040" w:themeColor="text1" w:themeTint="BF"/>
         </w:rPr>
       </w:pPr>
-      <w:r>
-        <w:rPr>
-          <w:rFonts w:eastAsia="system-ui" w:cs="system-ui"/>
-          <w:color w:val="404040" w:themeColor="text1" w:themeTint="BF"/>
-        </w:rPr>
-        <w:t xml:space="preserve">Zhiming Liu – </w:t>
+      <w:bookmarkStart w:id="0" w:name="_Hlk196399941"/>
+      <w:r>
+        <w:rPr>
+          <w:rFonts w:eastAsia="system-ui" w:cs="system-ui"/>
+          <w:color w:val="404040" w:themeColor="text1" w:themeTint="BF"/>
+        </w:rPr>
+        <w:t xml:space="preserve">Zhiming Liu </w:t>
+      </w:r>
+      <w:bookmarkEnd w:id="0"/>
+      <w:r>
+        <w:rPr>
+          <w:rFonts w:eastAsia="system-ui" w:cs="system-ui"/>
+          <w:color w:val="404040" w:themeColor="text1" w:themeTint="BF"/>
+        </w:rPr>
+        <w:t xml:space="preserve">– </w:t>
       </w:r>
     </w:p>
     <w:p>
@@ -3198,8 +3191,674 @@
         <w:t>Plant pots processes</w:t>
       </w:r>
     </w:p>
+    <w:p>
+      <w:pPr>
+        <w:rPr>
+          <w:rFonts w:eastAsia="system-ui" w:cs="system-ui"/>
+          <w:color w:val="404040" w:themeColor="text1" w:themeTint="BF"/>
+        </w:rPr>
+      </w:pPr>
+    </w:p>
+    <w:p>
+      <w:pPr>
+        <w:rPr>
+          <w:rFonts w:eastAsia="system-ui" w:cs="system-ui"/>
+          <w:color w:val="404040" w:themeColor="text1" w:themeTint="BF"/>
+        </w:rPr>
+      </w:pPr>
+    </w:p>
+    <w:p>
+      <w:pPr>
+        <w:rPr>
+          <w:rFonts w:eastAsia="system-ui" w:cs="system-ui"/>
+          <w:color w:val="404040" w:themeColor="text1" w:themeTint="BF"/>
+        </w:rPr>
+      </w:pPr>
+    </w:p>
+    <w:p>
+      <w:pPr>
+        <w:rPr>
+          <w:rFonts w:eastAsia="system-ui" w:cs="system-ui"/>
+          <w:color w:val="404040" w:themeColor="text1" w:themeTint="BF"/>
+        </w:rPr>
+      </w:pPr>
+      <w:r>
+        <w:rPr>
+          <w:rFonts w:eastAsia="system-ui" w:cs="system-ui"/>
+          <w:color w:val="404040" w:themeColor="text1" w:themeTint="BF"/>
+        </w:rPr>
+        <w:t>More work on the intro and abstract</w:t>
+      </w:r>
+      <w:r>
+        <w:rPr>
+          <w:rFonts w:eastAsia="system-ui" w:cs="system-ui"/>
+          <w:color w:val="404040" w:themeColor="text1" w:themeTint="BF"/>
+        </w:rPr>
+        <w:t>, include results from the study</w:t>
+      </w:r>
+    </w:p>
+    <w:p>
+      <w:pPr>
+        <w:rPr>
+          <w:rFonts w:eastAsia="system-ui" w:cs="system-ui"/>
+          <w:color w:val="404040" w:themeColor="text1" w:themeTint="BF"/>
+        </w:rPr>
+      </w:pPr>
+      <w:r>
+        <w:rPr>
+          <w:rFonts w:eastAsia="system-ui" w:cs="system-ui"/>
+          <w:color w:val="404040" w:themeColor="text1" w:themeTint="BF"/>
+        </w:rPr>
+        <w:t xml:space="preserve">Can also show people videos and </w:t>
+      </w:r>
+      <w:r>
+        <w:rPr>
+          <w:rFonts w:eastAsia="system-ui" w:cs="system-ui"/>
+          <w:color w:val="404040" w:themeColor="text1" w:themeTint="BF"/>
+        </w:rPr>
+        <w:t>ask them questions</w:t>
+      </w:r>
+    </w:p>
+    <w:p>
+      <w:pPr>
+        <w:rPr>
+          <w:rFonts w:eastAsia="system-ui" w:cs="system-ui"/>
+          <w:color w:val="404040" w:themeColor="text1" w:themeTint="BF"/>
+        </w:rPr>
+      </w:pPr>
+      <w:r>
+        <w:rPr>
+          <w:rFonts w:eastAsia="system-ui" w:cs="system-ui"/>
+          <w:color w:val="404040" w:themeColor="text1" w:themeTint="BF"/>
+        </w:rPr>
+        <w:t>Add picture of final design on first page</w:t>
+      </w:r>
+    </w:p>
+    <w:p>
+      <w:pPr>
+        <w:rPr>
+          <w:rFonts w:eastAsia="system-ui" w:cs="system-ui"/>
+          <w:color w:val="404040" w:themeColor="text1" w:themeTint="BF"/>
+        </w:rPr>
+      </w:pPr>
+      <w:r>
+        <w:rPr>
+          <w:rFonts w:eastAsia="system-ui" w:cs="system-ui"/>
+          <w:color w:val="404040" w:themeColor="text1" w:themeTint="BF"/>
+        </w:rPr>
+        <w:t xml:space="preserve">If you can </w:t>
+      </w:r>
+      <w:r>
+        <w:rPr>
+          <w:rFonts w:eastAsia="system-ui" w:cs="system-ui"/>
+          <w:color w:val="404040" w:themeColor="text1" w:themeTint="BF"/>
+        </w:rPr>
+        <w:t xml:space="preserve">find </w:t>
+      </w:r>
+      <w:r>
+        <w:rPr>
+          <w:rFonts w:eastAsia="system-ui" w:cs="system-ui"/>
+          <w:color w:val="404040" w:themeColor="text1" w:themeTint="BF"/>
+        </w:rPr>
+        <w:t>more related work</w:t>
+      </w:r>
+      <w:r>
+        <w:rPr>
+          <w:rFonts w:eastAsia="system-ui" w:cs="system-ui"/>
+          <w:color w:val="404040" w:themeColor="text1" w:themeTint="BF"/>
+        </w:rPr>
+        <w:t>, add it</w:t>
+      </w:r>
+    </w:p>
+    <w:p>
+      <w:pPr>
+        <w:rPr>
+          <w:rFonts w:eastAsia="system-ui" w:cs="system-ui"/>
+          <w:color w:val="404040" w:themeColor="text1" w:themeTint="BF"/>
+        </w:rPr>
+      </w:pPr>
+      <w:r>
+        <w:rPr>
+          <w:rFonts w:eastAsia="system-ui" w:cs="system-ui"/>
+          <w:color w:val="404040" w:themeColor="text1" w:themeTint="BF"/>
+        </w:rPr>
+        <w:t>Move the iterative design process to the end</w:t>
+      </w:r>
+    </w:p>
+    <w:p>
+      <w:pPr>
+        <w:rPr>
+          <w:rFonts w:eastAsia="system-ui" w:cs="system-ui"/>
+          <w:color w:val="404040" w:themeColor="text1" w:themeTint="BF"/>
+        </w:rPr>
+      </w:pPr>
+      <w:r>
+        <w:rPr>
+          <w:rFonts w:eastAsia="system-ui" w:cs="system-ui"/>
+          <w:color w:val="404040" w:themeColor="text1" w:themeTint="BF"/>
+        </w:rPr>
+        <w:t>Put discussion in conclusion</w:t>
+      </w:r>
+    </w:p>
+    <w:p>
+      <w:pPr>
+        <w:rPr>
+          <w:rFonts w:eastAsia="system-ui" w:cs="system-ui"/>
+          <w:color w:val="404040" w:themeColor="text1" w:themeTint="BF"/>
+        </w:rPr>
+      </w:pPr>
+      <w:r>
+        <w:rPr>
+          <w:rFonts w:eastAsia="system-ui" w:cs="system-ui"/>
+          <w:color w:val="404040" w:themeColor="text1" w:themeTint="BF"/>
+        </w:rPr>
+        <w:t>Instructables</w:t>
+      </w:r>
+    </w:p>
+    <w:p>
+      <w:pPr>
+        <w:rPr>
+          <w:rFonts w:eastAsia="system-ui" w:cs="system-ui"/>
+          <w:color w:val="404040" w:themeColor="text1" w:themeTint="BF"/>
+        </w:rPr>
+      </w:pPr>
+      <w:r>
+        <w:rPr>
+          <w:rFonts w:eastAsia="system-ui" w:cs="system-ui"/>
+          <w:color w:val="404040" w:themeColor="text1" w:themeTint="BF"/>
+        </w:rPr>
+        <w:t>Study 2, can be made to include results from demo day, will ask anne about results</w:t>
+      </w:r>
+    </w:p>
+    <w:p>
+      <w:pPr>
+        <w:rPr>
+          <w:rFonts w:eastAsia="system-ui" w:cs="system-ui"/>
+          <w:color w:val="404040" w:themeColor="text1" w:themeTint="BF"/>
+        </w:rPr>
+      </w:pPr>
+      <w:r>
+        <w:rPr>
+          <w:rFonts w:eastAsia="system-ui" w:cs="system-ui"/>
+          <w:color w:val="404040" w:themeColor="text1" w:themeTint="BF"/>
+        </w:rPr>
+        <w:t xml:space="preserve">Ask people </w:t>
+      </w:r>
+      <w:r>
+        <w:rPr>
+          <w:rFonts w:eastAsia="system-ui" w:cs="system-ui"/>
+          <w:color w:val="404040" w:themeColor="text1" w:themeTint="BF"/>
+        </w:rPr>
+        <w:t>the post-study questionnaire questions and interview questions</w:t>
+      </w:r>
+    </w:p>
+    <w:p>
+      <w:pPr>
+        <w:rPr>
+          <w:rFonts w:eastAsia="system-ui" w:cs="system-ui"/>
+          <w:color w:val="404040" w:themeColor="text1" w:themeTint="BF"/>
+        </w:rPr>
+      </w:pPr>
+      <w:r>
+        <w:rPr>
+          <w:rFonts w:eastAsia="system-ui" w:cs="system-ui"/>
+          <w:color w:val="404040" w:themeColor="text1" w:themeTint="BF"/>
+        </w:rPr>
+        <w:t xml:space="preserve">Formatting </w:t>
+      </w:r>
+    </w:p>
+    <w:p>
+      <w:pPr>
+        <w:rPr>
+          <w:rFonts w:eastAsia="system-ui" w:cs="system-ui"/>
+          <w:color w:val="404040" w:themeColor="text1" w:themeTint="BF"/>
+        </w:rPr>
+      </w:pPr>
+      <w:r>
+        <w:rPr>
+          <w:rFonts w:eastAsia="system-ui" w:cs="system-ui"/>
+          <w:color w:val="404040" w:themeColor="text1" w:themeTint="BF"/>
+        </w:rPr>
+        <w:t>Video</w:t>
+      </w:r>
+    </w:p>
+    <w:p>
+      <w:pPr>
+        <w:rPr>
+          <w:rFonts w:eastAsia="system-ui" w:cs="system-ui"/>
+          <w:color w:val="404040" w:themeColor="text1" w:themeTint="BF"/>
+        </w:rPr>
+      </w:pPr>
+    </w:p>
+    <w:p>
+      <w:pPr>
+        <w:rPr>
+          <w:rFonts w:eastAsia="system-ui" w:cs="system-ui"/>
+          <w:color w:val="404040" w:themeColor="text1" w:themeTint="BF"/>
+        </w:rPr>
+      </w:pPr>
+    </w:p>
+    <w:p>
+      <w:pPr>
+        <w:rPr>
+          <w:rFonts w:eastAsia="system-ui" w:cs="system-ui"/>
+          <w:color w:val="404040" w:themeColor="text1" w:themeTint="BF"/>
+        </w:rPr>
+      </w:pPr>
+    </w:p>
+    <w:p>
+      <w:pPr>
+        <w:rPr>
+          <w:rFonts w:eastAsia="system-ui" w:cs="system-ui"/>
+          <w:color w:val="000000" w:themeColor="text1"/>
+        </w:rPr>
+      </w:pPr>
+      <w:r>
+        <w:rPr>
+          <w:rFonts w:eastAsia="system-ui" w:cs="system-ui"/>
+          <w:color w:val="000000" w:themeColor="text1"/>
+        </w:rPr>
+        <w:t>Yiwen Liang</w:t>
+      </w:r>
+    </w:p>
+    <w:p>
+      <w:pPr>
+        <w:pStyle w:val="ListParagraph"/>
+        <w:numPr>
+          <w:ilvl w:val="0"/>
+          <w:numId w:val="17"/>
+        </w:numPr>
+        <w:rPr>
+          <w:rFonts w:eastAsia="system-ui" w:cs="system-ui"/>
+          <w:color w:val="000000" w:themeColor="text1"/>
+        </w:rPr>
+      </w:pPr>
+      <w:r>
+        <w:rPr>
+          <w:rFonts w:eastAsia="system-ui" w:cs="system-ui"/>
+          <w:color w:val="000000" w:themeColor="text1"/>
+        </w:rPr>
+        <w:t>Abstract and introduction</w:t>
+      </w:r>
+    </w:p>
+    <w:p>
+      <w:pPr>
+        <w:pStyle w:val="ListParagraph"/>
+        <w:numPr>
+          <w:ilvl w:val="0"/>
+          <w:numId w:val="17"/>
+        </w:numPr>
+        <w:rPr>
+          <w:rFonts w:eastAsia="system-ui" w:cs="system-ui"/>
+          <w:color w:val="000000" w:themeColor="text1"/>
+        </w:rPr>
+      </w:pPr>
+      <w:r>
+        <w:rPr>
+          <w:rFonts w:eastAsia="system-ui" w:cs="system-ui"/>
+          <w:color w:val="000000" w:themeColor="text1"/>
+        </w:rPr>
+        <w:t>Instruction of flower</w:t>
+      </w:r>
+    </w:p>
+    <w:p>
+      <w:pPr>
+        <w:pStyle w:val="ListParagraph"/>
+        <w:numPr>
+          <w:ilvl w:val="0"/>
+          <w:numId w:val="17"/>
+        </w:numPr>
+        <w:rPr>
+          <w:rFonts w:eastAsia="system-ui" w:cs="system-ui"/>
+          <w:color w:val="000000" w:themeColor="text1"/>
+        </w:rPr>
+      </w:pPr>
+      <w:r>
+        <w:rPr>
+          <w:rFonts w:eastAsia="system-ui" w:cs="system-ui"/>
+          <w:color w:val="000000" w:themeColor="text1"/>
+        </w:rPr>
+        <w:t>Conclusion</w:t>
+      </w:r>
+    </w:p>
+    <w:p>
+      <w:pPr>
+        <w:pStyle w:val="ListParagraph"/>
+        <w:numPr>
+          <w:ilvl w:val="0"/>
+          <w:numId w:val="17"/>
+        </w:numPr>
+        <w:rPr>
+          <w:rFonts w:eastAsia="system-ui" w:cs="system-ui"/>
+          <w:color w:val="000000" w:themeColor="text1"/>
+        </w:rPr>
+      </w:pPr>
+    </w:p>
+    <w:p>
+      <w:pPr>
+        <w:rPr>
+          <w:rFonts w:eastAsia="system-ui" w:cs="system-ui"/>
+          <w:color w:val="000000" w:themeColor="text1"/>
+        </w:rPr>
+      </w:pPr>
+      <w:r>
+        <w:rPr>
+          <w:rFonts w:eastAsia="system-ui" w:cs="system-ui"/>
+          <w:color w:val="000000" w:themeColor="text1"/>
+        </w:rPr>
+        <w:t>Lihan Shen</w:t>
+      </w:r>
+    </w:p>
+    <w:p>
+      <w:pPr>
+        <w:pStyle w:val="ListParagraph"/>
+        <w:numPr>
+          <w:ilvl w:val="0"/>
+          <w:numId w:val="16"/>
+        </w:numPr>
+        <w:rPr>
+          <w:rFonts w:eastAsia="system-ui" w:cs="system-ui"/>
+          <w:color w:val="000000" w:themeColor="text1"/>
+        </w:rPr>
+      </w:pPr>
+      <w:r>
+        <w:rPr>
+          <w:rFonts w:eastAsia="system-ui" w:cs="system-ui"/>
+          <w:color w:val="000000" w:themeColor="text1"/>
+        </w:rPr>
+        <w:t xml:space="preserve">Results from </w:t>
+      </w:r>
+      <w:r>
+        <w:rPr>
+          <w:rFonts w:eastAsia="system-ui" w:cs="system-ui"/>
+          <w:color w:val="000000" w:themeColor="text1"/>
+        </w:rPr>
+        <w:t>second st</w:t>
+      </w:r>
+      <w:r>
+        <w:rPr>
+          <w:rFonts w:eastAsia="system-ui" w:cs="system-ui"/>
+          <w:color w:val="000000" w:themeColor="text1"/>
+        </w:rPr>
+        <w:t>udy</w:t>
+      </w:r>
+      <w:r>
+        <w:rPr>
+          <w:rFonts w:eastAsia="system-ui" w:cs="system-ui"/>
+          <w:color w:val="000000" w:themeColor="text1"/>
+        </w:rPr>
+        <w:t xml:space="preserve"> with new data</w:t>
+      </w:r>
+    </w:p>
+    <w:p>
+      <w:pPr>
+        <w:pStyle w:val="ListParagraph"/>
+        <w:numPr>
+          <w:ilvl w:val="0"/>
+          <w:numId w:val="16"/>
+        </w:numPr>
+        <w:rPr>
+          <w:rFonts w:eastAsia="system-ui" w:cs="system-ui"/>
+          <w:color w:val="000000" w:themeColor="text1"/>
+        </w:rPr>
+      </w:pPr>
+      <w:r>
+        <w:rPr>
+          <w:rFonts w:eastAsia="system-ui" w:cs="system-ui"/>
+          <w:color w:val="000000" w:themeColor="text1"/>
+        </w:rPr>
+        <w:t>Ma</w:t>
+      </w:r>
+      <w:r>
+        <w:rPr>
+          <w:rFonts w:eastAsia="system-ui" w:cs="system-ui"/>
+          <w:color w:val="000000" w:themeColor="text1"/>
+        </w:rPr>
+        <w:t>k</w:t>
+      </w:r>
+      <w:r>
+        <w:rPr>
+          <w:rFonts w:eastAsia="system-ui" w:cs="system-ui"/>
+          <w:color w:val="000000" w:themeColor="text1"/>
+        </w:rPr>
+        <w:t>e second questionnaire</w:t>
+      </w:r>
+    </w:p>
+    <w:p>
+      <w:pPr>
+        <w:rPr>
+          <w:rFonts w:eastAsia="system-ui" w:cs="system-ui"/>
+          <w:color w:val="000000" w:themeColor="text1"/>
+        </w:rPr>
+      </w:pPr>
+      <w:r>
+        <w:rPr>
+          <w:rFonts w:eastAsia="system-ui" w:cs="system-ui"/>
+          <w:color w:val="000000" w:themeColor="text1"/>
+        </w:rPr>
+        <w:t>Zhiming Liu</w:t>
+      </w:r>
+    </w:p>
+    <w:p>
+      <w:pPr>
+        <w:pStyle w:val="ListParagraph"/>
+        <w:numPr>
+          <w:ilvl w:val="0"/>
+          <w:numId w:val="15"/>
+        </w:numPr>
+        <w:rPr>
+          <w:rFonts w:eastAsia="system-ui" w:cs="system-ui"/>
+          <w:color w:val="000000" w:themeColor="text1"/>
+        </w:rPr>
+      </w:pPr>
+      <w:r>
+        <w:rPr>
+          <w:rFonts w:eastAsia="system-ui" w:cs="system-ui"/>
+          <w:color w:val="000000" w:themeColor="text1"/>
+        </w:rPr>
+        <w:t>Related work</w:t>
+      </w:r>
+    </w:p>
+    <w:p>
+      <w:pPr>
+        <w:pStyle w:val="ListParagraph"/>
+        <w:numPr>
+          <w:ilvl w:val="0"/>
+          <w:numId w:val="15"/>
+        </w:numPr>
+        <w:rPr>
+          <w:rFonts w:eastAsia="system-ui" w:cs="system-ui"/>
+          <w:color w:val="000000" w:themeColor="text1"/>
+        </w:rPr>
+      </w:pPr>
+      <w:r>
+        <w:rPr>
+          <w:rFonts w:eastAsia="system-ui" w:cs="system-ui"/>
+          <w:color w:val="000000" w:themeColor="text1"/>
+        </w:rPr>
+        <w:t>Plant pot, Software</w:t>
+      </w:r>
+      <w:r>
+        <w:rPr>
+          <w:rFonts w:eastAsia="system-ui" w:cs="system-ui"/>
+          <w:color w:val="000000" w:themeColor="text1"/>
+        </w:rPr>
+        <w:t>,</w:t>
+      </w:r>
+      <w:r>
+        <w:rPr>
+          <w:rFonts w:eastAsia="system-ui" w:cs="system-ui"/>
+          <w:color w:val="000000" w:themeColor="text1"/>
+        </w:rPr>
+        <w:t xml:space="preserve"> </w:t>
+      </w:r>
+      <w:r>
+        <w:rPr>
+          <w:rFonts w:eastAsia="system-ui" w:cs="system-ui"/>
+          <w:color w:val="000000" w:themeColor="text1"/>
+        </w:rPr>
+        <w:t>Final Running</w:t>
+      </w:r>
+      <w:r>
+        <w:rPr>
+          <w:rFonts w:eastAsia="system-ui" w:cs="system-ui"/>
+          <w:color w:val="000000" w:themeColor="text1"/>
+        </w:rPr>
+        <w:t xml:space="preserve"> in </w:t>
+      </w:r>
+      <w:r>
+        <w:rPr>
+          <w:rFonts w:eastAsia="system-ui" w:cs="system-ui"/>
+          <w:color w:val="000000" w:themeColor="text1"/>
+        </w:rPr>
+        <w:t>Instruc</w:t>
+      </w:r>
+      <w:r>
+        <w:rPr>
+          <w:rFonts w:eastAsia="system-ui" w:cs="system-ui"/>
+          <w:color w:val="000000" w:themeColor="text1"/>
+        </w:rPr>
+        <w:t>tables</w:t>
+      </w:r>
+    </w:p>
+    <w:p>
+      <w:pPr>
+        <w:pStyle w:val="ListParagraph"/>
+        <w:numPr>
+          <w:ilvl w:val="0"/>
+          <w:numId w:val="15"/>
+        </w:numPr>
+        <w:rPr>
+          <w:rFonts w:eastAsia="system-ui" w:cs="system-ui"/>
+          <w:color w:val="000000" w:themeColor="text1"/>
+        </w:rPr>
+      </w:pPr>
+      <w:r>
+        <w:rPr>
+          <w:rFonts w:eastAsia="system-ui" w:cs="system-ui"/>
+          <w:color w:val="000000" w:themeColor="text1"/>
+        </w:rPr>
+        <w:t>Video transition</w:t>
+      </w:r>
+    </w:p>
+    <w:p>
+      <w:pPr>
+        <w:rPr>
+          <w:rFonts w:eastAsia="system-ui" w:cs="system-ui"/>
+          <w:color w:val="000000" w:themeColor="text1"/>
+        </w:rPr>
+      </w:pPr>
+      <w:r>
+        <w:rPr>
+          <w:rFonts w:eastAsia="system-ui" w:cs="system-ui"/>
+          <w:color w:val="000000" w:themeColor="text1"/>
+        </w:rPr>
+        <w:t>Navdeep Bhamrah Harley</w:t>
+      </w:r>
+    </w:p>
+    <w:p>
+      <w:pPr>
+        <w:pStyle w:val="ListParagraph"/>
+        <w:numPr>
+          <w:ilvl w:val="0"/>
+          <w:numId w:val="14"/>
+        </w:numPr>
+        <w:rPr>
+          <w:rFonts w:eastAsia="system-ui" w:cs="system-ui"/>
+          <w:color w:val="000000" w:themeColor="text1"/>
+        </w:rPr>
+      </w:pPr>
+      <w:r>
+        <w:rPr>
+          <w:rFonts w:eastAsia="system-ui" w:cs="system-ui"/>
+          <w:color w:val="000000" w:themeColor="text1"/>
+        </w:rPr>
+        <w:t>Messaging anne</w:t>
+      </w:r>
+      <w:r>
+        <w:rPr>
+          <w:rFonts w:eastAsia="system-ui" w:cs="system-ui"/>
+          <w:color w:val="000000" w:themeColor="text1"/>
+        </w:rPr>
+        <w:t>, check page limit</w:t>
+      </w:r>
+    </w:p>
+    <w:p>
+      <w:pPr>
+        <w:pStyle w:val="ListParagraph"/>
+        <w:numPr>
+          <w:ilvl w:val="0"/>
+          <w:numId w:val="14"/>
+        </w:numPr>
+        <w:rPr>
+          <w:rFonts w:eastAsia="system-ui" w:cs="system-ui"/>
+          <w:color w:val="000000" w:themeColor="text1"/>
+        </w:rPr>
+      </w:pPr>
+      <w:r>
+        <w:rPr>
+          <w:rFonts w:eastAsia="system-ui" w:cs="system-ui"/>
+          <w:color w:val="000000" w:themeColor="text1"/>
+        </w:rPr>
+        <w:t>Leaf in instructables</w:t>
+      </w:r>
+    </w:p>
+    <w:p>
+      <w:pPr>
+        <w:pStyle w:val="ListParagraph"/>
+        <w:numPr>
+          <w:ilvl w:val="0"/>
+          <w:numId w:val="14"/>
+        </w:numPr>
+        <w:rPr>
+          <w:rFonts w:eastAsia="system-ui" w:cs="system-ui"/>
+          <w:color w:val="000000" w:themeColor="text1"/>
+        </w:rPr>
+      </w:pPr>
+      <w:r>
+        <w:rPr>
+          <w:rFonts w:eastAsia="system-ui" w:cs="system-ui"/>
+          <w:color w:val="000000" w:themeColor="text1"/>
+        </w:rPr>
+        <w:t>Formatting</w:t>
+      </w:r>
+      <w:r>
+        <w:rPr>
+          <w:rFonts w:eastAsia="system-ui" w:cs="system-ui"/>
+          <w:color w:val="000000" w:themeColor="text1"/>
+        </w:rPr>
+        <w:t>, move iterative design section</w:t>
+      </w:r>
+    </w:p>
+    <w:p>
+      <w:pPr>
+        <w:pStyle w:val="ListParagraph"/>
+        <w:numPr>
+          <w:ilvl w:val="0"/>
+          <w:numId w:val="14"/>
+        </w:numPr>
+        <w:rPr>
+          <w:rFonts w:eastAsia="system-ui" w:cs="system-ui"/>
+          <w:color w:val="000000" w:themeColor="text1"/>
+        </w:rPr>
+      </w:pPr>
+      <w:r>
+        <w:rPr>
+          <w:rFonts w:eastAsia="system-ui" w:cs="system-ui"/>
+          <w:color w:val="000000" w:themeColor="text1"/>
+        </w:rPr>
+        <w:t>Video</w:t>
+      </w:r>
+      <w:r>
+        <w:rPr>
+          <w:rFonts w:eastAsia="system-ui" w:cs="system-ui"/>
+          <w:color w:val="000000" w:themeColor="text1"/>
+        </w:rPr>
+        <w:t>, merge videos and text</w:t>
+      </w:r>
+    </w:p>
     <w:sectPr>
-      <w:pgSz w:w="11906" w:h="16838" w:orient="portrait"/>
+      <w:pgSz w:w="11906" w:h="16838"/>
       <w:pgMar w:top="1440" w:right="1440" w:bottom="1440" w:left="1440" w:header="708" w:footer="708" w:gutter="0"/>
       <w:cols w:space="708"/>
       <w:docGrid w:linePitch="360"/>
@@ -3223,7 +3882,7 @@
         <w:ind w:left="420" w:hanging="420"/>
       </w:pPr>
       <w:rPr>
-        <w:rFonts w:hint="default" w:ascii="Aptos" w:hAnsi="Aptos"/>
+        <w:rFonts w:ascii="Aptos" w:hAnsi="Aptos" w:hint="default"/>
       </w:rPr>
     </w:lvl>
     <w:lvl w:ilvl="1" w:tplc="01CC3E7C">
@@ -3235,7 +3894,7 @@
         <w:ind w:left="840" w:hanging="420"/>
       </w:pPr>
       <w:rPr>
-        <w:rFonts w:hint="default" w:ascii="Courier New" w:hAnsi="Courier New"/>
+        <w:rFonts w:ascii="Courier New" w:hAnsi="Courier New" w:hint="default"/>
       </w:rPr>
     </w:lvl>
     <w:lvl w:ilvl="2" w:tplc="A8AA251E">
@@ -3247,7 +3906,7 @@
         <w:ind w:left="1260" w:hanging="420"/>
       </w:pPr>
       <w:rPr>
-        <w:rFonts w:hint="default" w:ascii="Wingdings" w:hAnsi="Wingdings"/>
+        <w:rFonts w:ascii="Wingdings" w:hAnsi="Wingdings" w:hint="default"/>
       </w:rPr>
     </w:lvl>
     <w:lvl w:ilvl="3" w:tplc="7A6ABF82">
@@ -3259,7 +3918,7 @@
         <w:ind w:left="1680" w:hanging="420"/>
       </w:pPr>
       <w:rPr>
-        <w:rFonts w:hint="default" w:ascii="Symbol" w:hAnsi="Symbol"/>
+        <w:rFonts w:ascii="Symbol" w:hAnsi="Symbol" w:hint="default"/>
       </w:rPr>
     </w:lvl>
     <w:lvl w:ilvl="4" w:tplc="7046BC02">
@@ -3271,7 +3930,7 @@
         <w:ind w:left="2100" w:hanging="420"/>
       </w:pPr>
       <w:rPr>
-        <w:rFonts w:hint="default" w:ascii="Courier New" w:hAnsi="Courier New"/>
+        <w:rFonts w:ascii="Courier New" w:hAnsi="Courier New" w:hint="default"/>
       </w:rPr>
     </w:lvl>
     <w:lvl w:ilvl="5" w:tplc="1C3464A2">
@@ -3283,7 +3942,7 @@
         <w:ind w:left="2520" w:hanging="420"/>
       </w:pPr>
       <w:rPr>
-        <w:rFonts w:hint="default" w:ascii="Wingdings" w:hAnsi="Wingdings"/>
+        <w:rFonts w:ascii="Wingdings" w:hAnsi="Wingdings" w:hint="default"/>
       </w:rPr>
     </w:lvl>
     <w:lvl w:ilvl="6" w:tplc="F5A8EA44">
@@ -3295,7 +3954,7 @@
         <w:ind w:left="2940" w:hanging="420"/>
       </w:pPr>
       <w:rPr>
-        <w:rFonts w:hint="default" w:ascii="Symbol" w:hAnsi="Symbol"/>
+        <w:rFonts w:ascii="Symbol" w:hAnsi="Symbol" w:hint="default"/>
       </w:rPr>
     </w:lvl>
     <w:lvl w:ilvl="7" w:tplc="B516B8BC">
@@ -3307,7 +3966,7 @@
         <w:ind w:left="3360" w:hanging="420"/>
       </w:pPr>
       <w:rPr>
-        <w:rFonts w:hint="default" w:ascii="Courier New" w:hAnsi="Courier New"/>
+        <w:rFonts w:ascii="Courier New" w:hAnsi="Courier New" w:hint="default"/>
       </w:rPr>
     </w:lvl>
     <w:lvl w:ilvl="8" w:tplc="8EAA8D2E">
@@ -3319,7 +3978,7 @@
         <w:ind w:left="3780" w:hanging="420"/>
       </w:pPr>
       <w:rPr>
-        <w:rFonts w:hint="default" w:ascii="Wingdings" w:hAnsi="Wingdings"/>
+        <w:rFonts w:ascii="Wingdings" w:hAnsi="Wingdings" w:hint="default"/>
       </w:rPr>
     </w:lvl>
   </w:abstractNum>
@@ -3336,7 +3995,7 @@
         <w:ind w:left="720" w:hanging="360"/>
       </w:pPr>
       <w:rPr>
-        <w:rFonts w:hint="default" w:ascii="Symbol" w:hAnsi="Symbol"/>
+        <w:rFonts w:ascii="Symbol" w:hAnsi="Symbol" w:hint="default"/>
       </w:rPr>
     </w:lvl>
     <w:lvl w:ilvl="1" w:tplc="39A003A0" w:tentative="1">
@@ -3348,7 +4007,7 @@
         <w:ind w:left="1440" w:hanging="360"/>
       </w:pPr>
       <w:rPr>
-        <w:rFonts w:hint="default" w:ascii="Courier New" w:hAnsi="Courier New"/>
+        <w:rFonts w:ascii="Courier New" w:hAnsi="Courier New" w:hint="default"/>
       </w:rPr>
     </w:lvl>
     <w:lvl w:ilvl="2" w:tplc="7DB85B50" w:tentative="1">
@@ -3360,7 +4019,7 @@
         <w:ind w:left="2160" w:hanging="360"/>
       </w:pPr>
       <w:rPr>
-        <w:rFonts w:hint="default" w:ascii="Wingdings" w:hAnsi="Wingdings"/>
+        <w:rFonts w:ascii="Wingdings" w:hAnsi="Wingdings" w:hint="default"/>
       </w:rPr>
     </w:lvl>
     <w:lvl w:ilvl="3" w:tplc="67C08A4A" w:tentative="1">
@@ -3372,7 +4031,7 @@
         <w:ind w:left="2880" w:hanging="360"/>
       </w:pPr>
       <w:rPr>
-        <w:rFonts w:hint="default" w:ascii="Symbol" w:hAnsi="Symbol"/>
+        <w:rFonts w:ascii="Symbol" w:hAnsi="Symbol" w:hint="default"/>
       </w:rPr>
     </w:lvl>
     <w:lvl w:ilvl="4" w:tplc="BFB2AA10" w:tentative="1">
@@ -3384,7 +4043,7 @@
         <w:ind w:left="3600" w:hanging="360"/>
       </w:pPr>
       <w:rPr>
-        <w:rFonts w:hint="default" w:ascii="Courier New" w:hAnsi="Courier New"/>
+        <w:rFonts w:ascii="Courier New" w:hAnsi="Courier New" w:hint="default"/>
       </w:rPr>
     </w:lvl>
     <w:lvl w:ilvl="5" w:tplc="9F0AD466" w:tentative="1">
@@ -3396,7 +4055,7 @@
         <w:ind w:left="4320" w:hanging="360"/>
       </w:pPr>
       <w:rPr>
-        <w:rFonts w:hint="default" w:ascii="Wingdings" w:hAnsi="Wingdings"/>
+        <w:rFonts w:ascii="Wingdings" w:hAnsi="Wingdings" w:hint="default"/>
       </w:rPr>
     </w:lvl>
     <w:lvl w:ilvl="6" w:tplc="DBAABCF4" w:tentative="1">
@@ -3408,7 +4067,7 @@
         <w:ind w:left="5040" w:hanging="360"/>
       </w:pPr>
       <w:rPr>
-        <w:rFonts w:hint="default" w:ascii="Symbol" w:hAnsi="Symbol"/>
+        <w:rFonts w:ascii="Symbol" w:hAnsi="Symbol" w:hint="default"/>
       </w:rPr>
     </w:lvl>
     <w:lvl w:ilvl="7" w:tplc="70BE9D2C" w:tentative="1">
@@ -3420,7 +4079,7 @@
         <w:ind w:left="5760" w:hanging="360"/>
       </w:pPr>
       <w:rPr>
-        <w:rFonts w:hint="default" w:ascii="Courier New" w:hAnsi="Courier New"/>
+        <w:rFonts w:ascii="Courier New" w:hAnsi="Courier New" w:hint="default"/>
       </w:rPr>
     </w:lvl>
     <w:lvl w:ilvl="8" w:tplc="26FAA7DC" w:tentative="1">
@@ -3432,11 +4091,124 @@
         <w:ind w:left="6480" w:hanging="360"/>
       </w:pPr>
       <w:rPr>
-        <w:rFonts w:hint="default" w:ascii="Wingdings" w:hAnsi="Wingdings"/>
+        <w:rFonts w:ascii="Wingdings" w:hAnsi="Wingdings" w:hint="default"/>
       </w:rPr>
     </w:lvl>
   </w:abstractNum>
   <w:abstractNum w:abstractNumId="2" w15:restartNumberingAfterBreak="0">
+    <w:nsid w:val="2CB00645"/>
+    <w:multiLevelType w:val="hybridMultilevel"/>
+    <w:tmpl w:val="6052A6A4"/>
+    <w:lvl w:ilvl="0" w:tplc="08090001">
+      <w:start w:val="1"/>
+      <w:numFmt w:val="bullet"/>
+      <w:lvlText w:val=""/>
+      <w:lvlJc w:val="left"/>
+      <w:pPr>
+        <w:ind w:left="720" w:hanging="360"/>
+      </w:pPr>
+      <w:rPr>
+        <w:rFonts w:ascii="Symbol" w:hAnsi="Symbol" w:hint="default"/>
+      </w:rPr>
+    </w:lvl>
+    <w:lvl w:ilvl="1" w:tplc="08090003" w:tentative="1">
+      <w:start w:val="1"/>
+      <w:numFmt w:val="bullet"/>
+      <w:lvlText w:val="o"/>
+      <w:lvlJc w:val="left"/>
+      <w:pPr>
+        <w:ind w:left="1440" w:hanging="360"/>
+      </w:pPr>
+      <w:rPr>
+        <w:rFonts w:ascii="Courier New" w:hAnsi="Courier New" w:cs="Courier New" w:hint="default"/>
+      </w:rPr>
+    </w:lvl>
+    <w:lvl w:ilvl="2" w:tplc="08090005" w:tentative="1">
+      <w:start w:val="1"/>
+      <w:numFmt w:val="bullet"/>
+      <w:lvlText w:val=""/>
+      <w:lvlJc w:val="left"/>
+      <w:pPr>
+        <w:ind w:left="2160" w:hanging="360"/>
+      </w:pPr>
+      <w:rPr>
+        <w:rFonts w:ascii="Wingdings" w:hAnsi="Wingdings" w:hint="default"/>
+      </w:rPr>
+    </w:lvl>
+    <w:lvl w:ilvl="3" w:tplc="08090001" w:tentative="1">
+      <w:start w:val="1"/>
+      <w:numFmt w:val="bullet"/>
+      <w:lvlText w:val=""/>
+      <w:lvlJc w:val="left"/>
+      <w:pPr>
+        <w:ind w:left="2880" w:hanging="360"/>
+      </w:pPr>
+      <w:rPr>
+        <w:rFonts w:ascii="Symbol" w:hAnsi="Symbol" w:hint="default"/>
+      </w:rPr>
+    </w:lvl>
+    <w:lvl w:ilvl="4" w:tplc="08090003" w:tentative="1">
+      <w:start w:val="1"/>
+      <w:numFmt w:val="bullet"/>
+      <w:lvlText w:val="o"/>
+      <w:lvlJc w:val="left"/>
+      <w:pPr>
+        <w:ind w:left="3600" w:hanging="360"/>
+      </w:pPr>
+      <w:rPr>
+        <w:rFonts w:ascii="Courier New" w:hAnsi="Courier New" w:cs="Courier New" w:hint="default"/>
+      </w:rPr>
+    </w:lvl>
+    <w:lvl w:ilvl="5" w:tplc="08090005" w:tentative="1">
+      <w:start w:val="1"/>
+      <w:numFmt w:val="bullet"/>
+      <w:lvlText w:val=""/>
+      <w:lvlJc w:val="left"/>
+      <w:pPr>
+        <w:ind w:left="4320" w:hanging="360"/>
+      </w:pPr>
+      <w:rPr>
+        <w:rFonts w:ascii="Wingdings" w:hAnsi="Wingdings" w:hint="default"/>
+      </w:rPr>
+    </w:lvl>
+    <w:lvl w:ilvl="6" w:tplc="08090001" w:tentative="1">
+      <w:start w:val="1"/>
+      <w:numFmt w:val="bullet"/>
+      <w:lvlText w:val=""/>
+      <w:lvlJc w:val="left"/>
+      <w:pPr>
+        <w:ind w:left="5040" w:hanging="360"/>
+      </w:pPr>
+      <w:rPr>
+        <w:rFonts w:ascii="Symbol" w:hAnsi="Symbol" w:hint="default"/>
+      </w:rPr>
+    </w:lvl>
+    <w:lvl w:ilvl="7" w:tplc="08090003" w:tentative="1">
+      <w:start w:val="1"/>
+      <w:numFmt w:val="bullet"/>
+      <w:lvlText w:val="o"/>
+      <w:lvlJc w:val="left"/>
+      <w:pPr>
+        <w:ind w:left="5760" w:hanging="360"/>
+      </w:pPr>
+      <w:rPr>
+        <w:rFonts w:ascii="Courier New" w:hAnsi="Courier New" w:cs="Courier New" w:hint="default"/>
+      </w:rPr>
+    </w:lvl>
+    <w:lvl w:ilvl="8" w:tplc="08090005" w:tentative="1">
+      <w:start w:val="1"/>
+      <w:numFmt w:val="bullet"/>
+      <w:lvlText w:val=""/>
+      <w:lvlJc w:val="left"/>
+      <w:pPr>
+        <w:ind w:left="6480" w:hanging="360"/>
+      </w:pPr>
+      <w:rPr>
+        <w:rFonts w:ascii="Wingdings" w:hAnsi="Wingdings" w:hint="default"/>
+      </w:rPr>
+    </w:lvl>
+  </w:abstractNum>
+  <w:abstractNum w:abstractNumId="3" w15:restartNumberingAfterBreak="0">
     <w:nsid w:val="33FA0B2B"/>
     <w:multiLevelType w:val="hybridMultilevel"/>
     <w:tmpl w:val="FFFFFFFF"/>
@@ -3449,7 +4221,7 @@
         <w:ind w:left="420" w:hanging="420"/>
       </w:pPr>
       <w:rPr>
-        <w:rFonts w:hint="default" w:ascii="Symbol" w:hAnsi="Symbol"/>
+        <w:rFonts w:ascii="Symbol" w:hAnsi="Symbol" w:hint="default"/>
       </w:rPr>
     </w:lvl>
     <w:lvl w:ilvl="1" w:tplc="C846A510">
@@ -3461,7 +4233,7 @@
         <w:ind w:left="840" w:hanging="420"/>
       </w:pPr>
       <w:rPr>
-        <w:rFonts w:hint="default" w:ascii="Courier New" w:hAnsi="Courier New"/>
+        <w:rFonts w:ascii="Courier New" w:hAnsi="Courier New" w:hint="default"/>
       </w:rPr>
     </w:lvl>
     <w:lvl w:ilvl="2" w:tplc="C706EC94">
@@ -3473,7 +4245,7 @@
         <w:ind w:left="1260" w:hanging="420"/>
       </w:pPr>
       <w:rPr>
-        <w:rFonts w:hint="default" w:ascii="Wingdings" w:hAnsi="Wingdings"/>
+        <w:rFonts w:ascii="Wingdings" w:hAnsi="Wingdings" w:hint="default"/>
       </w:rPr>
     </w:lvl>
     <w:lvl w:ilvl="3" w:tplc="A8E25D4C">
@@ -3485,7 +4257,7 @@
         <w:ind w:left="1680" w:hanging="420"/>
       </w:pPr>
       <w:rPr>
-        <w:rFonts w:hint="default" w:ascii="Symbol" w:hAnsi="Symbol"/>
+        <w:rFonts w:ascii="Symbol" w:hAnsi="Symbol" w:hint="default"/>
       </w:rPr>
     </w:lvl>
     <w:lvl w:ilvl="4" w:tplc="8A6CBF12">
@@ -3497,7 +4269,7 @@
         <w:ind w:left="2100" w:hanging="420"/>
       </w:pPr>
       <w:rPr>
-        <w:rFonts w:hint="default" w:ascii="Courier New" w:hAnsi="Courier New"/>
+        <w:rFonts w:ascii="Courier New" w:hAnsi="Courier New" w:hint="default"/>
       </w:rPr>
     </w:lvl>
     <w:lvl w:ilvl="5" w:tplc="852A1122">
@@ -3509,7 +4281,7 @@
         <w:ind w:left="2520" w:hanging="420"/>
       </w:pPr>
       <w:rPr>
-        <w:rFonts w:hint="default" w:ascii="Wingdings" w:hAnsi="Wingdings"/>
+        <w:rFonts w:ascii="Wingdings" w:hAnsi="Wingdings" w:hint="default"/>
       </w:rPr>
     </w:lvl>
     <w:lvl w:ilvl="6" w:tplc="80FEF59C">
@@ -3521,7 +4293,7 @@
         <w:ind w:left="2940" w:hanging="420"/>
       </w:pPr>
       <w:rPr>
-        <w:rFonts w:hint="default" w:ascii="Symbol" w:hAnsi="Symbol"/>
+        <w:rFonts w:ascii="Symbol" w:hAnsi="Symbol" w:hint="default"/>
       </w:rPr>
     </w:lvl>
     <w:lvl w:ilvl="7" w:tplc="2CF2CD6C">
@@ -3533,7 +4305,7 @@
         <w:ind w:left="3360" w:hanging="420"/>
       </w:pPr>
       <w:rPr>
-        <w:rFonts w:hint="default" w:ascii="Courier New" w:hAnsi="Courier New"/>
+        <w:rFonts w:ascii="Courier New" w:hAnsi="Courier New" w:hint="default"/>
       </w:rPr>
     </w:lvl>
     <w:lvl w:ilvl="8" w:tplc="47340AC2">
@@ -3545,11 +4317,237 @@
         <w:ind w:left="3780" w:hanging="420"/>
       </w:pPr>
       <w:rPr>
-        <w:rFonts w:hint="default" w:ascii="Wingdings" w:hAnsi="Wingdings"/>
+        <w:rFonts w:ascii="Wingdings" w:hAnsi="Wingdings" w:hint="default"/>
       </w:rPr>
     </w:lvl>
   </w:abstractNum>
-  <w:abstractNum w:abstractNumId="3" w15:restartNumberingAfterBreak="0">
+  <w:abstractNum w:abstractNumId="4" w15:restartNumberingAfterBreak="0">
+    <w:nsid w:val="3CE73A13"/>
+    <w:multiLevelType w:val="hybridMultilevel"/>
+    <w:tmpl w:val="3FD2C44C"/>
+    <w:lvl w:ilvl="0" w:tplc="08090001">
+      <w:start w:val="1"/>
+      <w:numFmt w:val="bullet"/>
+      <w:lvlText w:val=""/>
+      <w:lvlJc w:val="left"/>
+      <w:pPr>
+        <w:ind w:left="720" w:hanging="360"/>
+      </w:pPr>
+      <w:rPr>
+        <w:rFonts w:ascii="Symbol" w:hAnsi="Symbol" w:hint="default"/>
+      </w:rPr>
+    </w:lvl>
+    <w:lvl w:ilvl="1" w:tplc="08090003" w:tentative="1">
+      <w:start w:val="1"/>
+      <w:numFmt w:val="bullet"/>
+      <w:lvlText w:val="o"/>
+      <w:lvlJc w:val="left"/>
+      <w:pPr>
+        <w:ind w:left="1440" w:hanging="360"/>
+      </w:pPr>
+      <w:rPr>
+        <w:rFonts w:ascii="Courier New" w:hAnsi="Courier New" w:cs="Courier New" w:hint="default"/>
+      </w:rPr>
+    </w:lvl>
+    <w:lvl w:ilvl="2" w:tplc="08090005" w:tentative="1">
+      <w:start w:val="1"/>
+      <w:numFmt w:val="bullet"/>
+      <w:lvlText w:val=""/>
+      <w:lvlJc w:val="left"/>
+      <w:pPr>
+        <w:ind w:left="2160" w:hanging="360"/>
+      </w:pPr>
+      <w:rPr>
+        <w:rFonts w:ascii="Wingdings" w:hAnsi="Wingdings" w:hint="default"/>
+      </w:rPr>
+    </w:lvl>
+    <w:lvl w:ilvl="3" w:tplc="08090001" w:tentative="1">
+      <w:start w:val="1"/>
+      <w:numFmt w:val="bullet"/>
+      <w:lvlText w:val=""/>
+      <w:lvlJc w:val="left"/>
+      <w:pPr>
+        <w:ind w:left="2880" w:hanging="360"/>
+      </w:pPr>
+      <w:rPr>
+        <w:rFonts w:ascii="Symbol" w:hAnsi="Symbol" w:hint="default"/>
+      </w:rPr>
+    </w:lvl>
+    <w:lvl w:ilvl="4" w:tplc="08090003" w:tentative="1">
+      <w:start w:val="1"/>
+      <w:numFmt w:val="bullet"/>
+      <w:lvlText w:val="o"/>
+      <w:lvlJc w:val="left"/>
+      <w:pPr>
+        <w:ind w:left="3600" w:hanging="360"/>
+      </w:pPr>
+      <w:rPr>
+        <w:rFonts w:ascii="Courier New" w:hAnsi="Courier New" w:cs="Courier New" w:hint="default"/>
+      </w:rPr>
+    </w:lvl>
+    <w:lvl w:ilvl="5" w:tplc="08090005" w:tentative="1">
+      <w:start w:val="1"/>
+      <w:numFmt w:val="bullet"/>
+      <w:lvlText w:val=""/>
+      <w:lvlJc w:val="left"/>
+      <w:pPr>
+        <w:ind w:left="4320" w:hanging="360"/>
+      </w:pPr>
+      <w:rPr>
+        <w:rFonts w:ascii="Wingdings" w:hAnsi="Wingdings" w:hint="default"/>
+      </w:rPr>
+    </w:lvl>
+    <w:lvl w:ilvl="6" w:tplc="08090001" w:tentative="1">
+      <w:start w:val="1"/>
+      <w:numFmt w:val="bullet"/>
+      <w:lvlText w:val=""/>
+      <w:lvlJc w:val="left"/>
+      <w:pPr>
+        <w:ind w:left="5040" w:hanging="360"/>
+      </w:pPr>
+      <w:rPr>
+        <w:rFonts w:ascii="Symbol" w:hAnsi="Symbol" w:hint="default"/>
+      </w:rPr>
+    </w:lvl>
+    <w:lvl w:ilvl="7" w:tplc="08090003" w:tentative="1">
+      <w:start w:val="1"/>
+      <w:numFmt w:val="bullet"/>
+      <w:lvlText w:val="o"/>
+      <w:lvlJc w:val="left"/>
+      <w:pPr>
+        <w:ind w:left="5760" w:hanging="360"/>
+      </w:pPr>
+      <w:rPr>
+        <w:rFonts w:ascii="Courier New" w:hAnsi="Courier New" w:cs="Courier New" w:hint="default"/>
+      </w:rPr>
+    </w:lvl>
+    <w:lvl w:ilvl="8" w:tplc="08090005" w:tentative="1">
+      <w:start w:val="1"/>
+      <w:numFmt w:val="bullet"/>
+      <w:lvlText w:val=""/>
+      <w:lvlJc w:val="left"/>
+      <w:pPr>
+        <w:ind w:left="6480" w:hanging="360"/>
+      </w:pPr>
+      <w:rPr>
+        <w:rFonts w:ascii="Wingdings" w:hAnsi="Wingdings" w:hint="default"/>
+      </w:rPr>
+    </w:lvl>
+  </w:abstractNum>
+  <w:abstractNum w:abstractNumId="5" w15:restartNumberingAfterBreak="0">
+    <w:nsid w:val="4348672F"/>
+    <w:multiLevelType w:val="hybridMultilevel"/>
+    <w:tmpl w:val="75825F8C"/>
+    <w:lvl w:ilvl="0" w:tplc="08090001">
+      <w:start w:val="1"/>
+      <w:numFmt w:val="bullet"/>
+      <w:lvlText w:val=""/>
+      <w:lvlJc w:val="left"/>
+      <w:pPr>
+        <w:ind w:left="720" w:hanging="360"/>
+      </w:pPr>
+      <w:rPr>
+        <w:rFonts w:ascii="Symbol" w:hAnsi="Symbol" w:hint="default"/>
+      </w:rPr>
+    </w:lvl>
+    <w:lvl w:ilvl="1" w:tplc="08090003" w:tentative="1">
+      <w:start w:val="1"/>
+      <w:numFmt w:val="bullet"/>
+      <w:lvlText w:val="o"/>
+      <w:lvlJc w:val="left"/>
+      <w:pPr>
+        <w:ind w:left="1440" w:hanging="360"/>
+      </w:pPr>
+      <w:rPr>
+        <w:rFonts w:ascii="Courier New" w:hAnsi="Courier New" w:cs="Courier New" w:hint="default"/>
+      </w:rPr>
+    </w:lvl>
+    <w:lvl w:ilvl="2" w:tplc="08090005" w:tentative="1">
+      <w:start w:val="1"/>
+      <w:numFmt w:val="bullet"/>
+      <w:lvlText w:val=""/>
+      <w:lvlJc w:val="left"/>
+      <w:pPr>
+        <w:ind w:left="2160" w:hanging="360"/>
+      </w:pPr>
+      <w:rPr>
+        <w:rFonts w:ascii="Wingdings" w:hAnsi="Wingdings" w:hint="default"/>
+      </w:rPr>
+    </w:lvl>
+    <w:lvl w:ilvl="3" w:tplc="08090001" w:tentative="1">
+      <w:start w:val="1"/>
+      <w:numFmt w:val="bullet"/>
+      <w:lvlText w:val=""/>
+      <w:lvlJc w:val="left"/>
+      <w:pPr>
+        <w:ind w:left="2880" w:hanging="360"/>
+      </w:pPr>
+      <w:rPr>
+        <w:rFonts w:ascii="Symbol" w:hAnsi="Symbol" w:hint="default"/>
+      </w:rPr>
+    </w:lvl>
+    <w:lvl w:ilvl="4" w:tplc="08090003" w:tentative="1">
+      <w:start w:val="1"/>
+      <w:numFmt w:val="bullet"/>
+      <w:lvlText w:val="o"/>
+      <w:lvlJc w:val="left"/>
+      <w:pPr>
+        <w:ind w:left="3600" w:hanging="360"/>
+      </w:pPr>
+      <w:rPr>
+        <w:rFonts w:ascii="Courier New" w:hAnsi="Courier New" w:cs="Courier New" w:hint="default"/>
+      </w:rPr>
+    </w:lvl>
+    <w:lvl w:ilvl="5" w:tplc="08090005" w:tentative="1">
+      <w:start w:val="1"/>
+      <w:numFmt w:val="bullet"/>
+      <w:lvlText w:val=""/>
+      <w:lvlJc w:val="left"/>
+      <w:pPr>
+        <w:ind w:left="4320" w:hanging="360"/>
+      </w:pPr>
+      <w:rPr>
+        <w:rFonts w:ascii="Wingdings" w:hAnsi="Wingdings" w:hint="default"/>
+      </w:rPr>
+    </w:lvl>
+    <w:lvl w:ilvl="6" w:tplc="08090001" w:tentative="1">
+      <w:start w:val="1"/>
+      <w:numFmt w:val="bullet"/>
+      <w:lvlText w:val=""/>
+      <w:lvlJc w:val="left"/>
+      <w:pPr>
+        <w:ind w:left="5040" w:hanging="360"/>
+      </w:pPr>
+      <w:rPr>
+        <w:rFonts w:ascii="Symbol" w:hAnsi="Symbol" w:hint="default"/>
+      </w:rPr>
+    </w:lvl>
+    <w:lvl w:ilvl="7" w:tplc="08090003" w:tentative="1">
+      <w:start w:val="1"/>
+      <w:numFmt w:val="bullet"/>
+      <w:lvlText w:val="o"/>
+      <w:lvlJc w:val="left"/>
+      <w:pPr>
+        <w:ind w:left="5760" w:hanging="360"/>
+      </w:pPr>
+      <w:rPr>
+        <w:rFonts w:ascii="Courier New" w:hAnsi="Courier New" w:cs="Courier New" w:hint="default"/>
+      </w:rPr>
+    </w:lvl>
+    <w:lvl w:ilvl="8" w:tplc="08090005" w:tentative="1">
+      <w:start w:val="1"/>
+      <w:numFmt w:val="bullet"/>
+      <w:lvlText w:val=""/>
+      <w:lvlJc w:val="left"/>
+      <w:pPr>
+        <w:ind w:left="6480" w:hanging="360"/>
+      </w:pPr>
+      <w:rPr>
+        <w:rFonts w:ascii="Wingdings" w:hAnsi="Wingdings" w:hint="default"/>
+      </w:rPr>
+    </w:lvl>
+  </w:abstractNum>
+  <w:abstractNum w:abstractNumId="6" w15:restartNumberingAfterBreak="0">
     <w:nsid w:val="48AE7463"/>
     <w:multiLevelType w:val="hybridMultilevel"/>
     <w:tmpl w:val="B574ADAC"/>
@@ -3562,7 +4560,7 @@
         <w:ind w:left="720" w:hanging="360"/>
       </w:pPr>
       <w:rPr>
-        <w:rFonts w:hint="default" w:ascii="Symbol" w:hAnsi="Symbol"/>
+        <w:rFonts w:ascii="Symbol" w:hAnsi="Symbol" w:hint="default"/>
       </w:rPr>
     </w:lvl>
     <w:lvl w:ilvl="1" w:tplc="AE601214" w:tentative="1">
@@ -3574,7 +4572,7 @@
         <w:ind w:left="1440" w:hanging="360"/>
       </w:pPr>
       <w:rPr>
-        <w:rFonts w:hint="default" w:ascii="Courier New" w:hAnsi="Courier New"/>
+        <w:rFonts w:ascii="Courier New" w:hAnsi="Courier New" w:hint="default"/>
       </w:rPr>
     </w:lvl>
     <w:lvl w:ilvl="2" w:tplc="07F83A46" w:tentative="1">
@@ -3586,7 +4584,7 @@
         <w:ind w:left="2160" w:hanging="360"/>
       </w:pPr>
       <w:rPr>
-        <w:rFonts w:hint="default" w:ascii="Wingdings" w:hAnsi="Wingdings"/>
+        <w:rFonts w:ascii="Wingdings" w:hAnsi="Wingdings" w:hint="default"/>
       </w:rPr>
     </w:lvl>
     <w:lvl w:ilvl="3" w:tplc="0B4CDD46" w:tentative="1">
@@ -3598,7 +4596,7 @@
         <w:ind w:left="2880" w:hanging="360"/>
       </w:pPr>
       <w:rPr>
-        <w:rFonts w:hint="default" w:ascii="Symbol" w:hAnsi="Symbol"/>
+        <w:rFonts w:ascii="Symbol" w:hAnsi="Symbol" w:hint="default"/>
       </w:rPr>
     </w:lvl>
     <w:lvl w:ilvl="4" w:tplc="6A689552" w:tentative="1">
@@ -3610,7 +4608,7 @@
         <w:ind w:left="3600" w:hanging="360"/>
       </w:pPr>
       <w:rPr>
-        <w:rFonts w:hint="default" w:ascii="Courier New" w:hAnsi="Courier New"/>
+        <w:rFonts w:ascii="Courier New" w:hAnsi="Courier New" w:hint="default"/>
       </w:rPr>
     </w:lvl>
     <w:lvl w:ilvl="5" w:tplc="E2B4B372" w:tentative="1">
@@ -3622,7 +4620,7 @@
         <w:ind w:left="4320" w:hanging="360"/>
       </w:pPr>
       <w:rPr>
-        <w:rFonts w:hint="default" w:ascii="Wingdings" w:hAnsi="Wingdings"/>
+        <w:rFonts w:ascii="Wingdings" w:hAnsi="Wingdings" w:hint="default"/>
       </w:rPr>
     </w:lvl>
     <w:lvl w:ilvl="6" w:tplc="9168B268" w:tentative="1">
@@ -3634,7 +4632,7 @@
         <w:ind w:left="5040" w:hanging="360"/>
       </w:pPr>
       <w:rPr>
-        <w:rFonts w:hint="default" w:ascii="Symbol" w:hAnsi="Symbol"/>
+        <w:rFonts w:ascii="Symbol" w:hAnsi="Symbol" w:hint="default"/>
       </w:rPr>
     </w:lvl>
     <w:lvl w:ilvl="7" w:tplc="C6EE1476" w:tentative="1">
@@ -3646,7 +4644,7 @@
         <w:ind w:left="5760" w:hanging="360"/>
       </w:pPr>
       <w:rPr>
-        <w:rFonts w:hint="default" w:ascii="Courier New" w:hAnsi="Courier New"/>
+        <w:rFonts w:ascii="Courier New" w:hAnsi="Courier New" w:hint="default"/>
       </w:rPr>
     </w:lvl>
     <w:lvl w:ilvl="8" w:tplc="4122356A" w:tentative="1">
@@ -3658,11 +4656,236 @@
         <w:ind w:left="6480" w:hanging="360"/>
       </w:pPr>
       <w:rPr>
-        <w:rFonts w:hint="default" w:ascii="Wingdings" w:hAnsi="Wingdings"/>
+        <w:rFonts w:ascii="Wingdings" w:hAnsi="Wingdings" w:hint="default"/>
       </w:rPr>
     </w:lvl>
   </w:abstractNum>
-  <w:abstractNum w:abstractNumId="4" w15:restartNumberingAfterBreak="0">
+  <w:abstractNum w:abstractNumId="7" w15:restartNumberingAfterBreak="0">
+    <w:nsid w:val="51306C94"/>
+    <w:multiLevelType w:val="hybridMultilevel"/>
+    <w:tmpl w:val="4ADEBCB6"/>
+    <w:lvl w:ilvl="0" w:tplc="08090001">
+      <w:start w:val="1"/>
+      <w:numFmt w:val="bullet"/>
+      <w:lvlText w:val=""/>
+      <w:lvlJc w:val="left"/>
+      <w:pPr>
+        <w:ind w:left="720" w:hanging="360"/>
+      </w:pPr>
+      <w:rPr>
+        <w:rFonts w:ascii="Symbol" w:hAnsi="Symbol" w:hint="default"/>
+      </w:rPr>
+    </w:lvl>
+    <w:lvl w:ilvl="1" w:tplc="94F2A26E">
+      <w:numFmt w:val="bullet"/>
+      <w:lvlText w:val="•"/>
+      <w:lvlJc w:val="left"/>
+      <w:pPr>
+        <w:ind w:left="1440" w:hanging="360"/>
+      </w:pPr>
+      <w:rPr>
+        <w:rFonts w:ascii="Aptos" w:eastAsia="system-ui" w:hAnsi="Aptos" w:cs="system-ui" w:hint="default"/>
+      </w:rPr>
+    </w:lvl>
+    <w:lvl w:ilvl="2" w:tplc="08090005" w:tentative="1">
+      <w:start w:val="1"/>
+      <w:numFmt w:val="bullet"/>
+      <w:lvlText w:val=""/>
+      <w:lvlJc w:val="left"/>
+      <w:pPr>
+        <w:ind w:left="2160" w:hanging="360"/>
+      </w:pPr>
+      <w:rPr>
+        <w:rFonts w:ascii="Wingdings" w:hAnsi="Wingdings" w:hint="default"/>
+      </w:rPr>
+    </w:lvl>
+    <w:lvl w:ilvl="3" w:tplc="08090001" w:tentative="1">
+      <w:start w:val="1"/>
+      <w:numFmt w:val="bullet"/>
+      <w:lvlText w:val=""/>
+      <w:lvlJc w:val="left"/>
+      <w:pPr>
+        <w:ind w:left="2880" w:hanging="360"/>
+      </w:pPr>
+      <w:rPr>
+        <w:rFonts w:ascii="Symbol" w:hAnsi="Symbol" w:hint="default"/>
+      </w:rPr>
+    </w:lvl>
+    <w:lvl w:ilvl="4" w:tplc="08090003" w:tentative="1">
+      <w:start w:val="1"/>
+      <w:numFmt w:val="bullet"/>
+      <w:lvlText w:val="o"/>
+      <w:lvlJc w:val="left"/>
+      <w:pPr>
+        <w:ind w:left="3600" w:hanging="360"/>
+      </w:pPr>
+      <w:rPr>
+        <w:rFonts w:ascii="Courier New" w:hAnsi="Courier New" w:cs="Courier New" w:hint="default"/>
+      </w:rPr>
+    </w:lvl>
+    <w:lvl w:ilvl="5" w:tplc="08090005" w:tentative="1">
+      <w:start w:val="1"/>
+      <w:numFmt w:val="bullet"/>
+      <w:lvlText w:val=""/>
+      <w:lvlJc w:val="left"/>
+      <w:pPr>
+        <w:ind w:left="4320" w:hanging="360"/>
+      </w:pPr>
+      <w:rPr>
+        <w:rFonts w:ascii="Wingdings" w:hAnsi="Wingdings" w:hint="default"/>
+      </w:rPr>
+    </w:lvl>
+    <w:lvl w:ilvl="6" w:tplc="08090001" w:tentative="1">
+      <w:start w:val="1"/>
+      <w:numFmt w:val="bullet"/>
+      <w:lvlText w:val=""/>
+      <w:lvlJc w:val="left"/>
+      <w:pPr>
+        <w:ind w:left="5040" w:hanging="360"/>
+      </w:pPr>
+      <w:rPr>
+        <w:rFonts w:ascii="Symbol" w:hAnsi="Symbol" w:hint="default"/>
+      </w:rPr>
+    </w:lvl>
+    <w:lvl w:ilvl="7" w:tplc="08090003" w:tentative="1">
+      <w:start w:val="1"/>
+      <w:numFmt w:val="bullet"/>
+      <w:lvlText w:val="o"/>
+      <w:lvlJc w:val="left"/>
+      <w:pPr>
+        <w:ind w:left="5760" w:hanging="360"/>
+      </w:pPr>
+      <w:rPr>
+        <w:rFonts w:ascii="Courier New" w:hAnsi="Courier New" w:cs="Courier New" w:hint="default"/>
+      </w:rPr>
+    </w:lvl>
+    <w:lvl w:ilvl="8" w:tplc="08090005" w:tentative="1">
+      <w:start w:val="1"/>
+      <w:numFmt w:val="bullet"/>
+      <w:lvlText w:val=""/>
+      <w:lvlJc w:val="left"/>
+      <w:pPr>
+        <w:ind w:left="6480" w:hanging="360"/>
+      </w:pPr>
+      <w:rPr>
+        <w:rFonts w:ascii="Wingdings" w:hAnsi="Wingdings" w:hint="default"/>
+      </w:rPr>
+    </w:lvl>
+  </w:abstractNum>
+  <w:abstractNum w:abstractNumId="8" w15:restartNumberingAfterBreak="0">
+    <w:nsid w:val="542545EF"/>
+    <w:multiLevelType w:val="hybridMultilevel"/>
+    <w:tmpl w:val="3D741F0A"/>
+    <w:lvl w:ilvl="0" w:tplc="08090001">
+      <w:start w:val="1"/>
+      <w:numFmt w:val="bullet"/>
+      <w:lvlText w:val=""/>
+      <w:lvlJc w:val="left"/>
+      <w:pPr>
+        <w:ind w:left="720" w:hanging="360"/>
+      </w:pPr>
+      <w:rPr>
+        <w:rFonts w:ascii="Symbol" w:hAnsi="Symbol" w:hint="default"/>
+      </w:rPr>
+    </w:lvl>
+    <w:lvl w:ilvl="1" w:tplc="08090003" w:tentative="1">
+      <w:start w:val="1"/>
+      <w:numFmt w:val="bullet"/>
+      <w:lvlText w:val="o"/>
+      <w:lvlJc w:val="left"/>
+      <w:pPr>
+        <w:ind w:left="1440" w:hanging="360"/>
+      </w:pPr>
+      <w:rPr>
+        <w:rFonts w:ascii="Courier New" w:hAnsi="Courier New" w:cs="Courier New" w:hint="default"/>
+      </w:rPr>
+    </w:lvl>
+    <w:lvl w:ilvl="2" w:tplc="08090005" w:tentative="1">
+      <w:start w:val="1"/>
+      <w:numFmt w:val="bullet"/>
+      <w:lvlText w:val=""/>
+      <w:lvlJc w:val="left"/>
+      <w:pPr>
+        <w:ind w:left="2160" w:hanging="360"/>
+      </w:pPr>
+      <w:rPr>
+        <w:rFonts w:ascii="Wingdings" w:hAnsi="Wingdings" w:hint="default"/>
+      </w:rPr>
+    </w:lvl>
+    <w:lvl w:ilvl="3" w:tplc="08090001" w:tentative="1">
+      <w:start w:val="1"/>
+      <w:numFmt w:val="bullet"/>
+      <w:lvlText w:val=""/>
+      <w:lvlJc w:val="left"/>
+      <w:pPr>
+        <w:ind w:left="2880" w:hanging="360"/>
+      </w:pPr>
+      <w:rPr>
+        <w:rFonts w:ascii="Symbol" w:hAnsi="Symbol" w:hint="default"/>
+      </w:rPr>
+    </w:lvl>
+    <w:lvl w:ilvl="4" w:tplc="08090003" w:tentative="1">
+      <w:start w:val="1"/>
+      <w:numFmt w:val="bullet"/>
+      <w:lvlText w:val="o"/>
+      <w:lvlJc w:val="left"/>
+      <w:pPr>
+        <w:ind w:left="3600" w:hanging="360"/>
+      </w:pPr>
+      <w:rPr>
+        <w:rFonts w:ascii="Courier New" w:hAnsi="Courier New" w:cs="Courier New" w:hint="default"/>
+      </w:rPr>
+    </w:lvl>
+    <w:lvl w:ilvl="5" w:tplc="08090005" w:tentative="1">
+      <w:start w:val="1"/>
+      <w:numFmt w:val="bullet"/>
+      <w:lvlText w:val=""/>
+      <w:lvlJc w:val="left"/>
+      <w:pPr>
+        <w:ind w:left="4320" w:hanging="360"/>
+      </w:pPr>
+      <w:rPr>
+        <w:rFonts w:ascii="Wingdings" w:hAnsi="Wingdings" w:hint="default"/>
+      </w:rPr>
+    </w:lvl>
+    <w:lvl w:ilvl="6" w:tplc="08090001" w:tentative="1">
+      <w:start w:val="1"/>
+      <w:numFmt w:val="bullet"/>
+      <w:lvlText w:val=""/>
+      <w:lvlJc w:val="left"/>
+      <w:pPr>
+        <w:ind w:left="5040" w:hanging="360"/>
+      </w:pPr>
+      <w:rPr>
+        <w:rFonts w:ascii="Symbol" w:hAnsi="Symbol" w:hint="default"/>
+      </w:rPr>
+    </w:lvl>
+    <w:lvl w:ilvl="7" w:tplc="08090003" w:tentative="1">
+      <w:start w:val="1"/>
+      <w:numFmt w:val="bullet"/>
+      <w:lvlText w:val="o"/>
+      <w:lvlJc w:val="left"/>
+      <w:pPr>
+        <w:ind w:left="5760" w:hanging="360"/>
+      </w:pPr>
+      <w:rPr>
+        <w:rFonts w:ascii="Courier New" w:hAnsi="Courier New" w:cs="Courier New" w:hint="default"/>
+      </w:rPr>
+    </w:lvl>
+    <w:lvl w:ilvl="8" w:tplc="08090005" w:tentative="1">
+      <w:start w:val="1"/>
+      <w:numFmt w:val="bullet"/>
+      <w:lvlText w:val=""/>
+      <w:lvlJc w:val="left"/>
+      <w:pPr>
+        <w:ind w:left="6480" w:hanging="360"/>
+      </w:pPr>
+      <w:rPr>
+        <w:rFonts w:ascii="Wingdings" w:hAnsi="Wingdings" w:hint="default"/>
+      </w:rPr>
+    </w:lvl>
+  </w:abstractNum>
+  <w:abstractNum w:abstractNumId="9" w15:restartNumberingAfterBreak="0">
     <w:nsid w:val="55143439"/>
     <w:multiLevelType w:val="hybridMultilevel"/>
     <w:tmpl w:val="7AAC9122"/>
@@ -3675,7 +4898,7 @@
         <w:ind w:left="720" w:hanging="360"/>
       </w:pPr>
       <w:rPr>
-        <w:rFonts w:hint="default" w:ascii="Symbol" w:hAnsi="Symbol"/>
+        <w:rFonts w:ascii="Symbol" w:hAnsi="Symbol" w:hint="default"/>
       </w:rPr>
     </w:lvl>
     <w:lvl w:ilvl="1" w:tplc="08090003">
@@ -3687,7 +4910,7 @@
         <w:ind w:left="1440" w:hanging="360"/>
       </w:pPr>
       <w:rPr>
-        <w:rFonts w:hint="default" w:ascii="Courier New" w:hAnsi="Courier New" w:cs="Courier New"/>
+        <w:rFonts w:ascii="Courier New" w:hAnsi="Courier New" w:cs="Courier New" w:hint="default"/>
       </w:rPr>
     </w:lvl>
     <w:lvl w:ilvl="2" w:tplc="08090005" w:tentative="1">
@@ -3699,7 +4922,7 @@
         <w:ind w:left="2160" w:hanging="360"/>
       </w:pPr>
       <w:rPr>
-        <w:rFonts w:hint="default" w:ascii="Wingdings" w:hAnsi="Wingdings"/>
+        <w:rFonts w:ascii="Wingdings" w:hAnsi="Wingdings" w:hint="default"/>
       </w:rPr>
     </w:lvl>
     <w:lvl w:ilvl="3" w:tplc="08090001" w:tentative="1">
@@ -3711,7 +4934,7 @@
         <w:ind w:left="2880" w:hanging="360"/>
       </w:pPr>
       <w:rPr>
-        <w:rFonts w:hint="default" w:ascii="Symbol" w:hAnsi="Symbol"/>
+        <w:rFonts w:ascii="Symbol" w:hAnsi="Symbol" w:hint="default"/>
       </w:rPr>
     </w:lvl>
     <w:lvl w:ilvl="4" w:tplc="08090003" w:tentative="1">
@@ -3723,7 +4946,7 @@
         <w:ind w:left="3600" w:hanging="360"/>
       </w:pPr>
       <w:rPr>
-        <w:rFonts w:hint="default" w:ascii="Courier New" w:hAnsi="Courier New" w:cs="Courier New"/>
+        <w:rFonts w:ascii="Courier New" w:hAnsi="Courier New" w:cs="Courier New" w:hint="default"/>
       </w:rPr>
     </w:lvl>
     <w:lvl w:ilvl="5" w:tplc="08090005" w:tentative="1">
@@ -3735,7 +4958,7 @@
         <w:ind w:left="4320" w:hanging="360"/>
       </w:pPr>
       <w:rPr>
-        <w:rFonts w:hint="default" w:ascii="Wingdings" w:hAnsi="Wingdings"/>
+        <w:rFonts w:ascii="Wingdings" w:hAnsi="Wingdings" w:hint="default"/>
       </w:rPr>
     </w:lvl>
     <w:lvl w:ilvl="6" w:tplc="08090001" w:tentative="1">
@@ -3747,7 +4970,7 @@
         <w:ind w:left="5040" w:hanging="360"/>
       </w:pPr>
       <w:rPr>
-        <w:rFonts w:hint="default" w:ascii="Symbol" w:hAnsi="Symbol"/>
+        <w:rFonts w:ascii="Symbol" w:hAnsi="Symbol" w:hint="default"/>
       </w:rPr>
     </w:lvl>
     <w:lvl w:ilvl="7" w:tplc="08090003" w:tentative="1">
@@ -3759,7 +4982,7 @@
         <w:ind w:left="5760" w:hanging="360"/>
       </w:pPr>
       <w:rPr>
-        <w:rFonts w:hint="default" w:ascii="Courier New" w:hAnsi="Courier New" w:cs="Courier New"/>
+        <w:rFonts w:ascii="Courier New" w:hAnsi="Courier New" w:cs="Courier New" w:hint="default"/>
       </w:rPr>
     </w:lvl>
     <w:lvl w:ilvl="8" w:tplc="08090005" w:tentative="1">
@@ -3771,11 +4994,11 @@
         <w:ind w:left="6480" w:hanging="360"/>
       </w:pPr>
       <w:rPr>
-        <w:rFonts w:hint="default" w:ascii="Wingdings" w:hAnsi="Wingdings"/>
+        <w:rFonts w:ascii="Wingdings" w:hAnsi="Wingdings" w:hint="default"/>
       </w:rPr>
     </w:lvl>
   </w:abstractNum>
-  <w:abstractNum w:abstractNumId="5" w15:restartNumberingAfterBreak="0">
+  <w:abstractNum w:abstractNumId="10" w15:restartNumberingAfterBreak="0">
     <w:nsid w:val="627B5CC9"/>
     <w:multiLevelType w:val="hybridMultilevel"/>
     <w:tmpl w:val="87C41238"/>
@@ -3788,7 +5011,7 @@
         <w:ind w:left="720" w:hanging="360"/>
       </w:pPr>
       <w:rPr>
-        <w:rFonts w:hint="default" w:ascii="Symbol" w:hAnsi="Symbol"/>
+        <w:rFonts w:ascii="Symbol" w:hAnsi="Symbol" w:hint="default"/>
       </w:rPr>
     </w:lvl>
     <w:lvl w:ilvl="1" w:tplc="B7AA868A" w:tentative="1">
@@ -3800,7 +5023,7 @@
         <w:ind w:left="1440" w:hanging="360"/>
       </w:pPr>
       <w:rPr>
-        <w:rFonts w:hint="default" w:ascii="Courier New" w:hAnsi="Courier New"/>
+        <w:rFonts w:ascii="Courier New" w:hAnsi="Courier New" w:hint="default"/>
       </w:rPr>
     </w:lvl>
     <w:lvl w:ilvl="2" w:tplc="CCE02F52" w:tentative="1">
@@ -3812,7 +5035,7 @@
         <w:ind w:left="2160" w:hanging="360"/>
       </w:pPr>
       <w:rPr>
-        <w:rFonts w:hint="default" w:ascii="Wingdings" w:hAnsi="Wingdings"/>
+        <w:rFonts w:ascii="Wingdings" w:hAnsi="Wingdings" w:hint="default"/>
       </w:rPr>
     </w:lvl>
     <w:lvl w:ilvl="3" w:tplc="B63EE036" w:tentative="1">
@@ -3824,7 +5047,7 @@
         <w:ind w:left="2880" w:hanging="360"/>
       </w:pPr>
       <w:rPr>
-        <w:rFonts w:hint="default" w:ascii="Symbol" w:hAnsi="Symbol"/>
+        <w:rFonts w:ascii="Symbol" w:hAnsi="Symbol" w:hint="default"/>
       </w:rPr>
     </w:lvl>
     <w:lvl w:ilvl="4" w:tplc="2B0A931A" w:tentative="1">
@@ -3836,7 +5059,7 @@
         <w:ind w:left="3600" w:hanging="360"/>
       </w:pPr>
       <w:rPr>
-        <w:rFonts w:hint="default" w:ascii="Courier New" w:hAnsi="Courier New"/>
+        <w:rFonts w:ascii="Courier New" w:hAnsi="Courier New" w:hint="default"/>
       </w:rPr>
     </w:lvl>
     <w:lvl w:ilvl="5" w:tplc="C7209590" w:tentative="1">
@@ -3848,7 +5071,7 @@
         <w:ind w:left="4320" w:hanging="360"/>
       </w:pPr>
       <w:rPr>
-        <w:rFonts w:hint="default" w:ascii="Wingdings" w:hAnsi="Wingdings"/>
+        <w:rFonts w:ascii="Wingdings" w:hAnsi="Wingdings" w:hint="default"/>
       </w:rPr>
     </w:lvl>
     <w:lvl w:ilvl="6" w:tplc="5018368E" w:tentative="1">
@@ -3860,7 +5083,7 @@
         <w:ind w:left="5040" w:hanging="360"/>
       </w:pPr>
       <w:rPr>
-        <w:rFonts w:hint="default" w:ascii="Symbol" w:hAnsi="Symbol"/>
+        <w:rFonts w:ascii="Symbol" w:hAnsi="Symbol" w:hint="default"/>
       </w:rPr>
     </w:lvl>
     <w:lvl w:ilvl="7" w:tplc="4AAE5B82" w:tentative="1">
@@ -3872,7 +5095,7 @@
         <w:ind w:left="5760" w:hanging="360"/>
       </w:pPr>
       <w:rPr>
-        <w:rFonts w:hint="default" w:ascii="Courier New" w:hAnsi="Courier New"/>
+        <w:rFonts w:ascii="Courier New" w:hAnsi="Courier New" w:hint="default"/>
       </w:rPr>
     </w:lvl>
     <w:lvl w:ilvl="8" w:tplc="236E8CFE" w:tentative="1">
@@ -3884,11 +5107,11 @@
         <w:ind w:left="6480" w:hanging="360"/>
       </w:pPr>
       <w:rPr>
-        <w:rFonts w:hint="default" w:ascii="Wingdings" w:hAnsi="Wingdings"/>
+        <w:rFonts w:ascii="Wingdings" w:hAnsi="Wingdings" w:hint="default"/>
       </w:rPr>
     </w:lvl>
   </w:abstractNum>
-  <w:abstractNum w:abstractNumId="6" w15:restartNumberingAfterBreak="0">
+  <w:abstractNum w:abstractNumId="11" w15:restartNumberingAfterBreak="0">
     <w:nsid w:val="62DB37BB"/>
     <w:multiLevelType w:val="hybridMultilevel"/>
     <w:tmpl w:val="8B2C8E4A"/>
@@ -3901,7 +5124,7 @@
         <w:ind w:left="720" w:hanging="360"/>
       </w:pPr>
       <w:rPr>
-        <w:rFonts w:hint="default" w:ascii="Symbol" w:hAnsi="Symbol"/>
+        <w:rFonts w:ascii="Symbol" w:hAnsi="Symbol" w:hint="default"/>
       </w:rPr>
     </w:lvl>
     <w:lvl w:ilvl="1" w:tplc="0AF84464" w:tentative="1">
@@ -3913,7 +5136,7 @@
         <w:ind w:left="1440" w:hanging="360"/>
       </w:pPr>
       <w:rPr>
-        <w:rFonts w:hint="default" w:ascii="Courier New" w:hAnsi="Courier New"/>
+        <w:rFonts w:ascii="Courier New" w:hAnsi="Courier New" w:hint="default"/>
       </w:rPr>
     </w:lvl>
     <w:lvl w:ilvl="2" w:tplc="13A64924" w:tentative="1">
@@ -3925,7 +5148,7 @@
         <w:ind w:left="2160" w:hanging="360"/>
       </w:pPr>
       <w:rPr>
-        <w:rFonts w:hint="default" w:ascii="Wingdings" w:hAnsi="Wingdings"/>
+        <w:rFonts w:ascii="Wingdings" w:hAnsi="Wingdings" w:hint="default"/>
       </w:rPr>
     </w:lvl>
     <w:lvl w:ilvl="3" w:tplc="7E04F1DC" w:tentative="1">
@@ -3937,7 +5160,7 @@
         <w:ind w:left="2880" w:hanging="360"/>
       </w:pPr>
       <w:rPr>
-        <w:rFonts w:hint="default" w:ascii="Symbol" w:hAnsi="Symbol"/>
+        <w:rFonts w:ascii="Symbol" w:hAnsi="Symbol" w:hint="default"/>
       </w:rPr>
     </w:lvl>
     <w:lvl w:ilvl="4" w:tplc="3FDC7024" w:tentative="1">
@@ -3949,7 +5172,7 @@
         <w:ind w:left="3600" w:hanging="360"/>
       </w:pPr>
       <w:rPr>
-        <w:rFonts w:hint="default" w:ascii="Courier New" w:hAnsi="Courier New"/>
+        <w:rFonts w:ascii="Courier New" w:hAnsi="Courier New" w:hint="default"/>
       </w:rPr>
     </w:lvl>
     <w:lvl w:ilvl="5" w:tplc="AB0C91B6" w:tentative="1">
@@ -3961,7 +5184,7 @@
         <w:ind w:left="4320" w:hanging="360"/>
       </w:pPr>
       <w:rPr>
-        <w:rFonts w:hint="default" w:ascii="Wingdings" w:hAnsi="Wingdings"/>
+        <w:rFonts w:ascii="Wingdings" w:hAnsi="Wingdings" w:hint="default"/>
       </w:rPr>
     </w:lvl>
     <w:lvl w:ilvl="6" w:tplc="77CADC6C" w:tentative="1">
@@ -3973,7 +5196,7 @@
         <w:ind w:left="5040" w:hanging="360"/>
       </w:pPr>
       <w:rPr>
-        <w:rFonts w:hint="default" w:ascii="Symbol" w:hAnsi="Symbol"/>
+        <w:rFonts w:ascii="Symbol" w:hAnsi="Symbol" w:hint="default"/>
       </w:rPr>
     </w:lvl>
     <w:lvl w:ilvl="7" w:tplc="DB60A0BE" w:tentative="1">
@@ -3985,7 +5208,7 @@
         <w:ind w:left="5760" w:hanging="360"/>
       </w:pPr>
       <w:rPr>
-        <w:rFonts w:hint="default" w:ascii="Courier New" w:hAnsi="Courier New"/>
+        <w:rFonts w:ascii="Courier New" w:hAnsi="Courier New" w:hint="default"/>
       </w:rPr>
     </w:lvl>
     <w:lvl w:ilvl="8" w:tplc="3B5474A6" w:tentative="1">
@@ -3997,11 +5220,11 @@
         <w:ind w:left="6480" w:hanging="360"/>
       </w:pPr>
       <w:rPr>
-        <w:rFonts w:hint="default" w:ascii="Wingdings" w:hAnsi="Wingdings"/>
+        <w:rFonts w:ascii="Wingdings" w:hAnsi="Wingdings" w:hint="default"/>
       </w:rPr>
     </w:lvl>
   </w:abstractNum>
-  <w:abstractNum w:abstractNumId="7" w15:restartNumberingAfterBreak="0">
+  <w:abstractNum w:abstractNumId="12" w15:restartNumberingAfterBreak="0">
     <w:nsid w:val="65357D14"/>
     <w:multiLevelType w:val="hybridMultilevel"/>
     <w:tmpl w:val="63A670D0"/>
@@ -4014,7 +5237,7 @@
         <w:ind w:left="720" w:hanging="360"/>
       </w:pPr>
       <w:rPr>
-        <w:rFonts w:hint="default" w:ascii="Symbol" w:hAnsi="Symbol"/>
+        <w:rFonts w:ascii="Symbol" w:hAnsi="Symbol" w:hint="default"/>
       </w:rPr>
     </w:lvl>
     <w:lvl w:ilvl="1" w:tplc="B44EAAAC" w:tentative="1">
@@ -4026,7 +5249,7 @@
         <w:ind w:left="1440" w:hanging="360"/>
       </w:pPr>
       <w:rPr>
-        <w:rFonts w:hint="default" w:ascii="Courier New" w:hAnsi="Courier New"/>
+        <w:rFonts w:ascii="Courier New" w:hAnsi="Courier New" w:hint="default"/>
       </w:rPr>
     </w:lvl>
     <w:lvl w:ilvl="2" w:tplc="1A9AE110" w:tentative="1">
@@ -4038,7 +5261,7 @@
         <w:ind w:left="2160" w:hanging="360"/>
       </w:pPr>
       <w:rPr>
-        <w:rFonts w:hint="default" w:ascii="Wingdings" w:hAnsi="Wingdings"/>
+        <w:rFonts w:ascii="Wingdings" w:hAnsi="Wingdings" w:hint="default"/>
       </w:rPr>
     </w:lvl>
     <w:lvl w:ilvl="3" w:tplc="C2F48A82" w:tentative="1">
@@ -4050,7 +5273,7 @@
         <w:ind w:left="2880" w:hanging="360"/>
       </w:pPr>
       <w:rPr>
-        <w:rFonts w:hint="default" w:ascii="Symbol" w:hAnsi="Symbol"/>
+        <w:rFonts w:ascii="Symbol" w:hAnsi="Symbol" w:hint="default"/>
       </w:rPr>
     </w:lvl>
     <w:lvl w:ilvl="4" w:tplc="2B222A0C" w:tentative="1">
@@ -4062,7 +5285,7 @@
         <w:ind w:left="3600" w:hanging="360"/>
       </w:pPr>
       <w:rPr>
-        <w:rFonts w:hint="default" w:ascii="Courier New" w:hAnsi="Courier New"/>
+        <w:rFonts w:ascii="Courier New" w:hAnsi="Courier New" w:hint="default"/>
       </w:rPr>
     </w:lvl>
     <w:lvl w:ilvl="5" w:tplc="642C61BE" w:tentative="1">
@@ -4074,7 +5297,7 @@
         <w:ind w:left="4320" w:hanging="360"/>
       </w:pPr>
       <w:rPr>
-        <w:rFonts w:hint="default" w:ascii="Wingdings" w:hAnsi="Wingdings"/>
+        <w:rFonts w:ascii="Wingdings" w:hAnsi="Wingdings" w:hint="default"/>
       </w:rPr>
     </w:lvl>
     <w:lvl w:ilvl="6" w:tplc="24F64808" w:tentative="1">
@@ -4086,7 +5309,7 @@
         <w:ind w:left="5040" w:hanging="360"/>
       </w:pPr>
       <w:rPr>
-        <w:rFonts w:hint="default" w:ascii="Symbol" w:hAnsi="Symbol"/>
+        <w:rFonts w:ascii="Symbol" w:hAnsi="Symbol" w:hint="default"/>
       </w:rPr>
     </w:lvl>
     <w:lvl w:ilvl="7" w:tplc="AEE05CCA" w:tentative="1">
@@ -4098,7 +5321,7 @@
         <w:ind w:left="5760" w:hanging="360"/>
       </w:pPr>
       <w:rPr>
-        <w:rFonts w:hint="default" w:ascii="Courier New" w:hAnsi="Courier New"/>
+        <w:rFonts w:ascii="Courier New" w:hAnsi="Courier New" w:hint="default"/>
       </w:rPr>
     </w:lvl>
     <w:lvl w:ilvl="8" w:tplc="29BC928C" w:tentative="1">
@@ -4110,11 +5333,11 @@
         <w:ind w:left="6480" w:hanging="360"/>
       </w:pPr>
       <w:rPr>
-        <w:rFonts w:hint="default" w:ascii="Wingdings" w:hAnsi="Wingdings"/>
+        <w:rFonts w:ascii="Wingdings" w:hAnsi="Wingdings" w:hint="default"/>
       </w:rPr>
     </w:lvl>
   </w:abstractNum>
-  <w:abstractNum w:abstractNumId="8" w15:restartNumberingAfterBreak="0">
+  <w:abstractNum w:abstractNumId="13" w15:restartNumberingAfterBreak="0">
     <w:nsid w:val="69B87B30"/>
     <w:multiLevelType w:val="hybridMultilevel"/>
     <w:tmpl w:val="DADEFEE2"/>
@@ -4127,7 +5350,7 @@
         <w:ind w:left="1440" w:hanging="360"/>
       </w:pPr>
       <w:rPr>
-        <w:rFonts w:hint="default" w:ascii="Symbol" w:hAnsi="Symbol"/>
+        <w:rFonts w:ascii="Symbol" w:hAnsi="Symbol" w:hint="default"/>
       </w:rPr>
     </w:lvl>
     <w:lvl w:ilvl="1" w:tplc="A796BA3A" w:tentative="1">
@@ -4139,7 +5362,7 @@
         <w:ind w:left="2160" w:hanging="360"/>
       </w:pPr>
       <w:rPr>
-        <w:rFonts w:hint="default" w:ascii="Courier New" w:hAnsi="Courier New"/>
+        <w:rFonts w:ascii="Courier New" w:hAnsi="Courier New" w:hint="default"/>
       </w:rPr>
     </w:lvl>
     <w:lvl w:ilvl="2" w:tplc="FA08BFEE" w:tentative="1">
@@ -4151,7 +5374,7 @@
         <w:ind w:left="2880" w:hanging="360"/>
       </w:pPr>
       <w:rPr>
-        <w:rFonts w:hint="default" w:ascii="Wingdings" w:hAnsi="Wingdings"/>
+        <w:rFonts w:ascii="Wingdings" w:hAnsi="Wingdings" w:hint="default"/>
       </w:rPr>
     </w:lvl>
     <w:lvl w:ilvl="3" w:tplc="C4824F0C" w:tentative="1">
@@ -4163,7 +5386,7 @@
         <w:ind w:left="3600" w:hanging="360"/>
       </w:pPr>
       <w:rPr>
-        <w:rFonts w:hint="default" w:ascii="Symbol" w:hAnsi="Symbol"/>
+        <w:rFonts w:ascii="Symbol" w:hAnsi="Symbol" w:hint="default"/>
       </w:rPr>
     </w:lvl>
     <w:lvl w:ilvl="4" w:tplc="FCF28948" w:tentative="1">
@@ -4175,7 +5398,7 @@
         <w:ind w:left="4320" w:hanging="360"/>
       </w:pPr>
       <w:rPr>
-        <w:rFonts w:hint="default" w:ascii="Courier New" w:hAnsi="Courier New"/>
+        <w:rFonts w:ascii="Courier New" w:hAnsi="Courier New" w:hint="default"/>
       </w:rPr>
     </w:lvl>
     <w:lvl w:ilvl="5" w:tplc="02D882B6" w:tentative="1">
@@ -4187,7 +5410,7 @@
         <w:ind w:left="5040" w:hanging="360"/>
       </w:pPr>
       <w:rPr>
-        <w:rFonts w:hint="default" w:ascii="Wingdings" w:hAnsi="Wingdings"/>
+        <w:rFonts w:ascii="Wingdings" w:hAnsi="Wingdings" w:hint="default"/>
       </w:rPr>
     </w:lvl>
     <w:lvl w:ilvl="6" w:tplc="FCB2FD6C" w:tentative="1">
@@ -4199,7 +5422,7 @@
         <w:ind w:left="5760" w:hanging="360"/>
       </w:pPr>
       <w:rPr>
-        <w:rFonts w:hint="default" w:ascii="Symbol" w:hAnsi="Symbol"/>
+        <w:rFonts w:ascii="Symbol" w:hAnsi="Symbol" w:hint="default"/>
       </w:rPr>
     </w:lvl>
     <w:lvl w:ilvl="7" w:tplc="C100A830" w:tentative="1">
@@ -4211,7 +5434,7 @@
         <w:ind w:left="6480" w:hanging="360"/>
       </w:pPr>
       <w:rPr>
-        <w:rFonts w:hint="default" w:ascii="Courier New" w:hAnsi="Courier New"/>
+        <w:rFonts w:ascii="Courier New" w:hAnsi="Courier New" w:hint="default"/>
       </w:rPr>
     </w:lvl>
     <w:lvl w:ilvl="8" w:tplc="E3D26CE4" w:tentative="1">
@@ -4223,11 +5446,11 @@
         <w:ind w:left="7200" w:hanging="360"/>
       </w:pPr>
       <w:rPr>
-        <w:rFonts w:hint="default" w:ascii="Wingdings" w:hAnsi="Wingdings"/>
+        <w:rFonts w:ascii="Wingdings" w:hAnsi="Wingdings" w:hint="default"/>
       </w:rPr>
     </w:lvl>
   </w:abstractNum>
-  <w:abstractNum w:abstractNumId="9" w15:restartNumberingAfterBreak="0">
+  <w:abstractNum w:abstractNumId="14" w15:restartNumberingAfterBreak="0">
     <w:nsid w:val="77327E04"/>
     <w:multiLevelType w:val="hybridMultilevel"/>
     <w:tmpl w:val="7B5295C4"/>
@@ -4240,7 +5463,7 @@
         <w:ind w:left="720" w:hanging="360"/>
       </w:pPr>
       <w:rPr>
-        <w:rFonts w:hint="default" w:ascii="Symbol" w:hAnsi="Symbol"/>
+        <w:rFonts w:ascii="Symbol" w:hAnsi="Symbol" w:hint="default"/>
       </w:rPr>
     </w:lvl>
     <w:lvl w:ilvl="1" w:tplc="514C3A96" w:tentative="1">
@@ -4252,7 +5475,7 @@
         <w:ind w:left="1440" w:hanging="360"/>
       </w:pPr>
       <w:rPr>
-        <w:rFonts w:hint="default" w:ascii="Courier New" w:hAnsi="Courier New"/>
+        <w:rFonts w:ascii="Courier New" w:hAnsi="Courier New" w:hint="default"/>
       </w:rPr>
     </w:lvl>
     <w:lvl w:ilvl="2" w:tplc="0454727E" w:tentative="1">
@@ -4264,7 +5487,7 @@
         <w:ind w:left="2160" w:hanging="360"/>
       </w:pPr>
       <w:rPr>
-        <w:rFonts w:hint="default" w:ascii="Wingdings" w:hAnsi="Wingdings"/>
+        <w:rFonts w:ascii="Wingdings" w:hAnsi="Wingdings" w:hint="default"/>
       </w:rPr>
     </w:lvl>
     <w:lvl w:ilvl="3" w:tplc="DF2C4E82" w:tentative="1">
@@ -4276,7 +5499,7 @@
         <w:ind w:left="2880" w:hanging="360"/>
       </w:pPr>
       <w:rPr>
-        <w:rFonts w:hint="default" w:ascii="Symbol" w:hAnsi="Symbol"/>
+        <w:rFonts w:ascii="Symbol" w:hAnsi="Symbol" w:hint="default"/>
       </w:rPr>
     </w:lvl>
     <w:lvl w:ilvl="4" w:tplc="578293B8" w:tentative="1">
@@ -4288,7 +5511,7 @@
         <w:ind w:left="3600" w:hanging="360"/>
       </w:pPr>
       <w:rPr>
-        <w:rFonts w:hint="default" w:ascii="Courier New" w:hAnsi="Courier New"/>
+        <w:rFonts w:ascii="Courier New" w:hAnsi="Courier New" w:hint="default"/>
       </w:rPr>
     </w:lvl>
     <w:lvl w:ilvl="5" w:tplc="72721CD4" w:tentative="1">
@@ -4300,7 +5523,7 @@
         <w:ind w:left="4320" w:hanging="360"/>
       </w:pPr>
       <w:rPr>
-        <w:rFonts w:hint="default" w:ascii="Wingdings" w:hAnsi="Wingdings"/>
+        <w:rFonts w:ascii="Wingdings" w:hAnsi="Wingdings" w:hint="default"/>
       </w:rPr>
     </w:lvl>
     <w:lvl w:ilvl="6" w:tplc="301056AC" w:tentative="1">
@@ -4312,7 +5535,7 @@
         <w:ind w:left="5040" w:hanging="360"/>
       </w:pPr>
       <w:rPr>
-        <w:rFonts w:hint="default" w:ascii="Symbol" w:hAnsi="Symbol"/>
+        <w:rFonts w:ascii="Symbol" w:hAnsi="Symbol" w:hint="default"/>
       </w:rPr>
     </w:lvl>
     <w:lvl w:ilvl="7" w:tplc="80E422AE" w:tentative="1">
@@ -4324,7 +5547,7 @@
         <w:ind w:left="5760" w:hanging="360"/>
       </w:pPr>
       <w:rPr>
-        <w:rFonts w:hint="default" w:ascii="Courier New" w:hAnsi="Courier New"/>
+        <w:rFonts w:ascii="Courier New" w:hAnsi="Courier New" w:hint="default"/>
       </w:rPr>
     </w:lvl>
     <w:lvl w:ilvl="8" w:tplc="E87EE2AA" w:tentative="1">
@@ -4336,11 +5559,11 @@
         <w:ind w:left="6480" w:hanging="360"/>
       </w:pPr>
       <w:rPr>
-        <w:rFonts w:hint="default" w:ascii="Wingdings" w:hAnsi="Wingdings"/>
+        <w:rFonts w:ascii="Wingdings" w:hAnsi="Wingdings" w:hint="default"/>
       </w:rPr>
     </w:lvl>
   </w:abstractNum>
-  <w:abstractNum w:abstractNumId="10" w15:restartNumberingAfterBreak="0">
+  <w:abstractNum w:abstractNumId="15" w15:restartNumberingAfterBreak="0">
     <w:nsid w:val="7C051CCC"/>
     <w:multiLevelType w:val="hybridMultilevel"/>
     <w:tmpl w:val="B8308F80"/>
@@ -4353,7 +5576,7 @@
         <w:ind w:left="720" w:hanging="360"/>
       </w:pPr>
       <w:rPr>
-        <w:rFonts w:hint="default" w:ascii="Symbol" w:hAnsi="Symbol"/>
+        <w:rFonts w:ascii="Symbol" w:hAnsi="Symbol" w:hint="default"/>
       </w:rPr>
     </w:lvl>
     <w:lvl w:ilvl="1" w:tplc="8A3A6E2C" w:tentative="1">
@@ -4365,7 +5588,7 @@
         <w:ind w:left="1440" w:hanging="360"/>
       </w:pPr>
       <w:rPr>
-        <w:rFonts w:hint="default" w:ascii="Courier New" w:hAnsi="Courier New"/>
+        <w:rFonts w:ascii="Courier New" w:hAnsi="Courier New" w:hint="default"/>
       </w:rPr>
     </w:lvl>
     <w:lvl w:ilvl="2" w:tplc="2B2490A4" w:tentative="1">
@@ -4377,7 +5600,7 @@
         <w:ind w:left="2160" w:hanging="360"/>
       </w:pPr>
       <w:rPr>
-        <w:rFonts w:hint="default" w:ascii="Wingdings" w:hAnsi="Wingdings"/>
+        <w:rFonts w:ascii="Wingdings" w:hAnsi="Wingdings" w:hint="default"/>
       </w:rPr>
     </w:lvl>
     <w:lvl w:ilvl="3" w:tplc="74DCAFBA" w:tentative="1">
@@ -4389,7 +5612,7 @@
         <w:ind w:left="2880" w:hanging="360"/>
       </w:pPr>
       <w:rPr>
-        <w:rFonts w:hint="default" w:ascii="Symbol" w:hAnsi="Symbol"/>
+        <w:rFonts w:ascii="Symbol" w:hAnsi="Symbol" w:hint="default"/>
       </w:rPr>
     </w:lvl>
     <w:lvl w:ilvl="4" w:tplc="0B868740" w:tentative="1">
@@ -4401,7 +5624,7 @@
         <w:ind w:left="3600" w:hanging="360"/>
       </w:pPr>
       <w:rPr>
-        <w:rFonts w:hint="default" w:ascii="Courier New" w:hAnsi="Courier New"/>
+        <w:rFonts w:ascii="Courier New" w:hAnsi="Courier New" w:hint="default"/>
       </w:rPr>
     </w:lvl>
     <w:lvl w:ilvl="5" w:tplc="1882A5D0" w:tentative="1">
@@ -4413,7 +5636,7 @@
         <w:ind w:left="4320" w:hanging="360"/>
       </w:pPr>
       <w:rPr>
-        <w:rFonts w:hint="default" w:ascii="Wingdings" w:hAnsi="Wingdings"/>
+        <w:rFonts w:ascii="Wingdings" w:hAnsi="Wingdings" w:hint="default"/>
       </w:rPr>
     </w:lvl>
     <w:lvl w:ilvl="6" w:tplc="8C7AB324" w:tentative="1">
@@ -4425,7 +5648,7 @@
         <w:ind w:left="5040" w:hanging="360"/>
       </w:pPr>
       <w:rPr>
-        <w:rFonts w:hint="default" w:ascii="Symbol" w:hAnsi="Symbol"/>
+        <w:rFonts w:ascii="Symbol" w:hAnsi="Symbol" w:hint="default"/>
       </w:rPr>
     </w:lvl>
     <w:lvl w:ilvl="7" w:tplc="0BCCCDA8" w:tentative="1">
@@ -4437,7 +5660,7 @@
         <w:ind w:left="5760" w:hanging="360"/>
       </w:pPr>
       <w:rPr>
-        <w:rFonts w:hint="default" w:ascii="Courier New" w:hAnsi="Courier New"/>
+        <w:rFonts w:ascii="Courier New" w:hAnsi="Courier New" w:hint="default"/>
       </w:rPr>
     </w:lvl>
     <w:lvl w:ilvl="8" w:tplc="57CEF3CC" w:tentative="1">
@@ -4449,11 +5672,11 @@
         <w:ind w:left="6480" w:hanging="360"/>
       </w:pPr>
       <w:rPr>
-        <w:rFonts w:hint="default" w:ascii="Wingdings" w:hAnsi="Wingdings"/>
+        <w:rFonts w:ascii="Wingdings" w:hAnsi="Wingdings" w:hint="default"/>
       </w:rPr>
     </w:lvl>
   </w:abstractNum>
-  <w:abstractNum w:abstractNumId="11" w15:restartNumberingAfterBreak="0">
+  <w:abstractNum w:abstractNumId="16" w15:restartNumberingAfterBreak="0">
     <w:nsid w:val="7CA5212A"/>
     <w:multiLevelType w:val="hybridMultilevel"/>
     <w:tmpl w:val="FFFFFFFF"/>
@@ -4466,7 +5689,7 @@
         <w:ind w:left="420" w:hanging="420"/>
       </w:pPr>
       <w:rPr>
-        <w:rFonts w:hint="default" w:ascii="Aptos" w:hAnsi="Aptos"/>
+        <w:rFonts w:ascii="Aptos" w:hAnsi="Aptos" w:hint="default"/>
       </w:rPr>
     </w:lvl>
     <w:lvl w:ilvl="1" w:tplc="5358BAF4">
@@ -4478,7 +5701,7 @@
         <w:ind w:left="840" w:hanging="420"/>
       </w:pPr>
       <w:rPr>
-        <w:rFonts w:hint="default" w:ascii="Courier New" w:hAnsi="Courier New"/>
+        <w:rFonts w:ascii="Courier New" w:hAnsi="Courier New" w:hint="default"/>
       </w:rPr>
     </w:lvl>
     <w:lvl w:ilvl="2" w:tplc="9854542A">
@@ -4490,7 +5713,7 @@
         <w:ind w:left="1260" w:hanging="420"/>
       </w:pPr>
       <w:rPr>
-        <w:rFonts w:hint="default" w:ascii="Wingdings" w:hAnsi="Wingdings"/>
+        <w:rFonts w:ascii="Wingdings" w:hAnsi="Wingdings" w:hint="default"/>
       </w:rPr>
     </w:lvl>
     <w:lvl w:ilvl="3" w:tplc="3ADEC26E">
@@ -4502,7 +5725,7 @@
         <w:ind w:left="1680" w:hanging="420"/>
       </w:pPr>
       <w:rPr>
-        <w:rFonts w:hint="default" w:ascii="Symbol" w:hAnsi="Symbol"/>
+        <w:rFonts w:ascii="Symbol" w:hAnsi="Symbol" w:hint="default"/>
       </w:rPr>
     </w:lvl>
     <w:lvl w:ilvl="4" w:tplc="A3FEB514">
@@ -4514,7 +5737,7 @@
         <w:ind w:left="2100" w:hanging="420"/>
       </w:pPr>
       <w:rPr>
-        <w:rFonts w:hint="default" w:ascii="Courier New" w:hAnsi="Courier New"/>
+        <w:rFonts w:ascii="Courier New" w:hAnsi="Courier New" w:hint="default"/>
       </w:rPr>
     </w:lvl>
     <w:lvl w:ilvl="5" w:tplc="38020DD0">
@@ -4526,7 +5749,7 @@
         <w:ind w:left="2520" w:hanging="420"/>
       </w:pPr>
       <w:rPr>
-        <w:rFonts w:hint="default" w:ascii="Wingdings" w:hAnsi="Wingdings"/>
+        <w:rFonts w:ascii="Wingdings" w:hAnsi="Wingdings" w:hint="default"/>
       </w:rPr>
     </w:lvl>
     <w:lvl w:ilvl="6" w:tplc="4CC6DF14">
@@ -4538,7 +5761,7 @@
         <w:ind w:left="2940" w:hanging="420"/>
       </w:pPr>
       <w:rPr>
-        <w:rFonts w:hint="default" w:ascii="Symbol" w:hAnsi="Symbol"/>
+        <w:rFonts w:ascii="Symbol" w:hAnsi="Symbol" w:hint="default"/>
       </w:rPr>
     </w:lvl>
     <w:lvl w:ilvl="7" w:tplc="B69E417A">
@@ -4550,7 +5773,7 @@
         <w:ind w:left="3360" w:hanging="420"/>
       </w:pPr>
       <w:rPr>
-        <w:rFonts w:hint="default" w:ascii="Courier New" w:hAnsi="Courier New"/>
+        <w:rFonts w:ascii="Courier New" w:hAnsi="Courier New" w:hint="default"/>
       </w:rPr>
     </w:lvl>
     <w:lvl w:ilvl="8" w:tplc="48A8AB52">
@@ -4562,45 +5785,60 @@
         <w:ind w:left="3780" w:hanging="420"/>
       </w:pPr>
       <w:rPr>
-        <w:rFonts w:hint="default" w:ascii="Wingdings" w:hAnsi="Wingdings"/>
+        <w:rFonts w:ascii="Wingdings" w:hAnsi="Wingdings" w:hint="default"/>
       </w:rPr>
     </w:lvl>
   </w:abstractNum>
   <w:num w:numId="1" w16cid:durableId="358120245">
-    <w:abstractNumId w:val="11"/>
+    <w:abstractNumId w:val="16"/>
   </w:num>
   <w:num w:numId="2" w16cid:durableId="799229638">
     <w:abstractNumId w:val="0"/>
   </w:num>
   <w:num w:numId="3" w16cid:durableId="291595019">
-    <w:abstractNumId w:val="10"/>
+    <w:abstractNumId w:val="15"/>
   </w:num>
   <w:num w:numId="4" w16cid:durableId="143814495">
-    <w:abstractNumId w:val="6"/>
+    <w:abstractNumId w:val="11"/>
   </w:num>
   <w:num w:numId="5" w16cid:durableId="2092653106">
-    <w:abstractNumId w:val="9"/>
+    <w:abstractNumId w:val="14"/>
   </w:num>
   <w:num w:numId="6" w16cid:durableId="1638027141">
-    <w:abstractNumId w:val="7"/>
+    <w:abstractNumId w:val="12"/>
   </w:num>
   <w:num w:numId="7" w16cid:durableId="193276984">
     <w:abstractNumId w:val="1"/>
   </w:num>
   <w:num w:numId="8" w16cid:durableId="1666276299">
+    <w:abstractNumId w:val="6"/>
+  </w:num>
+  <w:num w:numId="9" w16cid:durableId="1662081859">
+    <w:abstractNumId w:val="10"/>
+  </w:num>
+  <w:num w:numId="10" w16cid:durableId="152599425">
+    <w:abstractNumId w:val="13"/>
+  </w:num>
+  <w:num w:numId="11" w16cid:durableId="1439330929">
     <w:abstractNumId w:val="3"/>
   </w:num>
-  <w:num w:numId="9" w16cid:durableId="1662081859">
+  <w:num w:numId="12" w16cid:durableId="1669283702">
+    <w:abstractNumId w:val="9"/>
+  </w:num>
+  <w:num w:numId="13" w16cid:durableId="351107662">
+    <w:abstractNumId w:val="7"/>
+  </w:num>
+  <w:num w:numId="14" w16cid:durableId="1378510299">
+    <w:abstractNumId w:val="8"/>
+  </w:num>
+  <w:num w:numId="15" w16cid:durableId="903025225">
+    <w:abstractNumId w:val="4"/>
+  </w:num>
+  <w:num w:numId="16" w16cid:durableId="1164122792">
     <w:abstractNumId w:val="5"/>
   </w:num>
-  <w:num w:numId="10" w16cid:durableId="152599425">
-    <w:abstractNumId w:val="8"/>
-  </w:num>
-  <w:num w:numId="11" w16cid:durableId="1439330929">
+  <w:num w:numId="17" w16cid:durableId="1277055392">
     <w:abstractNumId w:val="2"/>
-  </w:num>
-  <w:num w:numId="12" w16cid:durableId="1669283702">
-    <w:abstractNumId w:val="4"/>
   </w:num>
 </w:numbering>
 </file>
@@ -4610,7 +5848,7 @@
   <w:docDefaults>
     <w:rPrDefault>
       <w:rPr>
-        <w:rFonts w:asciiTheme="minorHAnsi" w:hAnsiTheme="minorHAnsi" w:eastAsiaTheme="minorHAnsi" w:cstheme="minorBidi"/>
+        <w:rFonts w:asciiTheme="minorHAnsi" w:eastAsiaTheme="minorHAnsi" w:hAnsiTheme="minorHAnsi" w:cstheme="minorBidi"/>
         <w:kern w:val="2"/>
         <w:sz w:val="24"/>
         <w:szCs w:val="24"/>
@@ -4627,14 +5865,14 @@
   <w:latentStyles w:defLockedState="0" w:defUIPriority="99" w:defSemiHidden="0" w:defUnhideWhenUsed="0" w:defQFormat="0" w:count="376">
     <w:lsdException w:name="Normal" w:uiPriority="0" w:qFormat="1"/>
     <w:lsdException w:name="heading 1" w:uiPriority="9" w:qFormat="1"/>
-    <w:lsdException w:name="heading 2" w:uiPriority="9" w:semiHidden="1" w:unhideWhenUsed="1" w:qFormat="1"/>
-    <w:lsdException w:name="heading 3" w:uiPriority="9" w:semiHidden="1" w:unhideWhenUsed="1" w:qFormat="1"/>
-    <w:lsdException w:name="heading 4" w:uiPriority="9" w:semiHidden="1" w:unhideWhenUsed="1" w:qFormat="1"/>
-    <w:lsdException w:name="heading 5" w:uiPriority="9" w:semiHidden="1" w:unhideWhenUsed="1" w:qFormat="1"/>
-    <w:lsdException w:name="heading 6" w:uiPriority="9" w:semiHidden="1" w:unhideWhenUsed="1" w:qFormat="1"/>
-    <w:lsdException w:name="heading 7" w:uiPriority="9" w:semiHidden="1" w:unhideWhenUsed="1" w:qFormat="1"/>
-    <w:lsdException w:name="heading 8" w:uiPriority="9" w:semiHidden="1" w:unhideWhenUsed="1" w:qFormat="1"/>
-    <w:lsdException w:name="heading 9" w:uiPriority="9" w:semiHidden="1" w:unhideWhenUsed="1" w:qFormat="1"/>
+    <w:lsdException w:name="heading 2" w:semiHidden="1" w:uiPriority="9" w:unhideWhenUsed="1" w:qFormat="1"/>
+    <w:lsdException w:name="heading 3" w:semiHidden="1" w:uiPriority="9" w:unhideWhenUsed="1" w:qFormat="1"/>
+    <w:lsdException w:name="heading 4" w:semiHidden="1" w:uiPriority="9" w:unhideWhenUsed="1" w:qFormat="1"/>
+    <w:lsdException w:name="heading 5" w:semiHidden="1" w:uiPriority="9" w:unhideWhenUsed="1" w:qFormat="1"/>
+    <w:lsdException w:name="heading 6" w:semiHidden="1" w:uiPriority="9" w:unhideWhenUsed="1" w:qFormat="1"/>
+    <w:lsdException w:name="heading 7" w:semiHidden="1" w:uiPriority="9" w:unhideWhenUsed="1" w:qFormat="1"/>
+    <w:lsdException w:name="heading 8" w:semiHidden="1" w:uiPriority="9" w:unhideWhenUsed="1" w:qFormat="1"/>
+    <w:lsdException w:name="heading 9" w:semiHidden="1" w:uiPriority="9" w:unhideWhenUsed="1" w:qFormat="1"/>
     <w:lsdException w:name="index 1" w:semiHidden="1" w:unhideWhenUsed="1"/>
     <w:lsdException w:name="index 2" w:semiHidden="1" w:unhideWhenUsed="1"/>
     <w:lsdException w:name="index 3" w:semiHidden="1" w:unhideWhenUsed="1"/>
@@ -4644,22 +5882,22 @@
     <w:lsdException w:name="index 7" w:semiHidden="1" w:unhideWhenUsed="1"/>
     <w:lsdException w:name="index 8" w:semiHidden="1" w:unhideWhenUsed="1"/>
     <w:lsdException w:name="index 9" w:semiHidden="1" w:unhideWhenUsed="1"/>
-    <w:lsdException w:name="toc 1" w:uiPriority="39" w:semiHidden="1" w:unhideWhenUsed="1"/>
-    <w:lsdException w:name="toc 2" w:uiPriority="39" w:semiHidden="1" w:unhideWhenUsed="1"/>
-    <w:lsdException w:name="toc 3" w:uiPriority="39" w:semiHidden="1" w:unhideWhenUsed="1"/>
-    <w:lsdException w:name="toc 4" w:uiPriority="39" w:semiHidden="1" w:unhideWhenUsed="1"/>
-    <w:lsdException w:name="toc 5" w:uiPriority="39" w:semiHidden="1" w:unhideWhenUsed="1"/>
-    <w:lsdException w:name="toc 6" w:uiPriority="39" w:semiHidden="1" w:unhideWhenUsed="1"/>
-    <w:lsdException w:name="toc 7" w:uiPriority="39" w:semiHidden="1" w:unhideWhenUsed="1"/>
-    <w:lsdException w:name="toc 8" w:uiPriority="39" w:semiHidden="1" w:unhideWhenUsed="1"/>
-    <w:lsdException w:name="toc 9" w:uiPriority="39" w:semiHidden="1" w:unhideWhenUsed="1"/>
+    <w:lsdException w:name="toc 1" w:semiHidden="1" w:uiPriority="39" w:unhideWhenUsed="1"/>
+    <w:lsdException w:name="toc 2" w:semiHidden="1" w:uiPriority="39" w:unhideWhenUsed="1"/>
+    <w:lsdException w:name="toc 3" w:semiHidden="1" w:uiPriority="39" w:unhideWhenUsed="1"/>
+    <w:lsdException w:name="toc 4" w:semiHidden="1" w:uiPriority="39" w:unhideWhenUsed="1"/>
+    <w:lsdException w:name="toc 5" w:semiHidden="1" w:uiPriority="39" w:unhideWhenUsed="1"/>
+    <w:lsdException w:name="toc 6" w:semiHidden="1" w:uiPriority="39" w:unhideWhenUsed="1"/>
+    <w:lsdException w:name="toc 7" w:semiHidden="1" w:uiPriority="39" w:unhideWhenUsed="1"/>
+    <w:lsdException w:name="toc 8" w:semiHidden="1" w:uiPriority="39" w:unhideWhenUsed="1"/>
+    <w:lsdException w:name="toc 9" w:semiHidden="1" w:uiPriority="39" w:unhideWhenUsed="1"/>
     <w:lsdException w:name="Normal Indent" w:semiHidden="1" w:unhideWhenUsed="1"/>
     <w:lsdException w:name="footnote text" w:semiHidden="1" w:unhideWhenUsed="1"/>
     <w:lsdException w:name="annotation text" w:semiHidden="1" w:unhideWhenUsed="1"/>
     <w:lsdException w:name="header" w:semiHidden="1" w:unhideWhenUsed="1"/>
     <w:lsdException w:name="footer" w:semiHidden="1" w:unhideWhenUsed="1"/>
     <w:lsdException w:name="index heading" w:semiHidden="1" w:unhideWhenUsed="1"/>
-    <w:lsdException w:name="caption" w:uiPriority="35" w:semiHidden="1" w:unhideWhenUsed="1" w:qFormat="1"/>
+    <w:lsdException w:name="caption" w:semiHidden="1" w:uiPriority="35" w:unhideWhenUsed="1" w:qFormat="1"/>
     <w:lsdException w:name="table of figures" w:semiHidden="1" w:unhideWhenUsed="1"/>
     <w:lsdException w:name="envelope address" w:semiHidden="1" w:unhideWhenUsed="1"/>
     <w:lsdException w:name="envelope return" w:semiHidden="1" w:unhideWhenUsed="1"/>
@@ -4690,7 +5928,7 @@
     <w:lsdException w:name="Title" w:uiPriority="10" w:qFormat="1"/>
     <w:lsdException w:name="Closing" w:semiHidden="1" w:unhideWhenUsed="1"/>
     <w:lsdException w:name="Signature" w:semiHidden="1" w:unhideWhenUsed="1"/>
-    <w:lsdException w:name="Default Paragraph Font" w:uiPriority="1" w:semiHidden="1" w:unhideWhenUsed="1"/>
+    <w:lsdException w:name="Default Paragraph Font" w:semiHidden="1" w:uiPriority="1" w:unhideWhenUsed="1"/>
     <w:lsdException w:name="Body Text" w:semiHidden="1" w:unhideWhenUsed="1"/>
     <w:lsdException w:name="Body Text Indent" w:semiHidden="1" w:unhideWhenUsed="1"/>
     <w:lsdException w:name="List Continue" w:semiHidden="1" w:unhideWhenUsed="1"/>
@@ -4890,8 +6128,8 @@
     <w:lsdException w:name="Subtle Reference" w:uiPriority="31" w:qFormat="1"/>
     <w:lsdException w:name="Intense Reference" w:uiPriority="32" w:qFormat="1"/>
     <w:lsdException w:name="Book Title" w:uiPriority="33" w:qFormat="1"/>
-    <w:lsdException w:name="Bibliography" w:uiPriority="37" w:semiHidden="1" w:unhideWhenUsed="1"/>
-    <w:lsdException w:name="TOC Heading" w:uiPriority="39" w:semiHidden="1" w:unhideWhenUsed="1" w:qFormat="1"/>
+    <w:lsdException w:name="Bibliography" w:semiHidden="1" w:uiPriority="37" w:unhideWhenUsed="1"/>
+    <w:lsdException w:name="TOC Heading" w:semiHidden="1" w:uiPriority="39" w:unhideWhenUsed="1" w:qFormat="1"/>
     <w:lsdException w:name="Plain Table 1" w:uiPriority="41"/>
     <w:lsdException w:name="Plain Table 2" w:uiPriority="42"/>
     <w:lsdException w:name="Plain Table 3" w:uiPriority="43"/>
@@ -5002,7 +6240,7 @@
     <w:lsdException w:name="Unresolved Mention" w:semiHidden="1" w:unhideWhenUsed="1"/>
     <w:lsdException w:name="Smart Link" w:semiHidden="1" w:unhideWhenUsed="1"/>
   </w:latentStyles>
-  <w:style w:type="paragraph" w:styleId="Normal" w:default="1">
+  <w:style w:type="paragraph" w:default="1" w:styleId="Normal">
     <w:name w:val="Normal"/>
     <w:qFormat/>
   </w:style>
@@ -5021,7 +6259,7 @@
       <w:outlineLvl w:val="0"/>
     </w:pPr>
     <w:rPr>
-      <w:rFonts w:asciiTheme="majorHAnsi" w:hAnsiTheme="majorHAnsi" w:eastAsiaTheme="majorEastAsia" w:cstheme="majorBidi"/>
+      <w:rFonts w:asciiTheme="majorHAnsi" w:eastAsiaTheme="majorEastAsia" w:hAnsiTheme="majorHAnsi" w:cstheme="majorBidi"/>
       <w:color w:val="0F4761" w:themeColor="accent1" w:themeShade="BF"/>
       <w:sz w:val="40"/>
       <w:szCs w:val="40"/>
@@ -5044,7 +6282,7 @@
       <w:outlineLvl w:val="1"/>
     </w:pPr>
     <w:rPr>
-      <w:rFonts w:asciiTheme="majorHAnsi" w:hAnsiTheme="majorHAnsi" w:eastAsiaTheme="majorEastAsia" w:cstheme="majorBidi"/>
+      <w:rFonts w:asciiTheme="majorHAnsi" w:eastAsiaTheme="majorEastAsia" w:hAnsiTheme="majorHAnsi" w:cstheme="majorBidi"/>
       <w:color w:val="0F4761" w:themeColor="accent1" w:themeShade="BF"/>
       <w:sz w:val="32"/>
       <w:szCs w:val="32"/>
@@ -5205,13 +6443,13 @@
       <w:color w:val="272727" w:themeColor="text1" w:themeTint="D8"/>
     </w:rPr>
   </w:style>
-  <w:style w:type="character" w:styleId="DefaultParagraphFont" w:default="1">
+  <w:style w:type="character" w:default="1" w:styleId="DefaultParagraphFont">
     <w:name w:val="Default Paragraph Font"/>
     <w:uiPriority w:val="1"/>
     <w:semiHidden/>
     <w:unhideWhenUsed/>
   </w:style>
-  <w:style w:type="table" w:styleId="TableNormal" w:default="1">
+  <w:style w:type="table" w:default="1" w:styleId="TableNormal">
     <w:name w:val="Normal Table"/>
     <w:uiPriority w:val="99"/>
     <w:semiHidden/>
@@ -5226,26 +6464,26 @@
       </w:tblCellMar>
     </w:tblPr>
   </w:style>
-  <w:style w:type="numbering" w:styleId="NoList" w:default="1">
+  <w:style w:type="numbering" w:default="1" w:styleId="NoList">
     <w:name w:val="No List"/>
     <w:uiPriority w:val="99"/>
     <w:semiHidden/>
     <w:unhideWhenUsed/>
   </w:style>
-  <w:style w:type="character" w:styleId="Heading1Char" w:customStyle="1">
+  <w:style w:type="character" w:customStyle="1" w:styleId="Heading1Char">
     <w:name w:val="Heading 1 Char"/>
     <w:basedOn w:val="DefaultParagraphFont"/>
     <w:link w:val="Heading1"/>
     <w:uiPriority w:val="9"/>
     <w:rsid w:val="0093566F"/>
     <w:rPr>
-      <w:rFonts w:asciiTheme="majorHAnsi" w:hAnsiTheme="majorHAnsi" w:eastAsiaTheme="majorEastAsia" w:cstheme="majorBidi"/>
+      <w:rFonts w:asciiTheme="majorHAnsi" w:eastAsiaTheme="majorEastAsia" w:hAnsiTheme="majorHAnsi" w:cstheme="majorBidi"/>
       <w:color w:val="0F4761" w:themeColor="accent1" w:themeShade="BF"/>
       <w:sz w:val="40"/>
       <w:szCs w:val="40"/>
     </w:rPr>
   </w:style>
-  <w:style w:type="character" w:styleId="Heading2Char" w:customStyle="1">
+  <w:style w:type="character" w:customStyle="1" w:styleId="Heading2Char">
     <w:name w:val="Heading 2 Char"/>
     <w:basedOn w:val="DefaultParagraphFont"/>
     <w:link w:val="Heading2"/>
@@ -5253,13 +6491,13 @@
     <w:semiHidden/>
     <w:rsid w:val="0093566F"/>
     <w:rPr>
-      <w:rFonts w:asciiTheme="majorHAnsi" w:hAnsiTheme="majorHAnsi" w:eastAsiaTheme="majorEastAsia" w:cstheme="majorBidi"/>
+      <w:rFonts w:asciiTheme="majorHAnsi" w:eastAsiaTheme="majorEastAsia" w:hAnsiTheme="majorHAnsi" w:cstheme="majorBidi"/>
       <w:color w:val="0F4761" w:themeColor="accent1" w:themeShade="BF"/>
       <w:sz w:val="32"/>
       <w:szCs w:val="32"/>
     </w:rPr>
   </w:style>
-  <w:style w:type="character" w:styleId="Heading3Char" w:customStyle="1">
+  <w:style w:type="character" w:customStyle="1" w:styleId="Heading3Char">
     <w:name w:val="Heading 3 Char"/>
     <w:basedOn w:val="DefaultParagraphFont"/>
     <w:link w:val="Heading3"/>
@@ -5273,7 +6511,7 @@
       <w:szCs w:val="28"/>
     </w:rPr>
   </w:style>
-  <w:style w:type="character" w:styleId="Heading4Char" w:customStyle="1">
+  <w:style w:type="character" w:customStyle="1" w:styleId="Heading4Char">
     <w:name w:val="Heading 4 Char"/>
     <w:basedOn w:val="DefaultParagraphFont"/>
     <w:link w:val="Heading4"/>
@@ -5287,7 +6525,7 @@
       <w:color w:val="0F4761" w:themeColor="accent1" w:themeShade="BF"/>
     </w:rPr>
   </w:style>
-  <w:style w:type="character" w:styleId="Heading5Char" w:customStyle="1">
+  <w:style w:type="character" w:customStyle="1" w:styleId="Heading5Char">
     <w:name w:val="Heading 5 Char"/>
     <w:basedOn w:val="DefaultParagraphFont"/>
     <w:link w:val="Heading5"/>
@@ -5299,7 +6537,7 @@
       <w:color w:val="0F4761" w:themeColor="accent1" w:themeShade="BF"/>
     </w:rPr>
   </w:style>
-  <w:style w:type="character" w:styleId="Heading6Char" w:customStyle="1">
+  <w:style w:type="character" w:customStyle="1" w:styleId="Heading6Char">
     <w:name w:val="Heading 6 Char"/>
     <w:basedOn w:val="DefaultParagraphFont"/>
     <w:link w:val="Heading6"/>
@@ -5313,7 +6551,7 @@
       <w:color w:val="595959" w:themeColor="text1" w:themeTint="A6"/>
     </w:rPr>
   </w:style>
-  <w:style w:type="character" w:styleId="Heading7Char" w:customStyle="1">
+  <w:style w:type="character" w:customStyle="1" w:styleId="Heading7Char">
     <w:name w:val="Heading 7 Char"/>
     <w:basedOn w:val="DefaultParagraphFont"/>
     <w:link w:val="Heading7"/>
@@ -5325,7 +6563,7 @@
       <w:color w:val="595959" w:themeColor="text1" w:themeTint="A6"/>
     </w:rPr>
   </w:style>
-  <w:style w:type="character" w:styleId="Heading8Char" w:customStyle="1">
+  <w:style w:type="character" w:customStyle="1" w:styleId="Heading8Char">
     <w:name w:val="Heading 8 Char"/>
     <w:basedOn w:val="DefaultParagraphFont"/>
     <w:link w:val="Heading8"/>
@@ -5339,7 +6577,7 @@
       <w:color w:val="272727" w:themeColor="text1" w:themeTint="D8"/>
     </w:rPr>
   </w:style>
-  <w:style w:type="character" w:styleId="Heading9Char" w:customStyle="1">
+  <w:style w:type="character" w:customStyle="1" w:styleId="Heading9Char">
     <w:name w:val="Heading 9 Char"/>
     <w:basedOn w:val="DefaultParagraphFont"/>
     <w:link w:val="Heading9"/>
@@ -5364,21 +6602,21 @@
       <w:contextualSpacing/>
     </w:pPr>
     <w:rPr>
-      <w:rFonts w:asciiTheme="majorHAnsi" w:hAnsiTheme="majorHAnsi" w:eastAsiaTheme="majorEastAsia" w:cstheme="majorBidi"/>
+      <w:rFonts w:asciiTheme="majorHAnsi" w:eastAsiaTheme="majorEastAsia" w:hAnsiTheme="majorHAnsi" w:cstheme="majorBidi"/>
       <w:spacing w:val="-10"/>
       <w:kern w:val="28"/>
       <w:sz w:val="56"/>
       <w:szCs w:val="56"/>
     </w:rPr>
   </w:style>
-  <w:style w:type="character" w:styleId="TitleChar" w:customStyle="1">
+  <w:style w:type="character" w:customStyle="1" w:styleId="TitleChar">
     <w:name w:val="Title Char"/>
     <w:basedOn w:val="DefaultParagraphFont"/>
     <w:link w:val="Title"/>
     <w:uiPriority w:val="10"/>
     <w:rsid w:val="0093566F"/>
     <w:rPr>
-      <w:rFonts w:asciiTheme="majorHAnsi" w:hAnsiTheme="majorHAnsi" w:eastAsiaTheme="majorEastAsia" w:cstheme="majorBidi"/>
+      <w:rFonts w:asciiTheme="majorHAnsi" w:eastAsiaTheme="majorEastAsia" w:hAnsiTheme="majorHAnsi" w:cstheme="majorBidi"/>
       <w:spacing w:val="-10"/>
       <w:kern w:val="28"/>
       <w:sz w:val="56"/>
@@ -5406,7 +6644,7 @@
       <w:szCs w:val="28"/>
     </w:rPr>
   </w:style>
-  <w:style w:type="character" w:styleId="SubtitleChar" w:customStyle="1">
+  <w:style w:type="character" w:customStyle="1" w:styleId="SubtitleChar">
     <w:name w:val="Subtitle Char"/>
     <w:basedOn w:val="DefaultParagraphFont"/>
     <w:link w:val="Subtitle"/>
@@ -5438,7 +6676,7 @@
       <w:color w:val="404040" w:themeColor="text1" w:themeTint="BF"/>
     </w:rPr>
   </w:style>
-  <w:style w:type="character" w:styleId="QuoteChar" w:customStyle="1">
+  <w:style w:type="character" w:customStyle="1" w:styleId="QuoteChar">
     <w:name w:val="Quote Char"/>
     <w:basedOn w:val="DefaultParagraphFont"/>
     <w:link w:val="Quote"/>
@@ -5483,8 +6721,8 @@
     <w:rsid w:val="0093566F"/>
     <w:pPr>
       <w:pBdr>
-        <w:top w:val="single" w:color="0F4761" w:themeColor="accent1" w:themeShade="BF" w:sz="4" w:space="10"/>
-        <w:bottom w:val="single" w:color="0F4761" w:themeColor="accent1" w:themeShade="BF" w:sz="4" w:space="10"/>
+        <w:top w:val="single" w:sz="4" w:space="10" w:color="0F4761" w:themeColor="accent1" w:themeShade="BF"/>
+        <w:bottom w:val="single" w:sz="4" w:space="10" w:color="0F4761" w:themeColor="accent1" w:themeShade="BF"/>
       </w:pBdr>
       <w:spacing w:before="360" w:after="360"/>
       <w:ind w:left="864" w:right="864"/>
@@ -5496,7 +6734,7 @@
       <w:color w:val="0F4761" w:themeColor="accent1" w:themeShade="BF"/>
     </w:rPr>
   </w:style>
-  <w:style w:type="character" w:styleId="IntenseQuoteChar" w:customStyle="1">
+  <w:style w:type="character" w:customStyle="1" w:styleId="IntenseQuoteChar">
     <w:name w:val="Intense Quote Char"/>
     <w:basedOn w:val="DefaultParagraphFont"/>
     <w:link w:val="IntenseQuote"/>
@@ -5532,12 +6770,12 @@
     </w:pPr>
     <w:tblPr>
       <w:tblBorders>
-        <w:top w:val="single" w:color="auto" w:sz="4" w:space="0"/>
-        <w:left w:val="single" w:color="auto" w:sz="4" w:space="0"/>
-        <w:bottom w:val="single" w:color="auto" w:sz="4" w:space="0"/>
-        <w:right w:val="single" w:color="auto" w:sz="4" w:space="0"/>
-        <w:insideH w:val="single" w:color="auto" w:sz="4" w:space="0"/>
-        <w:insideV w:val="single" w:color="auto" w:sz="4" w:space="0"/>
+        <w:top w:val="single" w:sz="4" w:space="0" w:color="auto"/>
+        <w:left w:val="single" w:sz="4" w:space="0" w:color="auto"/>
+        <w:bottom w:val="single" w:sz="4" w:space="0" w:color="auto"/>
+        <w:right w:val="single" w:sz="4" w:space="0" w:color="auto"/>
+        <w:insideH w:val="single" w:sz="4" w:space="0" w:color="auto"/>
+        <w:insideV w:val="single" w:sz="4" w:space="0" w:color="auto"/>
       </w:tblBorders>
     </w:tblPr>
   </w:style>

</xml_diff>